<commit_message>
added section about general definition of PLE to A4 plan docx
</commit_message>
<xml_diff>
--- a/A4 plan.docx
+++ b/A4 plan.docx
@@ -28,8 +28,17 @@
           <w:bCs/>
           <w:lang w:val="en-US"/>
         </w:rPr>
-        <w:t>Alexey Panin</w:t>
-      </w:r>
+        <w:t xml:space="preserve">Alexey </w:t>
+      </w:r>
+      <w:proofErr w:type="spellStart"/>
+      <w:r>
+        <w:rPr>
+          <w:bCs/>
+          <w:lang w:val="en-US"/>
+        </w:rPr>
+        <w:t>Panin</w:t>
+      </w:r>
+      <w:proofErr w:type="spellEnd"/>
     </w:p>
     <w:p>
       <w:pPr>
@@ -119,8 +128,17 @@
           <w:lang w:val="en-US"/>
         </w:rPr>
         <w:br/>
-        <w:t>University of Jyväskylä</w:t>
-      </w:r>
+        <w:t xml:space="preserve">University of </w:t>
+      </w:r>
+      <w:proofErr w:type="spellStart"/>
+      <w:r>
+        <w:rPr>
+          <w:bCs/>
+          <w:lang w:val="en-US"/>
+        </w:rPr>
+        <w:t>Jyväskylä</w:t>
+      </w:r>
+      <w:proofErr w:type="spellEnd"/>
     </w:p>
     <w:p>
       <w:pPr>
@@ -149,55 +167,51 @@
           <w:bCs/>
           <w:lang w:val="en-US"/>
         </w:rPr>
-        <w:t>Choosing</w:t>
-      </w:r>
-      <w:r>
-        <w:rPr>
-          <w:bCs/>
-          <w:lang w:val="en-US"/>
-        </w:rPr>
-        <w:t xml:space="preserve"> this</w:t>
-      </w:r>
-      <w:r>
-        <w:rPr>
-          <w:bCs/>
-          <w:lang w:val="en-US"/>
-        </w:rPr>
-        <w:t xml:space="preserve"> particular topic </w:t>
-      </w:r>
-      <w:r>
-        <w:rPr>
-          <w:bCs/>
-          <w:lang w:val="en-US"/>
-        </w:rPr>
-        <w:t>has</w:t>
-      </w:r>
-      <w:r>
-        <w:rPr>
-          <w:bCs/>
-          <w:lang w:val="en-US"/>
-        </w:rPr>
-        <w:t xml:space="preserve"> first of all</w:t>
-      </w:r>
-      <w:r>
-        <w:rPr>
-          <w:bCs/>
-          <w:lang w:val="en-US"/>
-        </w:rPr>
-        <w:t xml:space="preserve"> a practical reason – to benef</w:t>
-      </w:r>
-      <w:r>
-        <w:rPr>
-          <w:bCs/>
-          <w:lang w:val="en-US"/>
-        </w:rPr>
-        <w:t xml:space="preserve">it the company I am working for – Almerin Ky. </w:t>
-      </w:r>
-      <w:r>
-        <w:rPr>
-          <w:lang w:val="en-US"/>
-        </w:rPr>
-        <w:t xml:space="preserve">Almerin was founded as a response to appearing on the horizon of the IMAILE project, the project on a European level which addresses the area of ICT in the field of Education and e-learning. During personal chat with CEO of Almerin company, he said that the challenges what IMAILE project addresses </w:t>
+        <w:t xml:space="preserve">Choosing this particular topic has first of all a practical reason – to benefit the company I am working for – </w:t>
+      </w:r>
+      <w:proofErr w:type="spellStart"/>
+      <w:r>
+        <w:rPr>
+          <w:bCs/>
+          <w:lang w:val="en-US"/>
+        </w:rPr>
+        <w:t>Almerin</w:t>
+      </w:r>
+      <w:proofErr w:type="spellEnd"/>
+      <w:r>
+        <w:rPr>
+          <w:bCs/>
+          <w:lang w:val="en-US"/>
+        </w:rPr>
+        <w:t xml:space="preserve"> Ky. </w:t>
+      </w:r>
+      <w:proofErr w:type="spellStart"/>
+      <w:r>
+        <w:rPr>
+          <w:lang w:val="en-US"/>
+        </w:rPr>
+        <w:t>Almerin</w:t>
+      </w:r>
+      <w:proofErr w:type="spellEnd"/>
+      <w:r>
+        <w:rPr>
+          <w:lang w:val="en-US"/>
+        </w:rPr>
+        <w:t xml:space="preserve"> was founded as a response to appearing on the horizon of the IMAILE project, the project on a European level which addresses the area of ICT in the field of Education and e-learning. During personal chat with CEO of </w:t>
+      </w:r>
+      <w:proofErr w:type="spellStart"/>
+      <w:r>
+        <w:rPr>
+          <w:lang w:val="en-US"/>
+        </w:rPr>
+        <w:t>Almerin</w:t>
+      </w:r>
+      <w:proofErr w:type="spellEnd"/>
+      <w:r>
+        <w:rPr>
+          <w:lang w:val="en-US"/>
+        </w:rPr>
+        <w:t xml:space="preserve"> company, he said that the challenges what IMAILE project addresses </w:t>
       </w:r>
       <w:r>
         <w:rPr>
@@ -547,6 +561,115 @@
           <w:lang w:val="en-US"/>
         </w:rPr>
         <w:lastRenderedPageBreak/>
+        <w:t>Definition of PLE:</w:t>
+      </w:r>
+    </w:p>
+    <w:p>
+      <w:pPr>
+        <w:jc w:val="both"/>
+        <w:rPr>
+          <w:bCs/>
+          <w:lang w:val="en-US"/>
+        </w:rPr>
+      </w:pPr>
+      <w:r>
+        <w:rPr>
+          <w:bCs/>
+          <w:lang w:val="en-US"/>
+        </w:rPr>
+        <w:t>Personal Learning Environments (PLE) are systems that help learners take control of and manage their own learning. This includes providing support for learners to:</w:t>
+      </w:r>
+    </w:p>
+    <w:p>
+      <w:pPr>
+        <w:numPr>
+          <w:ilvl w:val="0"/>
+          <w:numId w:val="7"/>
+        </w:numPr>
+        <w:spacing w:line="256" w:lineRule="auto"/>
+        <w:jc w:val="both"/>
+        <w:rPr>
+          <w:bCs/>
+          <w:lang w:val="en-US"/>
+        </w:rPr>
+      </w:pPr>
+      <w:r>
+        <w:rPr>
+          <w:bCs/>
+          <w:lang w:val="en-US"/>
+        </w:rPr>
+        <w:t>set their own learning goals (with support of their teachers)</w:t>
+      </w:r>
+    </w:p>
+    <w:p>
+      <w:pPr>
+        <w:numPr>
+          <w:ilvl w:val="0"/>
+          <w:numId w:val="7"/>
+        </w:numPr>
+        <w:spacing w:line="256" w:lineRule="auto"/>
+        <w:jc w:val="both"/>
+        <w:rPr>
+          <w:bCs/>
+          <w:lang w:val="en-US"/>
+        </w:rPr>
+      </w:pPr>
+      <w:r>
+        <w:rPr>
+          <w:bCs/>
+          <w:lang w:val="en-US"/>
+        </w:rPr>
+        <w:t>manage their learning, both content and process</w:t>
+      </w:r>
+    </w:p>
+    <w:p>
+      <w:pPr>
+        <w:numPr>
+          <w:ilvl w:val="0"/>
+          <w:numId w:val="7"/>
+        </w:numPr>
+        <w:spacing w:line="256" w:lineRule="auto"/>
+        <w:jc w:val="both"/>
+        <w:rPr>
+          <w:bCs/>
+          <w:lang w:val="en-US"/>
+        </w:rPr>
+      </w:pPr>
+      <w:r>
+        <w:rPr>
+          <w:bCs/>
+          <w:lang w:val="en-US"/>
+        </w:rPr>
+        <w:t>communicate with others in the process of learning</w:t>
+      </w:r>
+    </w:p>
+    <w:p>
+      <w:pPr>
+        <w:jc w:val="both"/>
+        <w:rPr>
+          <w:bCs/>
+          <w:u w:val="single"/>
+          <w:lang w:val="en-US"/>
+        </w:rPr>
+      </w:pPr>
+      <w:bookmarkStart w:id="0" w:name="_GoBack"/>
+      <w:bookmarkEnd w:id="0"/>
+    </w:p>
+    <w:p>
+      <w:pPr>
+        <w:jc w:val="both"/>
+        <w:rPr>
+          <w:bCs/>
+          <w:u w:val="single"/>
+          <w:lang w:val="en-US"/>
+        </w:rPr>
+      </w:pPr>
+      <w:r>
+        <w:rPr>
+          <w:bCs/>
+          <w:u w:val="single"/>
+          <w:lang w:val="en-US"/>
+        </w:rPr>
         <w:t>Definition of PLE in IMAILE project:</w:t>
       </w:r>
     </w:p>
@@ -657,8 +780,37 @@
         <w:spacing w:after="0"/>
         <w:jc w:val="both"/>
       </w:pPr>
-      <w:r>
-        <w:t>Reduce teachers planning hours.</w:t>
+      <w:proofErr w:type="spellStart"/>
+      <w:r>
+        <w:t>Reduce</w:t>
+      </w:r>
+      <w:proofErr w:type="spellEnd"/>
+      <w:r>
+        <w:t xml:space="preserve"> </w:t>
+      </w:r>
+      <w:proofErr w:type="spellStart"/>
+      <w:r>
+        <w:t>teachers</w:t>
+      </w:r>
+      <w:proofErr w:type="spellEnd"/>
+      <w:r>
+        <w:t xml:space="preserve"> </w:t>
+      </w:r>
+      <w:proofErr w:type="spellStart"/>
+      <w:r>
+        <w:t>planning</w:t>
+      </w:r>
+      <w:proofErr w:type="spellEnd"/>
+      <w:r>
+        <w:t> </w:t>
+      </w:r>
+      <w:proofErr w:type="spellStart"/>
+      <w:r>
+        <w:t>hours</w:t>
+      </w:r>
+      <w:proofErr w:type="spellEnd"/>
+      <w:r>
+        <w:t>.</w:t>
       </w:r>
     </w:p>
     <w:p>
@@ -698,7 +850,21 @@
         <w:rPr>
           <w:lang w:val="en-US"/>
         </w:rPr>
-        <w:t>Create a real shift from teacher centered learning to student centered learning ( research shows that lessons in math and science still is mostly teacher-centered, with few opportunities for the students to have influence on their own learning and using digital tool).</w:t>
+        <w:t>Create a real shift from teacher centered learning to student centered learning </w:t>
+      </w:r>
+      <w:proofErr w:type="gramStart"/>
+      <w:r>
+        <w:rPr>
+          <w:lang w:val="en-US"/>
+        </w:rPr>
+        <w:t>( research</w:t>
+      </w:r>
+      <w:proofErr w:type="gramEnd"/>
+      <w:r>
+        <w:rPr>
+          <w:lang w:val="en-US"/>
+        </w:rPr>
+        <w:t xml:space="preserve"> shows that lessons in math and science still is mostly teacher-centered, with few opportunities for the students to have influence on their own learning and using digital tool).</w:t>
       </w:r>
     </w:p>
     <w:p>
@@ -782,7 +948,21 @@
         <w:rPr>
           <w:lang w:val="en-US"/>
         </w:rPr>
-        <w:t>Provide students with a personalised formative feedback and scaffolding, based on their learning paths, needs and styles.</w:t>
+        <w:t>Provide students with a </w:t>
+      </w:r>
+      <w:proofErr w:type="spellStart"/>
+      <w:r>
+        <w:rPr>
+          <w:lang w:val="en-US"/>
+        </w:rPr>
+        <w:t>personalised</w:t>
+      </w:r>
+      <w:proofErr w:type="spellEnd"/>
+      <w:r>
+        <w:rPr>
+          <w:lang w:val="en-US"/>
+        </w:rPr>
+        <w:t> formative feedback and scaffolding, based on their learning paths, needs and styles.</w:t>
       </w:r>
     </w:p>
     <w:p>
@@ -1156,7 +1336,15 @@
           <w:bCs/>
           <w:lang w:val="en-US"/>
         </w:rPr>
-        <w:t xml:space="preserve">, i.e. text, audio, video format), same level of tasks, limited types of devices a student can access materials with, lack of gamification element what makes learning fun and increase motivation towards it and many limitations more. And that’s why </w:t>
+        <w:t xml:space="preserve">, i.e. text, audio, video format), same level of tasks, limited types of devices a student can access materials with, lack of </w:t>
+      </w:r>
+      <w:r>
+        <w:rPr>
+          <w:bCs/>
+          <w:lang w:val="en-US"/>
+        </w:rPr>
+        <w:lastRenderedPageBreak/>
+        <w:t xml:space="preserve">gamification element what makes learning fun and increase motivation towards it and many limitations more. And that’s why </w:t>
       </w:r>
       <w:r>
         <w:rPr>
@@ -1212,42 +1400,7 @@
           <w:bCs/>
           <w:lang w:val="en-US"/>
         </w:rPr>
-        <w:t>:</w:t>
-      </w:r>
-      <w:r>
-        <w:rPr>
-          <w:bCs/>
-          <w:lang w:val="en-US"/>
-        </w:rPr>
-        <w:t xml:space="preserve"> be able to plan it better with their parents, set certain goals, </w:t>
-      </w:r>
-      <w:r>
-        <w:rPr>
-          <w:bCs/>
-          <w:lang w:val="en-US"/>
-        </w:rPr>
-        <w:t xml:space="preserve">checkup upon the progress, </w:t>
-      </w:r>
-      <w:r>
-        <w:rPr>
-          <w:bCs/>
-          <w:lang w:val="en-US"/>
-        </w:rPr>
-        <w:t xml:space="preserve">have access to past activities/projects/assignments to be able to refresh </w:t>
-      </w:r>
-      <w:r>
-        <w:rPr>
-          <w:bCs/>
-          <w:lang w:val="en-US"/>
-        </w:rPr>
-        <w:t>those in mind and</w:t>
-      </w:r>
-      <w:r>
-        <w:rPr>
-          <w:bCs/>
-          <w:lang w:val="en-US"/>
-        </w:rPr>
-        <w:t xml:space="preserve"> maybe to include something into a CV for future, choose learning paths and be able to visually track realization of it, play games instead of </w:t>
+        <w:t xml:space="preserve">: be able to plan it better with their parents, set certain goals, checkup upon the progress, have access to past activities/projects/assignments to be able to refresh those in mind and maybe to include something into a CV for future, choose learning paths and be able to visually track realization of it, play games instead of </w:t>
       </w:r>
       <w:r>
         <w:rPr>
@@ -1352,15 +1505,7 @@
           <w:bCs/>
           <w:lang w:val="en-US"/>
         </w:rPr>
-        <w:t xml:space="preserve"> of a </w:t>
-      </w:r>
-      <w:r>
-        <w:rPr>
-          <w:bCs/>
-          <w:lang w:val="en-US"/>
-        </w:rPr>
-        <w:lastRenderedPageBreak/>
-        <w:t>person</w:t>
+        <w:t xml:space="preserve"> of a person</w:t>
       </w:r>
       <w:r>
         <w:rPr>
@@ -1486,14 +1631,7 @@
           <w:bCs/>
           <w:lang w:val="en-US"/>
         </w:rPr>
-        <w:t xml:space="preserve">challenges </w:t>
-      </w:r>
-      <w:r>
-        <w:rPr>
-          <w:bCs/>
-          <w:lang w:val="en-US"/>
-        </w:rPr>
-        <w:t xml:space="preserve">including </w:t>
+        <w:t xml:space="preserve">challenges including </w:t>
       </w:r>
       <w:r>
         <w:rPr>
@@ -1544,14 +1682,7 @@
           <w:bCs/>
           <w:lang w:val="en-US"/>
         </w:rPr>
-        <w:t xml:space="preserve">While new PLE in being developed, it is already clear that the development of it results in innovation and the biggest challenge </w:t>
-      </w:r>
-      <w:r>
-        <w:rPr>
-          <w:bCs/>
-          <w:lang w:val="en-US"/>
-        </w:rPr>
-        <w:t>with a software, and especially with that software which include</w:t>
+        <w:t>While new PLE in being developed, it is already clear that the development of it results in innovation and the biggest challenge with a software, and especially with that software which include</w:t>
       </w:r>
       <w:r>
         <w:rPr>
@@ -1609,12 +1740,21 @@
         </w:rPr>
         <w:t xml:space="preserve"> adapt it in their teaching activities. Thus </w:t>
       </w:r>
-      <w:r>
-        <w:rPr>
-          <w:bCs/>
-          <w:lang w:val="en-US"/>
-        </w:rPr>
-        <w:t>Almerin client</w:t>
+      <w:proofErr w:type="spellStart"/>
+      <w:r>
+        <w:rPr>
+          <w:bCs/>
+          <w:lang w:val="en-US"/>
+        </w:rPr>
+        <w:t>Almerin</w:t>
+      </w:r>
+      <w:proofErr w:type="spellEnd"/>
+      <w:r>
+        <w:rPr>
+          <w:bCs/>
+          <w:lang w:val="en-US"/>
+        </w:rPr>
+        <w:t xml:space="preserve"> client</w:t>
       </w:r>
       <w:r>
         <w:rPr>
@@ -1768,7 +1908,23 @@
           <w:bCs/>
           <w:lang w:val="en-US"/>
         </w:rPr>
-        <w:t xml:space="preserve"> As a result of my research I want to find answers on the basic question of ‘why teachers would want to adapt new PLE in their teaching activities?’ in order for Almerin to use </w:t>
+        <w:t xml:space="preserve"> As a result of my research I want to find answers on the basic question of ‘why teachers would want to adapt new PLE in their teaching activities?’ in order for </w:t>
+      </w:r>
+      <w:proofErr w:type="spellStart"/>
+      <w:r>
+        <w:rPr>
+          <w:bCs/>
+          <w:lang w:val="en-US"/>
+        </w:rPr>
+        <w:t>Almerin</w:t>
+      </w:r>
+      <w:proofErr w:type="spellEnd"/>
+      <w:r>
+        <w:rPr>
+          <w:bCs/>
+          <w:lang w:val="en-US"/>
+        </w:rPr>
+        <w:t xml:space="preserve"> to use </w:t>
       </w:r>
       <w:r>
         <w:rPr>
@@ -1995,43 +2151,7 @@
           <w:szCs w:val="24"/>
           <w:lang w:val="en-US"/>
         </w:rPr>
-        <w:t>Felder, R. M., &amp; Silverman, L. K. (1988). Learning and teaching styles in engineering education.</w:t>
-      </w:r>
-      <w:r>
-        <w:rPr>
-          <w:rFonts w:ascii="BookAntiqua" w:hAnsi="BookAntiqua" w:cs="BookAntiqua"/>
-          <w:sz w:val="24"/>
-          <w:szCs w:val="24"/>
-          <w:lang w:val="en-US"/>
-        </w:rPr>
-        <w:t> </w:t>
-      </w:r>
-      <w:r>
-        <w:rPr>
-          <w:rFonts w:ascii="BookAntiqua" w:hAnsi="BookAntiqua" w:cs="BookAntiqua"/>
-          <w:sz w:val="24"/>
-          <w:szCs w:val="24"/>
-          <w:lang w:val="en-US"/>
-        </w:rPr>
-        <w:t>Engineering education,</w:t>
-      </w:r>
-      <w:r>
-        <w:rPr>
-          <w:rFonts w:ascii="BookAntiqua" w:hAnsi="BookAntiqua" w:cs="BookAntiqua"/>
-          <w:sz w:val="24"/>
-          <w:szCs w:val="24"/>
-          <w:lang w:val="en-US"/>
-        </w:rPr>
-        <w:t> </w:t>
-      </w:r>
-      <w:r>
-        <w:rPr>
-          <w:rFonts w:ascii="BookAntiqua" w:hAnsi="BookAntiqua" w:cs="BookAntiqua"/>
-          <w:sz w:val="24"/>
-          <w:szCs w:val="24"/>
-          <w:lang w:val="en-US"/>
-        </w:rPr>
-        <w:t>78(7), 674-681.</w:t>
+        <w:t>Felder, R. M., &amp; Silverman, L. K. (1988). Learning and teaching styles in engineering education. Engineering education, 78(7), 674-681.</w:t>
       </w:r>
     </w:p>
     <w:p>
@@ -2052,6 +2172,7 @@
           <w:lang w:val="en-US"/>
         </w:rPr>
       </w:pPr>
+      <w:proofErr w:type="spellStart"/>
       <w:r>
         <w:rPr>
           <w:rFonts w:ascii="BookAntiqua" w:hAnsi="BookAntiqua" w:cs="BookAntiqua"/>
@@ -2059,7 +2180,17 @@
           <w:szCs w:val="24"/>
           <w:lang w:val="en-US"/>
         </w:rPr>
-        <w:t>Venkatesh, V., Morris, M. G., Davis, G. B., &amp; Davis, F. D. (2003). User acceptance</w:t>
+        <w:t>Venkatesh</w:t>
+      </w:r>
+      <w:proofErr w:type="spellEnd"/>
+      <w:r>
+        <w:rPr>
+          <w:rFonts w:ascii="BookAntiqua" w:hAnsi="BookAntiqua" w:cs="BookAntiqua"/>
+          <w:sz w:val="24"/>
+          <w:szCs w:val="24"/>
+          <w:lang w:val="en-US"/>
+        </w:rPr>
+        <w:t>, V., Morris, M. G., Davis, G. B., &amp; Davis, F. D. (2003). User acceptance</w:t>
       </w:r>
     </w:p>
     <w:p>
@@ -2148,6 +2279,7 @@
           <w:lang w:val="en-US"/>
         </w:rPr>
       </w:pPr>
+      <w:proofErr w:type="spellStart"/>
       <w:r>
         <w:rPr>
           <w:rFonts w:ascii="BookAntiqua" w:hAnsi="BookAntiqua" w:cs="BookAntiqua"/>
@@ -2155,7 +2287,17 @@
           <w:szCs w:val="24"/>
           <w:lang w:val="en-US"/>
         </w:rPr>
-        <w:t>Venkatesh, V., Thong, J. Y. L., &amp; Xu, X. (2012). Consumer acceptance and use of</w:t>
+        <w:t>Venkatesh</w:t>
+      </w:r>
+      <w:proofErr w:type="spellEnd"/>
+      <w:r>
+        <w:rPr>
+          <w:rFonts w:ascii="BookAntiqua" w:hAnsi="BookAntiqua" w:cs="BookAntiqua"/>
+          <w:sz w:val="24"/>
+          <w:szCs w:val="24"/>
+          <w:lang w:val="en-US"/>
+        </w:rPr>
+        <w:t>, V., Thong, J. Y. L., &amp; Xu, X. (2012). Consumer acceptance and use of</w:t>
       </w:r>
     </w:p>
     <w:p>
@@ -2335,8 +2477,6 @@
         </w:rPr>
         <w:t xml:space="preserve"> the end of 2016/2017 academic year is high, so I will do my best to make it happen.</w:t>
       </w:r>
-      <w:bookmarkStart w:id="0" w:name="_GoBack"/>
-      <w:bookmarkEnd w:id="0"/>
     </w:p>
     <w:sectPr>
       <w:pgSz w:w="11906" w:h="16838"/>
@@ -2351,6 +2491,155 @@
 <file path=word/numbering.xml><?xml version="1.0" encoding="utf-8"?>
 <w:numbering xmlns:wpc="http://schemas.microsoft.com/office/word/2010/wordprocessingCanvas" xmlns:cx="http://schemas.microsoft.com/office/drawing/2014/chartex" xmlns:cx1="http://schemas.microsoft.com/office/drawing/2015/9/8/chartex" xmlns:cx2="http://schemas.microsoft.com/office/drawing/2015/10/21/chartex" xmlns:mc="http://schemas.openxmlformats.org/markup-compatibility/2006" xmlns:o="urn:schemas-microsoft-com:office:office" xmlns:r="http://schemas.openxmlformats.org/officeDocument/2006/relationships" xmlns:m="http://schemas.openxmlformats.org/officeDocument/2006/math" xmlns:v="urn:schemas-microsoft-com:vml" xmlns:wp14="http://schemas.microsoft.com/office/word/2010/wordprocessingDrawing" xmlns:wp="http://schemas.openxmlformats.org/drawingml/2006/wordprocessingDrawing" xmlns:w10="urn:schemas-microsoft-com:office:word" xmlns:w="http://schemas.openxmlformats.org/wordprocessingml/2006/main" xmlns:w14="http://schemas.microsoft.com/office/word/2010/wordml" xmlns:w15="http://schemas.microsoft.com/office/word/2012/wordml" xmlns:w16se="http://schemas.microsoft.com/office/word/2015/wordml/symex" xmlns:wpg="http://schemas.microsoft.com/office/word/2010/wordprocessingGroup" xmlns:wpi="http://schemas.microsoft.com/office/word/2010/wordprocessingInk" xmlns:wne="http://schemas.microsoft.com/office/word/2006/wordml" xmlns:wps="http://schemas.microsoft.com/office/word/2010/wordprocessingShape" mc:Ignorable="w14 w15 w16se wp14">
   <w:abstractNum w:abstractNumId="0" w15:restartNumberingAfterBreak="0">
+    <w:nsid w:val="1C261C54"/>
+    <w:multiLevelType w:val="multilevel"/>
+    <w:tmpl w:val="05029228"/>
+    <w:lvl w:ilvl="0">
+      <w:start w:val="1"/>
+      <w:numFmt w:val="bullet"/>
+      <w:lvlText w:val=""/>
+      <w:lvlJc w:val="left"/>
+      <w:pPr>
+        <w:tabs>
+          <w:tab w:val="num" w:pos="720"/>
+        </w:tabs>
+        <w:ind w:left="720" w:hanging="360"/>
+      </w:pPr>
+      <w:rPr>
+        <w:rFonts w:ascii="Symbol" w:hAnsi="Symbol" w:hint="default"/>
+        <w:sz w:val="20"/>
+      </w:rPr>
+    </w:lvl>
+    <w:lvl w:ilvl="1">
+      <w:start w:val="1"/>
+      <w:numFmt w:val="bullet"/>
+      <w:lvlText w:val="o"/>
+      <w:lvlJc w:val="left"/>
+      <w:pPr>
+        <w:tabs>
+          <w:tab w:val="num" w:pos="1440"/>
+        </w:tabs>
+        <w:ind w:left="1440" w:hanging="360"/>
+      </w:pPr>
+      <w:rPr>
+        <w:rFonts w:ascii="Courier New" w:hAnsi="Courier New" w:cs="Times New Roman" w:hint="default"/>
+        <w:sz w:val="20"/>
+      </w:rPr>
+    </w:lvl>
+    <w:lvl w:ilvl="2">
+      <w:start w:val="1"/>
+      <w:numFmt w:val="bullet"/>
+      <w:lvlText w:val=""/>
+      <w:lvlJc w:val="left"/>
+      <w:pPr>
+        <w:tabs>
+          <w:tab w:val="num" w:pos="2160"/>
+        </w:tabs>
+        <w:ind w:left="2160" w:hanging="360"/>
+      </w:pPr>
+      <w:rPr>
+        <w:rFonts w:ascii="Wingdings" w:hAnsi="Wingdings" w:hint="default"/>
+        <w:sz w:val="20"/>
+      </w:rPr>
+    </w:lvl>
+    <w:lvl w:ilvl="3">
+      <w:start w:val="1"/>
+      <w:numFmt w:val="bullet"/>
+      <w:lvlText w:val=""/>
+      <w:lvlJc w:val="left"/>
+      <w:pPr>
+        <w:tabs>
+          <w:tab w:val="num" w:pos="2880"/>
+        </w:tabs>
+        <w:ind w:left="2880" w:hanging="360"/>
+      </w:pPr>
+      <w:rPr>
+        <w:rFonts w:ascii="Wingdings" w:hAnsi="Wingdings" w:hint="default"/>
+        <w:sz w:val="20"/>
+      </w:rPr>
+    </w:lvl>
+    <w:lvl w:ilvl="4">
+      <w:start w:val="1"/>
+      <w:numFmt w:val="bullet"/>
+      <w:lvlText w:val=""/>
+      <w:lvlJc w:val="left"/>
+      <w:pPr>
+        <w:tabs>
+          <w:tab w:val="num" w:pos="3600"/>
+        </w:tabs>
+        <w:ind w:left="3600" w:hanging="360"/>
+      </w:pPr>
+      <w:rPr>
+        <w:rFonts w:ascii="Wingdings" w:hAnsi="Wingdings" w:hint="default"/>
+        <w:sz w:val="20"/>
+      </w:rPr>
+    </w:lvl>
+    <w:lvl w:ilvl="5">
+      <w:start w:val="1"/>
+      <w:numFmt w:val="bullet"/>
+      <w:lvlText w:val=""/>
+      <w:lvlJc w:val="left"/>
+      <w:pPr>
+        <w:tabs>
+          <w:tab w:val="num" w:pos="4320"/>
+        </w:tabs>
+        <w:ind w:left="4320" w:hanging="360"/>
+      </w:pPr>
+      <w:rPr>
+        <w:rFonts w:ascii="Wingdings" w:hAnsi="Wingdings" w:hint="default"/>
+        <w:sz w:val="20"/>
+      </w:rPr>
+    </w:lvl>
+    <w:lvl w:ilvl="6">
+      <w:start w:val="1"/>
+      <w:numFmt w:val="bullet"/>
+      <w:lvlText w:val=""/>
+      <w:lvlJc w:val="left"/>
+      <w:pPr>
+        <w:tabs>
+          <w:tab w:val="num" w:pos="5040"/>
+        </w:tabs>
+        <w:ind w:left="5040" w:hanging="360"/>
+      </w:pPr>
+      <w:rPr>
+        <w:rFonts w:ascii="Wingdings" w:hAnsi="Wingdings" w:hint="default"/>
+        <w:sz w:val="20"/>
+      </w:rPr>
+    </w:lvl>
+    <w:lvl w:ilvl="7">
+      <w:start w:val="1"/>
+      <w:numFmt w:val="bullet"/>
+      <w:lvlText w:val=""/>
+      <w:lvlJc w:val="left"/>
+      <w:pPr>
+        <w:tabs>
+          <w:tab w:val="num" w:pos="5760"/>
+        </w:tabs>
+        <w:ind w:left="5760" w:hanging="360"/>
+      </w:pPr>
+      <w:rPr>
+        <w:rFonts w:ascii="Wingdings" w:hAnsi="Wingdings" w:hint="default"/>
+        <w:sz w:val="20"/>
+      </w:rPr>
+    </w:lvl>
+    <w:lvl w:ilvl="8">
+      <w:start w:val="1"/>
+      <w:numFmt w:val="bullet"/>
+      <w:lvlText w:val=""/>
+      <w:lvlJc w:val="left"/>
+      <w:pPr>
+        <w:tabs>
+          <w:tab w:val="num" w:pos="6480"/>
+        </w:tabs>
+        <w:ind w:left="6480" w:hanging="360"/>
+      </w:pPr>
+      <w:rPr>
+        <w:rFonts w:ascii="Wingdings" w:hAnsi="Wingdings" w:hint="default"/>
+        <w:sz w:val="20"/>
+      </w:rPr>
+    </w:lvl>
+  </w:abstractNum>
+  <w:abstractNum w:abstractNumId="1" w15:restartNumberingAfterBreak="0">
     <w:nsid w:val="22F674F8"/>
     <w:multiLevelType w:val="hybridMultilevel"/>
     <w:tmpl w:val="504261BC"/>
@@ -2463,7 +2752,7 @@
       </w:rPr>
     </w:lvl>
   </w:abstractNum>
-  <w:abstractNum w:abstractNumId="1" w15:restartNumberingAfterBreak="0">
+  <w:abstractNum w:abstractNumId="2" w15:restartNumberingAfterBreak="0">
     <w:nsid w:val="329B15AF"/>
     <w:multiLevelType w:val="hybridMultilevel"/>
     <w:tmpl w:val="40042418"/>
@@ -2576,7 +2865,7 @@
       </w:rPr>
     </w:lvl>
   </w:abstractNum>
-  <w:abstractNum w:abstractNumId="2" w15:restartNumberingAfterBreak="0">
+  <w:abstractNum w:abstractNumId="3" w15:restartNumberingAfterBreak="0">
     <w:nsid w:val="32C31920"/>
     <w:multiLevelType w:val="hybridMultilevel"/>
     <w:tmpl w:val="156A09F2"/>
@@ -2689,7 +2978,7 @@
       </w:rPr>
     </w:lvl>
   </w:abstractNum>
-  <w:abstractNum w:abstractNumId="3" w15:restartNumberingAfterBreak="0">
+  <w:abstractNum w:abstractNumId="4" w15:restartNumberingAfterBreak="0">
     <w:nsid w:val="3C6953B7"/>
     <w:multiLevelType w:val="hybridMultilevel"/>
     <w:tmpl w:val="CBA62E92"/>
@@ -2829,7 +3118,7 @@
       </w:rPr>
     </w:lvl>
   </w:abstractNum>
-  <w:abstractNum w:abstractNumId="4" w15:restartNumberingAfterBreak="0">
+  <w:abstractNum w:abstractNumId="5" w15:restartNumberingAfterBreak="0">
     <w:nsid w:val="3D5A5C85"/>
     <w:multiLevelType w:val="hybridMultilevel"/>
     <w:tmpl w:val="AA64545A"/>
@@ -2942,7 +3231,7 @@
       </w:rPr>
     </w:lvl>
   </w:abstractNum>
-  <w:abstractNum w:abstractNumId="5" w15:restartNumberingAfterBreak="0">
+  <w:abstractNum w:abstractNumId="6" w15:restartNumberingAfterBreak="0">
     <w:nsid w:val="668D03CA"/>
     <w:multiLevelType w:val="hybridMultilevel"/>
     <w:tmpl w:val="1C8C68DE"/>
@@ -3056,22 +3345,34 @@
     </w:lvl>
   </w:abstractNum>
   <w:num w:numId="1">
+    <w:abstractNumId w:val="4"/>
+  </w:num>
+  <w:num w:numId="2">
+    <w:abstractNumId w:val="2"/>
+  </w:num>
+  <w:num w:numId="3">
     <w:abstractNumId w:val="3"/>
   </w:num>
-  <w:num w:numId="2">
+  <w:num w:numId="4">
+    <w:abstractNumId w:val="5"/>
+  </w:num>
+  <w:num w:numId="5">
     <w:abstractNumId w:val="1"/>
   </w:num>
-  <w:num w:numId="3">
-    <w:abstractNumId w:val="2"/>
+  <w:num w:numId="6">
+    <w:abstractNumId w:val="6"/>
   </w:num>
-  <w:num w:numId="4">
-    <w:abstractNumId w:val="4"/>
-  </w:num>
-  <w:num w:numId="5">
+  <w:num w:numId="7">
     <w:abstractNumId w:val="0"/>
-  </w:num>
-  <w:num w:numId="6">
-    <w:abstractNumId w:val="5"/>
+    <w:lvlOverride w:ilvl="0"/>
+    <w:lvlOverride w:ilvl="1"/>
+    <w:lvlOverride w:ilvl="2"/>
+    <w:lvlOverride w:ilvl="3"/>
+    <w:lvlOverride w:ilvl="4"/>
+    <w:lvlOverride w:ilvl="5"/>
+    <w:lvlOverride w:ilvl="6"/>
+    <w:lvlOverride w:ilvl="7"/>
+    <w:lvlOverride w:ilvl="8"/>
   </w:num>
 </w:numbering>
 </file>
@@ -3475,6 +3776,7 @@
   <w:style w:type="character" w:default="1" w:styleId="a0">
     <w:name w:val="Default Paragraph Font"/>
     <w:uiPriority w:val="1"/>
+    <w:semiHidden/>
     <w:unhideWhenUsed/>
   </w:style>
   <w:style w:type="table" w:default="1" w:styleId="a1">

</xml_diff>

<commit_message>
modified PLE general definition ssections plus added part with methods to improve existing PLE
</commit_message>
<xml_diff>
--- a/A4 plan.docx
+++ b/A4 plan.docx
@@ -575,6 +575,128 @@
       <w:r>
         <w:rPr>
           <w:bCs/>
+          <w:highlight w:val="lightGray"/>
+          <w:lang w:val="en-US"/>
+        </w:rPr>
+        <w:t>Personal Learning Environment (PLE) is quite a new concept</w:t>
+      </w:r>
+      <w:r>
+        <w:rPr>
+          <w:bCs/>
+          <w:highlight w:val="lightGray"/>
+          <w:lang w:val="en-US"/>
+        </w:rPr>
+        <w:t xml:space="preserve"> and it </w:t>
+      </w:r>
+      <w:r>
+        <w:rPr>
+          <w:bCs/>
+          <w:highlight w:val="lightGray"/>
+          <w:lang w:val="en-US"/>
+        </w:rPr>
+        <w:t xml:space="preserve">has usually </w:t>
+      </w:r>
+      <w:r>
+        <w:rPr>
+          <w:bCs/>
+          <w:highlight w:val="lightGray"/>
+          <w:lang w:val="en-US"/>
+        </w:rPr>
+        <w:t xml:space="preserve">been described as a concept </w:t>
+      </w:r>
+      <w:r>
+        <w:rPr>
+          <w:bCs/>
+          <w:highlight w:val="lightGray"/>
+          <w:lang w:val="en-US"/>
+        </w:rPr>
+        <w:t>not as a learning environment.</w:t>
+      </w:r>
+      <w:r>
+        <w:rPr>
+          <w:bCs/>
+          <w:highlight w:val="lightGray"/>
+          <w:lang w:val="en-US"/>
+        </w:rPr>
+        <w:t xml:space="preserve"> It was mentioned first time in a paper by Olivier and Liber (2001).</w:t>
+      </w:r>
+    </w:p>
+    <w:p>
+      <w:pPr>
+        <w:jc w:val="both"/>
+        <w:rPr>
+          <w:b/>
+          <w:bCs/>
+          <w:color w:val="FF0000"/>
+          <w:lang w:val="en-US"/>
+        </w:rPr>
+      </w:pPr>
+      <w:r>
+        <w:rPr>
+          <w:b/>
+          <w:bCs/>
+          <w:color w:val="FF0000"/>
+          <w:lang w:val="en-US"/>
+        </w:rPr>
+        <w:t>(provide definitions from other resources too)</w:t>
+      </w:r>
+    </w:p>
+    <w:p>
+      <w:pPr>
+        <w:jc w:val="both"/>
+        <w:rPr>
+          <w:bCs/>
+          <w:lang w:val="en-US"/>
+        </w:rPr>
+      </w:pPr>
+      <w:r>
+        <w:rPr>
+          <w:bCs/>
+          <w:lang w:val="en-US"/>
+        </w:rPr>
+        <w:t>A good definition of PLE as a learning environment can be found from</w:t>
+      </w:r>
+      <w:bookmarkStart w:id="0" w:name="_GoBack"/>
+      <w:bookmarkEnd w:id="0"/>
+      <w:r>
+        <w:rPr>
+          <w:bCs/>
+          <w:lang w:val="en-US"/>
+        </w:rPr>
+        <w:t xml:space="preserve"> Wikipedia:</w:t>
+      </w:r>
+    </w:p>
+    <w:p>
+      <w:pPr>
+        <w:jc w:val="both"/>
+        <w:rPr>
+          <w:bCs/>
+          <w:lang w:val="en-US"/>
+        </w:rPr>
+      </w:pPr>
+    </w:p>
+    <w:p>
+      <w:pPr>
+        <w:ind w:left="1068"/>
+        <w:jc w:val="both"/>
+        <w:rPr>
+          <w:bCs/>
+          <w:i/>
+          <w:lang w:val="en-US"/>
+        </w:rPr>
+      </w:pPr>
+      <w:r>
+        <w:rPr>
+          <w:bCs/>
+          <w:i/>
+          <w:lang w:val="en-US"/>
+        </w:rPr>
+        <w:t>“</w:t>
+      </w:r>
+      <w:r>
+        <w:rPr>
+          <w:bCs/>
+          <w:i/>
           <w:lang w:val="en-US"/>
         </w:rPr>
         <w:t>Personal Learning Environments (PLE) are systems that help learners take control of and manage their own learning. This includes providing support for learners to:</w:t>
@@ -586,16 +708,23 @@
           <w:ilvl w:val="0"/>
           <w:numId w:val="7"/>
         </w:numPr>
+        <w:tabs>
+          <w:tab w:val="clear" w:pos="720"/>
+          <w:tab w:val="num" w:pos="1788"/>
+        </w:tabs>
         <w:spacing w:line="256" w:lineRule="auto"/>
+        <w:ind w:left="1788"/>
         <w:jc w:val="both"/>
         <w:rPr>
           <w:bCs/>
-          <w:lang w:val="en-US"/>
-        </w:rPr>
-      </w:pPr>
-      <w:r>
-        <w:rPr>
-          <w:bCs/>
+          <w:i/>
+          <w:lang w:val="en-US"/>
+        </w:rPr>
+      </w:pPr>
+      <w:r>
+        <w:rPr>
+          <w:bCs/>
+          <w:i/>
           <w:lang w:val="en-US"/>
         </w:rPr>
         <w:t>set their own learning goals (with support of their teachers)</w:t>
@@ -607,16 +736,23 @@
           <w:ilvl w:val="0"/>
           <w:numId w:val="7"/>
         </w:numPr>
+        <w:tabs>
+          <w:tab w:val="clear" w:pos="720"/>
+          <w:tab w:val="num" w:pos="1788"/>
+        </w:tabs>
         <w:spacing w:line="256" w:lineRule="auto"/>
+        <w:ind w:left="1788"/>
         <w:jc w:val="both"/>
         <w:rPr>
           <w:bCs/>
-          <w:lang w:val="en-US"/>
-        </w:rPr>
-      </w:pPr>
-      <w:r>
-        <w:rPr>
-          <w:bCs/>
+          <w:i/>
+          <w:lang w:val="en-US"/>
+        </w:rPr>
+      </w:pPr>
+      <w:r>
+        <w:rPr>
+          <w:bCs/>
+          <w:i/>
           <w:lang w:val="en-US"/>
         </w:rPr>
         <w:t>manage their learning, both content and process</w:t>
@@ -628,20 +764,35 @@
           <w:ilvl w:val="0"/>
           <w:numId w:val="7"/>
         </w:numPr>
+        <w:tabs>
+          <w:tab w:val="clear" w:pos="720"/>
+          <w:tab w:val="num" w:pos="1788"/>
+        </w:tabs>
         <w:spacing w:line="256" w:lineRule="auto"/>
+        <w:ind w:left="1788"/>
         <w:jc w:val="both"/>
         <w:rPr>
           <w:bCs/>
-          <w:lang w:val="en-US"/>
-        </w:rPr>
-      </w:pPr>
-      <w:r>
-        <w:rPr>
-          <w:bCs/>
+          <w:i/>
+          <w:lang w:val="en-US"/>
+        </w:rPr>
+      </w:pPr>
+      <w:r>
+        <w:rPr>
+          <w:bCs/>
+          <w:i/>
           <w:lang w:val="en-US"/>
         </w:rPr>
         <w:t>communicate with others in the process of learning</w:t>
       </w:r>
+      <w:r>
+        <w:rPr>
+          <w:bCs/>
+          <w:i/>
+          <w:lang w:val="en-US"/>
+        </w:rPr>
+        <w:t xml:space="preserve"> “</w:t>
+      </w:r>
     </w:p>
     <w:p>
       <w:pPr>
@@ -652,8 +803,6 @@
           <w:lang w:val="en-US"/>
         </w:rPr>
       </w:pPr>
-      <w:bookmarkStart w:id="0" w:name="_GoBack"/>
-      <w:bookmarkEnd w:id="0"/>
     </w:p>
     <w:p>
       <w:pPr>
@@ -1159,7 +1308,15 @@
           <w:bCs/>
           <w:lang w:val="en-US"/>
         </w:rPr>
-        <w:t>education system</w:t>
+        <w:t xml:space="preserve">education </w:t>
+      </w:r>
+      <w:r>
+        <w:rPr>
+          <w:bCs/>
+          <w:lang w:val="en-US"/>
+        </w:rPr>
+        <w:lastRenderedPageBreak/>
+        <w:t>system</w:t>
       </w:r>
       <w:r>
         <w:rPr>
@@ -1336,253 +1493,896 @@
           <w:bCs/>
           <w:lang w:val="en-US"/>
         </w:rPr>
-        <w:t xml:space="preserve">, i.e. text, audio, video format), same level of tasks, limited types of devices a student can access materials with, lack of </w:t>
-      </w:r>
+        <w:t xml:space="preserve">, i.e. text, audio, video format), same level of tasks, limited types of devices a student can access materials with, lack of gamification element what makes learning fun and increase motivation towards it and many limitations more. And that’s why </w:t>
+      </w:r>
+      <w:r>
+        <w:rPr>
+          <w:bCs/>
+          <w:lang w:val="en-US"/>
+        </w:rPr>
+        <w:t>pupils</w:t>
+      </w:r>
+      <w:r>
+        <w:rPr>
+          <w:bCs/>
+          <w:lang w:val="en-US"/>
+        </w:rPr>
+        <w:t xml:space="preserve"> might want to use a new PLE in their education </w:t>
+      </w:r>
+      <w:r>
+        <w:rPr>
+          <w:bCs/>
+          <w:lang w:val="en-US"/>
+        </w:rPr>
+        <w:t xml:space="preserve">in order to overcome those limitations and </w:t>
+      </w:r>
+      <w:r>
+        <w:rPr>
+          <w:bCs/>
+          <w:lang w:val="en-US"/>
+        </w:rPr>
+        <w:t>b</w:t>
+      </w:r>
+      <w:r>
+        <w:rPr>
+          <w:bCs/>
+          <w:lang w:val="en-US"/>
+        </w:rPr>
+        <w:t xml:space="preserve">e able to have a full control </w:t>
+      </w:r>
+      <w:r>
+        <w:rPr>
+          <w:bCs/>
+          <w:lang w:val="en-US"/>
+        </w:rPr>
+        <w:t>on</w:t>
+      </w:r>
+      <w:r>
+        <w:rPr>
+          <w:bCs/>
+          <w:lang w:val="en-US"/>
+        </w:rPr>
+        <w:t xml:space="preserve"> their learning</w:t>
+      </w:r>
+      <w:r>
+        <w:rPr>
+          <w:bCs/>
+          <w:lang w:val="en-US"/>
+        </w:rPr>
+        <w:t xml:space="preserve">: be able to plan it better with their parents, set certain goals, checkup upon the progress, have access to past activities/projects/assignments to be able to refresh those in mind and maybe to include something into a CV for future, choose learning paths and be able to visually track realization of it, play games instead of </w:t>
+      </w:r>
+      <w:r>
+        <w:rPr>
+          <w:bCs/>
+          <w:lang w:val="en-US"/>
+        </w:rPr>
+        <w:t>boring</w:t>
+      </w:r>
+      <w:r>
+        <w:rPr>
+          <w:bCs/>
+          <w:lang w:val="en-US"/>
+        </w:rPr>
+        <w:t xml:space="preserve"> reading of textbooks</w:t>
+      </w:r>
+      <w:r>
+        <w:rPr>
+          <w:bCs/>
+          <w:lang w:val="en-US"/>
+        </w:rPr>
+        <w:t xml:space="preserve"> what would increase motivation towards learning</w:t>
+      </w:r>
+      <w:r>
+        <w:rPr>
+          <w:bCs/>
+          <w:lang w:val="en-US"/>
+        </w:rPr>
+        <w:t xml:space="preserve">, be able to communicate inside of </w:t>
+      </w:r>
+      <w:r>
+        <w:rPr>
+          <w:bCs/>
+          <w:lang w:val="en-US"/>
+        </w:rPr>
+        <w:t>PLE to get</w:t>
+      </w:r>
+      <w:r>
+        <w:rPr>
+          <w:bCs/>
+          <w:lang w:val="en-US"/>
+        </w:rPr>
+        <w:t xml:space="preserve"> help from peers or from teachers, be able to ask questions and support them with </w:t>
+      </w:r>
+      <w:r>
+        <w:rPr>
+          <w:bCs/>
+          <w:lang w:val="en-US"/>
+        </w:rPr>
+        <w:t xml:space="preserve">own attachments like </w:t>
+      </w:r>
+      <w:r>
+        <w:rPr>
+          <w:bCs/>
+          <w:lang w:val="en-US"/>
+        </w:rPr>
+        <w:t xml:space="preserve">pictures taken by own mobile </w:t>
+      </w:r>
+      <w:r>
+        <w:rPr>
+          <w:bCs/>
+          <w:lang w:val="en-US"/>
+        </w:rPr>
+        <w:t>device</w:t>
+      </w:r>
+      <w:r>
+        <w:rPr>
+          <w:bCs/>
+          <w:lang w:val="en-US"/>
+        </w:rPr>
+        <w:t xml:space="preserve"> of unknown phenomena (i.e. when a pupil saw first time an aurora). On top of it a new PLE</w:t>
+      </w:r>
+      <w:r>
+        <w:rPr>
+          <w:bCs/>
+          <w:lang w:val="en-US"/>
+        </w:rPr>
+        <w:t>,</w:t>
+      </w:r>
+      <w:r>
+        <w:rPr>
+          <w:bCs/>
+          <w:lang w:val="en-US"/>
+        </w:rPr>
+        <w:t xml:space="preserve"> using artificial intelligence</w:t>
+      </w:r>
+      <w:r>
+        <w:rPr>
+          <w:bCs/>
+          <w:lang w:val="en-US"/>
+        </w:rPr>
+        <w:t>,</w:t>
+      </w:r>
+      <w:r>
+        <w:rPr>
+          <w:bCs/>
+          <w:lang w:val="en-US"/>
+        </w:rPr>
+        <w:t xml:space="preserve"> would suggest possible professional paths based on learning records</w:t>
+      </w:r>
+      <w:r>
+        <w:rPr>
+          <w:bCs/>
+          <w:lang w:val="en-US"/>
+        </w:rPr>
+        <w:t xml:space="preserve"> of a person</w:t>
+      </w:r>
+      <w:r>
+        <w:rPr>
+          <w:bCs/>
+          <w:lang w:val="en-US"/>
+        </w:rPr>
+        <w:t xml:space="preserve"> what will give pupils and their parents an idea what profession to pursue based on strengths of the </w:t>
+      </w:r>
+      <w:r>
+        <w:rPr>
+          <w:bCs/>
+          <w:lang w:val="en-US"/>
+        </w:rPr>
+        <w:t>child</w:t>
+      </w:r>
+      <w:r>
+        <w:rPr>
+          <w:bCs/>
+          <w:lang w:val="en-US"/>
+        </w:rPr>
+        <w:t xml:space="preserve">. </w:t>
+      </w:r>
+      <w:r>
+        <w:rPr>
+          <w:bCs/>
+          <w:lang w:val="en-US"/>
+        </w:rPr>
+        <w:t>U</w:t>
+      </w:r>
+      <w:r>
+        <w:rPr>
+          <w:bCs/>
+          <w:lang w:val="en-US"/>
+        </w:rPr>
+        <w:t>nfortunately</w:t>
+      </w:r>
+      <w:r>
+        <w:rPr>
+          <w:bCs/>
+          <w:lang w:val="en-US"/>
+        </w:rPr>
+        <w:t>,</w:t>
+      </w:r>
+      <w:r>
+        <w:rPr>
+          <w:bCs/>
+          <w:lang w:val="en-US"/>
+        </w:rPr>
+        <w:t xml:space="preserve"> nowadays the situation is so that</w:t>
+      </w:r>
+      <w:r>
+        <w:rPr>
+          <w:bCs/>
+          <w:lang w:val="en-US"/>
+        </w:rPr>
+        <w:t xml:space="preserve"> quite many </w:t>
+      </w:r>
+      <w:r>
+        <w:rPr>
+          <w:bCs/>
+          <w:lang w:val="en-US"/>
+        </w:rPr>
+        <w:t>children</w:t>
+      </w:r>
+      <w:r>
+        <w:rPr>
+          <w:bCs/>
+          <w:lang w:val="en-US"/>
+        </w:rPr>
+        <w:t xml:space="preserve"> upon graduation from the school</w:t>
+      </w:r>
+      <w:r>
+        <w:rPr>
+          <w:bCs/>
+          <w:lang w:val="en-US"/>
+        </w:rPr>
+        <w:t>, when it is time to make big decisions (e.g. which university to apply to and on which program)</w:t>
+      </w:r>
+      <w:r>
+        <w:rPr>
+          <w:bCs/>
+          <w:lang w:val="en-US"/>
+        </w:rPr>
+        <w:t xml:space="preserve"> </w:t>
+      </w:r>
+      <w:r>
+        <w:rPr>
+          <w:bCs/>
+          <w:lang w:val="en-US"/>
+        </w:rPr>
+        <w:t xml:space="preserve">still </w:t>
+      </w:r>
+      <w:r>
+        <w:rPr>
+          <w:bCs/>
+          <w:lang w:val="en-US"/>
+        </w:rPr>
+        <w:t xml:space="preserve">do not know what they </w:t>
+      </w:r>
+      <w:r>
+        <w:rPr>
+          <w:bCs/>
+          <w:lang w:val="en-US"/>
+        </w:rPr>
+        <w:t xml:space="preserve">actually </w:t>
+      </w:r>
+      <w:r>
+        <w:rPr>
+          <w:bCs/>
+          <w:lang w:val="en-US"/>
+        </w:rPr>
+        <w:t>want to do when they grow up</w:t>
+      </w:r>
+      <w:r>
+        <w:rPr>
+          <w:bCs/>
+          <w:lang w:val="en-US"/>
+        </w:rPr>
+        <w:t xml:space="preserve"> what results in making wrong decisions and pursuing professions which don’t really interest them but were advised by e.g. relatives based on conditions on the labor market. These and many other </w:t>
+      </w:r>
+      <w:r>
+        <w:rPr>
+          <w:bCs/>
+          <w:lang w:val="en-US"/>
+        </w:rPr>
+        <w:t xml:space="preserve">challenges including </w:t>
+      </w:r>
+      <w:r>
+        <w:rPr>
+          <w:bCs/>
+          <w:lang w:val="en-US"/>
+        </w:rPr>
+        <w:t>teacher related</w:t>
+      </w:r>
+      <w:r>
+        <w:rPr>
+          <w:bCs/>
+          <w:lang w:val="en-US"/>
+        </w:rPr>
+        <w:t xml:space="preserve"> ones (like decreasing teachers’ planning hours),</w:t>
+      </w:r>
+      <w:r>
+        <w:rPr>
+          <w:bCs/>
+          <w:lang w:val="en-US"/>
+        </w:rPr>
+        <w:t xml:space="preserve"> </w:t>
+      </w:r>
+      <w:r>
+        <w:rPr>
+          <w:bCs/>
+          <w:lang w:val="en-US"/>
+        </w:rPr>
+        <w:t>the</w:t>
+      </w:r>
+      <w:r>
+        <w:rPr>
+          <w:bCs/>
+          <w:lang w:val="en-US"/>
+        </w:rPr>
+        <w:t xml:space="preserve"> new PLE dares to help solving. </w:t>
+      </w:r>
+    </w:p>
+    <w:p>
+      <w:pPr>
+        <w:jc w:val="both"/>
+        <w:rPr>
+          <w:bCs/>
+          <w:lang w:val="en-US"/>
+        </w:rPr>
+      </w:pPr>
+      <w:r>
+        <w:rPr>
+          <w:bCs/>
+          <w:lang w:val="en-US"/>
+        </w:rPr>
+        <w:t>While new PLE in being developed, it is already clear that the development of it results in innovation and the biggest challenge with a software, and especially with that software which include</w:t>
+      </w:r>
+      <w:r>
+        <w:rPr>
+          <w:bCs/>
+          <w:lang w:val="en-US"/>
+        </w:rPr>
+        <w:t>s</w:t>
+      </w:r>
+      <w:r>
+        <w:rPr>
+          <w:bCs/>
+          <w:lang w:val="en-US"/>
+        </w:rPr>
+        <w:t xml:space="preserve"> </w:t>
+      </w:r>
+      <w:r>
+        <w:rPr>
+          <w:bCs/>
+          <w:lang w:val="en-US"/>
+        </w:rPr>
+        <w:t>something totally new</w:t>
+      </w:r>
+      <w:r>
+        <w:rPr>
+          <w:bCs/>
+          <w:lang w:val="en-US"/>
+        </w:rPr>
+        <w:t>, is to sell it to actual clients.</w:t>
+      </w:r>
+      <w:r>
+        <w:rPr>
+          <w:bCs/>
+          <w:lang w:val="en-US"/>
+        </w:rPr>
+        <w:t xml:space="preserve"> </w:t>
+      </w:r>
+      <w:r>
+        <w:rPr>
+          <w:bCs/>
+          <w:lang w:val="en-US"/>
+        </w:rPr>
+        <w:t>For pupils to be able to get all mentioned above advantages of using a new PLE, it is necessary that school</w:t>
+      </w:r>
+      <w:r>
+        <w:rPr>
+          <w:bCs/>
+          <w:lang w:val="en-US"/>
+        </w:rPr>
+        <w:t>s</w:t>
+      </w:r>
+      <w:r>
+        <w:rPr>
+          <w:bCs/>
+          <w:lang w:val="en-US"/>
+        </w:rPr>
+        <w:t xml:space="preserve"> adapt it in their teaching activities. Thus </w:t>
+      </w:r>
+      <w:proofErr w:type="spellStart"/>
+      <w:r>
+        <w:rPr>
+          <w:bCs/>
+          <w:lang w:val="en-US"/>
+        </w:rPr>
+        <w:t>Almerin</w:t>
+      </w:r>
+      <w:proofErr w:type="spellEnd"/>
+      <w:r>
+        <w:rPr>
+          <w:bCs/>
+          <w:lang w:val="en-US"/>
+        </w:rPr>
+        <w:t xml:space="preserve"> client</w:t>
+      </w:r>
+      <w:r>
+        <w:rPr>
+          <w:bCs/>
+          <w:lang w:val="en-US"/>
+        </w:rPr>
+        <w:t>s</w:t>
+      </w:r>
+      <w:r>
+        <w:rPr>
+          <w:bCs/>
+          <w:lang w:val="en-US"/>
+        </w:rPr>
+        <w:t xml:space="preserve"> are </w:t>
+      </w:r>
+      <w:r>
+        <w:rPr>
+          <w:bCs/>
+          <w:lang w:val="en-US"/>
+        </w:rPr>
+        <w:t xml:space="preserve">actually </w:t>
+      </w:r>
+      <w:r>
+        <w:rPr>
+          <w:bCs/>
+          <w:lang w:val="en-US"/>
+        </w:rPr>
+        <w:t>schools and</w:t>
+      </w:r>
+      <w:r>
+        <w:rPr>
+          <w:bCs/>
+          <w:lang w:val="en-US"/>
+        </w:rPr>
+        <w:t xml:space="preserve"> to be more particular – teachers,</w:t>
+      </w:r>
+      <w:r>
+        <w:rPr>
+          <w:bCs/>
+          <w:lang w:val="en-US"/>
+        </w:rPr>
+        <w:t xml:space="preserve"> </w:t>
+      </w:r>
+      <w:r>
+        <w:rPr>
+          <w:bCs/>
+          <w:lang w:val="en-US"/>
+        </w:rPr>
+        <w:t xml:space="preserve">who will actually be using </w:t>
+      </w:r>
+      <w:r>
+        <w:rPr>
+          <w:bCs/>
+          <w:lang w:val="en-US"/>
+        </w:rPr>
+        <w:t xml:space="preserve">the new </w:t>
+      </w:r>
+      <w:r>
+        <w:rPr>
+          <w:bCs/>
+          <w:lang w:val="en-US"/>
+        </w:rPr>
+        <w:t>software</w:t>
+      </w:r>
+      <w:r>
+        <w:rPr>
+          <w:bCs/>
+          <w:lang w:val="en-US"/>
+        </w:rPr>
+        <w:t xml:space="preserve"> and </w:t>
+      </w:r>
+      <w:r>
+        <w:rPr>
+          <w:bCs/>
+          <w:lang w:val="en-US"/>
+        </w:rPr>
+        <w:t xml:space="preserve">whose opinion </w:t>
+      </w:r>
+      <w:r>
+        <w:rPr>
+          <w:bCs/>
+          <w:lang w:val="en-US"/>
+        </w:rPr>
+        <w:t>has</w:t>
+      </w:r>
+      <w:r>
+        <w:rPr>
+          <w:bCs/>
+          <w:lang w:val="en-US"/>
+        </w:rPr>
+        <w:t xml:space="preserve"> a big weight in schools’ </w:t>
+      </w:r>
+      <w:r>
+        <w:rPr>
+          <w:bCs/>
+          <w:lang w:val="en-US"/>
+        </w:rPr>
+        <w:t xml:space="preserve">overall </w:t>
+      </w:r>
+      <w:r>
+        <w:rPr>
+          <w:bCs/>
+          <w:lang w:val="en-US"/>
+        </w:rPr>
+        <w:t xml:space="preserve">decision on whether to take </w:t>
+      </w:r>
+      <w:r>
+        <w:rPr>
+          <w:bCs/>
+          <w:lang w:val="en-US"/>
+        </w:rPr>
+        <w:t>it</w:t>
+      </w:r>
+      <w:r>
+        <w:rPr>
+          <w:bCs/>
+          <w:lang w:val="en-US"/>
+        </w:rPr>
+        <w:t xml:space="preserve"> into </w:t>
+      </w:r>
+      <w:r>
+        <w:rPr>
+          <w:bCs/>
+          <w:lang w:val="en-US"/>
+        </w:rPr>
+        <w:t xml:space="preserve">the </w:t>
+      </w:r>
+      <w:r>
+        <w:rPr>
+          <w:bCs/>
+          <w:lang w:val="en-US"/>
+        </w:rPr>
+        <w:t>use or not</w:t>
+      </w:r>
+      <w:r>
+        <w:rPr>
+          <w:bCs/>
+          <w:lang w:val="en-US"/>
+        </w:rPr>
+        <w:t>.</w:t>
+      </w:r>
+      <w:r>
+        <w:rPr>
+          <w:bCs/>
+          <w:lang w:val="en-US"/>
+        </w:rPr>
+        <w:t xml:space="preserve"> That’s why I want to study primarily teachers in the context of adoption of a new PLE.</w:t>
+      </w:r>
+      <w:r>
+        <w:rPr>
+          <w:bCs/>
+          <w:lang w:val="en-US"/>
+        </w:rPr>
+        <w:t xml:space="preserve"> As a result of my research I want to find answers on the basic question of ‘why teachers would want to adapt new PLE in their teaching activities?’ in order for </w:t>
+      </w:r>
+      <w:proofErr w:type="spellStart"/>
+      <w:r>
+        <w:rPr>
+          <w:bCs/>
+          <w:lang w:val="en-US"/>
+        </w:rPr>
+        <w:t>Almerin</w:t>
+      </w:r>
+      <w:proofErr w:type="spellEnd"/>
+      <w:r>
+        <w:rPr>
+          <w:bCs/>
+          <w:lang w:val="en-US"/>
+        </w:rPr>
+        <w:t xml:space="preserve"> to use </w:t>
+      </w:r>
+      <w:r>
+        <w:rPr>
+          <w:bCs/>
+          <w:lang w:val="en-US"/>
+        </w:rPr>
+        <w:t>these answers</w:t>
+      </w:r>
+      <w:r>
+        <w:rPr>
+          <w:bCs/>
+          <w:lang w:val="en-US"/>
+        </w:rPr>
+        <w:t xml:space="preserve"> as arguments in their selling campaign.</w:t>
+      </w:r>
+    </w:p>
+    <w:p>
+      <w:pPr>
+        <w:jc w:val="both"/>
+        <w:rPr>
+          <w:bCs/>
+          <w:lang w:val="en-US"/>
+        </w:rPr>
+      </w:pPr>
+    </w:p>
+    <w:p>
+      <w:pPr>
+        <w:jc w:val="both"/>
+        <w:rPr>
+          <w:bCs/>
+          <w:lang w:val="en-US"/>
+        </w:rPr>
+      </w:pPr>
+      <w:r>
+        <w:rPr>
+          <w:bCs/>
+          <w:highlight w:val="darkGray"/>
+          <w:lang w:val="en-US"/>
+        </w:rPr>
+        <w:t>Method to improve PLE:</w:t>
+      </w:r>
+      <w:proofErr w:type="gramStart"/>
+      <w:r>
+        <w:rPr>
+          <w:bCs/>
+          <w:highlight w:val="darkGray"/>
+          <w:lang w:val="en-US"/>
+        </w:rPr>
+        <w:t xml:space="preserve">  :</w:t>
+      </w:r>
+      <w:proofErr w:type="gramEnd"/>
+      <w:r>
+        <w:rPr>
+          <w:bCs/>
+          <w:lang w:val="en-US"/>
+        </w:rPr>
+        <w:t xml:space="preserve"> </w:t>
+      </w:r>
+    </w:p>
+    <w:p>
+      <w:pPr>
+        <w:jc w:val="both"/>
+        <w:rPr>
+          <w:bCs/>
+          <w:lang w:val="en-US"/>
+        </w:rPr>
+      </w:pPr>
+      <w:r>
+        <w:rPr>
+          <w:bCs/>
+          <w:lang w:val="en-US"/>
+        </w:rPr>
+        <w:t>Method for improving existing PLE is to utilize (all or partly)</w:t>
+      </w:r>
+      <w:r>
+        <w:rPr>
+          <w:bCs/>
+          <w:lang w:val="en-US"/>
+        </w:rPr>
+        <w:t xml:space="preserve"> </w:t>
+      </w:r>
+      <w:r>
+        <w:rPr>
+          <w:bCs/>
+          <w:lang w:val="en-US"/>
+        </w:rPr>
+        <w:t>those emerging</w:t>
+      </w:r>
+      <w:r>
+        <w:rPr>
+          <w:bCs/>
+          <w:lang w:val="en-US"/>
+        </w:rPr>
+        <w:t xml:space="preserve"> technologies which are</w:t>
+      </w:r>
+      <w:r>
+        <w:rPr>
+          <w:bCs/>
+          <w:lang w:val="en-US"/>
+        </w:rPr>
+        <w:t xml:space="preserve"> nowadays</w:t>
+      </w:r>
+      <w:r>
+        <w:rPr>
+          <w:bCs/>
+          <w:lang w:val="en-US"/>
+        </w:rPr>
+        <w:t xml:space="preserve"> in trend of technology enhanced learning:</w:t>
+      </w:r>
+    </w:p>
+    <w:p>
+      <w:pPr>
+        <w:pStyle w:val="a3"/>
+        <w:numPr>
+          <w:ilvl w:val="0"/>
+          <w:numId w:val="8"/>
+        </w:numPr>
+        <w:jc w:val="both"/>
+        <w:rPr>
+          <w:bCs/>
+          <w:lang w:val="en-US"/>
+        </w:rPr>
+      </w:pPr>
+      <w:r>
+        <w:rPr>
+          <w:bCs/>
+          <w:lang w:val="en-US"/>
+        </w:rPr>
+        <w:t>Cloud computing</w:t>
+      </w:r>
+    </w:p>
+    <w:p>
+      <w:pPr>
+        <w:pStyle w:val="a3"/>
+        <w:numPr>
+          <w:ilvl w:val="0"/>
+          <w:numId w:val="8"/>
+        </w:numPr>
+        <w:jc w:val="both"/>
+        <w:rPr>
+          <w:bCs/>
+          <w:lang w:val="en-US"/>
+        </w:rPr>
+      </w:pPr>
+      <w:r>
+        <w:rPr>
+          <w:bCs/>
+          <w:lang w:val="en-US"/>
+        </w:rPr>
+        <w:t>Wearable technology</w:t>
+      </w:r>
+    </w:p>
+    <w:p>
+      <w:pPr>
+        <w:pStyle w:val="a3"/>
+        <w:numPr>
+          <w:ilvl w:val="0"/>
+          <w:numId w:val="8"/>
+        </w:numPr>
+        <w:jc w:val="both"/>
+        <w:rPr>
+          <w:bCs/>
+          <w:lang w:val="en-US"/>
+        </w:rPr>
+      </w:pPr>
+      <w:r>
+        <w:rPr>
+          <w:bCs/>
+          <w:lang w:val="en-US"/>
+        </w:rPr>
+        <w:t>OER</w:t>
+      </w:r>
+    </w:p>
+    <w:p>
+      <w:pPr>
+        <w:pStyle w:val="a3"/>
+        <w:numPr>
+          <w:ilvl w:val="0"/>
+          <w:numId w:val="8"/>
+        </w:numPr>
+        <w:jc w:val="both"/>
+        <w:rPr>
+          <w:bCs/>
+          <w:lang w:val="en-US"/>
+        </w:rPr>
+      </w:pPr>
+      <w:r>
+        <w:rPr>
+          <w:bCs/>
+          <w:lang w:val="en-US"/>
+        </w:rPr>
+        <w:t>BYOD</w:t>
+      </w:r>
+    </w:p>
+    <w:p>
+      <w:pPr>
+        <w:pStyle w:val="a3"/>
+        <w:numPr>
+          <w:ilvl w:val="0"/>
+          <w:numId w:val="8"/>
+        </w:numPr>
+        <w:jc w:val="both"/>
+        <w:rPr>
+          <w:bCs/>
+          <w:lang w:val="en-US"/>
+        </w:rPr>
+      </w:pPr>
+      <w:r>
+        <w:rPr>
+          <w:bCs/>
+          <w:lang w:val="en-US"/>
+        </w:rPr>
+        <w:t>Blended learning</w:t>
+      </w:r>
+    </w:p>
+    <w:p>
+      <w:pPr>
+        <w:pStyle w:val="a3"/>
+        <w:numPr>
+          <w:ilvl w:val="0"/>
+          <w:numId w:val="8"/>
+        </w:numPr>
+        <w:jc w:val="both"/>
+        <w:rPr>
+          <w:bCs/>
+          <w:lang w:val="en-US"/>
+        </w:rPr>
+      </w:pPr>
+      <w:r>
+        <w:rPr>
+          <w:bCs/>
+          <w:lang w:val="en-US"/>
+        </w:rPr>
+        <w:t>Gamification</w:t>
+      </w:r>
+    </w:p>
+    <w:p>
+      <w:pPr>
+        <w:pStyle w:val="a3"/>
+        <w:numPr>
+          <w:ilvl w:val="0"/>
+          <w:numId w:val="8"/>
+        </w:numPr>
+        <w:jc w:val="both"/>
+        <w:rPr>
+          <w:bCs/>
+          <w:lang w:val="en-US"/>
+        </w:rPr>
+      </w:pPr>
+      <w:r>
+        <w:rPr>
+          <w:bCs/>
+          <w:lang w:val="en-US"/>
+        </w:rPr>
+        <w:t>Learning analytics</w:t>
+      </w:r>
+    </w:p>
+    <w:p>
+      <w:pPr>
+        <w:pStyle w:val="a3"/>
+        <w:numPr>
+          <w:ilvl w:val="0"/>
+          <w:numId w:val="8"/>
+        </w:numPr>
+        <w:jc w:val="both"/>
+        <w:rPr>
+          <w:bCs/>
+          <w:lang w:val="en-US"/>
+        </w:rPr>
+      </w:pPr>
+      <w:r>
+        <w:rPr>
+          <w:bCs/>
+          <w:lang w:val="en-US"/>
+        </w:rPr>
+        <w:t>Automated online assistant</w:t>
+      </w:r>
+    </w:p>
+    <w:p>
+      <w:pPr>
+        <w:jc w:val="both"/>
+        <w:rPr>
+          <w:bCs/>
+          <w:lang w:val="en-US"/>
+        </w:rPr>
+      </w:pPr>
+      <w:proofErr w:type="spellStart"/>
       <w:r>
         <w:rPr>
           <w:bCs/>
           <w:lang w:val="en-US"/>
         </w:rPr>
         <w:lastRenderedPageBreak/>
-        <w:t xml:space="preserve">gamification element what makes learning fun and increase motivation towards it and many limitations more. And that’s why </w:t>
-      </w:r>
-      <w:r>
-        <w:rPr>
-          <w:bCs/>
-          <w:lang w:val="en-US"/>
-        </w:rPr>
-        <w:t>pupils</w:t>
-      </w:r>
-      <w:r>
-        <w:rPr>
-          <w:bCs/>
-          <w:lang w:val="en-US"/>
-        </w:rPr>
-        <w:t xml:space="preserve"> might want to use a new PLE in their education </w:t>
-      </w:r>
-      <w:r>
-        <w:rPr>
-          <w:bCs/>
-          <w:lang w:val="en-US"/>
-        </w:rPr>
-        <w:t xml:space="preserve">in order to overcome those limitations and </w:t>
-      </w:r>
-      <w:r>
-        <w:rPr>
-          <w:bCs/>
-          <w:lang w:val="en-US"/>
-        </w:rPr>
-        <w:t>b</w:t>
-      </w:r>
-      <w:r>
-        <w:rPr>
-          <w:bCs/>
-          <w:lang w:val="en-US"/>
-        </w:rPr>
-        <w:t xml:space="preserve">e able to have a full control </w:t>
-      </w:r>
-      <w:r>
-        <w:rPr>
-          <w:bCs/>
-          <w:lang w:val="en-US"/>
-        </w:rPr>
-        <w:t>on</w:t>
-      </w:r>
-      <w:r>
-        <w:rPr>
-          <w:bCs/>
-          <w:lang w:val="en-US"/>
-        </w:rPr>
-        <w:t xml:space="preserve"> their learning</w:t>
-      </w:r>
-      <w:r>
-        <w:rPr>
-          <w:bCs/>
-          <w:lang w:val="en-US"/>
-        </w:rPr>
-        <w:t xml:space="preserve">: be able to plan it better with their parents, set certain goals, checkup upon the progress, have access to past activities/projects/assignments to be able to refresh those in mind and maybe to include something into a CV for future, choose learning paths and be able to visually track realization of it, play games instead of </w:t>
-      </w:r>
-      <w:r>
-        <w:rPr>
-          <w:bCs/>
-          <w:lang w:val="en-US"/>
-        </w:rPr>
-        <w:t>boring</w:t>
-      </w:r>
-      <w:r>
-        <w:rPr>
-          <w:bCs/>
-          <w:lang w:val="en-US"/>
-        </w:rPr>
-        <w:t xml:space="preserve"> reading of textbooks</w:t>
-      </w:r>
-      <w:r>
-        <w:rPr>
-          <w:bCs/>
-          <w:lang w:val="en-US"/>
-        </w:rPr>
-        <w:t xml:space="preserve"> what would increase motivation towards learning</w:t>
-      </w:r>
-      <w:r>
-        <w:rPr>
-          <w:bCs/>
-          <w:lang w:val="en-US"/>
-        </w:rPr>
-        <w:t xml:space="preserve">, be able to communicate inside of </w:t>
-      </w:r>
-      <w:r>
-        <w:rPr>
-          <w:bCs/>
-          <w:lang w:val="en-US"/>
-        </w:rPr>
-        <w:t>PLE to get</w:t>
-      </w:r>
-      <w:r>
-        <w:rPr>
-          <w:bCs/>
-          <w:lang w:val="en-US"/>
-        </w:rPr>
-        <w:t xml:space="preserve"> help from peers or from teachers, be able to ask questions and support them with </w:t>
-      </w:r>
-      <w:r>
-        <w:rPr>
-          <w:bCs/>
-          <w:lang w:val="en-US"/>
-        </w:rPr>
-        <w:t xml:space="preserve">own attachments like </w:t>
-      </w:r>
-      <w:r>
-        <w:rPr>
-          <w:bCs/>
-          <w:lang w:val="en-US"/>
-        </w:rPr>
-        <w:t xml:space="preserve">pictures taken by own mobile </w:t>
-      </w:r>
-      <w:r>
-        <w:rPr>
-          <w:bCs/>
-          <w:lang w:val="en-US"/>
-        </w:rPr>
-        <w:t>device</w:t>
-      </w:r>
-      <w:r>
-        <w:rPr>
-          <w:bCs/>
-          <w:lang w:val="en-US"/>
-        </w:rPr>
-        <w:t xml:space="preserve"> of unknown phenomena (i.e. when a pupil saw first time an aurora). On top of it a new PLE</w:t>
-      </w:r>
-      <w:r>
-        <w:rPr>
-          <w:bCs/>
-          <w:lang w:val="en-US"/>
-        </w:rPr>
-        <w:t>,</w:t>
-      </w:r>
-      <w:r>
-        <w:rPr>
-          <w:bCs/>
-          <w:lang w:val="en-US"/>
-        </w:rPr>
-        <w:t xml:space="preserve"> using artificial intelligence</w:t>
-      </w:r>
-      <w:r>
-        <w:rPr>
-          <w:bCs/>
-          <w:lang w:val="en-US"/>
-        </w:rPr>
-        <w:t>,</w:t>
-      </w:r>
-      <w:r>
-        <w:rPr>
-          <w:bCs/>
-          <w:lang w:val="en-US"/>
-        </w:rPr>
-        <w:t xml:space="preserve"> would suggest possible professional paths based on learning records</w:t>
-      </w:r>
-      <w:r>
-        <w:rPr>
-          <w:bCs/>
-          <w:lang w:val="en-US"/>
-        </w:rPr>
-        <w:t xml:space="preserve"> of a person</w:t>
-      </w:r>
-      <w:r>
-        <w:rPr>
-          <w:bCs/>
-          <w:lang w:val="en-US"/>
-        </w:rPr>
-        <w:t xml:space="preserve"> what will give pupils and their parents an idea what profession to pursue based on strengths of the </w:t>
-      </w:r>
-      <w:r>
-        <w:rPr>
-          <w:bCs/>
-          <w:lang w:val="en-US"/>
-        </w:rPr>
-        <w:t>child</w:t>
-      </w:r>
-      <w:r>
-        <w:rPr>
-          <w:bCs/>
-          <w:lang w:val="en-US"/>
-        </w:rPr>
-        <w:t xml:space="preserve">. </w:t>
-      </w:r>
-      <w:r>
-        <w:rPr>
-          <w:bCs/>
-          <w:lang w:val="en-US"/>
-        </w:rPr>
-        <w:t>U</w:t>
-      </w:r>
-      <w:r>
-        <w:rPr>
-          <w:bCs/>
-          <w:lang w:val="en-US"/>
-        </w:rPr>
-        <w:t>nfortunately</w:t>
-      </w:r>
-      <w:r>
-        <w:rPr>
-          <w:bCs/>
-          <w:lang w:val="en-US"/>
-        </w:rPr>
-        <w:t>,</w:t>
-      </w:r>
-      <w:r>
-        <w:rPr>
-          <w:bCs/>
-          <w:lang w:val="en-US"/>
-        </w:rPr>
-        <w:t xml:space="preserve"> nowadays the situation is so that</w:t>
-      </w:r>
-      <w:r>
-        <w:rPr>
-          <w:bCs/>
-          <w:lang w:val="en-US"/>
-        </w:rPr>
-        <w:t xml:space="preserve"> quite many </w:t>
-      </w:r>
-      <w:r>
-        <w:rPr>
-          <w:bCs/>
-          <w:lang w:val="en-US"/>
-        </w:rPr>
-        <w:t>children</w:t>
-      </w:r>
-      <w:r>
-        <w:rPr>
-          <w:bCs/>
-          <w:lang w:val="en-US"/>
-        </w:rPr>
-        <w:t xml:space="preserve"> upon graduation from the school</w:t>
-      </w:r>
-      <w:r>
-        <w:rPr>
-          <w:bCs/>
-          <w:lang w:val="en-US"/>
-        </w:rPr>
-        <w:t>, when it is time to make big decisions (e.g. which university to apply to and on which program)</w:t>
+        <w:t>Almerin</w:t>
+      </w:r>
+      <w:proofErr w:type="spellEnd"/>
+      <w:r>
+        <w:rPr>
+          <w:bCs/>
+          <w:lang w:val="en-US"/>
+        </w:rPr>
+        <w:t xml:space="preserve"> in its development of PLE </w:t>
+      </w:r>
+      <w:r>
+        <w:rPr>
+          <w:bCs/>
+          <w:lang w:val="en-US"/>
+        </w:rPr>
+        <w:t>utilizes most but not all of these technologies but thanks to the fact that new PLE is being developed as a platform</w:t>
       </w:r>
       <w:r>
         <w:rPr>
@@ -1593,59 +2393,91 @@
       </w:r>
       <w:r>
         <w:rPr>
-          <w:bCs/>
-          <w:lang w:val="en-US"/>
-        </w:rPr>
-        <w:t xml:space="preserve">still </w:t>
-      </w:r>
-      <w:r>
-        <w:rPr>
-          <w:bCs/>
-          <w:lang w:val="en-US"/>
-        </w:rPr>
-        <w:t xml:space="preserve">do not know what they </w:t>
-      </w:r>
-      <w:r>
-        <w:rPr>
-          <w:bCs/>
-          <w:lang w:val="en-US"/>
-        </w:rPr>
-        <w:t xml:space="preserve">actually </w:t>
-      </w:r>
-      <w:r>
-        <w:rPr>
-          <w:bCs/>
-          <w:lang w:val="en-US"/>
-        </w:rPr>
-        <w:t>want to do when they grow up</w:t>
-      </w:r>
-      <w:r>
-        <w:rPr>
-          <w:bCs/>
-          <w:lang w:val="en-US"/>
-        </w:rPr>
-        <w:t xml:space="preserve"> what results in making wrong decisions and pursuing professions which don’t really interest them but were advised by e.g. relatives based on conditions on the labor market. These and many other </w:t>
-      </w:r>
-      <w:r>
-        <w:rPr>
-          <w:bCs/>
-          <w:lang w:val="en-US"/>
-        </w:rPr>
-        <w:t xml:space="preserve">challenges including </w:t>
-      </w:r>
-      <w:r>
-        <w:rPr>
-          <w:bCs/>
-          <w:lang w:val="en-US"/>
-        </w:rPr>
-        <w:t>teacher related</w:t>
-      </w:r>
-      <w:r>
-        <w:rPr>
-          <w:bCs/>
-          <w:lang w:val="en-US"/>
-        </w:rPr>
-        <w:t xml:space="preserve"> ones (like decreasing teachers’ planning hours),</w:t>
+          <w:b/>
+          <w:bCs/>
+          <w:lang w:val="en-US"/>
+        </w:rPr>
+        <w:t>(n-side market)</w:t>
+      </w:r>
+      <w:r>
+        <w:rPr>
+          <w:bCs/>
+          <w:lang w:val="en-US"/>
+        </w:rPr>
+        <w:t xml:space="preserve">, it makes it </w:t>
+      </w:r>
+      <w:r>
+        <w:rPr>
+          <w:bCs/>
+          <w:lang w:val="en-US"/>
+        </w:rPr>
+        <w:t>possible to cooperate with third party companies</w:t>
+      </w:r>
+      <w:r>
+        <w:rPr>
+          <w:bCs/>
+          <w:lang w:val="en-US"/>
+        </w:rPr>
+        <w:t xml:space="preserve"> and integrate their solutions</w:t>
+      </w:r>
+      <w:r>
+        <w:rPr>
+          <w:bCs/>
+          <w:lang w:val="en-US"/>
+        </w:rPr>
+        <w:t xml:space="preserve"> into the new PLE</w:t>
+      </w:r>
+      <w:r>
+        <w:rPr>
+          <w:bCs/>
+          <w:lang w:val="en-US"/>
+        </w:rPr>
+        <w:t xml:space="preserve"> which are </w:t>
+      </w:r>
+      <w:r>
+        <w:rPr>
+          <w:bCs/>
+          <w:lang w:val="en-US"/>
+        </w:rPr>
+        <w:t xml:space="preserve">in their turn </w:t>
+      </w:r>
+      <w:r>
+        <w:rPr>
+          <w:bCs/>
+          <w:lang w:val="en-US"/>
+        </w:rPr>
+        <w:t xml:space="preserve">utilizing the rest of above mentioned technologies. </w:t>
+      </w:r>
+      <w:r>
+        <w:rPr>
+          <w:bCs/>
+          <w:lang w:val="en-US"/>
+        </w:rPr>
+        <w:t xml:space="preserve">This way </w:t>
+      </w:r>
+      <w:proofErr w:type="spellStart"/>
+      <w:r>
+        <w:rPr>
+          <w:bCs/>
+          <w:lang w:val="en-US"/>
+        </w:rPr>
+        <w:t>Almerin</w:t>
+      </w:r>
+      <w:proofErr w:type="spellEnd"/>
+      <w:r>
+        <w:rPr>
+          <w:bCs/>
+          <w:lang w:val="en-US"/>
+        </w:rPr>
+        <w:t xml:space="preserve"> ensures that all parts of the puzzle are on place and a new PLE is going to correspond to 21</w:t>
+      </w:r>
+      <w:r>
+        <w:rPr>
+          <w:bCs/>
+          <w:vertAlign w:val="superscript"/>
+          <w:lang w:val="en-US"/>
+        </w:rPr>
+        <w:t>st</w:t>
       </w:r>
       <w:r>
         <w:rPr>
@@ -1659,14 +2491,14 @@
           <w:bCs/>
           <w:lang w:val="en-US"/>
         </w:rPr>
-        <w:t>the</w:t>
-      </w:r>
-      <w:r>
-        <w:rPr>
-          <w:bCs/>
-          <w:lang w:val="en-US"/>
-        </w:rPr>
-        <w:t xml:space="preserve"> new PLE dares to help solving. </w:t>
+        <w:t>century</w:t>
+      </w:r>
+      <w:r>
+        <w:rPr>
+          <w:bCs/>
+          <w:lang w:val="en-US"/>
+        </w:rPr>
+        <w:t xml:space="preserve"> personalized learning demand.</w:t>
       </w:r>
     </w:p>
     <w:p>
@@ -1674,278 +2506,6 @@
         <w:jc w:val="both"/>
         <w:rPr>
           <w:bCs/>
-          <w:lang w:val="en-US"/>
-        </w:rPr>
-      </w:pPr>
-      <w:r>
-        <w:rPr>
-          <w:bCs/>
-          <w:lang w:val="en-US"/>
-        </w:rPr>
-        <w:t>While new PLE in being developed, it is already clear that the development of it results in innovation and the biggest challenge with a software, and especially with that software which include</w:t>
-      </w:r>
-      <w:r>
-        <w:rPr>
-          <w:bCs/>
-          <w:lang w:val="en-US"/>
-        </w:rPr>
-        <w:t>s</w:t>
-      </w:r>
-      <w:r>
-        <w:rPr>
-          <w:bCs/>
-          <w:lang w:val="en-US"/>
-        </w:rPr>
-        <w:t xml:space="preserve"> </w:t>
-      </w:r>
-      <w:r>
-        <w:rPr>
-          <w:bCs/>
-          <w:lang w:val="en-US"/>
-        </w:rPr>
-        <w:t>something totally new</w:t>
-      </w:r>
-      <w:r>
-        <w:rPr>
-          <w:bCs/>
-          <w:lang w:val="en-US"/>
-        </w:rPr>
-        <w:t>, is to sell it to actual clients.</w:t>
-      </w:r>
-      <w:r>
-        <w:rPr>
-          <w:bCs/>
-          <w:lang w:val="en-US"/>
-        </w:rPr>
-        <w:t xml:space="preserve"> </w:t>
-      </w:r>
-      <w:r>
-        <w:rPr>
-          <w:bCs/>
-          <w:lang w:val="en-US"/>
-        </w:rPr>
-        <w:t>For pupils to be able to get all mentioned above advantages of using a new PLE, it is necessary that school</w:t>
-      </w:r>
-      <w:r>
-        <w:rPr>
-          <w:bCs/>
-          <w:lang w:val="en-US"/>
-        </w:rPr>
-        <w:t>s</w:t>
-      </w:r>
-      <w:r>
-        <w:rPr>
-          <w:bCs/>
-          <w:lang w:val="en-US"/>
-        </w:rPr>
-        <w:t xml:space="preserve"> adapt it in their teaching activities. Thus </w:t>
-      </w:r>
-      <w:proofErr w:type="spellStart"/>
-      <w:r>
-        <w:rPr>
-          <w:bCs/>
-          <w:lang w:val="en-US"/>
-        </w:rPr>
-        <w:t>Almerin</w:t>
-      </w:r>
-      <w:proofErr w:type="spellEnd"/>
-      <w:r>
-        <w:rPr>
-          <w:bCs/>
-          <w:lang w:val="en-US"/>
-        </w:rPr>
-        <w:t xml:space="preserve"> client</w:t>
-      </w:r>
-      <w:r>
-        <w:rPr>
-          <w:bCs/>
-          <w:lang w:val="en-US"/>
-        </w:rPr>
-        <w:t>s</w:t>
-      </w:r>
-      <w:r>
-        <w:rPr>
-          <w:bCs/>
-          <w:lang w:val="en-US"/>
-        </w:rPr>
-        <w:t xml:space="preserve"> are </w:t>
-      </w:r>
-      <w:r>
-        <w:rPr>
-          <w:bCs/>
-          <w:lang w:val="en-US"/>
-        </w:rPr>
-        <w:t xml:space="preserve">actually </w:t>
-      </w:r>
-      <w:r>
-        <w:rPr>
-          <w:bCs/>
-          <w:lang w:val="en-US"/>
-        </w:rPr>
-        <w:t>schools and</w:t>
-      </w:r>
-      <w:r>
-        <w:rPr>
-          <w:bCs/>
-          <w:lang w:val="en-US"/>
-        </w:rPr>
-        <w:t xml:space="preserve"> to be more particular – teachers,</w:t>
-      </w:r>
-      <w:r>
-        <w:rPr>
-          <w:bCs/>
-          <w:lang w:val="en-US"/>
-        </w:rPr>
-        <w:t xml:space="preserve"> </w:t>
-      </w:r>
-      <w:r>
-        <w:rPr>
-          <w:bCs/>
-          <w:lang w:val="en-US"/>
-        </w:rPr>
-        <w:t xml:space="preserve">who will actually be using </w:t>
-      </w:r>
-      <w:r>
-        <w:rPr>
-          <w:bCs/>
-          <w:lang w:val="en-US"/>
-        </w:rPr>
-        <w:t xml:space="preserve">the new </w:t>
-      </w:r>
-      <w:r>
-        <w:rPr>
-          <w:bCs/>
-          <w:lang w:val="en-US"/>
-        </w:rPr>
-        <w:t>software</w:t>
-      </w:r>
-      <w:r>
-        <w:rPr>
-          <w:bCs/>
-          <w:lang w:val="en-US"/>
-        </w:rPr>
-        <w:t xml:space="preserve"> and </w:t>
-      </w:r>
-      <w:r>
-        <w:rPr>
-          <w:bCs/>
-          <w:lang w:val="en-US"/>
-        </w:rPr>
-        <w:t xml:space="preserve">whose opinion </w:t>
-      </w:r>
-      <w:r>
-        <w:rPr>
-          <w:bCs/>
-          <w:lang w:val="en-US"/>
-        </w:rPr>
-        <w:t>has</w:t>
-      </w:r>
-      <w:r>
-        <w:rPr>
-          <w:bCs/>
-          <w:lang w:val="en-US"/>
-        </w:rPr>
-        <w:t xml:space="preserve"> a big weight in schools’ </w:t>
-      </w:r>
-      <w:r>
-        <w:rPr>
-          <w:bCs/>
-          <w:lang w:val="en-US"/>
-        </w:rPr>
-        <w:t xml:space="preserve">overall </w:t>
-      </w:r>
-      <w:r>
-        <w:rPr>
-          <w:bCs/>
-          <w:lang w:val="en-US"/>
-        </w:rPr>
-        <w:t xml:space="preserve">decision on whether to take </w:t>
-      </w:r>
-      <w:r>
-        <w:rPr>
-          <w:bCs/>
-          <w:lang w:val="en-US"/>
-        </w:rPr>
-        <w:t>it</w:t>
-      </w:r>
-      <w:r>
-        <w:rPr>
-          <w:bCs/>
-          <w:lang w:val="en-US"/>
-        </w:rPr>
-        <w:t xml:space="preserve"> into </w:t>
-      </w:r>
-      <w:r>
-        <w:rPr>
-          <w:bCs/>
-          <w:lang w:val="en-US"/>
-        </w:rPr>
-        <w:t xml:space="preserve">the </w:t>
-      </w:r>
-      <w:r>
-        <w:rPr>
-          <w:bCs/>
-          <w:lang w:val="en-US"/>
-        </w:rPr>
-        <w:t>use or not</w:t>
-      </w:r>
-      <w:r>
-        <w:rPr>
-          <w:bCs/>
-          <w:lang w:val="en-US"/>
-        </w:rPr>
-        <w:t>.</w:t>
-      </w:r>
-      <w:r>
-        <w:rPr>
-          <w:bCs/>
-          <w:lang w:val="en-US"/>
-        </w:rPr>
-        <w:t xml:space="preserve"> That’s why I want to study primarily teachers in the context of adoption of a new PLE.</w:t>
-      </w:r>
-      <w:r>
-        <w:rPr>
-          <w:bCs/>
-          <w:lang w:val="en-US"/>
-        </w:rPr>
-        <w:t xml:space="preserve"> As a result of my research I want to find answers on the basic question of ‘why teachers would want to adapt new PLE in their teaching activities?’ in order for </w:t>
-      </w:r>
-      <w:proofErr w:type="spellStart"/>
-      <w:r>
-        <w:rPr>
-          <w:bCs/>
-          <w:lang w:val="en-US"/>
-        </w:rPr>
-        <w:t>Almerin</w:t>
-      </w:r>
-      <w:proofErr w:type="spellEnd"/>
-      <w:r>
-        <w:rPr>
-          <w:bCs/>
-          <w:lang w:val="en-US"/>
-        </w:rPr>
-        <w:t xml:space="preserve"> to use </w:t>
-      </w:r>
-      <w:r>
-        <w:rPr>
-          <w:bCs/>
-          <w:lang w:val="en-US"/>
-        </w:rPr>
-        <w:t>these answers</w:t>
-      </w:r>
-      <w:r>
-        <w:rPr>
-          <w:bCs/>
-          <w:lang w:val="en-US"/>
-        </w:rPr>
-        <w:t xml:space="preserve"> as arguments in their selling campaign.</w:t>
-      </w:r>
-    </w:p>
-    <w:p>
-      <w:pPr>
-        <w:rPr>
-          <w:bCs/>
-          <w:lang w:val="en-US"/>
         </w:rPr>
       </w:pPr>
     </w:p>
@@ -2491,6 +3051,119 @@
 <file path=word/numbering.xml><?xml version="1.0" encoding="utf-8"?>
 <w:numbering xmlns:wpc="http://schemas.microsoft.com/office/word/2010/wordprocessingCanvas" xmlns:cx="http://schemas.microsoft.com/office/drawing/2014/chartex" xmlns:cx1="http://schemas.microsoft.com/office/drawing/2015/9/8/chartex" xmlns:cx2="http://schemas.microsoft.com/office/drawing/2015/10/21/chartex" xmlns:mc="http://schemas.openxmlformats.org/markup-compatibility/2006" xmlns:o="urn:schemas-microsoft-com:office:office" xmlns:r="http://schemas.openxmlformats.org/officeDocument/2006/relationships" xmlns:m="http://schemas.openxmlformats.org/officeDocument/2006/math" xmlns:v="urn:schemas-microsoft-com:vml" xmlns:wp14="http://schemas.microsoft.com/office/word/2010/wordprocessingDrawing" xmlns:wp="http://schemas.openxmlformats.org/drawingml/2006/wordprocessingDrawing" xmlns:w10="urn:schemas-microsoft-com:office:word" xmlns:w="http://schemas.openxmlformats.org/wordprocessingml/2006/main" xmlns:w14="http://schemas.microsoft.com/office/word/2010/wordml" xmlns:w15="http://schemas.microsoft.com/office/word/2012/wordml" xmlns:w16se="http://schemas.microsoft.com/office/word/2015/wordml/symex" xmlns:wpg="http://schemas.microsoft.com/office/word/2010/wordprocessingGroup" xmlns:wpi="http://schemas.microsoft.com/office/word/2010/wordprocessingInk" xmlns:wne="http://schemas.microsoft.com/office/word/2006/wordml" xmlns:wps="http://schemas.microsoft.com/office/word/2010/wordprocessingShape" mc:Ignorable="w14 w15 w16se wp14">
   <w:abstractNum w:abstractNumId="0" w15:restartNumberingAfterBreak="0">
+    <w:nsid w:val="1BA6724C"/>
+    <w:multiLevelType w:val="hybridMultilevel"/>
+    <w:tmpl w:val="493C0E4C"/>
+    <w:lvl w:ilvl="0" w:tplc="04190001">
+      <w:start w:val="1"/>
+      <w:numFmt w:val="bullet"/>
+      <w:lvlText w:val=""/>
+      <w:lvlJc w:val="left"/>
+      <w:pPr>
+        <w:ind w:left="720" w:hanging="360"/>
+      </w:pPr>
+      <w:rPr>
+        <w:rFonts w:ascii="Symbol" w:hAnsi="Symbol" w:hint="default"/>
+      </w:rPr>
+    </w:lvl>
+    <w:lvl w:ilvl="1" w:tplc="04190003" w:tentative="1">
+      <w:start w:val="1"/>
+      <w:numFmt w:val="bullet"/>
+      <w:lvlText w:val="o"/>
+      <w:lvlJc w:val="left"/>
+      <w:pPr>
+        <w:ind w:left="1440" w:hanging="360"/>
+      </w:pPr>
+      <w:rPr>
+        <w:rFonts w:ascii="Courier New" w:hAnsi="Courier New" w:cs="Courier New" w:hint="default"/>
+      </w:rPr>
+    </w:lvl>
+    <w:lvl w:ilvl="2" w:tplc="04190005" w:tentative="1">
+      <w:start w:val="1"/>
+      <w:numFmt w:val="bullet"/>
+      <w:lvlText w:val=""/>
+      <w:lvlJc w:val="left"/>
+      <w:pPr>
+        <w:ind w:left="2160" w:hanging="360"/>
+      </w:pPr>
+      <w:rPr>
+        <w:rFonts w:ascii="Wingdings" w:hAnsi="Wingdings" w:hint="default"/>
+      </w:rPr>
+    </w:lvl>
+    <w:lvl w:ilvl="3" w:tplc="04190001" w:tentative="1">
+      <w:start w:val="1"/>
+      <w:numFmt w:val="bullet"/>
+      <w:lvlText w:val=""/>
+      <w:lvlJc w:val="left"/>
+      <w:pPr>
+        <w:ind w:left="2880" w:hanging="360"/>
+      </w:pPr>
+      <w:rPr>
+        <w:rFonts w:ascii="Symbol" w:hAnsi="Symbol" w:hint="default"/>
+      </w:rPr>
+    </w:lvl>
+    <w:lvl w:ilvl="4" w:tplc="04190003" w:tentative="1">
+      <w:start w:val="1"/>
+      <w:numFmt w:val="bullet"/>
+      <w:lvlText w:val="o"/>
+      <w:lvlJc w:val="left"/>
+      <w:pPr>
+        <w:ind w:left="3600" w:hanging="360"/>
+      </w:pPr>
+      <w:rPr>
+        <w:rFonts w:ascii="Courier New" w:hAnsi="Courier New" w:cs="Courier New" w:hint="default"/>
+      </w:rPr>
+    </w:lvl>
+    <w:lvl w:ilvl="5" w:tplc="04190005" w:tentative="1">
+      <w:start w:val="1"/>
+      <w:numFmt w:val="bullet"/>
+      <w:lvlText w:val=""/>
+      <w:lvlJc w:val="left"/>
+      <w:pPr>
+        <w:ind w:left="4320" w:hanging="360"/>
+      </w:pPr>
+      <w:rPr>
+        <w:rFonts w:ascii="Wingdings" w:hAnsi="Wingdings" w:hint="default"/>
+      </w:rPr>
+    </w:lvl>
+    <w:lvl w:ilvl="6" w:tplc="04190001" w:tentative="1">
+      <w:start w:val="1"/>
+      <w:numFmt w:val="bullet"/>
+      <w:lvlText w:val=""/>
+      <w:lvlJc w:val="left"/>
+      <w:pPr>
+        <w:ind w:left="5040" w:hanging="360"/>
+      </w:pPr>
+      <w:rPr>
+        <w:rFonts w:ascii="Symbol" w:hAnsi="Symbol" w:hint="default"/>
+      </w:rPr>
+    </w:lvl>
+    <w:lvl w:ilvl="7" w:tplc="04190003" w:tentative="1">
+      <w:start w:val="1"/>
+      <w:numFmt w:val="bullet"/>
+      <w:lvlText w:val="o"/>
+      <w:lvlJc w:val="left"/>
+      <w:pPr>
+        <w:ind w:left="5760" w:hanging="360"/>
+      </w:pPr>
+      <w:rPr>
+        <w:rFonts w:ascii="Courier New" w:hAnsi="Courier New" w:cs="Courier New" w:hint="default"/>
+      </w:rPr>
+    </w:lvl>
+    <w:lvl w:ilvl="8" w:tplc="04190005" w:tentative="1">
+      <w:start w:val="1"/>
+      <w:numFmt w:val="bullet"/>
+      <w:lvlText w:val=""/>
+      <w:lvlJc w:val="left"/>
+      <w:pPr>
+        <w:ind w:left="6480" w:hanging="360"/>
+      </w:pPr>
+      <w:rPr>
+        <w:rFonts w:ascii="Wingdings" w:hAnsi="Wingdings" w:hint="default"/>
+      </w:rPr>
+    </w:lvl>
+  </w:abstractNum>
+  <w:abstractNum w:abstractNumId="1" w15:restartNumberingAfterBreak="0">
     <w:nsid w:val="1C261C54"/>
     <w:multiLevelType w:val="multilevel"/>
     <w:tmpl w:val="05029228"/>
@@ -2639,7 +3312,7 @@
       </w:rPr>
     </w:lvl>
   </w:abstractNum>
-  <w:abstractNum w:abstractNumId="1" w15:restartNumberingAfterBreak="0">
+  <w:abstractNum w:abstractNumId="2" w15:restartNumberingAfterBreak="0">
     <w:nsid w:val="22F674F8"/>
     <w:multiLevelType w:val="hybridMultilevel"/>
     <w:tmpl w:val="504261BC"/>
@@ -2752,7 +3425,7 @@
       </w:rPr>
     </w:lvl>
   </w:abstractNum>
-  <w:abstractNum w:abstractNumId="2" w15:restartNumberingAfterBreak="0">
+  <w:abstractNum w:abstractNumId="3" w15:restartNumberingAfterBreak="0">
     <w:nsid w:val="329B15AF"/>
     <w:multiLevelType w:val="hybridMultilevel"/>
     <w:tmpl w:val="40042418"/>
@@ -2865,7 +3538,7 @@
       </w:rPr>
     </w:lvl>
   </w:abstractNum>
-  <w:abstractNum w:abstractNumId="3" w15:restartNumberingAfterBreak="0">
+  <w:abstractNum w:abstractNumId="4" w15:restartNumberingAfterBreak="0">
     <w:nsid w:val="32C31920"/>
     <w:multiLevelType w:val="hybridMultilevel"/>
     <w:tmpl w:val="156A09F2"/>
@@ -2978,7 +3651,7 @@
       </w:rPr>
     </w:lvl>
   </w:abstractNum>
-  <w:abstractNum w:abstractNumId="4" w15:restartNumberingAfterBreak="0">
+  <w:abstractNum w:abstractNumId="5" w15:restartNumberingAfterBreak="0">
     <w:nsid w:val="3C6953B7"/>
     <w:multiLevelType w:val="hybridMultilevel"/>
     <w:tmpl w:val="CBA62E92"/>
@@ -3118,7 +3791,7 @@
       </w:rPr>
     </w:lvl>
   </w:abstractNum>
-  <w:abstractNum w:abstractNumId="5" w15:restartNumberingAfterBreak="0">
+  <w:abstractNum w:abstractNumId="6" w15:restartNumberingAfterBreak="0">
     <w:nsid w:val="3D5A5C85"/>
     <w:multiLevelType w:val="hybridMultilevel"/>
     <w:tmpl w:val="AA64545A"/>
@@ -3231,7 +3904,7 @@
       </w:rPr>
     </w:lvl>
   </w:abstractNum>
-  <w:abstractNum w:abstractNumId="6" w15:restartNumberingAfterBreak="0">
+  <w:abstractNum w:abstractNumId="7" w15:restartNumberingAfterBreak="0">
     <w:nsid w:val="668D03CA"/>
     <w:multiLevelType w:val="hybridMultilevel"/>
     <w:tmpl w:val="1C8C68DE"/>
@@ -3345,34 +4018,28 @@
     </w:lvl>
   </w:abstractNum>
   <w:num w:numId="1">
+    <w:abstractNumId w:val="5"/>
+  </w:num>
+  <w:num w:numId="2">
+    <w:abstractNumId w:val="3"/>
+  </w:num>
+  <w:num w:numId="3">
     <w:abstractNumId w:val="4"/>
   </w:num>
-  <w:num w:numId="2">
+  <w:num w:numId="4">
+    <w:abstractNumId w:val="6"/>
+  </w:num>
+  <w:num w:numId="5">
     <w:abstractNumId w:val="2"/>
   </w:num>
-  <w:num w:numId="3">
-    <w:abstractNumId w:val="3"/>
+  <w:num w:numId="6">
+    <w:abstractNumId w:val="7"/>
   </w:num>
-  <w:num w:numId="4">
-    <w:abstractNumId w:val="5"/>
-  </w:num>
-  <w:num w:numId="5">
+  <w:num w:numId="7">
     <w:abstractNumId w:val="1"/>
   </w:num>
-  <w:num w:numId="6">
-    <w:abstractNumId w:val="6"/>
-  </w:num>
-  <w:num w:numId="7">
+  <w:num w:numId="8">
     <w:abstractNumId w:val="0"/>
-    <w:lvlOverride w:ilvl="0"/>
-    <w:lvlOverride w:ilvl="1"/>
-    <w:lvlOverride w:ilvl="2"/>
-    <w:lvlOverride w:ilvl="3"/>
-    <w:lvlOverride w:ilvl="4"/>
-    <w:lvlOverride w:ilvl="5"/>
-    <w:lvlOverride w:ilvl="6"/>
-    <w:lvlOverride w:ilvl="7"/>
-    <w:lvlOverride w:ilvl="8"/>
   </w:num>
 </w:numbering>
 </file>
@@ -3776,7 +4443,6 @@
   <w:style w:type="character" w:default="1" w:styleId="a0">
     <w:name w:val="Default Paragraph Font"/>
     <w:uiPriority w:val="1"/>
-    <w:semiHidden/>
     <w:unhideWhenUsed/>
   </w:style>
   <w:style w:type="table" w:default="1" w:styleId="a1">

</xml_diff>

<commit_message>
section with Importance of PLE and problems of existing PLE's is added
</commit_message>
<xml_diff>
--- a/A4 plan.docx
+++ b/A4 plan.docx
@@ -654,16 +654,7 @@
           <w:bCs/>
           <w:lang w:val="en-US"/>
         </w:rPr>
-        <w:t>A good definition of PLE as a learning environment can be found from</w:t>
-      </w:r>
-      <w:bookmarkStart w:id="0" w:name="_GoBack"/>
-      <w:bookmarkEnd w:id="0"/>
-      <w:r>
-        <w:rPr>
-          <w:bCs/>
-          <w:lang w:val="en-US"/>
-        </w:rPr>
-        <w:t xml:space="preserve"> Wikipedia:</w:t>
+        <w:t>A good definition of PLE as a learning environment can be found from Wikipedia:</w:t>
       </w:r>
     </w:p>
     <w:p>
@@ -819,7 +810,23 @@
           <w:u w:val="single"/>
           <w:lang w:val="en-US"/>
         </w:rPr>
-        <w:t>Definition of PLE in IMAILE project:</w:t>
+        <w:t>Definition of PLE in IMAILE project</w:t>
+      </w:r>
+      <w:r>
+        <w:rPr>
+          <w:bCs/>
+          <w:u w:val="single"/>
+          <w:lang w:val="en-US"/>
+        </w:rPr>
+        <w:t xml:space="preserve"> (PLEI)</w:t>
+      </w:r>
+      <w:r>
+        <w:rPr>
+          <w:bCs/>
+          <w:u w:val="single"/>
+          <w:lang w:val="en-US"/>
+        </w:rPr>
+        <w:t>:</w:t>
       </w:r>
     </w:p>
     <w:p>
@@ -2098,6 +2105,46 @@
           <w:lang w:val="en-US"/>
         </w:rPr>
       </w:pPr>
+      <w:r>
+        <w:rPr>
+          <w:bCs/>
+          <w:highlight w:val="darkGray"/>
+          <w:lang w:val="en-US"/>
+        </w:rPr>
+        <w:t>The importance of</w:t>
+      </w:r>
+      <w:r>
+        <w:rPr>
+          <w:bCs/>
+          <w:highlight w:val="darkGray"/>
+          <w:lang w:val="en-US"/>
+        </w:rPr>
+        <w:t xml:space="preserve"> </w:t>
+      </w:r>
+      <w:r>
+        <w:rPr>
+          <w:bCs/>
+          <w:highlight w:val="darkGray"/>
+          <w:lang w:val="en-US"/>
+        </w:rPr>
+        <w:t>PLE</w:t>
+      </w:r>
+      <w:r>
+        <w:rPr>
+          <w:bCs/>
+          <w:highlight w:val="darkGray"/>
+          <w:lang w:val="en-US"/>
+        </w:rPr>
+        <w:t>I</w:t>
+      </w:r>
+      <w:r>
+        <w:rPr>
+          <w:bCs/>
+          <w:highlight w:val="darkGray"/>
+          <w:lang w:val="en-US"/>
+        </w:rPr>
+        <w:t>:</w:t>
+      </w:r>
     </w:p>
     <w:p>
       <w:pPr>
@@ -2110,21 +2157,1683 @@
       <w:r>
         <w:rPr>
           <w:bCs/>
+          <w:lang w:val="en-US"/>
+        </w:rPr>
+        <w:t xml:space="preserve">Pupils </w:t>
+      </w:r>
+      <w:r>
+        <w:rPr>
+          <w:bCs/>
+          <w:lang w:val="en-US"/>
+        </w:rPr>
+        <w:t>of K-12 (</w:t>
+      </w:r>
+      <w:r>
+        <w:rPr>
+          <w:bCs/>
+          <w:lang w:val="en-US"/>
+        </w:rPr>
+        <w:t>primary and secondary schools</w:t>
+      </w:r>
+      <w:r>
+        <w:rPr>
+          <w:bCs/>
+          <w:lang w:val="en-US"/>
+        </w:rPr>
+        <w:t>),</w:t>
+      </w:r>
+      <w:r>
+        <w:rPr>
+          <w:bCs/>
+          <w:lang w:val="en-US"/>
+        </w:rPr>
+        <w:t xml:space="preserve"> for whom </w:t>
+      </w:r>
+      <w:r>
+        <w:rPr>
+          <w:bCs/>
+          <w:lang w:val="en-US"/>
+        </w:rPr>
+        <w:t>PLE</w:t>
+      </w:r>
+      <w:r>
+        <w:rPr>
+          <w:bCs/>
+          <w:lang w:val="en-US"/>
+        </w:rPr>
+        <w:t>I</w:t>
+      </w:r>
+      <w:r>
+        <w:rPr>
+          <w:bCs/>
+          <w:lang w:val="en-US"/>
+        </w:rPr>
+        <w:t xml:space="preserve"> is intended, need support in their studies the most because they are still so unexperienced, not mature and having their heads twisted because of large amounts of new information and choices of professions for the future career. Thus learning support and responsibility of the entire process lies on the shoulders of teachers and parents. New PLE dares to </w:t>
+      </w:r>
+      <w:r>
+        <w:rPr>
+          <w:bCs/>
+          <w:lang w:val="en-US"/>
+        </w:rPr>
+        <w:t xml:space="preserve">help teachers in their daily work and </w:t>
+      </w:r>
+      <w:r>
+        <w:rPr>
+          <w:bCs/>
+          <w:lang w:val="en-US"/>
+        </w:rPr>
+        <w:t>give a hand to students and their parents</w:t>
+      </w:r>
+      <w:r>
+        <w:rPr>
+          <w:bCs/>
+          <w:lang w:val="en-US"/>
+        </w:rPr>
+        <w:t xml:space="preserve"> guiding</w:t>
+      </w:r>
+      <w:r>
+        <w:rPr>
+          <w:bCs/>
+          <w:lang w:val="en-US"/>
+        </w:rPr>
+        <w:t xml:space="preserve"> them through the dark forest of education</w:t>
+      </w:r>
+      <w:r>
+        <w:rPr>
+          <w:bCs/>
+          <w:lang w:val="en-US"/>
+        </w:rPr>
+        <w:t>.</w:t>
+      </w:r>
+    </w:p>
+    <w:p>
+      <w:pPr>
+        <w:jc w:val="both"/>
+        <w:rPr>
+          <w:bCs/>
+          <w:lang w:val="en-US"/>
+        </w:rPr>
+      </w:pPr>
+      <w:r>
+        <w:rPr>
+          <w:bCs/>
           <w:highlight w:val="darkGray"/>
           <w:lang w:val="en-US"/>
         </w:rPr>
+        <w:t>Problems of existing PLEs:</w:t>
+      </w:r>
+    </w:p>
+    <w:p>
+      <w:pPr>
+        <w:jc w:val="both"/>
+        <w:rPr>
+          <w:bCs/>
+          <w:highlight w:val="lightGray"/>
+          <w:lang w:val="en-US"/>
+        </w:rPr>
+      </w:pPr>
+      <w:r>
+        <w:rPr>
+          <w:bCs/>
+          <w:highlight w:val="lightGray"/>
+          <w:lang w:val="en-US"/>
+        </w:rPr>
+        <w:t xml:space="preserve">The world of e-learning and using ICT in education is full of solutions and online environments. Most of them have a long history behind them and have had excellent user experiences reported. The dawn of the social age has driven more solutions, software and services to support learning processes and personalizing the learning. New pedagogies and working approaches have innovated teachers and researches to create their own solutions and vision of PLE. </w:t>
+      </w:r>
+    </w:p>
+    <w:p>
+      <w:pPr>
+        <w:jc w:val="both"/>
+        <w:rPr>
+          <w:bCs/>
+          <w:color w:val="FF0000"/>
+          <w:lang w:val="en-US"/>
+        </w:rPr>
+      </w:pPr>
+      <w:r>
+        <w:rPr>
+          <w:bCs/>
+          <w:highlight w:val="lightGray"/>
+          <w:lang w:val="en-US"/>
+        </w:rPr>
+        <w:lastRenderedPageBreak/>
+        <w:t xml:space="preserve">The challenge of the existing solutions and software to support PLE is two-fold. Firstly the solutions focus on only some of the features that PLE needs and on the other hand they are mostly mended to university users (young adults) who can take the responsible of their own </w:t>
+      </w:r>
+      <w:proofErr w:type="gramStart"/>
+      <w:r>
+        <w:rPr>
+          <w:bCs/>
+          <w:highlight w:val="lightGray"/>
+          <w:lang w:val="en-US"/>
+        </w:rPr>
+        <w:t>learning.</w:t>
+      </w:r>
+      <w:r>
+        <w:rPr>
+          <w:bCs/>
+          <w:color w:val="FF0000"/>
+          <w:lang w:val="en-US"/>
+        </w:rPr>
+        <w:t>(</w:t>
+      </w:r>
+      <w:proofErr w:type="gramEnd"/>
+      <w:r>
+        <w:rPr>
+          <w:bCs/>
+          <w:color w:val="FF0000"/>
+          <w:lang w:val="en-US"/>
+        </w:rPr>
+        <w:t>Lang et al, 2012)</w:t>
+      </w:r>
+    </w:p>
+    <w:p>
+      <w:pPr>
+        <w:jc w:val="both"/>
+        <w:rPr>
+          <w:bCs/>
+          <w:lang w:val="en-US"/>
+        </w:rPr>
+      </w:pPr>
+      <w:r>
+        <w:rPr>
+          <w:bCs/>
+          <w:lang w:val="en-US"/>
+        </w:rPr>
+        <w:t>Ta</w:t>
+      </w:r>
+      <w:r>
+        <w:rPr>
+          <w:bCs/>
+          <w:lang w:val="en-US"/>
+        </w:rPr>
+        <w:t>ble 1 shows the analysis of some of</w:t>
+      </w:r>
+      <w:r>
+        <w:rPr>
+          <w:bCs/>
+          <w:lang w:val="en-US"/>
+        </w:rPr>
+        <w:t xml:space="preserve"> </w:t>
+      </w:r>
+      <w:r>
+        <w:rPr>
+          <w:bCs/>
+          <w:lang w:val="en-US"/>
+        </w:rPr>
+        <w:t>PLE technology solutions existing on the market.</w:t>
+      </w:r>
+    </w:p>
+    <w:p>
+      <w:pPr>
+        <w:jc w:val="both"/>
+        <w:rPr>
+          <w:bCs/>
+          <w:lang w:val="en-US"/>
+        </w:rPr>
+      </w:pPr>
+      <w:r>
+        <w:rPr>
+          <w:bCs/>
+          <w:lang w:val="en-US"/>
+        </w:rPr>
+        <w:t>TABLE 1 ANALYSIS OF EXISTING PLE SOLUTIONS (Lang et al, 2012)</w:t>
+      </w:r>
+    </w:p>
+    <w:tbl>
+      <w:tblPr>
+        <w:tblStyle w:val="a6"/>
+        <w:tblW w:w="0" w:type="auto"/>
+        <w:tblLook w:val="04A0" w:firstRow="1" w:lastRow="0" w:firstColumn="1" w:lastColumn="0" w:noHBand="0" w:noVBand="1"/>
+      </w:tblPr>
+      <w:tblGrid>
+        <w:gridCol w:w="1265"/>
+        <w:gridCol w:w="2319"/>
+        <w:gridCol w:w="2754"/>
+        <w:gridCol w:w="3007"/>
+      </w:tblGrid>
+      <w:tr>
+        <w:tc>
+          <w:tcPr>
+            <w:tcW w:w="1265" w:type="dxa"/>
+          </w:tcPr>
+          <w:p>
+            <w:pPr>
+              <w:jc w:val="both"/>
+              <w:rPr>
+                <w:b/>
+                <w:bCs/>
+                <w:sz w:val="20"/>
+                <w:szCs w:val="20"/>
+                <w:lang w:val="en-US"/>
+              </w:rPr>
+            </w:pPr>
+            <w:r>
+              <w:rPr>
+                <w:b/>
+                <w:bCs/>
+                <w:sz w:val="20"/>
+                <w:szCs w:val="20"/>
+                <w:lang w:val="en-US"/>
+              </w:rPr>
+              <w:t xml:space="preserve">Name </w:t>
+            </w:r>
+          </w:p>
+        </w:tc>
+        <w:tc>
+          <w:tcPr>
+            <w:tcW w:w="2319" w:type="dxa"/>
+          </w:tcPr>
+          <w:p>
+            <w:pPr>
+              <w:jc w:val="both"/>
+              <w:rPr>
+                <w:b/>
+                <w:bCs/>
+                <w:sz w:val="20"/>
+                <w:szCs w:val="20"/>
+                <w:lang w:val="en-US"/>
+              </w:rPr>
+            </w:pPr>
+            <w:r>
+              <w:rPr>
+                <w:b/>
+                <w:bCs/>
+                <w:sz w:val="20"/>
+                <w:szCs w:val="20"/>
+                <w:lang w:val="en-US"/>
+              </w:rPr>
+              <w:t>Source</w:t>
+            </w:r>
+          </w:p>
+        </w:tc>
+        <w:tc>
+          <w:tcPr>
+            <w:tcW w:w="2754" w:type="dxa"/>
+          </w:tcPr>
+          <w:p>
+            <w:pPr>
+              <w:jc w:val="both"/>
+              <w:rPr>
+                <w:b/>
+                <w:bCs/>
+                <w:sz w:val="20"/>
+                <w:szCs w:val="20"/>
+                <w:lang w:val="en-US"/>
+              </w:rPr>
+            </w:pPr>
+            <w:r>
+              <w:rPr>
+                <w:b/>
+                <w:bCs/>
+                <w:sz w:val="20"/>
+                <w:szCs w:val="20"/>
+                <w:lang w:val="en-US"/>
+              </w:rPr>
+              <w:t>Description</w:t>
+            </w:r>
+          </w:p>
+        </w:tc>
+        <w:tc>
+          <w:tcPr>
+            <w:tcW w:w="3007" w:type="dxa"/>
+          </w:tcPr>
+          <w:p>
+            <w:pPr>
+              <w:jc w:val="both"/>
+              <w:rPr>
+                <w:b/>
+                <w:bCs/>
+                <w:sz w:val="20"/>
+                <w:szCs w:val="20"/>
+                <w:lang w:val="en-US"/>
+              </w:rPr>
+            </w:pPr>
+            <w:r>
+              <w:rPr>
+                <w:b/>
+                <w:bCs/>
+                <w:sz w:val="20"/>
+                <w:szCs w:val="20"/>
+                <w:lang w:val="en-US"/>
+              </w:rPr>
+              <w:t>Shortcomings</w:t>
+            </w:r>
+          </w:p>
+        </w:tc>
+      </w:tr>
+      <w:tr>
+        <w:tc>
+          <w:tcPr>
+            <w:tcW w:w="1265" w:type="dxa"/>
+          </w:tcPr>
+          <w:p>
+            <w:pPr>
+              <w:jc w:val="both"/>
+              <w:rPr>
+                <w:bCs/>
+                <w:sz w:val="18"/>
+                <w:szCs w:val="18"/>
+                <w:lang w:val="en-US"/>
+              </w:rPr>
+            </w:pPr>
+            <w:proofErr w:type="spellStart"/>
+            <w:r>
+              <w:rPr>
+                <w:bCs/>
+                <w:sz w:val="18"/>
+                <w:szCs w:val="18"/>
+              </w:rPr>
+              <w:t>Gooru</w:t>
+            </w:r>
+            <w:proofErr w:type="spellEnd"/>
+          </w:p>
+        </w:tc>
+        <w:tc>
+          <w:tcPr>
+            <w:tcW w:w="2319" w:type="dxa"/>
+          </w:tcPr>
+          <w:p>
+            <w:pPr>
+              <w:jc w:val="both"/>
+              <w:rPr>
+                <w:bCs/>
+                <w:sz w:val="18"/>
+                <w:szCs w:val="18"/>
+                <w:lang w:val="en-US"/>
+              </w:rPr>
+            </w:pPr>
+            <w:r>
+              <w:rPr>
+                <w:sz w:val="20"/>
+                <w:szCs w:val="20"/>
+                <w:lang w:val="en-US"/>
+              </w:rPr>
+              <w:t>http://go.nmc.org/gooru</w:t>
+            </w:r>
+          </w:p>
+        </w:tc>
+        <w:tc>
+          <w:tcPr>
+            <w:tcW w:w="2754" w:type="dxa"/>
+          </w:tcPr>
+          <w:p>
+            <w:pPr>
+              <w:jc w:val="both"/>
+              <w:rPr>
+                <w:bCs/>
+                <w:sz w:val="18"/>
+                <w:szCs w:val="18"/>
+                <w:lang w:val="en-US"/>
+              </w:rPr>
+            </w:pPr>
+            <w:r>
+              <w:rPr>
+                <w:sz w:val="20"/>
+                <w:szCs w:val="20"/>
+                <w:lang w:val="en-US"/>
+              </w:rPr>
+              <w:t xml:space="preserve">STEM </w:t>
+            </w:r>
+            <w:r>
+              <w:rPr>
+                <w:sz w:val="20"/>
+                <w:szCs w:val="20"/>
+                <w:lang w:val="en-US"/>
+              </w:rPr>
+              <w:t>education research, search, and curation portal that relies on crowd sourcing and collective intelligence</w:t>
+            </w:r>
+          </w:p>
+        </w:tc>
+        <w:tc>
+          <w:tcPr>
+            <w:tcW w:w="3007" w:type="dxa"/>
+          </w:tcPr>
+          <w:p>
+            <w:pPr>
+              <w:jc w:val="both"/>
+              <w:rPr>
+                <w:bCs/>
+                <w:sz w:val="18"/>
+                <w:szCs w:val="18"/>
+                <w:lang w:val="en-US"/>
+              </w:rPr>
+            </w:pPr>
+            <w:r>
+              <w:rPr>
+                <w:sz w:val="20"/>
+                <w:szCs w:val="20"/>
+                <w:lang w:val="en-US"/>
+              </w:rPr>
+              <w:t>This service is a search engine and not applicable on our target groups Primary and Secondary schools.</w:t>
+            </w:r>
+          </w:p>
+        </w:tc>
+      </w:tr>
+      <w:tr>
+        <w:tc>
+          <w:tcPr>
+            <w:tcW w:w="1265" w:type="dxa"/>
+          </w:tcPr>
+          <w:p>
+            <w:pPr>
+              <w:jc w:val="both"/>
+              <w:rPr>
+                <w:bCs/>
+                <w:sz w:val="18"/>
+                <w:szCs w:val="18"/>
+                <w:lang w:val="en-US"/>
+              </w:rPr>
+            </w:pPr>
+            <w:proofErr w:type="spellStart"/>
+            <w:r>
+              <w:rPr>
+                <w:bCs/>
+                <w:sz w:val="18"/>
+                <w:szCs w:val="18"/>
+              </w:rPr>
+              <w:t>The</w:t>
+            </w:r>
+            <w:proofErr w:type="spellEnd"/>
+            <w:r>
+              <w:rPr>
+                <w:bCs/>
+                <w:sz w:val="18"/>
+                <w:szCs w:val="18"/>
+              </w:rPr>
+              <w:t xml:space="preserve"> </w:t>
+            </w:r>
+            <w:proofErr w:type="spellStart"/>
+            <w:r>
+              <w:rPr>
+                <w:bCs/>
+                <w:sz w:val="18"/>
+                <w:szCs w:val="18"/>
+              </w:rPr>
+              <w:t>Learning</w:t>
+            </w:r>
+            <w:proofErr w:type="spellEnd"/>
+            <w:r>
+              <w:rPr>
+                <w:bCs/>
+                <w:sz w:val="18"/>
+                <w:szCs w:val="18"/>
+              </w:rPr>
+              <w:t xml:space="preserve"> </w:t>
+            </w:r>
+            <w:proofErr w:type="spellStart"/>
+            <w:r>
+              <w:rPr>
+                <w:bCs/>
+                <w:sz w:val="18"/>
+                <w:szCs w:val="18"/>
+              </w:rPr>
+              <w:t>Hub</w:t>
+            </w:r>
+            <w:proofErr w:type="spellEnd"/>
+          </w:p>
+        </w:tc>
+        <w:tc>
+          <w:tcPr>
+            <w:tcW w:w="2319" w:type="dxa"/>
+          </w:tcPr>
+          <w:p>
+            <w:pPr>
+              <w:jc w:val="both"/>
+              <w:rPr>
+                <w:bCs/>
+                <w:sz w:val="18"/>
+                <w:szCs w:val="18"/>
+                <w:lang w:val="en-US"/>
+              </w:rPr>
+            </w:pPr>
+            <w:r>
+              <w:rPr>
+                <w:sz w:val="20"/>
+                <w:szCs w:val="20"/>
+                <w:lang w:val="en-US"/>
+              </w:rPr>
+              <w:t>http://go.nmc.org/yokoh</w:t>
+            </w:r>
+          </w:p>
+        </w:tc>
+        <w:tc>
+          <w:tcPr>
+            <w:tcW w:w="2754" w:type="dxa"/>
+          </w:tcPr>
+          <w:p>
+            <w:pPr>
+              <w:jc w:val="both"/>
+              <w:rPr>
+                <w:bCs/>
+                <w:sz w:val="18"/>
+                <w:szCs w:val="18"/>
+                <w:lang w:val="en-US"/>
+              </w:rPr>
+            </w:pPr>
+            <w:r>
+              <w:rPr>
+                <w:sz w:val="20"/>
+                <w:szCs w:val="20"/>
+                <w:lang w:val="en-US"/>
+              </w:rPr>
+              <w:t>E</w:t>
+            </w:r>
+            <w:r>
+              <w:rPr>
+                <w:sz w:val="20"/>
+                <w:szCs w:val="20"/>
+                <w:lang w:val="en-US"/>
+              </w:rPr>
+              <w:t>ach student has their own blog that develops into their electronic portfolio and personal learning environment.</w:t>
+            </w:r>
+          </w:p>
+        </w:tc>
+        <w:tc>
+          <w:tcPr>
+            <w:tcW w:w="3007" w:type="dxa"/>
+          </w:tcPr>
+          <w:p>
+            <w:pPr>
+              <w:jc w:val="both"/>
+              <w:rPr>
+                <w:bCs/>
+                <w:sz w:val="18"/>
+                <w:szCs w:val="18"/>
+                <w:lang w:val="en-US"/>
+              </w:rPr>
+            </w:pPr>
+            <w:r>
+              <w:rPr>
+                <w:sz w:val="20"/>
+                <w:szCs w:val="20"/>
+                <w:lang w:val="en-US"/>
+              </w:rPr>
+              <w:t>This solution does not support teachers and students to assess and select tools according to their learning methods and personalized needs.</w:t>
+            </w:r>
+          </w:p>
+        </w:tc>
+      </w:tr>
+      <w:tr>
+        <w:tc>
+          <w:tcPr>
+            <w:tcW w:w="1265" w:type="dxa"/>
+          </w:tcPr>
+          <w:p>
+            <w:pPr>
+              <w:jc w:val="both"/>
+              <w:rPr>
+                <w:bCs/>
+                <w:sz w:val="18"/>
+                <w:szCs w:val="18"/>
+                <w:lang w:val="en-US"/>
+              </w:rPr>
+            </w:pPr>
+            <w:r>
+              <w:rPr>
+                <w:bCs/>
+                <w:sz w:val="18"/>
+                <w:szCs w:val="18"/>
+              </w:rPr>
+              <w:t xml:space="preserve">LTISD </w:t>
+            </w:r>
+            <w:proofErr w:type="spellStart"/>
+            <w:r>
+              <w:rPr>
+                <w:bCs/>
+                <w:sz w:val="18"/>
+                <w:szCs w:val="18"/>
+              </w:rPr>
+              <w:t>Learning</w:t>
+            </w:r>
+            <w:proofErr w:type="spellEnd"/>
+            <w:r>
+              <w:rPr>
+                <w:bCs/>
+                <w:sz w:val="18"/>
+                <w:szCs w:val="18"/>
+              </w:rPr>
+              <w:t xml:space="preserve"> </w:t>
+            </w:r>
+            <w:proofErr w:type="spellStart"/>
+            <w:r>
+              <w:rPr>
+                <w:bCs/>
+                <w:sz w:val="18"/>
+                <w:szCs w:val="18"/>
+              </w:rPr>
+              <w:t>Portal</w:t>
+            </w:r>
+            <w:proofErr w:type="spellEnd"/>
+          </w:p>
+        </w:tc>
+        <w:tc>
+          <w:tcPr>
+            <w:tcW w:w="2319" w:type="dxa"/>
+          </w:tcPr>
+          <w:p>
+            <w:pPr>
+              <w:jc w:val="both"/>
+              <w:rPr>
+                <w:bCs/>
+                <w:sz w:val="18"/>
+                <w:szCs w:val="18"/>
+                <w:lang w:val="en-US"/>
+              </w:rPr>
+            </w:pPr>
+            <w:r>
+              <w:rPr>
+                <w:sz w:val="20"/>
+                <w:szCs w:val="20"/>
+                <w:lang w:val="en-US"/>
+              </w:rPr>
+              <w:t>http://go.nmc.org/ltisd</w:t>
+            </w:r>
+          </w:p>
+        </w:tc>
+        <w:tc>
+          <w:tcPr>
+            <w:tcW w:w="2754" w:type="dxa"/>
+          </w:tcPr>
+          <w:p>
+            <w:pPr>
+              <w:jc w:val="both"/>
+              <w:rPr>
+                <w:bCs/>
+                <w:sz w:val="18"/>
+                <w:szCs w:val="18"/>
+                <w:lang w:val="en-US"/>
+              </w:rPr>
+            </w:pPr>
+            <w:r>
+              <w:rPr>
+                <w:sz w:val="20"/>
+                <w:szCs w:val="20"/>
+                <w:lang w:val="en-US"/>
+              </w:rPr>
+              <w:t>S</w:t>
+            </w:r>
+            <w:r>
+              <w:rPr>
+                <w:sz w:val="20"/>
+                <w:szCs w:val="20"/>
+                <w:lang w:val="en-US"/>
+              </w:rPr>
+              <w:t xml:space="preserve">tudents have 24/7 access to a </w:t>
+            </w:r>
+            <w:proofErr w:type="spellStart"/>
+            <w:r>
+              <w:rPr>
+                <w:sz w:val="20"/>
+                <w:szCs w:val="20"/>
+                <w:lang w:val="en-US"/>
+              </w:rPr>
+              <w:t>webbased</w:t>
+            </w:r>
+            <w:proofErr w:type="spellEnd"/>
+            <w:r>
+              <w:rPr>
+                <w:sz w:val="20"/>
+                <w:szCs w:val="20"/>
+                <w:lang w:val="en-US"/>
+              </w:rPr>
+              <w:t xml:space="preserve"> learning environment from school, home, and their mobile devices</w:t>
+            </w:r>
+          </w:p>
+        </w:tc>
+        <w:tc>
+          <w:tcPr>
+            <w:tcW w:w="3007" w:type="dxa"/>
+          </w:tcPr>
+          <w:p>
+            <w:pPr>
+              <w:jc w:val="both"/>
+              <w:rPr>
+                <w:bCs/>
+                <w:sz w:val="18"/>
+                <w:szCs w:val="18"/>
+                <w:lang w:val="en-US"/>
+              </w:rPr>
+            </w:pPr>
+            <w:r>
+              <w:rPr>
+                <w:sz w:val="20"/>
+                <w:szCs w:val="20"/>
+                <w:lang w:val="en-US"/>
+              </w:rPr>
+              <w:t>This is a learning portal</w:t>
+            </w:r>
+            <w:r>
+              <w:rPr>
+                <w:sz w:val="20"/>
+                <w:szCs w:val="20"/>
+                <w:lang w:val="en-US"/>
+              </w:rPr>
+              <w:t xml:space="preserve"> learning management system</w:t>
+            </w:r>
+            <w:r>
+              <w:rPr>
+                <w:sz w:val="20"/>
+                <w:szCs w:val="20"/>
+                <w:lang w:val="en-US"/>
+              </w:rPr>
+              <w:t xml:space="preserve"> </w:t>
+            </w:r>
+            <w:r>
+              <w:rPr>
+                <w:sz w:val="20"/>
+                <w:szCs w:val="20"/>
+                <w:lang w:val="en-US"/>
+              </w:rPr>
+              <w:t>(</w:t>
+            </w:r>
+            <w:r>
+              <w:rPr>
+                <w:sz w:val="20"/>
+                <w:szCs w:val="20"/>
+                <w:lang w:val="en-US"/>
+              </w:rPr>
+              <w:t>LMS</w:t>
+            </w:r>
+            <w:r>
+              <w:rPr>
+                <w:sz w:val="20"/>
+                <w:szCs w:val="20"/>
+                <w:lang w:val="en-US"/>
+              </w:rPr>
+              <w:t>)</w:t>
+            </w:r>
+            <w:r>
+              <w:rPr>
+                <w:sz w:val="20"/>
+                <w:szCs w:val="20"/>
+                <w:lang w:val="en-US"/>
+              </w:rPr>
+              <w:t xml:space="preserve"> and not specific a PLE.</w:t>
+            </w:r>
+          </w:p>
+        </w:tc>
+      </w:tr>
+      <w:tr>
+        <w:tc>
+          <w:tcPr>
+            <w:tcW w:w="1265" w:type="dxa"/>
+          </w:tcPr>
+          <w:p>
+            <w:pPr>
+              <w:jc w:val="both"/>
+              <w:rPr>
+                <w:bCs/>
+                <w:sz w:val="18"/>
+                <w:szCs w:val="18"/>
+                <w:lang w:val="en-US"/>
+              </w:rPr>
+            </w:pPr>
+            <w:proofErr w:type="spellStart"/>
+            <w:r>
+              <w:rPr>
+                <w:bCs/>
+                <w:sz w:val="18"/>
+                <w:szCs w:val="18"/>
+              </w:rPr>
+              <w:t>The</w:t>
+            </w:r>
+            <w:proofErr w:type="spellEnd"/>
+            <w:r>
+              <w:rPr>
+                <w:bCs/>
+                <w:sz w:val="18"/>
+                <w:szCs w:val="18"/>
+              </w:rPr>
+              <w:t xml:space="preserve"> </w:t>
+            </w:r>
+            <w:proofErr w:type="spellStart"/>
+            <w:r>
+              <w:rPr>
+                <w:bCs/>
+                <w:sz w:val="18"/>
+                <w:szCs w:val="18"/>
+              </w:rPr>
+              <w:t>PLAYground</w:t>
+            </w:r>
+            <w:proofErr w:type="spellEnd"/>
+          </w:p>
+        </w:tc>
+        <w:tc>
+          <w:tcPr>
+            <w:tcW w:w="2319" w:type="dxa"/>
+          </w:tcPr>
+          <w:p>
+            <w:pPr>
+              <w:jc w:val="both"/>
+              <w:rPr>
+                <w:bCs/>
+                <w:sz w:val="18"/>
+                <w:szCs w:val="18"/>
+                <w:lang w:val="en-US"/>
+              </w:rPr>
+            </w:pPr>
+            <w:r>
+              <w:rPr>
+                <w:sz w:val="20"/>
+                <w:szCs w:val="20"/>
+                <w:lang w:val="en-US"/>
+              </w:rPr>
+              <w:t>http://go.nmc.org/thepl</w:t>
+            </w:r>
+          </w:p>
+        </w:tc>
+        <w:tc>
+          <w:tcPr>
+            <w:tcW w:w="2754" w:type="dxa"/>
+          </w:tcPr>
+          <w:p>
+            <w:pPr>
+              <w:jc w:val="both"/>
+              <w:rPr>
+                <w:bCs/>
+                <w:sz w:val="18"/>
+                <w:szCs w:val="18"/>
+                <w:lang w:val="en-US"/>
+              </w:rPr>
+            </w:pPr>
+            <w:r>
+              <w:rPr>
+                <w:sz w:val="20"/>
+                <w:szCs w:val="20"/>
+                <w:lang w:val="en-US"/>
+              </w:rPr>
+              <w:t>O</w:t>
+            </w:r>
+            <w:r>
+              <w:rPr>
+                <w:sz w:val="20"/>
+                <w:szCs w:val="20"/>
+                <w:lang w:val="en-US"/>
+              </w:rPr>
+              <w:t>nline platform for the curation, creation and circulation of user generated learning activities that encourages children and adults to learn and teach each other.</w:t>
+            </w:r>
+          </w:p>
+        </w:tc>
+        <w:tc>
+          <w:tcPr>
+            <w:tcW w:w="3007" w:type="dxa"/>
+          </w:tcPr>
+          <w:p>
+            <w:pPr>
+              <w:jc w:val="both"/>
+              <w:rPr>
+                <w:bCs/>
+                <w:sz w:val="18"/>
+                <w:szCs w:val="18"/>
+                <w:lang w:val="en-US"/>
+              </w:rPr>
+            </w:pPr>
+            <w:r>
+              <w:rPr>
+                <w:bCs/>
+                <w:sz w:val="18"/>
+                <w:szCs w:val="18"/>
+                <w:lang w:val="en-US"/>
+              </w:rPr>
+              <w:t>This solution does not support teachers and students to assess and select tools according to their learning methods and personalized needs.</w:t>
+            </w:r>
+          </w:p>
+        </w:tc>
+      </w:tr>
+      <w:tr>
+        <w:tc>
+          <w:tcPr>
+            <w:tcW w:w="1265" w:type="dxa"/>
+          </w:tcPr>
+          <w:p>
+            <w:pPr>
+              <w:jc w:val="both"/>
+              <w:rPr>
+                <w:bCs/>
+                <w:sz w:val="18"/>
+                <w:szCs w:val="18"/>
+                <w:lang w:val="en-US"/>
+              </w:rPr>
+            </w:pPr>
+            <w:proofErr w:type="spellStart"/>
+            <w:r>
+              <w:rPr>
+                <w:bCs/>
+                <w:sz w:val="18"/>
+                <w:szCs w:val="18"/>
+              </w:rPr>
+              <w:t>Shared</w:t>
+            </w:r>
+            <w:proofErr w:type="spellEnd"/>
+            <w:r>
+              <w:rPr>
+                <w:bCs/>
+                <w:sz w:val="18"/>
+                <w:szCs w:val="18"/>
+              </w:rPr>
+              <w:t xml:space="preserve"> </w:t>
+            </w:r>
+            <w:proofErr w:type="spellStart"/>
+            <w:r>
+              <w:rPr>
+                <w:bCs/>
+                <w:sz w:val="18"/>
+                <w:szCs w:val="18"/>
+              </w:rPr>
+              <w:t>Learning</w:t>
+            </w:r>
+            <w:proofErr w:type="spellEnd"/>
+            <w:r>
+              <w:rPr>
+                <w:bCs/>
+                <w:sz w:val="18"/>
+                <w:szCs w:val="18"/>
+              </w:rPr>
+              <w:t xml:space="preserve"> </w:t>
+            </w:r>
+            <w:proofErr w:type="spellStart"/>
+            <w:r>
+              <w:rPr>
+                <w:bCs/>
+                <w:sz w:val="18"/>
+                <w:szCs w:val="18"/>
+              </w:rPr>
+              <w:t>Collaborative</w:t>
+            </w:r>
+            <w:proofErr w:type="spellEnd"/>
+          </w:p>
+        </w:tc>
+        <w:tc>
+          <w:tcPr>
+            <w:tcW w:w="2319" w:type="dxa"/>
+          </w:tcPr>
+          <w:p>
+            <w:pPr>
+              <w:jc w:val="both"/>
+              <w:rPr>
+                <w:bCs/>
+                <w:sz w:val="18"/>
+                <w:szCs w:val="18"/>
+                <w:lang w:val="en-US"/>
+              </w:rPr>
+            </w:pPr>
+            <w:r>
+              <w:rPr>
+                <w:sz w:val="20"/>
+                <w:szCs w:val="20"/>
+                <w:lang w:val="en-US"/>
+              </w:rPr>
+              <w:t>http://go.nmc.org/shared</w:t>
+            </w:r>
+          </w:p>
+        </w:tc>
+        <w:tc>
+          <w:tcPr>
+            <w:tcW w:w="2754" w:type="dxa"/>
+          </w:tcPr>
+          <w:p>
+            <w:pPr>
+              <w:pStyle w:val="Default"/>
+              <w:rPr>
+                <w:sz w:val="20"/>
+                <w:szCs w:val="20"/>
+                <w:lang w:val="en-US"/>
+              </w:rPr>
+            </w:pPr>
+            <w:r>
+              <w:rPr>
+                <w:sz w:val="20"/>
+                <w:szCs w:val="20"/>
+                <w:lang w:val="en-US"/>
+              </w:rPr>
+              <w:t xml:space="preserve">This project is developing a common data layer and </w:t>
+            </w:r>
+          </w:p>
+          <w:p>
+            <w:pPr>
+              <w:jc w:val="both"/>
+              <w:rPr>
+                <w:bCs/>
+                <w:sz w:val="18"/>
+                <w:szCs w:val="18"/>
+                <w:lang w:val="en-US"/>
+              </w:rPr>
+            </w:pPr>
+            <w:r>
+              <w:rPr>
+                <w:sz w:val="20"/>
+                <w:szCs w:val="20"/>
+                <w:lang w:val="en-US"/>
+              </w:rPr>
+              <w:t>encouraging independent software vendors to build personalized learning applications for five pilot states in the US.</w:t>
+            </w:r>
+          </w:p>
+        </w:tc>
+        <w:tc>
+          <w:tcPr>
+            <w:tcW w:w="3007" w:type="dxa"/>
+          </w:tcPr>
+          <w:p>
+            <w:pPr>
+              <w:jc w:val="both"/>
+              <w:rPr>
+                <w:bCs/>
+                <w:sz w:val="18"/>
+                <w:szCs w:val="18"/>
+                <w:lang w:val="en-US"/>
+              </w:rPr>
+            </w:pPr>
+            <w:r>
+              <w:rPr>
+                <w:sz w:val="20"/>
+                <w:szCs w:val="20"/>
+                <w:lang w:val="en-US"/>
+              </w:rPr>
+              <w:t>The project is not a holistic approach</w:t>
+            </w:r>
+            <w:r>
+              <w:rPr>
+                <w:sz w:val="20"/>
+                <w:szCs w:val="20"/>
+                <w:lang w:val="en-US"/>
+              </w:rPr>
+              <w:t>.</w:t>
+            </w:r>
+          </w:p>
+        </w:tc>
+      </w:tr>
+      <w:tr>
+        <w:tc>
+          <w:tcPr>
+            <w:tcW w:w="1265" w:type="dxa"/>
+          </w:tcPr>
+          <w:p>
+            <w:pPr>
+              <w:jc w:val="both"/>
+              <w:rPr>
+                <w:bCs/>
+                <w:sz w:val="18"/>
+                <w:szCs w:val="18"/>
+                <w:lang w:val="en-US"/>
+              </w:rPr>
+            </w:pPr>
+            <w:proofErr w:type="spellStart"/>
+            <w:r>
+              <w:rPr>
+                <w:bCs/>
+                <w:sz w:val="18"/>
+                <w:szCs w:val="18"/>
+              </w:rPr>
+              <w:t>Trail</w:t>
+            </w:r>
+            <w:proofErr w:type="spellEnd"/>
+            <w:r>
+              <w:rPr>
+                <w:bCs/>
+                <w:sz w:val="18"/>
+                <w:szCs w:val="18"/>
+              </w:rPr>
+              <w:t xml:space="preserve"> </w:t>
+            </w:r>
+            <w:proofErr w:type="spellStart"/>
+            <w:r>
+              <w:rPr>
+                <w:bCs/>
+                <w:sz w:val="18"/>
+                <w:szCs w:val="18"/>
+              </w:rPr>
+              <w:t>Shuttle</w:t>
+            </w:r>
+            <w:proofErr w:type="spellEnd"/>
+          </w:p>
+        </w:tc>
+        <w:tc>
+          <w:tcPr>
+            <w:tcW w:w="2319" w:type="dxa"/>
+          </w:tcPr>
+          <w:p>
+            <w:pPr>
+              <w:jc w:val="both"/>
+              <w:rPr>
+                <w:bCs/>
+                <w:sz w:val="18"/>
+                <w:szCs w:val="18"/>
+                <w:lang w:val="en-US"/>
+              </w:rPr>
+            </w:pPr>
+            <w:r>
+              <w:rPr>
+                <w:sz w:val="20"/>
+                <w:szCs w:val="20"/>
+                <w:lang w:val="en-US"/>
+              </w:rPr>
+              <w:t>http://go.nmc.org/trail</w:t>
+            </w:r>
+          </w:p>
+        </w:tc>
+        <w:tc>
+          <w:tcPr>
+            <w:tcW w:w="2754" w:type="dxa"/>
+          </w:tcPr>
+          <w:p>
+            <w:pPr>
+              <w:jc w:val="both"/>
+              <w:rPr>
+                <w:bCs/>
+                <w:sz w:val="18"/>
+                <w:szCs w:val="18"/>
+                <w:lang w:val="en-US"/>
+              </w:rPr>
+            </w:pPr>
+            <w:r>
+              <w:rPr>
+                <w:sz w:val="20"/>
+                <w:szCs w:val="20"/>
+                <w:lang w:val="en-US"/>
+              </w:rPr>
+              <w:t>S</w:t>
+            </w:r>
+            <w:r>
+              <w:rPr>
+                <w:sz w:val="20"/>
+                <w:szCs w:val="20"/>
+                <w:lang w:val="en-US"/>
+              </w:rPr>
+              <w:t>elf-directed learning platform that uses technology to enable students to build their own learning programs</w:t>
+            </w:r>
+          </w:p>
+        </w:tc>
+        <w:tc>
+          <w:tcPr>
+            <w:tcW w:w="3007" w:type="dxa"/>
+          </w:tcPr>
+          <w:p>
+            <w:pPr>
+              <w:jc w:val="both"/>
+              <w:rPr>
+                <w:bCs/>
+                <w:sz w:val="18"/>
+                <w:szCs w:val="18"/>
+                <w:lang w:val="en-US"/>
+              </w:rPr>
+            </w:pPr>
+            <w:proofErr w:type="spellStart"/>
+            <w:r>
+              <w:rPr>
+                <w:sz w:val="20"/>
+                <w:szCs w:val="20"/>
+              </w:rPr>
+              <w:t>Not</w:t>
+            </w:r>
+            <w:proofErr w:type="spellEnd"/>
+            <w:r>
+              <w:rPr>
+                <w:sz w:val="20"/>
+                <w:szCs w:val="20"/>
+              </w:rPr>
+              <w:t xml:space="preserve"> PLE </w:t>
+            </w:r>
+            <w:proofErr w:type="spellStart"/>
+            <w:r>
+              <w:rPr>
+                <w:sz w:val="20"/>
+                <w:szCs w:val="20"/>
+              </w:rPr>
+              <w:t>but</w:t>
+            </w:r>
+            <w:proofErr w:type="spellEnd"/>
+            <w:r>
+              <w:rPr>
+                <w:sz w:val="20"/>
+                <w:szCs w:val="20"/>
+              </w:rPr>
+              <w:t xml:space="preserve"> LMS</w:t>
+            </w:r>
+            <w:r>
+              <w:rPr>
+                <w:sz w:val="20"/>
+                <w:szCs w:val="20"/>
+                <w:lang w:val="en-US"/>
+              </w:rPr>
+              <w:t>.</w:t>
+            </w:r>
+          </w:p>
+        </w:tc>
+      </w:tr>
+      <w:tr>
+        <w:tc>
+          <w:tcPr>
+            <w:tcW w:w="1265" w:type="dxa"/>
+          </w:tcPr>
+          <w:p>
+            <w:pPr>
+              <w:jc w:val="both"/>
+              <w:rPr>
+                <w:bCs/>
+                <w:sz w:val="18"/>
+                <w:szCs w:val="18"/>
+                <w:lang w:val="en-US"/>
+              </w:rPr>
+            </w:pPr>
+            <w:r>
+              <w:rPr>
+                <w:bCs/>
+                <w:sz w:val="18"/>
+                <w:szCs w:val="18"/>
+              </w:rPr>
+              <w:t>Peda.Net</w:t>
+            </w:r>
+          </w:p>
+        </w:tc>
+        <w:tc>
+          <w:tcPr>
+            <w:tcW w:w="2319" w:type="dxa"/>
+          </w:tcPr>
+          <w:p>
+            <w:pPr>
+              <w:jc w:val="both"/>
+              <w:rPr>
+                <w:bCs/>
+                <w:sz w:val="18"/>
+                <w:szCs w:val="18"/>
+                <w:lang w:val="en-US"/>
+              </w:rPr>
+            </w:pPr>
+            <w:r>
+              <w:rPr>
+                <w:sz w:val="20"/>
+                <w:szCs w:val="20"/>
+              </w:rPr>
+              <w:t>http://peda.net</w:t>
+            </w:r>
+          </w:p>
+        </w:tc>
+        <w:tc>
+          <w:tcPr>
+            <w:tcW w:w="2754" w:type="dxa"/>
+          </w:tcPr>
+          <w:p>
+            <w:pPr>
+              <w:jc w:val="both"/>
+              <w:rPr>
+                <w:bCs/>
+                <w:sz w:val="18"/>
+                <w:szCs w:val="18"/>
+                <w:lang w:val="en-US"/>
+              </w:rPr>
+            </w:pPr>
+            <w:r>
+              <w:rPr>
+                <w:sz w:val="20"/>
+                <w:szCs w:val="20"/>
+                <w:lang w:val="en-US"/>
+              </w:rPr>
+              <w:t xml:space="preserve">Peda.Net is user-based platform, which is building around the personal learning place. </w:t>
+            </w:r>
+            <w:proofErr w:type="spellStart"/>
+            <w:r>
+              <w:rPr>
+                <w:sz w:val="20"/>
+                <w:szCs w:val="20"/>
+              </w:rPr>
+              <w:t>It</w:t>
+            </w:r>
+            <w:proofErr w:type="spellEnd"/>
+            <w:r>
+              <w:rPr>
+                <w:sz w:val="20"/>
+                <w:szCs w:val="20"/>
+              </w:rPr>
+              <w:t xml:space="preserve"> </w:t>
+            </w:r>
+            <w:proofErr w:type="spellStart"/>
+            <w:r>
+              <w:rPr>
+                <w:sz w:val="20"/>
+                <w:szCs w:val="20"/>
+              </w:rPr>
+              <w:t>is</w:t>
+            </w:r>
+            <w:proofErr w:type="spellEnd"/>
+            <w:r>
+              <w:rPr>
+                <w:sz w:val="20"/>
+                <w:szCs w:val="20"/>
+              </w:rPr>
+              <w:t xml:space="preserve"> a PLE </w:t>
+            </w:r>
+            <w:proofErr w:type="spellStart"/>
+            <w:r>
+              <w:rPr>
+                <w:sz w:val="20"/>
+                <w:szCs w:val="20"/>
+              </w:rPr>
+              <w:t>platform</w:t>
+            </w:r>
+            <w:proofErr w:type="spellEnd"/>
+            <w:r>
+              <w:rPr>
+                <w:sz w:val="20"/>
+                <w:szCs w:val="20"/>
+              </w:rPr>
+              <w:t xml:space="preserve"> </w:t>
+            </w:r>
+            <w:proofErr w:type="spellStart"/>
+            <w:r>
+              <w:rPr>
+                <w:sz w:val="20"/>
+                <w:szCs w:val="20"/>
+              </w:rPr>
+              <w:t>for</w:t>
+            </w:r>
+            <w:proofErr w:type="spellEnd"/>
+            <w:r>
+              <w:rPr>
+                <w:sz w:val="20"/>
+                <w:szCs w:val="20"/>
+              </w:rPr>
+              <w:t xml:space="preserve"> </w:t>
+            </w:r>
+            <w:proofErr w:type="spellStart"/>
+            <w:r>
+              <w:rPr>
+                <w:sz w:val="20"/>
+                <w:szCs w:val="20"/>
+              </w:rPr>
+              <w:t>students</w:t>
+            </w:r>
+            <w:proofErr w:type="spellEnd"/>
+            <w:r>
+              <w:rPr>
+                <w:sz w:val="20"/>
+                <w:szCs w:val="20"/>
+              </w:rPr>
+              <w:t xml:space="preserve"> </w:t>
+            </w:r>
+            <w:proofErr w:type="spellStart"/>
+            <w:r>
+              <w:rPr>
+                <w:sz w:val="20"/>
+                <w:szCs w:val="20"/>
+              </w:rPr>
+              <w:t>and</w:t>
+            </w:r>
+            <w:proofErr w:type="spellEnd"/>
+            <w:r>
+              <w:rPr>
+                <w:sz w:val="20"/>
+                <w:szCs w:val="20"/>
+              </w:rPr>
+              <w:t xml:space="preserve"> </w:t>
+            </w:r>
+            <w:proofErr w:type="spellStart"/>
+            <w:r>
+              <w:rPr>
+                <w:sz w:val="20"/>
+                <w:szCs w:val="20"/>
+              </w:rPr>
+              <w:t>teachers</w:t>
+            </w:r>
+            <w:proofErr w:type="spellEnd"/>
+            <w:r>
+              <w:rPr>
+                <w:sz w:val="20"/>
+                <w:szCs w:val="20"/>
+              </w:rPr>
+              <w:t>.</w:t>
+            </w:r>
+          </w:p>
+        </w:tc>
+        <w:tc>
+          <w:tcPr>
+            <w:tcW w:w="3007" w:type="dxa"/>
+          </w:tcPr>
+          <w:p>
+            <w:pPr>
+              <w:jc w:val="both"/>
+              <w:rPr>
+                <w:bCs/>
+                <w:sz w:val="18"/>
+                <w:szCs w:val="18"/>
+                <w:lang w:val="en-US"/>
+              </w:rPr>
+            </w:pPr>
+            <w:r>
+              <w:rPr>
+                <w:sz w:val="20"/>
+                <w:szCs w:val="20"/>
+                <w:lang w:val="en-US"/>
+              </w:rPr>
+              <w:t>The weakness of online tools, evaluation system and big data collecting still need development</w:t>
+            </w:r>
+            <w:r>
+              <w:rPr>
+                <w:sz w:val="20"/>
+                <w:szCs w:val="20"/>
+                <w:lang w:val="en-US"/>
+              </w:rPr>
+              <w:t>.</w:t>
+            </w:r>
+          </w:p>
+        </w:tc>
+      </w:tr>
+      <w:tr>
+        <w:tc>
+          <w:tcPr>
+            <w:tcW w:w="1265" w:type="dxa"/>
+          </w:tcPr>
+          <w:p>
+            <w:pPr>
+              <w:jc w:val="both"/>
+              <w:rPr>
+                <w:bCs/>
+                <w:sz w:val="18"/>
+                <w:szCs w:val="18"/>
+                <w:lang w:val="en-US"/>
+              </w:rPr>
+            </w:pPr>
+            <w:proofErr w:type="spellStart"/>
+            <w:r>
+              <w:rPr>
+                <w:bCs/>
+                <w:sz w:val="18"/>
+                <w:szCs w:val="18"/>
+              </w:rPr>
+              <w:t>Mentorixx</w:t>
+            </w:r>
+            <w:proofErr w:type="spellEnd"/>
+          </w:p>
+        </w:tc>
+        <w:tc>
+          <w:tcPr>
+            <w:tcW w:w="2319" w:type="dxa"/>
+          </w:tcPr>
+          <w:p>
+            <w:pPr>
+              <w:jc w:val="both"/>
+              <w:rPr>
+                <w:bCs/>
+                <w:sz w:val="18"/>
+                <w:szCs w:val="18"/>
+                <w:lang w:val="en-US"/>
+              </w:rPr>
+            </w:pPr>
+            <w:r>
+              <w:rPr>
+                <w:sz w:val="20"/>
+                <w:szCs w:val="20"/>
+              </w:rPr>
+              <w:t>http://www.mentorix.eu</w:t>
+            </w:r>
+          </w:p>
+        </w:tc>
+        <w:tc>
+          <w:tcPr>
+            <w:tcW w:w="2754" w:type="dxa"/>
+          </w:tcPr>
+          <w:p>
+            <w:pPr>
+              <w:jc w:val="both"/>
+              <w:rPr>
+                <w:bCs/>
+                <w:sz w:val="18"/>
+                <w:szCs w:val="18"/>
+                <w:lang w:val="en-US"/>
+              </w:rPr>
+            </w:pPr>
+            <w:proofErr w:type="spellStart"/>
+            <w:r>
+              <w:rPr>
+                <w:sz w:val="20"/>
+                <w:szCs w:val="20"/>
+                <w:lang w:val="en-US"/>
+              </w:rPr>
+              <w:t>Mentorixx</w:t>
+            </w:r>
+            <w:proofErr w:type="spellEnd"/>
+            <w:r>
+              <w:rPr>
+                <w:sz w:val="20"/>
+                <w:szCs w:val="20"/>
+                <w:lang w:val="en-US"/>
+              </w:rPr>
+              <w:t xml:space="preserve"> offers a flexible, dynamic and interactive learning platform, facilitating the process of building internal or external training sessions! </w:t>
+            </w:r>
+            <w:proofErr w:type="spellStart"/>
+            <w:r>
+              <w:rPr>
+                <w:sz w:val="20"/>
+                <w:szCs w:val="20"/>
+                <w:lang w:val="en-US"/>
+              </w:rPr>
+              <w:t>Mentorix</w:t>
+            </w:r>
+            <w:proofErr w:type="spellEnd"/>
+            <w:r>
+              <w:rPr>
+                <w:sz w:val="20"/>
+                <w:szCs w:val="20"/>
+                <w:lang w:val="en-US"/>
+              </w:rPr>
+              <w:t xml:space="preserve"> Learning also includes social networking, where communication is central, to broaden the interaction and learning between staff and trainers. </w:t>
+            </w:r>
+          </w:p>
+        </w:tc>
+        <w:tc>
+          <w:tcPr>
+            <w:tcW w:w="3007" w:type="dxa"/>
+          </w:tcPr>
+          <w:p>
+            <w:pPr>
+              <w:jc w:val="both"/>
+              <w:rPr>
+                <w:bCs/>
+                <w:sz w:val="18"/>
+                <w:szCs w:val="18"/>
+                <w:lang w:val="en-US"/>
+              </w:rPr>
+            </w:pPr>
+            <w:r>
+              <w:rPr>
+                <w:sz w:val="20"/>
+                <w:szCs w:val="20"/>
+                <w:lang w:val="en-US"/>
+              </w:rPr>
+              <w:t>The interaction with the parents and big data collection are the weak points of the platform.</w:t>
+            </w:r>
+          </w:p>
+        </w:tc>
+      </w:tr>
+    </w:tbl>
+    <w:p>
+      <w:pPr>
+        <w:jc w:val="both"/>
+        <w:rPr>
+          <w:bCs/>
+          <w:highlight w:val="darkGray"/>
+          <w:lang w:val="en-US"/>
+        </w:rPr>
+      </w:pPr>
+    </w:p>
+    <w:p>
+      <w:pPr>
+        <w:jc w:val="both"/>
+        <w:rPr>
+          <w:bCs/>
+          <w:color w:val="FF0000"/>
+          <w:lang w:val="en-US"/>
+        </w:rPr>
+      </w:pPr>
+      <w:r>
+        <w:rPr>
+          <w:bCs/>
+          <w:highlight w:val="lightGray"/>
+          <w:lang w:val="en-US"/>
+        </w:rPr>
+        <w:t>The overall conclusion from the</w:t>
+      </w:r>
+      <w:bookmarkStart w:id="0" w:name="_GoBack"/>
+      <w:bookmarkEnd w:id="0"/>
+      <w:r>
+        <w:rPr>
+          <w:bCs/>
+          <w:highlight w:val="lightGray"/>
+          <w:lang w:val="en-US"/>
+        </w:rPr>
+        <w:t xml:space="preserve"> scanning for PLE for the K-12 education is that the market doesn’t have yet fully functional PLE–platform to be recommended. The vide implementation of new pedagogies, </w:t>
+      </w:r>
+      <w:r>
+        <w:rPr>
+          <w:bCs/>
+          <w:highlight w:val="lightGray"/>
+          <w:lang w:val="en-US"/>
+        </w:rPr>
+        <w:lastRenderedPageBreak/>
+        <w:t>equipment and methods challenge the market. The new needs from the primary and secondary education students, teachers and parents can’t be answered platform which have been created for universities in the first hand.</w:t>
+      </w:r>
+      <w:r>
+        <w:rPr>
+          <w:bCs/>
+          <w:color w:val="FF0000"/>
+          <w:lang w:val="en-US"/>
+        </w:rPr>
+        <w:t xml:space="preserve"> </w:t>
+      </w:r>
+      <w:r>
+        <w:rPr>
+          <w:bCs/>
+          <w:color w:val="FF0000"/>
+          <w:lang w:val="en-US"/>
+        </w:rPr>
+        <w:t>(Lang et al, 2012)</w:t>
+      </w:r>
+    </w:p>
+    <w:p>
+      <w:pPr>
+        <w:jc w:val="both"/>
+        <w:rPr>
+          <w:bCs/>
+          <w:highlight w:val="darkGray"/>
+          <w:lang w:val="en-US"/>
+        </w:rPr>
+      </w:pPr>
+    </w:p>
+    <w:p>
+      <w:pPr>
+        <w:jc w:val="both"/>
+        <w:rPr>
+          <w:bCs/>
+          <w:lang w:val="en-US"/>
+        </w:rPr>
+      </w:pPr>
+      <w:r>
+        <w:rPr>
+          <w:bCs/>
+          <w:highlight w:val="darkGray"/>
+          <w:lang w:val="en-US"/>
+        </w:rPr>
         <w:t>Method to improve PLE:</w:t>
       </w:r>
-      <w:proofErr w:type="gramStart"/>
-      <w:r>
-        <w:rPr>
-          <w:bCs/>
-          <w:highlight w:val="darkGray"/>
-          <w:lang w:val="en-US"/>
-        </w:rPr>
-        <w:t xml:space="preserve">  :</w:t>
-      </w:r>
-      <w:proofErr w:type="gramEnd"/>
       <w:r>
         <w:rPr>
           <w:bCs/>
@@ -2366,7 +4075,6 @@
           <w:bCs/>
           <w:lang w:val="en-US"/>
         </w:rPr>
-        <w:lastRenderedPageBreak/>
         <w:t>Almerin</w:t>
       </w:r>
       <w:proofErr w:type="spellEnd"/>
@@ -2506,6 +4214,7 @@
         <w:jc w:val="both"/>
         <w:rPr>
           <w:bCs/>
+          <w:lang w:val="en-US"/>
         </w:rPr>
       </w:pPr>
     </w:p>
@@ -2958,6 +4667,7 @@
           <w:bCs/>
           <w:lang w:val="en-US"/>
         </w:rPr>
+        <w:lastRenderedPageBreak/>
         <w:t>My advantage in doing a research on the chosen topic is that I actually work in that company, so I have a possibility to collect</w:t>
       </w:r>
       <w:r>
@@ -3036,6 +4746,89 @@
           <w:lang w:val="en-US"/>
         </w:rPr>
         <w:t xml:space="preserve"> the end of 2016/2017 academic year is high, so I will do my best to make it happen.</w:t>
+      </w:r>
+    </w:p>
+    <w:p>
+      <w:pPr>
+        <w:rPr>
+          <w:bCs/>
+          <w:lang w:val="en-US"/>
+        </w:rPr>
+      </w:pPr>
+      <w:r>
+        <w:rPr>
+          <w:bCs/>
+          <w:lang w:val="en-US"/>
+        </w:rPr>
+        <w:br w:type="page"/>
+      </w:r>
+    </w:p>
+    <w:p>
+      <w:pPr>
+        <w:rPr>
+          <w:bCs/>
+          <w:lang w:val="en-US"/>
+        </w:rPr>
+      </w:pPr>
+      <w:r>
+        <w:rPr>
+          <w:bCs/>
+          <w:lang w:val="en-US"/>
+        </w:rPr>
+        <w:lastRenderedPageBreak/>
+        <w:t>References:</w:t>
+      </w:r>
+    </w:p>
+    <w:p>
+      <w:pPr>
+        <w:rPr>
+          <w:bCs/>
+        </w:rPr>
+      </w:pPr>
+    </w:p>
+    <w:p>
+      <w:pPr>
+        <w:rPr>
+          <w:bCs/>
+          <w:lang w:val="en-US"/>
+        </w:rPr>
+      </w:pPr>
+      <w:r>
+        <w:rPr>
+          <w:bCs/>
+          <w:lang w:val="en-US"/>
+        </w:rPr>
+        <w:t xml:space="preserve"> Lang, M. </w:t>
+      </w:r>
+      <w:proofErr w:type="spellStart"/>
+      <w:r>
+        <w:rPr>
+          <w:bCs/>
+          <w:lang w:val="en-US"/>
+        </w:rPr>
+        <w:t>Lounaskorpi</w:t>
+      </w:r>
+      <w:proofErr w:type="spellEnd"/>
+      <w:r>
+        <w:rPr>
+          <w:bCs/>
+          <w:lang w:val="en-US"/>
+        </w:rPr>
+        <w:t>, P. Pardo, A.</w:t>
+      </w:r>
+      <w:r>
+        <w:rPr>
+          <w:bCs/>
+          <w:lang w:val="en-US"/>
+        </w:rPr>
+        <w:t xml:space="preserve"> (2012) </w:t>
+      </w:r>
+      <w:r>
+        <w:rPr>
+          <w:bCs/>
+          <w:lang w:val="en-US"/>
+        </w:rPr>
+        <w:t>State of the art in Personal Learning Environments</w:t>
       </w:r>
     </w:p>
     <w:sectPr>
@@ -4491,7 +6284,6 @@
     <w:name w:val="Hyperlink"/>
     <w:basedOn w:val="a0"/>
     <w:uiPriority w:val="99"/>
-    <w:semiHidden/>
     <w:unhideWhenUsed/>
     <w:rsid w:val="00FE5C44"/>
     <w:rPr>
@@ -4508,6 +6300,41 @@
     <w:rPr>
       <w:b/>
       <w:bCs/>
+    </w:rPr>
+  </w:style>
+  <w:style w:type="table" w:styleId="a6">
+    <w:name w:val="Table Grid"/>
+    <w:basedOn w:val="a1"/>
+    <w:uiPriority w:val="39"/>
+    <w:rsid w:val="009B6CF7"/>
+    <w:pPr>
+      <w:spacing w:after="0" w:line="240" w:lineRule="auto"/>
+    </w:pPr>
+    <w:tblPr>
+      <w:tblBorders>
+        <w:top w:val="single" w:sz="4" w:space="0" w:color="auto"/>
+        <w:left w:val="single" w:sz="4" w:space="0" w:color="auto"/>
+        <w:bottom w:val="single" w:sz="4" w:space="0" w:color="auto"/>
+        <w:right w:val="single" w:sz="4" w:space="0" w:color="auto"/>
+        <w:insideH w:val="single" w:sz="4" w:space="0" w:color="auto"/>
+        <w:insideV w:val="single" w:sz="4" w:space="0" w:color="auto"/>
+      </w:tblBorders>
+    </w:tblPr>
+  </w:style>
+  <w:style w:type="paragraph" w:customStyle="1" w:styleId="Default">
+    <w:name w:val="Default"/>
+    <w:rsid w:val="009B6CF7"/>
+    <w:pPr>
+      <w:autoSpaceDE w:val="0"/>
+      <w:autoSpaceDN w:val="0"/>
+      <w:adjustRightInd w:val="0"/>
+      <w:spacing w:after="0" w:line="240" w:lineRule="auto"/>
+    </w:pPr>
+    <w:rPr>
+      <w:rFonts w:ascii="Calibri" w:hAnsi="Calibri" w:cs="Calibri"/>
+      <w:color w:val="000000"/>
+      <w:sz w:val="24"/>
+      <w:szCs w:val="24"/>
     </w:rPr>
   </w:style>
 </w:styles>

</xml_diff>

<commit_message>
small adding to the method for improving PLE part
</commit_message>
<xml_diff>
--- a/A4 plan.docx
+++ b/A4 plan.docx
@@ -3772,8 +3772,6 @@
         </w:rPr>
         <w:t>The overall conclusion from the</w:t>
       </w:r>
-      <w:bookmarkStart w:id="0" w:name="_GoBack"/>
-      <w:bookmarkEnd w:id="0"/>
       <w:r>
         <w:rPr>
           <w:bCs/>
@@ -3855,7 +3853,86 @@
           <w:bCs/>
           <w:lang w:val="en-US"/>
         </w:rPr>
-        <w:t>Method for improving existing PLE is to utilize (all or partly)</w:t>
+        <w:t xml:space="preserve">As the analysis above showed, there are great solution already on the market and by </w:t>
+      </w:r>
+      <w:r>
+        <w:rPr>
+          <w:bCs/>
+          <w:lang w:val="en-US"/>
+        </w:rPr>
+        <w:t>combining their features on</w:t>
+      </w:r>
+      <w:r>
+        <w:rPr>
+          <w:bCs/>
+          <w:lang w:val="en-US"/>
+        </w:rPr>
+        <w:t xml:space="preserve"> it is possible to</w:t>
+      </w:r>
+      <w:r>
+        <w:rPr>
+          <w:bCs/>
+          <w:lang w:val="en-US"/>
+        </w:rPr>
+        <w:t xml:space="preserve"> create a vision of the future PLEI</w:t>
+      </w:r>
+      <w:r>
+        <w:rPr>
+          <w:bCs/>
+          <w:lang w:val="en-US"/>
+        </w:rPr>
+        <w:t>.</w:t>
+      </w:r>
+    </w:p>
+    <w:p>
+      <w:pPr>
+        <w:jc w:val="both"/>
+        <w:rPr>
+          <w:bCs/>
+          <w:lang w:val="en-US"/>
+        </w:rPr>
+      </w:pPr>
+      <w:r>
+        <w:rPr>
+          <w:bCs/>
+          <w:lang w:val="en-US"/>
+        </w:rPr>
+        <w:t>According to IMAILE recommendations</w:t>
+      </w:r>
+      <w:r>
+        <w:rPr>
+          <w:bCs/>
+          <w:lang w:val="en-US"/>
+        </w:rPr>
+        <w:t xml:space="preserve"> </w:t>
+      </w:r>
+      <w:r>
+        <w:rPr>
+          <w:bCs/>
+          <w:lang w:val="en-US"/>
+        </w:rPr>
+        <w:t xml:space="preserve">a </w:t>
+      </w:r>
+      <w:r>
+        <w:rPr>
+          <w:bCs/>
+          <w:lang w:val="en-US"/>
+        </w:rPr>
+        <w:t>PLE</w:t>
+      </w:r>
+      <w:r>
+        <w:rPr>
+          <w:bCs/>
+          <w:lang w:val="en-US"/>
+        </w:rPr>
+        <w:t xml:space="preserve">I should </w:t>
+      </w:r>
+      <w:r>
+        <w:rPr>
+          <w:bCs/>
+          <w:lang w:val="en-US"/>
+        </w:rPr>
+        <w:t>utilize (all or partly)</w:t>
       </w:r>
       <w:r>
         <w:rPr>
@@ -4208,6 +4285,8 @@
         </w:rPr>
         <w:t xml:space="preserve"> personalized learning demand.</w:t>
       </w:r>
+      <w:bookmarkStart w:id="0" w:name="_GoBack"/>
+      <w:bookmarkEnd w:id="0"/>
     </w:p>
     <w:p>
       <w:pPr>
@@ -4667,7 +4746,6 @@
           <w:bCs/>
           <w:lang w:val="en-US"/>
         </w:rPr>
-        <w:lastRenderedPageBreak/>
         <w:t>My advantage in doing a research on the chosen topic is that I actually work in that company, so I have a possibility to collect</w:t>
       </w:r>
       <w:r>
@@ -4783,6 +4861,7 @@
       <w:pPr>
         <w:rPr>
           <w:bCs/>
+          <w:lang w:val="en-US"/>
         </w:rPr>
       </w:pPr>
     </w:p>

</xml_diff>

<commit_message>
added section in 'brief description' from IMAILE portal, definitions of PLE from literature, definition of PLE in IMAILE, text in 'the importance of PLEI', own block of text is replaced from motivation into method to improve PLE
</commit_message>
<xml_diff>
--- a/A4 plan.docx
+++ b/A4 plan.docx
@@ -159,140 +159,344 @@
       <w:pPr>
         <w:jc w:val="both"/>
         <w:rPr>
-          <w:lang w:val="en-US"/>
-        </w:rPr>
-      </w:pPr>
-      <w:r>
-        <w:rPr>
-          <w:bCs/>
-          <w:lang w:val="en-US"/>
-        </w:rPr>
-        <w:t xml:space="preserve">Choosing this particular topic has first of all a practical reason – to benefit the company I am working for – </w:t>
-      </w:r>
-      <w:proofErr w:type="spellStart"/>
-      <w:r>
-        <w:rPr>
-          <w:bCs/>
-          <w:lang w:val="en-US"/>
-        </w:rPr>
-        <w:t>Almerin</w:t>
-      </w:r>
-      <w:proofErr w:type="spellEnd"/>
-      <w:r>
-        <w:rPr>
-          <w:bCs/>
-          <w:lang w:val="en-US"/>
-        </w:rPr>
-        <w:t xml:space="preserve"> Ky. </w:t>
-      </w:r>
-      <w:proofErr w:type="spellStart"/>
-      <w:r>
-        <w:rPr>
-          <w:lang w:val="en-US"/>
-        </w:rPr>
-        <w:t>Almerin</w:t>
-      </w:r>
-      <w:proofErr w:type="spellEnd"/>
-      <w:r>
-        <w:rPr>
-          <w:lang w:val="en-US"/>
-        </w:rPr>
-        <w:t xml:space="preserve"> was founded as a response to appearing on the horizon of the IMAILE project, the project on a European level which addresses the area of ICT in the field of Education and e-learning. During personal chat with CEO of </w:t>
-      </w:r>
-      <w:proofErr w:type="spellStart"/>
-      <w:r>
-        <w:rPr>
-          <w:lang w:val="en-US"/>
-        </w:rPr>
-        <w:t>Almerin</w:t>
-      </w:r>
-      <w:proofErr w:type="spellEnd"/>
-      <w:r>
-        <w:rPr>
-          <w:lang w:val="en-US"/>
-        </w:rPr>
-        <w:t xml:space="preserve"> company, he said that the challenges what IMAILE project addresses </w:t>
-      </w:r>
-      <w:r>
-        <w:rPr>
-          <w:lang w:val="en-US"/>
-        </w:rPr>
-        <w:t xml:space="preserve">(listed below) </w:t>
-      </w:r>
-      <w:r>
-        <w:rPr>
-          <w:lang w:val="en-US"/>
-        </w:rPr>
-        <w:t>worries him too, and being a father of two kids, he felt like proac</w:t>
-      </w:r>
-      <w:r>
-        <w:rPr>
-          <w:lang w:val="en-US"/>
-        </w:rPr>
-        <w:t>tively doing something about it. S</w:t>
-      </w:r>
-      <w:r>
-        <w:rPr>
-          <w:lang w:val="en-US"/>
-        </w:rPr>
-        <w:t>o after he found out information about IMAILE, he established the company and applied for</w:t>
-      </w:r>
-      <w:r>
-        <w:rPr>
-          <w:lang w:val="en-US"/>
-        </w:rPr>
-        <w:t xml:space="preserve"> participation in</w:t>
-      </w:r>
-      <w:r>
-        <w:rPr>
-          <w:lang w:val="en-US"/>
-        </w:rPr>
-        <w:t xml:space="preserve"> the project. Since in the very beginning he had very talented people in the team, </w:t>
-      </w:r>
-      <w:r>
-        <w:rPr>
-          <w:lang w:val="en-US"/>
-        </w:rPr>
-        <w:t>the whole company</w:t>
-      </w:r>
-      <w:r>
-        <w:rPr>
-          <w:lang w:val="en-US"/>
-        </w:rPr>
-        <w:t xml:space="preserve"> managed to get selected as one of</w:t>
-      </w:r>
-      <w:r>
-        <w:rPr>
-          <w:lang w:val="en-US"/>
-        </w:rPr>
-        <w:t xml:space="preserve"> the suppliers of ICT solution for IMAILE.</w:t>
-      </w:r>
-    </w:p>
-    <w:p>
-      <w:pPr>
-        <w:jc w:val="both"/>
-        <w:rPr>
-          <w:lang w:val="en-US"/>
-        </w:rPr>
-      </w:pPr>
-      <w:r>
-        <w:rPr>
-          <w:lang w:val="en-US"/>
-        </w:rPr>
-        <w:t>In brief, European Union got concerned, based on statistics from different schools, ab</w:t>
-      </w:r>
-      <w:r>
-        <w:rPr>
-          <w:lang w:val="en-US"/>
-        </w:rPr>
-        <w:t>out early drop outs</w:t>
-      </w:r>
-      <w:r>
-        <w:rPr>
-          <w:lang w:val="en-US"/>
-        </w:rPr>
-        <w:t xml:space="preserve"> of those students for whom subjects of Science, Technology and Math (STEM) were way too hard to master. This fact in its turn result in lack of professionals in those areas and all related to it social impacts. That’s why a need appeared for developing such a personal learning environment (PLE) which will increase motivation of pupils (students) towards learning STEM subjects, will support them in personalized way throughout the whole process and be applicable to all learning styles. </w:t>
-      </w:r>
+          <w:highlight w:val="lightGray"/>
+          <w:lang w:val="en-US"/>
+        </w:rPr>
+      </w:pPr>
+      <w:r>
+        <w:rPr>
+          <w:highlight w:val="lightGray"/>
+          <w:lang w:val="en-US"/>
+        </w:rPr>
+        <w:t xml:space="preserve">According to </w:t>
+      </w:r>
+      <w:r>
+        <w:rPr>
+          <w:bCs/>
+          <w:color w:val="FF0000"/>
+          <w:lang w:val="en-US"/>
+        </w:rPr>
+        <w:t xml:space="preserve">Lang et al. (2012), </w:t>
+      </w:r>
+      <w:r>
+        <w:rPr>
+          <w:highlight w:val="lightGray"/>
+          <w:lang w:val="en-US"/>
+        </w:rPr>
+        <w:t>t</w:t>
+      </w:r>
+      <w:r>
+        <w:rPr>
+          <w:highlight w:val="lightGray"/>
+          <w:lang w:val="en-US"/>
+        </w:rPr>
+        <w:t xml:space="preserve">he field of Education in Europe confronts several mayor challenges such as early drop outs, financial issues, teachers spending less time with the students due to documentation, the shift into 21st century skills both for teachers and students, low interest in STEM subjects (Science, technology and Math) as well as an increased demand of personalized learning. </w:t>
+      </w:r>
+    </w:p>
+    <w:p>
+      <w:pPr>
+        <w:jc w:val="both"/>
+        <w:rPr>
+          <w:lang w:val="en-US"/>
+        </w:rPr>
+      </w:pPr>
+      <w:r>
+        <w:rPr>
+          <w:highlight w:val="lightGray"/>
+          <w:lang w:val="en-US"/>
+        </w:rPr>
+        <w:t xml:space="preserve">Apart from this we are facing a </w:t>
+      </w:r>
+      <w:r>
+        <w:rPr>
+          <w:b/>
+          <w:bCs/>
+          <w:highlight w:val="lightGray"/>
+          <w:lang w:val="en-US"/>
+        </w:rPr>
+        <w:t xml:space="preserve">great shift </w:t>
+      </w:r>
+      <w:r>
+        <w:rPr>
+          <w:highlight w:val="lightGray"/>
+          <w:lang w:val="en-US"/>
+        </w:rPr>
+        <w:t>within our Education systems and our teachers need support from technology to manage this shift from the traditional school to e - teaching and learning.</w:t>
+      </w:r>
+      <w:r>
+        <w:rPr>
+          <w:lang w:val="en-US"/>
+        </w:rPr>
+        <w:t xml:space="preserve"> </w:t>
+      </w:r>
+    </w:p>
+    <w:p>
+      <w:pPr>
+        <w:jc w:val="both"/>
+        <w:rPr>
+          <w:lang w:val="en-US"/>
+        </w:rPr>
+      </w:pPr>
+      <w:r>
+        <w:rPr>
+          <w:highlight w:val="lightGray"/>
+          <w:lang w:val="en-US"/>
+        </w:rPr>
+        <w:t xml:space="preserve">There </w:t>
+      </w:r>
+      <w:r>
+        <w:rPr>
+          <w:highlight w:val="lightGray"/>
+          <w:lang w:val="en-US"/>
+        </w:rPr>
+        <w:t>exists</w:t>
+      </w:r>
+      <w:r>
+        <w:rPr>
+          <w:highlight w:val="lightGray"/>
+          <w:lang w:val="en-US"/>
+        </w:rPr>
+        <w:t xml:space="preserve"> a great amount of different ICT solutions on the market to be used in our classrooms but in spite of high investments and a market that offers such a variety of products we still confront a low use of technology to perform innovative teaching and creative learning in the European classrooms in order to meet the 21st century in full scale.</w:t>
+      </w:r>
+    </w:p>
+    <w:p>
+      <w:pPr>
+        <w:jc w:val="both"/>
+        <w:rPr>
+          <w:highlight w:val="lightGray"/>
+          <w:lang w:val="en-US"/>
+        </w:rPr>
+      </w:pPr>
+      <w:r>
+        <w:rPr>
+          <w:highlight w:val="lightGray"/>
+          <w:lang w:val="en-US"/>
+        </w:rPr>
+        <w:t>The IMAILE consortium believes that our actual situation and problems have one common origin – the lack of customized ICT products/ services merging from the demand side (our European schools) and an effective dialogue b</w:t>
+      </w:r>
+      <w:r>
+        <w:rPr>
+          <w:highlight w:val="lightGray"/>
+          <w:lang w:val="en-US"/>
+        </w:rPr>
+        <w:t>etween demand and supply side (</w:t>
+      </w:r>
+      <w:r>
+        <w:rPr>
+          <w:highlight w:val="lightGray"/>
+          <w:lang w:val="en-US"/>
+        </w:rPr>
+        <w:t xml:space="preserve">procurers of ICT and ICT industry/ research) </w:t>
+      </w:r>
+    </w:p>
+    <w:p>
+      <w:pPr>
+        <w:jc w:val="both"/>
+        <w:rPr>
+          <w:lang w:val="en-US"/>
+        </w:rPr>
+      </w:pPr>
+      <w:r>
+        <w:rPr>
+          <w:highlight w:val="lightGray"/>
+          <w:lang w:val="en-US"/>
+        </w:rPr>
+        <w:t>In order to change this scenario partners in Sweden, Finland, Germany, Hungary, Austria, Portugal and Spain together has developed the IMAILE project based on the PCP method (Pre – commercial – procurement) An instrument recommend by the Commission that stimulates a dialogue between public procurers representing the demand side and industry/ SME as suppliers on the other side.</w:t>
+      </w:r>
+    </w:p>
+    <w:p>
+      <w:pPr>
+        <w:jc w:val="both"/>
+        <w:rPr>
+          <w:u w:val="single"/>
+          <w:lang w:val="en-US"/>
+        </w:rPr>
+      </w:pPr>
+      <w:r>
+        <w:rPr>
+          <w:u w:val="single"/>
+          <w:lang w:val="en-US"/>
+        </w:rPr>
+        <w:t xml:space="preserve">The IMAILE challenge </w:t>
+      </w:r>
+    </w:p>
+    <w:p>
+      <w:pPr>
+        <w:jc w:val="both"/>
+        <w:rPr>
+          <w:highlight w:val="lightGray"/>
+          <w:lang w:val="en-US"/>
+        </w:rPr>
+      </w:pPr>
+      <w:r>
+        <w:rPr>
+          <w:highlight w:val="lightGray"/>
+          <w:lang w:val="en-US"/>
+        </w:rPr>
+        <w:t xml:space="preserve">PCP requires one identified and common challenge and the IMAILE consortium has identified and decided to focus upon the challenge of an </w:t>
+      </w:r>
+      <w:r>
+        <w:rPr>
+          <w:b/>
+          <w:bCs/>
+          <w:highlight w:val="lightGray"/>
+          <w:lang w:val="en-US"/>
+        </w:rPr>
+        <w:t xml:space="preserve">increased demand of personalized learning </w:t>
+      </w:r>
+      <w:r>
+        <w:rPr>
+          <w:highlight w:val="lightGray"/>
+          <w:lang w:val="en-US"/>
+        </w:rPr>
+        <w:t xml:space="preserve">where new technology should support schools and teachers in an innovative and creative way. </w:t>
+      </w:r>
+    </w:p>
+    <w:p>
+      <w:pPr>
+        <w:jc w:val="both"/>
+        <w:rPr>
+          <w:highlight w:val="lightGray"/>
+          <w:lang w:val="en-US"/>
+        </w:rPr>
+      </w:pPr>
+      <w:r>
+        <w:rPr>
+          <w:highlight w:val="lightGray"/>
+          <w:lang w:val="en-US"/>
+        </w:rPr>
+        <w:t xml:space="preserve">The suppliers should provide innovative solutions of the next generation </w:t>
+      </w:r>
+      <w:r>
+        <w:rPr>
+          <w:b/>
+          <w:bCs/>
+          <w:highlight w:val="lightGray"/>
+          <w:lang w:val="en-US"/>
+        </w:rPr>
+        <w:t xml:space="preserve">PLE </w:t>
+      </w:r>
+      <w:r>
+        <w:rPr>
+          <w:highlight w:val="lightGray"/>
+          <w:lang w:val="en-US"/>
+        </w:rPr>
+        <w:t xml:space="preserve">(personal learning environment) that address students in primary and secondary school in the topics Science, Math and Technology (STEM) and that support different learning styles with the following personal content: </w:t>
+      </w:r>
+    </w:p>
+    <w:p>
+      <w:pPr>
+        <w:pStyle w:val="a3"/>
+        <w:numPr>
+          <w:ilvl w:val="0"/>
+          <w:numId w:val="9"/>
+        </w:numPr>
+        <w:jc w:val="both"/>
+        <w:rPr>
+          <w:highlight w:val="lightGray"/>
+          <w:lang w:val="en-US"/>
+        </w:rPr>
+      </w:pPr>
+      <w:r>
+        <w:rPr>
+          <w:highlight w:val="lightGray"/>
+          <w:lang w:val="en-US"/>
+        </w:rPr>
+        <w:t xml:space="preserve">Content and digital curricula of STEM topics, self-assessment </w:t>
+      </w:r>
+    </w:p>
+    <w:p>
+      <w:pPr>
+        <w:pStyle w:val="a3"/>
+        <w:numPr>
+          <w:ilvl w:val="0"/>
+          <w:numId w:val="9"/>
+        </w:numPr>
+        <w:jc w:val="both"/>
+        <w:rPr>
+          <w:highlight w:val="lightGray"/>
+          <w:lang w:val="en-US"/>
+        </w:rPr>
+      </w:pPr>
+      <w:r>
+        <w:rPr>
+          <w:highlight w:val="lightGray"/>
+          <w:lang w:val="en-US"/>
+        </w:rPr>
+        <w:t xml:space="preserve">Tools for collaboration, communication, cooperation with others </w:t>
+      </w:r>
+    </w:p>
+    <w:p>
+      <w:pPr>
+        <w:pStyle w:val="a3"/>
+        <w:numPr>
+          <w:ilvl w:val="0"/>
+          <w:numId w:val="9"/>
+        </w:numPr>
+        <w:jc w:val="both"/>
+        <w:rPr>
+          <w:highlight w:val="lightGray"/>
+          <w:lang w:val="en-US"/>
+        </w:rPr>
+      </w:pPr>
+      <w:r>
+        <w:rPr>
+          <w:highlight w:val="lightGray"/>
+          <w:lang w:val="en-US"/>
+        </w:rPr>
+        <w:t>Classroom management (</w:t>
+      </w:r>
+      <w:r>
+        <w:rPr>
+          <w:highlight w:val="lightGray"/>
+          <w:lang w:val="en-US"/>
+        </w:rPr>
+        <w:t xml:space="preserve">interaction with teachers for planning and selecting the tools, assessment according to 21st century skills) </w:t>
+      </w:r>
+    </w:p>
+    <w:p>
+      <w:pPr>
+        <w:pStyle w:val="a3"/>
+        <w:numPr>
+          <w:ilvl w:val="0"/>
+          <w:numId w:val="9"/>
+        </w:numPr>
+        <w:jc w:val="both"/>
+        <w:rPr>
+          <w:highlight w:val="lightGray"/>
+          <w:lang w:val="en-US"/>
+        </w:rPr>
+      </w:pPr>
+      <w:r>
+        <w:rPr>
+          <w:highlight w:val="lightGray"/>
+          <w:lang w:val="en-US"/>
+        </w:rPr>
+        <w:t>Connectedness,</w:t>
+      </w:r>
+      <w:r>
+        <w:rPr>
+          <w:highlight w:val="lightGray"/>
+          <w:lang w:val="en-US"/>
+        </w:rPr>
+        <w:t xml:space="preserve"> parents, wider community, other students </w:t>
+      </w:r>
+    </w:p>
+    <w:p>
+      <w:pPr>
+        <w:jc w:val="both"/>
+        <w:rPr>
+          <w:lang w:val="en-US"/>
+        </w:rPr>
+      </w:pPr>
+    </w:p>
+    <w:p>
+      <w:pPr>
+        <w:jc w:val="both"/>
+        <w:rPr>
+          <w:lang w:val="en-US"/>
+        </w:rPr>
+      </w:pPr>
     </w:p>
     <w:p>
       <w:pPr>
@@ -631,15 +835,506 @@
           <w:lang w:val="en-US"/>
         </w:rPr>
       </w:pPr>
-      <w:r>
+    </w:p>
+    <w:p>
+      <w:pPr>
+        <w:ind w:left="708"/>
+        <w:jc w:val="both"/>
+        <w:rPr>
+          <w:bCs/>
+          <w:lang w:val="en-US"/>
+        </w:rPr>
+      </w:pPr>
+      <w:r>
+        <w:rPr>
+          <w:bCs/>
+          <w:lang w:val="en-US"/>
+        </w:rPr>
+        <w:t>PLEs are an outcome of the tools that</w:t>
+      </w:r>
+      <w:r>
+        <w:rPr>
+          <w:bCs/>
+          <w:lang w:val="en-US"/>
+        </w:rPr>
+        <w:t xml:space="preserve"> </w:t>
+      </w:r>
+      <w:r>
+        <w:rPr>
+          <w:bCs/>
+          <w:lang w:val="en-US"/>
+        </w:rPr>
+        <w:t>social media has provided learners enabling them to create, organize,</w:t>
+      </w:r>
+      <w:r>
+        <w:rPr>
+          <w:bCs/>
+          <w:lang w:val="en-US"/>
+        </w:rPr>
+        <w:t xml:space="preserve"> and share content (</w:t>
+      </w:r>
+      <w:r>
+        <w:rPr>
+          <w:bCs/>
+          <w:lang w:val="en-US"/>
+        </w:rPr>
+        <w:t>Martindale</w:t>
+      </w:r>
+      <w:r>
+        <w:rPr>
+          <w:bCs/>
+          <w:lang w:val="en-US"/>
+        </w:rPr>
+        <w:t xml:space="preserve"> and Dowdy, </w:t>
+      </w:r>
+      <w:r>
+        <w:rPr>
+          <w:bCs/>
+          <w:lang w:val="en-US"/>
+        </w:rPr>
+        <w:t>2010)</w:t>
+      </w:r>
+    </w:p>
+    <w:p>
+      <w:pPr>
+        <w:ind w:left="708"/>
+        <w:jc w:val="both"/>
+        <w:rPr>
+          <w:bCs/>
+          <w:lang w:val="en-US"/>
+        </w:rPr>
+      </w:pPr>
+      <w:r>
+        <w:rPr>
+          <w:bCs/>
+          <w:lang w:val="en-US"/>
+        </w:rPr>
+        <w:t>PLEs are built on externally hosted (in-the-cloud)</w:t>
+      </w:r>
+      <w:r>
+        <w:rPr>
+          <w:bCs/>
+          <w:lang w:val="en-US"/>
+        </w:rPr>
+        <w:t xml:space="preserve"> </w:t>
+      </w:r>
+      <w:r>
+        <w:rPr>
+          <w:bCs/>
+          <w:lang w:val="en-US"/>
+        </w:rPr>
+        <w:t>Web 2.0 tools and services designed to help students aggregate and</w:t>
+      </w:r>
+      <w:r>
+        <w:rPr>
+          <w:bCs/>
+          <w:lang w:val="en-US"/>
+        </w:rPr>
+        <w:t xml:space="preserve"> </w:t>
+      </w:r>
+      <w:r>
+        <w:rPr>
+          <w:bCs/>
+          <w:lang w:val="en-US"/>
+        </w:rPr>
+        <w:t>share resources, participate in collective knowledge generation, and</w:t>
+      </w:r>
+      <w:r>
+        <w:rPr>
+          <w:bCs/>
+          <w:lang w:val="en-US"/>
+        </w:rPr>
+        <w:t xml:space="preserve"> </w:t>
+      </w:r>
+      <w:r>
+        <w:rPr>
+          <w:bCs/>
+          <w:lang w:val="en-US"/>
+        </w:rPr>
+        <w:t>manage their own meaning making (</w:t>
+      </w:r>
+      <w:proofErr w:type="spellStart"/>
+      <w:r>
+        <w:rPr>
+          <w:bCs/>
+          <w:lang w:val="en-US"/>
+        </w:rPr>
+        <w:t>Dabbagh</w:t>
+      </w:r>
+      <w:proofErr w:type="spellEnd"/>
+      <w:r>
+        <w:rPr>
+          <w:bCs/>
+          <w:lang w:val="en-US"/>
+        </w:rPr>
+        <w:t xml:space="preserve"> &amp; </w:t>
+      </w:r>
+      <w:proofErr w:type="spellStart"/>
+      <w:r>
+        <w:rPr>
+          <w:bCs/>
+          <w:lang w:val="en-US"/>
+        </w:rPr>
+        <w:t>Reo</w:t>
+      </w:r>
+      <w:proofErr w:type="spellEnd"/>
+      <w:r>
+        <w:rPr>
+          <w:bCs/>
+          <w:lang w:val="en-US"/>
+        </w:rPr>
+        <w:t>, 2011</w:t>
+      </w:r>
+      <w:r>
+        <w:rPr>
+          <w:bCs/>
+          <w:lang w:val="en-US"/>
+        </w:rPr>
+        <w:t xml:space="preserve">; </w:t>
+      </w:r>
+      <w:proofErr w:type="spellStart"/>
+      <w:r>
+        <w:rPr>
+          <w:bCs/>
+          <w:lang w:val="en-US"/>
+        </w:rPr>
+        <w:t>Dron</w:t>
+      </w:r>
+      <w:proofErr w:type="spellEnd"/>
+      <w:r>
+        <w:rPr>
+          <w:bCs/>
+          <w:lang w:val="en-US"/>
+        </w:rPr>
+        <w:t>,</w:t>
+      </w:r>
+      <w:r>
+        <w:rPr>
+          <w:bCs/>
+          <w:lang w:val="en-US"/>
+        </w:rPr>
+        <w:t xml:space="preserve"> </w:t>
+      </w:r>
+      <w:r>
+        <w:rPr>
+          <w:bCs/>
+          <w:lang w:val="en-US"/>
+        </w:rPr>
+        <w:t>2007)</w:t>
+      </w:r>
+    </w:p>
+    <w:p>
+      <w:pPr>
+        <w:ind w:left="708"/>
+        <w:jc w:val="both"/>
+        <w:rPr>
+          <w:bCs/>
+          <w:lang w:val="en-US"/>
+        </w:rPr>
+      </w:pPr>
+      <w:r>
+        <w:rPr>
+          <w:bCs/>
+          <w:lang w:val="en-US"/>
+        </w:rPr>
+        <w:t xml:space="preserve">PLEs are </w:t>
+      </w:r>
+      <w:r>
+        <w:rPr>
+          <w:bCs/>
+          <w:lang w:val="en-US"/>
+        </w:rPr>
+        <w:t>tools, communities,</w:t>
+      </w:r>
+      <w:r>
+        <w:rPr>
+          <w:bCs/>
+          <w:lang w:val="en-US"/>
+        </w:rPr>
+        <w:t xml:space="preserve"> </w:t>
+      </w:r>
+      <w:r>
+        <w:rPr>
+          <w:bCs/>
+          <w:lang w:val="en-US"/>
+        </w:rPr>
+        <w:t>and services that constitute the individual educational platforms</w:t>
+      </w:r>
+      <w:r>
+        <w:rPr>
+          <w:bCs/>
+          <w:lang w:val="en-US"/>
+        </w:rPr>
+        <w:t xml:space="preserve"> </w:t>
+      </w:r>
+      <w:r>
+        <w:rPr>
+          <w:bCs/>
+          <w:lang w:val="en-US"/>
+        </w:rPr>
+        <w:t>that learners use to direct their own learning and pursue educational</w:t>
+      </w:r>
+      <w:r>
+        <w:rPr>
+          <w:bCs/>
+          <w:lang w:val="en-US"/>
+        </w:rPr>
+        <w:t xml:space="preserve"> </w:t>
+      </w:r>
+      <w:r>
+        <w:rPr>
+          <w:bCs/>
+          <w:lang w:val="en-US"/>
+        </w:rPr>
+        <w:t>goals</w:t>
+      </w:r>
+      <w:r>
+        <w:rPr>
+          <w:bCs/>
+          <w:lang w:val="en-US"/>
+        </w:rPr>
+        <w:t xml:space="preserve"> (</w:t>
+      </w:r>
+      <w:r>
+        <w:rPr>
+          <w:bCs/>
+          <w:lang w:val="en-US"/>
+        </w:rPr>
+        <w:t xml:space="preserve">EDUCAUSE </w:t>
+      </w:r>
+      <w:r>
+        <w:rPr>
+          <w:bCs/>
+          <w:lang w:val="en-US"/>
+        </w:rPr>
+        <w:t>Learning Initiative (ELI), 2009)</w:t>
+      </w:r>
+    </w:p>
+    <w:p>
+      <w:pPr>
+        <w:ind w:left="708"/>
+        <w:jc w:val="both"/>
+        <w:rPr>
+          <w:bCs/>
+          <w:lang w:val="en-US"/>
+        </w:rPr>
+      </w:pPr>
+      <w:r>
+        <w:rPr>
+          <w:bCs/>
+          <w:lang w:val="en-US"/>
+        </w:rPr>
+        <w:t xml:space="preserve">PLEs are systems </w:t>
+      </w:r>
+      <w:r>
+        <w:rPr>
+          <w:bCs/>
+          <w:lang w:val="en-US"/>
+        </w:rPr>
+        <w:t>that empower students to take charge of their own learning</w:t>
+      </w:r>
+      <w:r>
+        <w:rPr>
+          <w:bCs/>
+          <w:lang w:val="en-US"/>
+        </w:rPr>
+        <w:t xml:space="preserve"> </w:t>
+      </w:r>
+      <w:r>
+        <w:rPr>
+          <w:bCs/>
+          <w:lang w:val="en-US"/>
+        </w:rPr>
+        <w:t>prompting them to select tools an</w:t>
+      </w:r>
+      <w:r>
+        <w:rPr>
+          <w:bCs/>
+          <w:lang w:val="en-US"/>
+        </w:rPr>
+        <w:t xml:space="preserve">d resources to create, organize </w:t>
+      </w:r>
+      <w:r>
+        <w:rPr>
+          <w:bCs/>
+          <w:lang w:val="en-US"/>
+        </w:rPr>
+        <w:t>and package learning content to learn effectively and efficiently</w:t>
+      </w:r>
+      <w:r>
+        <w:rPr>
+          <w:bCs/>
+          <w:lang w:val="en-US"/>
+        </w:rPr>
+        <w:t xml:space="preserve"> (</w:t>
+      </w:r>
+      <w:proofErr w:type="spellStart"/>
+      <w:r>
+        <w:rPr>
+          <w:bCs/>
+          <w:lang w:val="en-US"/>
+        </w:rPr>
+        <w:t>M</w:t>
+      </w:r>
+      <w:r>
+        <w:rPr>
+          <w:bCs/>
+          <w:lang w:val="en-US"/>
+        </w:rPr>
+        <w:t>cGloughlin</w:t>
+      </w:r>
+      <w:proofErr w:type="spellEnd"/>
+      <w:r>
+        <w:rPr>
+          <w:bCs/>
+          <w:lang w:val="en-US"/>
+        </w:rPr>
+        <w:t xml:space="preserve"> and Lee, </w:t>
+      </w:r>
+      <w:r>
+        <w:rPr>
+          <w:bCs/>
+          <w:lang w:val="en-US"/>
+        </w:rPr>
+        <w:t>2010)</w:t>
+      </w:r>
+    </w:p>
+    <w:p>
+      <w:pPr>
+        <w:ind w:left="708"/>
+        <w:jc w:val="both"/>
+        <w:rPr>
+          <w:bCs/>
+          <w:lang w:val="en-US"/>
+        </w:rPr>
+      </w:pPr>
+      <w:r>
+        <w:rPr>
+          <w:bCs/>
+          <w:lang w:val="en-US"/>
+        </w:rPr>
+        <w:t>“</w:t>
+      </w:r>
+      <w:r>
+        <w:rPr>
+          <w:bCs/>
+          <w:lang w:val="en-US"/>
+        </w:rPr>
+        <w:t>PLEs can be</w:t>
+      </w:r>
+      <w:r>
+        <w:rPr>
+          <w:bCs/>
+          <w:lang w:val="en-US"/>
+        </w:rPr>
+        <w:t xml:space="preserve"> </w:t>
+      </w:r>
+      <w:r>
+        <w:rPr>
+          <w:bCs/>
+          <w:lang w:val="en-US"/>
+        </w:rPr>
+        <w:t>perceived as both a technology and a pedagogical approach that is</w:t>
+      </w:r>
+      <w:r>
+        <w:rPr>
+          <w:bCs/>
+          <w:lang w:val="en-US"/>
+        </w:rPr>
+        <w:t xml:space="preserve"> </w:t>
+      </w:r>
+      <w:r>
+        <w:rPr>
+          <w:bCs/>
+          <w:lang w:val="en-US"/>
+        </w:rPr>
+        <w:t>student-designed around each student's goals or a learning approach</w:t>
+      </w:r>
+      <w:r>
+        <w:rPr>
+          <w:bCs/>
+          <w:lang w:val="en-US"/>
+        </w:rPr>
+        <w:t xml:space="preserve"> </w:t>
+      </w:r>
+      <w:r>
+        <w:rPr>
+          <w:bCs/>
+          <w:lang w:val="en-US"/>
+        </w:rPr>
+        <w:t>chosen by a student to match his or her personal learning style and</w:t>
+      </w:r>
+      <w:r>
+        <w:rPr>
+          <w:bCs/>
+          <w:lang w:val="en-US"/>
+        </w:rPr>
+        <w:t xml:space="preserve"> </w:t>
+      </w:r>
+      <w:r>
+        <w:rPr>
+          <w:bCs/>
+          <w:lang w:val="en-US"/>
+        </w:rPr>
+        <w:t>pace”</w:t>
+      </w:r>
+      <w:r>
+        <w:rPr>
+          <w:bCs/>
+          <w:lang w:val="en-US"/>
+        </w:rPr>
+        <w:t xml:space="preserve"> (</w:t>
+      </w:r>
+      <w:proofErr w:type="spellStart"/>
+      <w:r>
+        <w:rPr>
+          <w:bCs/>
+          <w:lang w:val="en-US"/>
+        </w:rPr>
+        <w:t>Dabbagh</w:t>
+      </w:r>
+      <w:proofErr w:type="spellEnd"/>
+      <w:r>
+        <w:rPr>
+          <w:bCs/>
+          <w:lang w:val="en-US"/>
+        </w:rPr>
+        <w:t xml:space="preserve"> </w:t>
+      </w:r>
+      <w:r>
+        <w:rPr>
+          <w:bCs/>
+          <w:lang w:val="en-US"/>
+        </w:rPr>
+        <w:t xml:space="preserve">&amp; </w:t>
+      </w:r>
+      <w:proofErr w:type="spellStart"/>
+      <w:r>
+        <w:rPr>
+          <w:bCs/>
+          <w:lang w:val="en-US"/>
+        </w:rPr>
+        <w:t>Kitsantas</w:t>
+      </w:r>
+      <w:proofErr w:type="spellEnd"/>
+      <w:r>
+        <w:rPr>
+          <w:bCs/>
+          <w:lang w:val="en-US"/>
+        </w:rPr>
+        <w:t>, 2012)</w:t>
+      </w:r>
+    </w:p>
+    <w:p>
+      <w:pPr>
+        <w:jc w:val="both"/>
         <w:rPr>
           <w:b/>
           <w:bCs/>
           <w:color w:val="FF0000"/>
           <w:lang w:val="en-US"/>
         </w:rPr>
-        <w:t>(provide definitions from other resources too)</w:t>
-      </w:r>
+      </w:pPr>
     </w:p>
     <w:p>
       <w:pPr>
@@ -833,58 +1528,70 @@
       <w:pPr>
         <w:jc w:val="both"/>
         <w:rPr>
-          <w:lang w:val="en-US"/>
-        </w:rPr>
-      </w:pPr>
-      <w:r>
-        <w:rPr>
-          <w:lang w:val="en-US"/>
-        </w:rPr>
-        <w:t>The IMAILE Pers</w:t>
-      </w:r>
-      <w:r>
-        <w:rPr>
-          <w:lang w:val="en-US"/>
-        </w:rPr>
-        <w:t xml:space="preserve">onal Learning Environment </w:t>
-      </w:r>
-      <w:r>
-        <w:rPr>
-          <w:lang w:val="en-US"/>
-        </w:rPr>
-        <w:t>for STEM is an adaptive, accessible, and easy to use solution providing smart services for the realization of personalized learning including individualized learning paths, support of different learning strategies, and intelligent tutoring for primary and lower secondary schools. </w:t>
-      </w:r>
-      <w:r>
-        <w:rPr>
-          <w:lang w:val="en-US"/>
-        </w:rPr>
-        <w:t xml:space="preserve"> </w:t>
-      </w:r>
-      <w:r>
-        <w:rPr>
-          <w:lang w:val="en-US"/>
-        </w:rPr>
-        <w:t>(more info: http://www.imaile.eu/about/ple-personal-learning-environments/)</w:t>
-      </w:r>
-      <w:r>
-        <w:rPr>
-          <w:bCs/>
-          <w:lang w:val="en-US"/>
-        </w:rPr>
-        <w:br/>
-      </w:r>
-    </w:p>
-    <w:p>
-      <w:pPr>
-        <w:jc w:val="both"/>
-        <w:rPr>
-          <w:lang w:val="en-US"/>
-        </w:rPr>
-      </w:pPr>
-      <w:r>
-        <w:rPr>
-          <w:lang w:val="en-US"/>
-        </w:rPr>
+          <w:highlight w:val="lightGray"/>
+          <w:lang w:val="en-US"/>
+        </w:rPr>
+      </w:pPr>
+      <w:r>
+        <w:rPr>
+          <w:highlight w:val="lightGray"/>
+          <w:lang w:val="en-US"/>
+        </w:rPr>
+        <w:t xml:space="preserve">The IMAILE Personal Learning Environment (PLE) for STEM is an adaptive, accessible, and easy to use solution providing smart services for the realization of personalized learning including individualized learning paths, support of different learning strategies, and intelligent tutoring for primary and lower secondary schools. The IMAILE PLE for STEM shall offer a single access point to repositories of freely available learning content, learning apps, services and tools for STEM education through the application of open standards. Through the provision of own communication and collaboration functionalities and the integration with widely used social media pages, the IMAILE PLE enables students to learn, share and interact with their friends, teachers, and other stakeholders such as their parents. The IMAILE PLE supports bring your own </w:t>
+      </w:r>
+      <w:bookmarkStart w:id="0" w:name="_GoBack"/>
+      <w:bookmarkEnd w:id="0"/>
+      <w:r>
+        <w:rPr>
+          <w:highlight w:val="lightGray"/>
+          <w:lang w:val="en-US"/>
+        </w:rPr>
+        <w:t xml:space="preserve">device (BYOD) through the provision of a device and operating system independent solution, and lifelong learning through the integration of an </w:t>
+      </w:r>
+      <w:proofErr w:type="spellStart"/>
+      <w:r>
+        <w:rPr>
+          <w:highlight w:val="lightGray"/>
+          <w:lang w:val="en-US"/>
+        </w:rPr>
+        <w:t>ePortfolio</w:t>
+      </w:r>
+      <w:proofErr w:type="spellEnd"/>
+      <w:r>
+        <w:rPr>
+          <w:highlight w:val="lightGray"/>
+          <w:lang w:val="en-US"/>
+        </w:rPr>
+        <w:t xml:space="preserve"> solution.  Overall, the IMAILE PLE for STEM provides a highly motivational environment for formal and informal STEM education.</w:t>
+      </w:r>
+    </w:p>
+    <w:p>
+      <w:pPr>
+        <w:jc w:val="both"/>
+        <w:rPr>
+          <w:lang w:val="en-US"/>
+        </w:rPr>
+      </w:pPr>
+      <w:r>
+        <w:rPr>
+          <w:highlight w:val="lightGray"/>
+          <w:lang w:val="en-US"/>
+        </w:rPr>
+        <w:t>(IMAILE portal)</w:t>
+      </w:r>
+    </w:p>
+    <w:p>
+      <w:pPr>
+        <w:jc w:val="both"/>
+        <w:rPr>
+          <w:lang w:val="en-US"/>
+        </w:rPr>
+      </w:pPr>
+      <w:r>
+        <w:rPr>
+          <w:lang w:val="en-US"/>
+        </w:rPr>
+        <w:lastRenderedPageBreak/>
         <w:t xml:space="preserve">A new PLE should help solving above mentioned challenges because it should </w:t>
       </w:r>
       <w:r>
@@ -1315,26 +2022,529 @@
           <w:bCs/>
           <w:lang w:val="en-US"/>
         </w:rPr>
-        <w:t xml:space="preserve">education </w:t>
-      </w:r>
-      <w:r>
-        <w:rPr>
-          <w:bCs/>
+        <w:t>education system</w:t>
+      </w:r>
+      <w:r>
+        <w:rPr>
+          <w:bCs/>
+          <w:lang w:val="en-US"/>
+        </w:rPr>
+        <w:t>’s</w:t>
+      </w:r>
+      <w:r>
+        <w:rPr>
+          <w:bCs/>
+          <w:lang w:val="en-US"/>
+        </w:rPr>
+        <w:t xml:space="preserve"> </w:t>
+      </w:r>
+      <w:r>
+        <w:rPr>
+          <w:bCs/>
+          <w:lang w:val="en-US"/>
+        </w:rPr>
+        <w:t xml:space="preserve">movement </w:t>
+      </w:r>
+      <w:r>
+        <w:rPr>
+          <w:bCs/>
+          <w:lang w:val="en-US"/>
+        </w:rPr>
+        <w:t>from</w:t>
+      </w:r>
+      <w:r>
+        <w:rPr>
+          <w:bCs/>
+          <w:lang w:val="en-US"/>
+        </w:rPr>
+        <w:t> </w:t>
+      </w:r>
+      <w:r>
+        <w:rPr>
+          <w:b/>
+          <w:lang w:val="en-US"/>
+        </w:rPr>
+        <w:t>teacher centric</w:t>
+      </w:r>
+      <w:r>
+        <w:rPr>
+          <w:b/>
+          <w:lang w:val="en-US"/>
+        </w:rPr>
+        <w:t xml:space="preserve"> approach</w:t>
+      </w:r>
+      <w:r>
+        <w:rPr>
+          <w:bCs/>
+          <w:lang w:val="en-US"/>
+        </w:rPr>
+        <w:t> where teachers are using technology, interactive whiteboards an</w:t>
+      </w:r>
+      <w:r>
+        <w:rPr>
+          <w:bCs/>
+          <w:lang w:val="en-US"/>
+        </w:rPr>
+        <w:t>d learning management</w:t>
+      </w:r>
+      <w:r>
+        <w:rPr>
+          <w:bCs/>
+          <w:lang w:val="en-US"/>
+        </w:rPr>
+        <w:t xml:space="preserve"> systems</w:t>
+      </w:r>
+      <w:r>
+        <w:rPr>
+          <w:bCs/>
+          <w:lang w:val="en-US"/>
+        </w:rPr>
+        <w:t xml:space="preserve"> (LMS)</w:t>
+      </w:r>
+      <w:r>
+        <w:rPr>
+          <w:bCs/>
+          <w:lang w:val="en-US"/>
+        </w:rPr>
+        <w:t xml:space="preserve"> in their teaching activities</w:t>
+      </w:r>
+      <w:r>
+        <w:rPr>
+          <w:bCs/>
+          <w:lang w:val="en-US"/>
+        </w:rPr>
+        <w:t xml:space="preserve"> towards </w:t>
+      </w:r>
+      <w:r>
+        <w:rPr>
+          <w:b/>
+          <w:lang w:val="en-US"/>
+        </w:rPr>
+        <w:t>student centric approach</w:t>
+      </w:r>
+      <w:r>
+        <w:rPr>
+          <w:bCs/>
+          <w:lang w:val="en-US"/>
+        </w:rPr>
+        <w:t xml:space="preserve"> where all students have access to devices, digital content and software in a personalized way. </w:t>
+      </w:r>
+    </w:p>
+    <w:p>
+      <w:pPr>
+        <w:jc w:val="both"/>
+        <w:rPr>
+          <w:bCs/>
+          <w:lang w:val="en-US"/>
+        </w:rPr>
+      </w:pPr>
+      <w:r>
+        <w:rPr>
+          <w:bCs/>
+          <w:lang w:val="en-US"/>
+        </w:rPr>
+        <w:t xml:space="preserve">If e-learning is a good thing generally, there are no or very limited amount of means which provide really personalized e-learning experience in the context of primary and secondary schools education. </w:t>
+      </w:r>
+      <w:r>
+        <w:rPr>
+          <w:bCs/>
+          <w:lang w:val="en-US"/>
+        </w:rPr>
+        <w:t>Presently, e</w:t>
+      </w:r>
+      <w:r>
+        <w:rPr>
+          <w:bCs/>
+          <w:lang w:val="en-US"/>
+        </w:rPr>
+        <w:t xml:space="preserve">very pupil (student) is </w:t>
+      </w:r>
+      <w:r>
+        <w:rPr>
+          <w:bCs/>
+          <w:lang w:val="en-US"/>
+        </w:rPr>
+        <w:t xml:space="preserve">just </w:t>
+      </w:r>
+      <w:r>
+        <w:rPr>
+          <w:bCs/>
+          <w:lang w:val="en-US"/>
+        </w:rPr>
+        <w:t xml:space="preserve">given </w:t>
+      </w:r>
+      <w:r>
+        <w:rPr>
+          <w:bCs/>
+          <w:lang w:val="en-US"/>
+        </w:rPr>
+        <w:t xml:space="preserve">with </w:t>
+      </w:r>
+      <w:r>
+        <w:rPr>
+          <w:bCs/>
+          <w:lang w:val="en-US"/>
+        </w:rPr>
+        <w:t>the same materials (and same representation</w:t>
+      </w:r>
+      <w:r>
+        <w:rPr>
+          <w:bCs/>
+          <w:lang w:val="en-US"/>
+        </w:rPr>
+        <w:t xml:space="preserve"> of it</w:t>
+      </w:r>
+      <w:r>
+        <w:rPr>
+          <w:bCs/>
+          <w:lang w:val="en-US"/>
+        </w:rPr>
+        <w:t xml:space="preserve">, i.e. text, audio, video format), same level of tasks, limited types of devices a student can access materials with, lack of gamification element what makes learning fun and increase motivation towards it and many limitations more. And that’s why </w:t>
+      </w:r>
+      <w:r>
+        <w:rPr>
+          <w:bCs/>
+          <w:lang w:val="en-US"/>
+        </w:rPr>
+        <w:t>pupils</w:t>
+      </w:r>
+      <w:r>
+        <w:rPr>
+          <w:bCs/>
+          <w:lang w:val="en-US"/>
+        </w:rPr>
+        <w:t xml:space="preserve"> might want to use a new PLE in their education </w:t>
+      </w:r>
+      <w:r>
+        <w:rPr>
+          <w:bCs/>
+          <w:lang w:val="en-US"/>
+        </w:rPr>
+        <w:t xml:space="preserve">in order to overcome those limitations and </w:t>
+      </w:r>
+      <w:r>
+        <w:rPr>
+          <w:bCs/>
+          <w:lang w:val="en-US"/>
+        </w:rPr>
+        <w:t>b</w:t>
+      </w:r>
+      <w:r>
+        <w:rPr>
+          <w:bCs/>
+          <w:lang w:val="en-US"/>
+        </w:rPr>
+        <w:t xml:space="preserve">e able to have a full control </w:t>
+      </w:r>
+      <w:r>
+        <w:rPr>
+          <w:bCs/>
+          <w:lang w:val="en-US"/>
+        </w:rPr>
+        <w:t>on</w:t>
+      </w:r>
+      <w:r>
+        <w:rPr>
+          <w:bCs/>
+          <w:lang w:val="en-US"/>
+        </w:rPr>
+        <w:t xml:space="preserve"> their learning</w:t>
+      </w:r>
+      <w:r>
+        <w:rPr>
+          <w:bCs/>
+          <w:lang w:val="en-US"/>
+        </w:rPr>
+        <w:t xml:space="preserve">: be able to plan it better with their parents, set certain goals, checkup upon the progress, have access to past activities/projects/assignments to be able to refresh those in mind and maybe to include something into a CV for future, choose learning paths and be able to visually track realization of it, play games instead of </w:t>
+      </w:r>
+      <w:r>
+        <w:rPr>
+          <w:bCs/>
+          <w:lang w:val="en-US"/>
+        </w:rPr>
+        <w:t>boring</w:t>
+      </w:r>
+      <w:r>
+        <w:rPr>
+          <w:bCs/>
+          <w:lang w:val="en-US"/>
+        </w:rPr>
+        <w:t xml:space="preserve"> reading of textbooks</w:t>
+      </w:r>
+      <w:r>
+        <w:rPr>
+          <w:bCs/>
+          <w:lang w:val="en-US"/>
+        </w:rPr>
+        <w:t xml:space="preserve"> what would increase motivation towards learning</w:t>
+      </w:r>
+      <w:r>
+        <w:rPr>
+          <w:bCs/>
+          <w:lang w:val="en-US"/>
+        </w:rPr>
+        <w:t xml:space="preserve">, be able to communicate inside of </w:t>
+      </w:r>
+      <w:r>
+        <w:rPr>
+          <w:bCs/>
+          <w:lang w:val="en-US"/>
+        </w:rPr>
+        <w:t>PLE to get</w:t>
+      </w:r>
+      <w:r>
+        <w:rPr>
+          <w:bCs/>
+          <w:lang w:val="en-US"/>
+        </w:rPr>
+        <w:t xml:space="preserve"> help from peers or from teachers, be able to ask questions and support them with </w:t>
+      </w:r>
+      <w:r>
+        <w:rPr>
+          <w:bCs/>
+          <w:lang w:val="en-US"/>
+        </w:rPr>
+        <w:t xml:space="preserve">own attachments like </w:t>
+      </w:r>
+      <w:r>
+        <w:rPr>
+          <w:bCs/>
+          <w:lang w:val="en-US"/>
+        </w:rPr>
+        <w:t xml:space="preserve">pictures taken by own mobile </w:t>
+      </w:r>
+      <w:r>
+        <w:rPr>
+          <w:bCs/>
+          <w:lang w:val="en-US"/>
+        </w:rPr>
+        <w:t>device</w:t>
+      </w:r>
+      <w:r>
+        <w:rPr>
+          <w:bCs/>
+          <w:lang w:val="en-US"/>
+        </w:rPr>
+        <w:t xml:space="preserve"> of unknown phenomena (i.e. when a pupil saw first time an aurora). On top of it a new PLE</w:t>
+      </w:r>
+      <w:r>
+        <w:rPr>
+          <w:bCs/>
+          <w:lang w:val="en-US"/>
+        </w:rPr>
+        <w:t>,</w:t>
+      </w:r>
+      <w:r>
+        <w:rPr>
+          <w:bCs/>
+          <w:lang w:val="en-US"/>
+        </w:rPr>
+        <w:t xml:space="preserve"> using artificial intelligence</w:t>
+      </w:r>
+      <w:r>
+        <w:rPr>
+          <w:bCs/>
+          <w:lang w:val="en-US"/>
+        </w:rPr>
+        <w:t>,</w:t>
+      </w:r>
+      <w:r>
+        <w:rPr>
+          <w:bCs/>
+          <w:lang w:val="en-US"/>
+        </w:rPr>
+        <w:t xml:space="preserve"> would suggest possible professional paths based on learning records</w:t>
+      </w:r>
+      <w:r>
+        <w:rPr>
+          <w:bCs/>
+          <w:lang w:val="en-US"/>
+        </w:rPr>
+        <w:t xml:space="preserve"> of a person</w:t>
+      </w:r>
+      <w:r>
+        <w:rPr>
+          <w:bCs/>
+          <w:lang w:val="en-US"/>
+        </w:rPr>
+        <w:t xml:space="preserve"> what will give pupils and their parents an idea what profession to pursue based on strengths of the </w:t>
+      </w:r>
+      <w:r>
+        <w:rPr>
+          <w:bCs/>
+          <w:lang w:val="en-US"/>
+        </w:rPr>
+        <w:t>child</w:t>
+      </w:r>
+      <w:r>
+        <w:rPr>
+          <w:bCs/>
+          <w:lang w:val="en-US"/>
+        </w:rPr>
+        <w:t xml:space="preserve">. </w:t>
+      </w:r>
+      <w:r>
+        <w:rPr>
+          <w:bCs/>
+          <w:lang w:val="en-US"/>
+        </w:rPr>
+        <w:t>U</w:t>
+      </w:r>
+      <w:r>
+        <w:rPr>
+          <w:bCs/>
+          <w:lang w:val="en-US"/>
+        </w:rPr>
+        <w:t>nfortunately</w:t>
+      </w:r>
+      <w:r>
+        <w:rPr>
+          <w:bCs/>
+          <w:lang w:val="en-US"/>
+        </w:rPr>
+        <w:t>,</w:t>
+      </w:r>
+      <w:r>
+        <w:rPr>
+          <w:bCs/>
+          <w:lang w:val="en-US"/>
+        </w:rPr>
+        <w:t xml:space="preserve"> nowadays the situation is so that</w:t>
+      </w:r>
+      <w:r>
+        <w:rPr>
+          <w:bCs/>
+          <w:lang w:val="en-US"/>
+        </w:rPr>
+        <w:t xml:space="preserve"> quite many </w:t>
+      </w:r>
+      <w:r>
+        <w:rPr>
+          <w:bCs/>
+          <w:lang w:val="en-US"/>
+        </w:rPr>
+        <w:t>children</w:t>
+      </w:r>
+      <w:r>
+        <w:rPr>
+          <w:bCs/>
+          <w:lang w:val="en-US"/>
+        </w:rPr>
+        <w:t xml:space="preserve"> upon graduation from the school</w:t>
+      </w:r>
+      <w:r>
+        <w:rPr>
+          <w:bCs/>
+          <w:lang w:val="en-US"/>
+        </w:rPr>
+        <w:t>, when it is time to make big decisions (e.g. which university to apply to and on which program)</w:t>
+      </w:r>
+      <w:r>
+        <w:rPr>
+          <w:bCs/>
+          <w:lang w:val="en-US"/>
+        </w:rPr>
+        <w:t xml:space="preserve"> </w:t>
+      </w:r>
+      <w:r>
+        <w:rPr>
+          <w:bCs/>
+          <w:lang w:val="en-US"/>
+        </w:rPr>
+        <w:t xml:space="preserve">still </w:t>
+      </w:r>
+      <w:r>
+        <w:rPr>
+          <w:bCs/>
+          <w:lang w:val="en-US"/>
+        </w:rPr>
+        <w:t xml:space="preserve">do not know what they </w:t>
+      </w:r>
+      <w:r>
+        <w:rPr>
+          <w:bCs/>
+          <w:lang w:val="en-US"/>
+        </w:rPr>
+        <w:t xml:space="preserve">actually </w:t>
+      </w:r>
+      <w:r>
+        <w:rPr>
+          <w:bCs/>
+          <w:lang w:val="en-US"/>
+        </w:rPr>
+        <w:t>want to do when they grow up</w:t>
+      </w:r>
+      <w:r>
+        <w:rPr>
+          <w:bCs/>
+          <w:lang w:val="en-US"/>
+        </w:rPr>
+        <w:t xml:space="preserve"> what results in making wrong decisions and pursuing professions which don’t really interest them but were advised by e.g. relatives based on conditions on the labor market. These and many other </w:t>
+      </w:r>
+      <w:r>
+        <w:rPr>
+          <w:bCs/>
+          <w:lang w:val="en-US"/>
+        </w:rPr>
+        <w:t xml:space="preserve">challenges including </w:t>
+      </w:r>
+      <w:r>
+        <w:rPr>
+          <w:bCs/>
+          <w:lang w:val="en-US"/>
+        </w:rPr>
+        <w:t>teacher related</w:t>
+      </w:r>
+      <w:r>
+        <w:rPr>
+          <w:bCs/>
+          <w:lang w:val="en-US"/>
+        </w:rPr>
+        <w:t xml:space="preserve"> ones (like decreasing teachers’ planning hours),</w:t>
+      </w:r>
+      <w:r>
+        <w:rPr>
+          <w:bCs/>
+          <w:lang w:val="en-US"/>
+        </w:rPr>
+        <w:t xml:space="preserve"> </w:t>
+      </w:r>
+      <w:r>
+        <w:rPr>
+          <w:bCs/>
+          <w:lang w:val="en-US"/>
+        </w:rPr>
+        <w:t>the</w:t>
+      </w:r>
+      <w:r>
+        <w:rPr>
+          <w:bCs/>
+          <w:lang w:val="en-US"/>
+        </w:rPr>
+        <w:t xml:space="preserve"> new PLE dares to help solving. </w:t>
+      </w:r>
+    </w:p>
+    <w:p>
+      <w:pPr>
+        <w:jc w:val="both"/>
+        <w:rPr>
+          <w:bCs/>
+          <w:lang w:val="en-US"/>
+        </w:rPr>
+      </w:pPr>
+      <w:r>
+        <w:rPr>
+          <w:bCs/>
+          <w:highlight w:val="darkGray"/>
           <w:lang w:val="en-US"/>
         </w:rPr>
         <w:lastRenderedPageBreak/>
-        <w:t>system</w:t>
-      </w:r>
-      <w:r>
-        <w:rPr>
-          <w:bCs/>
-          <w:lang w:val="en-US"/>
-        </w:rPr>
-        <w:t>’s</w:t>
-      </w:r>
-      <w:r>
-        <w:rPr>
-          <w:bCs/>
+        <w:t>The importance of</w:t>
+      </w:r>
+      <w:r>
+        <w:rPr>
+          <w:bCs/>
+          <w:highlight w:val="darkGray"/>
           <w:lang w:val="en-US"/>
         </w:rPr>
         <w:t xml:space="preserve"> </w:t>
@@ -1342,760 +2552,482 @@
       <w:r>
         <w:rPr>
           <w:bCs/>
-          <w:lang w:val="en-US"/>
-        </w:rPr>
-        <w:t xml:space="preserve">movement </w:t>
-      </w:r>
-      <w:r>
-        <w:rPr>
-          <w:bCs/>
-          <w:lang w:val="en-US"/>
-        </w:rPr>
-        <w:t>from</w:t>
-      </w:r>
-      <w:r>
-        <w:rPr>
-          <w:bCs/>
-          <w:lang w:val="en-US"/>
-        </w:rPr>
-        <w:t> </w:t>
-      </w:r>
-      <w:r>
-        <w:rPr>
-          <w:b/>
-          <w:lang w:val="en-US"/>
-        </w:rPr>
-        <w:t>teacher centric</w:t>
-      </w:r>
-      <w:r>
-        <w:rPr>
-          <w:b/>
-          <w:lang w:val="en-US"/>
-        </w:rPr>
-        <w:t xml:space="preserve"> approach</w:t>
-      </w:r>
-      <w:r>
-        <w:rPr>
-          <w:bCs/>
-          <w:lang w:val="en-US"/>
-        </w:rPr>
-        <w:t> where teachers are using technology, interactive whiteboards an</w:t>
-      </w:r>
-      <w:r>
-        <w:rPr>
-          <w:bCs/>
-          <w:lang w:val="en-US"/>
-        </w:rPr>
-        <w:t>d learning management</w:t>
-      </w:r>
-      <w:r>
-        <w:rPr>
-          <w:bCs/>
-          <w:lang w:val="en-US"/>
-        </w:rPr>
-        <w:t xml:space="preserve"> systems</w:t>
-      </w:r>
-      <w:r>
-        <w:rPr>
-          <w:bCs/>
-          <w:lang w:val="en-US"/>
-        </w:rPr>
-        <w:t xml:space="preserve"> (LMS)</w:t>
-      </w:r>
-      <w:r>
-        <w:rPr>
-          <w:bCs/>
-          <w:lang w:val="en-US"/>
-        </w:rPr>
-        <w:t xml:space="preserve"> in their teaching activities</w:t>
-      </w:r>
-      <w:r>
-        <w:rPr>
-          <w:bCs/>
-          <w:lang w:val="en-US"/>
-        </w:rPr>
-        <w:t xml:space="preserve"> towards </w:t>
-      </w:r>
-      <w:r>
-        <w:rPr>
-          <w:b/>
-          <w:lang w:val="en-US"/>
-        </w:rPr>
-        <w:t>student centric approach</w:t>
-      </w:r>
-      <w:r>
-        <w:rPr>
-          <w:bCs/>
-          <w:lang w:val="en-US"/>
-        </w:rPr>
-        <w:t xml:space="preserve"> where all students have access to devices, digital content and software in a personalized way. </w:t>
-      </w:r>
-    </w:p>
-    <w:p>
-      <w:pPr>
-        <w:jc w:val="both"/>
-        <w:rPr>
-          <w:bCs/>
-          <w:lang w:val="en-US"/>
-        </w:rPr>
-      </w:pPr>
-      <w:r>
-        <w:rPr>
-          <w:bCs/>
-          <w:lang w:val="en-US"/>
-        </w:rPr>
-        <w:t xml:space="preserve">If e-learning is a good thing generally, there are no or very limited amount of means which provide really personalized e-learning experience in the context of primary and secondary schools education. </w:t>
-      </w:r>
-      <w:r>
-        <w:rPr>
-          <w:bCs/>
-          <w:lang w:val="en-US"/>
-        </w:rPr>
-        <w:t>Presently, e</w:t>
-      </w:r>
-      <w:r>
-        <w:rPr>
-          <w:bCs/>
-          <w:lang w:val="en-US"/>
-        </w:rPr>
-        <w:t xml:space="preserve">very pupil (student) is </w:t>
-      </w:r>
-      <w:r>
-        <w:rPr>
-          <w:bCs/>
-          <w:lang w:val="en-US"/>
-        </w:rPr>
-        <w:t xml:space="preserve">just </w:t>
-      </w:r>
-      <w:r>
-        <w:rPr>
-          <w:bCs/>
-          <w:lang w:val="en-US"/>
-        </w:rPr>
-        <w:t xml:space="preserve">given </w:t>
-      </w:r>
-      <w:r>
-        <w:rPr>
-          <w:bCs/>
-          <w:lang w:val="en-US"/>
-        </w:rPr>
-        <w:t xml:space="preserve">with </w:t>
-      </w:r>
-      <w:r>
-        <w:rPr>
-          <w:bCs/>
-          <w:lang w:val="en-US"/>
-        </w:rPr>
-        <w:t>the same materials (and same representation</w:t>
-      </w:r>
-      <w:r>
-        <w:rPr>
-          <w:bCs/>
-          <w:lang w:val="en-US"/>
-        </w:rPr>
-        <w:t xml:space="preserve"> of it</w:t>
-      </w:r>
-      <w:r>
-        <w:rPr>
-          <w:bCs/>
-          <w:lang w:val="en-US"/>
-        </w:rPr>
-        <w:t xml:space="preserve">, i.e. text, audio, video format), same level of tasks, limited types of devices a student can access materials with, lack of gamification element what makes learning fun and increase motivation towards it and many limitations more. And that’s why </w:t>
-      </w:r>
-      <w:r>
-        <w:rPr>
-          <w:bCs/>
-          <w:lang w:val="en-US"/>
-        </w:rPr>
-        <w:t>pupils</w:t>
-      </w:r>
-      <w:r>
-        <w:rPr>
-          <w:bCs/>
-          <w:lang w:val="en-US"/>
-        </w:rPr>
-        <w:t xml:space="preserve"> might want to use a new PLE in their education </w:t>
-      </w:r>
-      <w:r>
-        <w:rPr>
-          <w:bCs/>
-          <w:lang w:val="en-US"/>
-        </w:rPr>
-        <w:t xml:space="preserve">in order to overcome those limitations and </w:t>
-      </w:r>
-      <w:r>
-        <w:rPr>
-          <w:bCs/>
-          <w:lang w:val="en-US"/>
-        </w:rPr>
-        <w:t>b</w:t>
-      </w:r>
-      <w:r>
-        <w:rPr>
-          <w:bCs/>
-          <w:lang w:val="en-US"/>
-        </w:rPr>
-        <w:t xml:space="preserve">e able to have a full control </w:t>
-      </w:r>
-      <w:r>
-        <w:rPr>
-          <w:bCs/>
-          <w:lang w:val="en-US"/>
-        </w:rPr>
-        <w:t>on</w:t>
-      </w:r>
-      <w:r>
-        <w:rPr>
-          <w:bCs/>
-          <w:lang w:val="en-US"/>
-        </w:rPr>
-        <w:t xml:space="preserve"> their learning</w:t>
-      </w:r>
-      <w:r>
-        <w:rPr>
-          <w:bCs/>
-          <w:lang w:val="en-US"/>
-        </w:rPr>
-        <w:t xml:space="preserve">: be able to plan it better with their parents, set certain goals, checkup upon the progress, have access to past activities/projects/assignments to be able to refresh those in mind and maybe to include something into a CV for future, choose learning paths and be able to visually track realization of it, play games instead of </w:t>
-      </w:r>
-      <w:r>
-        <w:rPr>
-          <w:bCs/>
-          <w:lang w:val="en-US"/>
-        </w:rPr>
-        <w:t>boring</w:t>
-      </w:r>
-      <w:r>
-        <w:rPr>
-          <w:bCs/>
-          <w:lang w:val="en-US"/>
-        </w:rPr>
-        <w:t xml:space="preserve"> reading of textbooks</w:t>
-      </w:r>
-      <w:r>
-        <w:rPr>
-          <w:bCs/>
-          <w:lang w:val="en-US"/>
-        </w:rPr>
-        <w:t xml:space="preserve"> what would increase motivation towards learning</w:t>
-      </w:r>
-      <w:r>
-        <w:rPr>
-          <w:bCs/>
-          <w:lang w:val="en-US"/>
-        </w:rPr>
-        <w:t xml:space="preserve">, be able to communicate inside of </w:t>
-      </w:r>
-      <w:r>
-        <w:rPr>
-          <w:bCs/>
-          <w:lang w:val="en-US"/>
-        </w:rPr>
-        <w:t>PLE to get</w:t>
-      </w:r>
-      <w:r>
-        <w:rPr>
-          <w:bCs/>
-          <w:lang w:val="en-US"/>
-        </w:rPr>
-        <w:t xml:space="preserve"> help from peers or from teachers, be able to ask questions and support them with </w:t>
-      </w:r>
-      <w:r>
-        <w:rPr>
-          <w:bCs/>
-          <w:lang w:val="en-US"/>
-        </w:rPr>
-        <w:t xml:space="preserve">own attachments like </w:t>
-      </w:r>
-      <w:r>
-        <w:rPr>
-          <w:bCs/>
-          <w:lang w:val="en-US"/>
-        </w:rPr>
-        <w:t xml:space="preserve">pictures taken by own mobile </w:t>
-      </w:r>
-      <w:r>
-        <w:rPr>
-          <w:bCs/>
-          <w:lang w:val="en-US"/>
-        </w:rPr>
-        <w:t>device</w:t>
-      </w:r>
-      <w:r>
-        <w:rPr>
-          <w:bCs/>
-          <w:lang w:val="en-US"/>
-        </w:rPr>
-        <w:t xml:space="preserve"> of unknown phenomena (i.e. when a pupil saw first time an aurora). On top of it a new PLE</w:t>
-      </w:r>
-      <w:r>
-        <w:rPr>
-          <w:bCs/>
-          <w:lang w:val="en-US"/>
-        </w:rPr>
-        <w:t>,</w:t>
-      </w:r>
-      <w:r>
-        <w:rPr>
-          <w:bCs/>
-          <w:lang w:val="en-US"/>
-        </w:rPr>
-        <w:t xml:space="preserve"> using artificial intelligence</w:t>
-      </w:r>
-      <w:r>
-        <w:rPr>
-          <w:bCs/>
-          <w:lang w:val="en-US"/>
-        </w:rPr>
-        <w:t>,</w:t>
-      </w:r>
-      <w:r>
-        <w:rPr>
-          <w:bCs/>
-          <w:lang w:val="en-US"/>
-        </w:rPr>
-        <w:t xml:space="preserve"> would suggest possible professional paths based on learning records</w:t>
-      </w:r>
-      <w:r>
-        <w:rPr>
-          <w:bCs/>
-          <w:lang w:val="en-US"/>
-        </w:rPr>
-        <w:t xml:space="preserve"> of a person</w:t>
-      </w:r>
-      <w:r>
-        <w:rPr>
-          <w:bCs/>
-          <w:lang w:val="en-US"/>
-        </w:rPr>
-        <w:t xml:space="preserve"> what will give pupils and their parents an idea what profession to pursue based on strengths of the </w:t>
-      </w:r>
-      <w:r>
-        <w:rPr>
-          <w:bCs/>
-          <w:lang w:val="en-US"/>
-        </w:rPr>
-        <w:t>child</w:t>
-      </w:r>
-      <w:r>
-        <w:rPr>
-          <w:bCs/>
-          <w:lang w:val="en-US"/>
-        </w:rPr>
-        <w:t xml:space="preserve">. </w:t>
-      </w:r>
-      <w:r>
-        <w:rPr>
-          <w:bCs/>
-          <w:lang w:val="en-US"/>
-        </w:rPr>
-        <w:t>U</w:t>
-      </w:r>
-      <w:r>
-        <w:rPr>
-          <w:bCs/>
-          <w:lang w:val="en-US"/>
-        </w:rPr>
-        <w:t>nfortunately</w:t>
-      </w:r>
-      <w:r>
-        <w:rPr>
-          <w:bCs/>
-          <w:lang w:val="en-US"/>
-        </w:rPr>
-        <w:t>,</w:t>
-      </w:r>
-      <w:r>
-        <w:rPr>
-          <w:bCs/>
-          <w:lang w:val="en-US"/>
-        </w:rPr>
-        <w:t xml:space="preserve"> nowadays the situation is so that</w:t>
-      </w:r>
-      <w:r>
-        <w:rPr>
-          <w:bCs/>
-          <w:lang w:val="en-US"/>
-        </w:rPr>
-        <w:t xml:space="preserve"> quite many </w:t>
-      </w:r>
-      <w:r>
-        <w:rPr>
-          <w:bCs/>
-          <w:lang w:val="en-US"/>
-        </w:rPr>
-        <w:t>children</w:t>
-      </w:r>
-      <w:r>
-        <w:rPr>
-          <w:bCs/>
-          <w:lang w:val="en-US"/>
-        </w:rPr>
-        <w:t xml:space="preserve"> upon graduation from the school</w:t>
-      </w:r>
-      <w:r>
-        <w:rPr>
-          <w:bCs/>
-          <w:lang w:val="en-US"/>
-        </w:rPr>
-        <w:t>, when it is time to make big decisions (e.g. which university to apply to and on which program)</w:t>
-      </w:r>
-      <w:r>
-        <w:rPr>
-          <w:bCs/>
+          <w:highlight w:val="darkGray"/>
+          <w:lang w:val="en-US"/>
+        </w:rPr>
+        <w:t>PLE</w:t>
+      </w:r>
+      <w:r>
+        <w:rPr>
+          <w:bCs/>
+          <w:highlight w:val="darkGray"/>
+          <w:lang w:val="en-US"/>
+        </w:rPr>
+        <w:t>I</w:t>
+      </w:r>
+      <w:r>
+        <w:rPr>
+          <w:bCs/>
+          <w:highlight w:val="darkGray"/>
+          <w:lang w:val="en-US"/>
+        </w:rPr>
+        <w:t>:</w:t>
+      </w:r>
+    </w:p>
+    <w:p>
+      <w:pPr>
+        <w:jc w:val="both"/>
+        <w:rPr>
+          <w:bCs/>
+          <w:lang w:val="en-US"/>
+        </w:rPr>
+      </w:pPr>
+      <w:r>
+        <w:rPr>
+          <w:bCs/>
+          <w:lang w:val="en-US"/>
+        </w:rPr>
+        <w:t xml:space="preserve">Pupils </w:t>
+      </w:r>
+      <w:r>
+        <w:rPr>
+          <w:bCs/>
+          <w:lang w:val="en-US"/>
+        </w:rPr>
+        <w:t>of K-12 (</w:t>
+      </w:r>
+      <w:r>
+        <w:rPr>
+          <w:bCs/>
+          <w:lang w:val="en-US"/>
+        </w:rPr>
+        <w:t>primary and secondary schools</w:t>
+      </w:r>
+      <w:r>
+        <w:rPr>
+          <w:bCs/>
+          <w:lang w:val="en-US"/>
+        </w:rPr>
+        <w:t>),</w:t>
+      </w:r>
+      <w:r>
+        <w:rPr>
+          <w:bCs/>
+          <w:lang w:val="en-US"/>
+        </w:rPr>
+        <w:t xml:space="preserve"> for whom </w:t>
+      </w:r>
+      <w:r>
+        <w:rPr>
+          <w:bCs/>
+          <w:lang w:val="en-US"/>
+        </w:rPr>
+        <w:t>PLE</w:t>
+      </w:r>
+      <w:r>
+        <w:rPr>
+          <w:bCs/>
+          <w:lang w:val="en-US"/>
+        </w:rPr>
+        <w:t>I</w:t>
+      </w:r>
+      <w:r>
+        <w:rPr>
+          <w:bCs/>
+          <w:lang w:val="en-US"/>
+        </w:rPr>
+        <w:t xml:space="preserve"> is intended, need support in their studies the most because they are still so unexperienced, not mature and having their heads twisted because of large amounts of new information and choices of professions for the future career. Thus learning support and responsibility of the entire process lies on the shoulders of teachers and parents. New PLE dares to </w:t>
+      </w:r>
+      <w:r>
+        <w:rPr>
+          <w:bCs/>
+          <w:lang w:val="en-US"/>
+        </w:rPr>
+        <w:t xml:space="preserve">help teachers in their daily work and </w:t>
+      </w:r>
+      <w:r>
+        <w:rPr>
+          <w:bCs/>
+          <w:lang w:val="en-US"/>
+        </w:rPr>
+        <w:t>give a hand to students and their parents</w:t>
+      </w:r>
+      <w:r>
+        <w:rPr>
+          <w:bCs/>
+          <w:lang w:val="en-US"/>
+        </w:rPr>
+        <w:t xml:space="preserve"> guiding</w:t>
+      </w:r>
+      <w:r>
+        <w:rPr>
+          <w:bCs/>
+          <w:lang w:val="en-US"/>
+        </w:rPr>
+        <w:t xml:space="preserve"> them through the dark forest of education</w:t>
+      </w:r>
+      <w:r>
+        <w:rPr>
+          <w:bCs/>
+          <w:lang w:val="en-US"/>
+        </w:rPr>
+        <w:t>.</w:t>
+      </w:r>
+    </w:p>
+    <w:p>
+      <w:pPr>
+        <w:jc w:val="both"/>
+        <w:rPr>
+          <w:bCs/>
+          <w:highlight w:val="lightGray"/>
+          <w:lang w:val="en-US"/>
+        </w:rPr>
+      </w:pPr>
+      <w:r>
+        <w:rPr>
+          <w:bCs/>
+          <w:highlight w:val="lightGray"/>
+          <w:lang w:val="en-US"/>
+        </w:rPr>
+        <w:t>According to IMAILE vision, PLE helps in the following:</w:t>
+      </w:r>
+    </w:p>
+    <w:p>
+      <w:pPr>
+        <w:pStyle w:val="a3"/>
+        <w:numPr>
+          <w:ilvl w:val="0"/>
+          <w:numId w:val="11"/>
+        </w:numPr>
+        <w:jc w:val="both"/>
+        <w:rPr>
+          <w:bCs/>
+          <w:highlight w:val="lightGray"/>
+          <w:lang w:val="en-US"/>
+        </w:rPr>
+      </w:pPr>
+      <w:r>
+        <w:rPr>
+          <w:bCs/>
+          <w:highlight w:val="lightGray"/>
+          <w:lang w:val="en-US"/>
+        </w:rPr>
+        <w:t xml:space="preserve">A </w:t>
+      </w:r>
+      <w:proofErr w:type="spellStart"/>
+      <w:r>
+        <w:rPr>
+          <w:bCs/>
+          <w:highlight w:val="lightGray"/>
+          <w:lang w:val="en-US"/>
+        </w:rPr>
+        <w:t>personalised</w:t>
+      </w:r>
+      <w:proofErr w:type="spellEnd"/>
+      <w:r>
+        <w:rPr>
+          <w:bCs/>
+          <w:highlight w:val="lightGray"/>
+          <w:lang w:val="en-US"/>
+        </w:rPr>
+        <w:t xml:space="preserve"> learning environment increases the students’ motivation and creates a learning situation where they can control their own learning at their own pace.</w:t>
+      </w:r>
+    </w:p>
+    <w:p>
+      <w:pPr>
+        <w:pStyle w:val="a3"/>
+        <w:numPr>
+          <w:ilvl w:val="0"/>
+          <w:numId w:val="11"/>
+        </w:numPr>
+        <w:jc w:val="both"/>
+        <w:rPr>
+          <w:bCs/>
+          <w:highlight w:val="lightGray"/>
+          <w:lang w:val="en-US"/>
+        </w:rPr>
+      </w:pPr>
+      <w:r>
+        <w:rPr>
+          <w:bCs/>
+          <w:highlight w:val="lightGray"/>
+          <w:lang w:val="en-US"/>
+        </w:rPr>
+        <w:t>It allows students to actively in design their own learning strategies</w:t>
+      </w:r>
+    </w:p>
+    <w:p>
+      <w:pPr>
+        <w:pStyle w:val="a3"/>
+        <w:numPr>
+          <w:ilvl w:val="0"/>
+          <w:numId w:val="11"/>
+        </w:numPr>
+        <w:jc w:val="both"/>
+        <w:rPr>
+          <w:bCs/>
+          <w:highlight w:val="lightGray"/>
+          <w:lang w:val="en-US"/>
+        </w:rPr>
+      </w:pPr>
+      <w:r>
+        <w:rPr>
+          <w:bCs/>
+          <w:highlight w:val="lightGray"/>
+          <w:lang w:val="en-US"/>
+        </w:rPr>
+        <w:t>PLE enables better contact between student/teacher, and the education is less teacher-</w:t>
+      </w:r>
+      <w:proofErr w:type="spellStart"/>
+      <w:r>
+        <w:rPr>
+          <w:bCs/>
+          <w:highlight w:val="lightGray"/>
+          <w:lang w:val="en-US"/>
+        </w:rPr>
+        <w:t>centred</w:t>
+      </w:r>
+      <w:proofErr w:type="spellEnd"/>
+      <w:r>
+        <w:rPr>
+          <w:bCs/>
+          <w:highlight w:val="lightGray"/>
+          <w:lang w:val="en-US"/>
+        </w:rPr>
+        <w:t>.</w:t>
+      </w:r>
+    </w:p>
+    <w:p>
+      <w:pPr>
+        <w:pStyle w:val="a3"/>
+        <w:numPr>
+          <w:ilvl w:val="0"/>
+          <w:numId w:val="11"/>
+        </w:numPr>
+        <w:jc w:val="both"/>
+        <w:rPr>
+          <w:bCs/>
+          <w:highlight w:val="lightGray"/>
+          <w:lang w:val="en-US"/>
+        </w:rPr>
+      </w:pPr>
+      <w:r>
+        <w:rPr>
+          <w:bCs/>
+          <w:highlight w:val="lightGray"/>
+          <w:lang w:val="en-US"/>
+        </w:rPr>
+        <w:t xml:space="preserve">PLE and modern technology together create a </w:t>
+      </w:r>
+      <w:proofErr w:type="spellStart"/>
+      <w:r>
+        <w:rPr>
+          <w:bCs/>
+          <w:highlight w:val="lightGray"/>
+          <w:lang w:val="en-US"/>
+        </w:rPr>
+        <w:t>customised</w:t>
+      </w:r>
+      <w:proofErr w:type="spellEnd"/>
+      <w:r>
+        <w:rPr>
+          <w:bCs/>
+          <w:highlight w:val="lightGray"/>
+          <w:lang w:val="en-US"/>
+        </w:rPr>
+        <w:t xml:space="preserve"> learning environment that suits the development of the 21st century classroom.</w:t>
+      </w:r>
+    </w:p>
+    <w:p>
+      <w:pPr>
+        <w:pStyle w:val="a3"/>
+        <w:numPr>
+          <w:ilvl w:val="0"/>
+          <w:numId w:val="11"/>
+        </w:numPr>
+        <w:jc w:val="both"/>
+        <w:rPr>
+          <w:bCs/>
+          <w:highlight w:val="lightGray"/>
+          <w:lang w:val="en-US"/>
+        </w:rPr>
+      </w:pPr>
+      <w:r>
+        <w:rPr>
+          <w:bCs/>
+          <w:highlight w:val="lightGray"/>
+          <w:lang w:val="en-US"/>
+        </w:rPr>
+        <w:t>The technology of today makes it possible to create PLE solutions which are developed to suit the demands from both teachers and students.</w:t>
+      </w:r>
+    </w:p>
+    <w:p>
+      <w:pPr>
+        <w:pStyle w:val="a3"/>
+        <w:numPr>
+          <w:ilvl w:val="0"/>
+          <w:numId w:val="11"/>
+        </w:numPr>
+        <w:jc w:val="both"/>
+        <w:rPr>
+          <w:bCs/>
+          <w:highlight w:val="lightGray"/>
+          <w:lang w:val="en-US"/>
+        </w:rPr>
+      </w:pPr>
+      <w:r>
+        <w:rPr>
+          <w:bCs/>
+          <w:highlight w:val="lightGray"/>
+          <w:lang w:val="en-US"/>
+        </w:rPr>
+        <w:t>PLE in combination with technical tools increase the students’ interest in STEM subjects, which is important as there is a growing demand in STEM related professions.</w:t>
+      </w:r>
+    </w:p>
+    <w:p>
+      <w:pPr>
+        <w:pStyle w:val="a3"/>
+        <w:numPr>
+          <w:ilvl w:val="0"/>
+          <w:numId w:val="11"/>
+        </w:numPr>
+        <w:jc w:val="both"/>
+        <w:rPr>
+          <w:bCs/>
+          <w:highlight w:val="lightGray"/>
+          <w:lang w:val="en-US"/>
+        </w:rPr>
+      </w:pPr>
+      <w:r>
+        <w:rPr>
+          <w:bCs/>
+          <w:highlight w:val="lightGray"/>
+          <w:lang w:val="en-US"/>
+        </w:rPr>
+        <w:t xml:space="preserve">The young generation of today primarily learn by being interactive. </w:t>
+      </w:r>
+      <w:proofErr w:type="spellStart"/>
+      <w:r>
+        <w:rPr>
+          <w:bCs/>
+          <w:highlight w:val="lightGray"/>
+          <w:lang w:val="en-US"/>
+        </w:rPr>
+        <w:t>This</w:t>
+      </w:r>
+      <w:proofErr w:type="spellEnd"/>
+      <w:r>
+        <w:rPr>
+          <w:bCs/>
+          <w:highlight w:val="lightGray"/>
           <w:lang w:val="en-US"/>
         </w:rPr>
         <w:t xml:space="preserve"> </w:t>
       </w:r>
-      <w:r>
-        <w:rPr>
-          <w:bCs/>
-          <w:lang w:val="en-US"/>
-        </w:rPr>
-        <w:t xml:space="preserve">still </w:t>
-      </w:r>
-      <w:r>
-        <w:rPr>
-          <w:bCs/>
-          <w:lang w:val="en-US"/>
-        </w:rPr>
-        <w:t xml:space="preserve">do not know what they </w:t>
-      </w:r>
-      <w:r>
-        <w:rPr>
-          <w:bCs/>
-          <w:lang w:val="en-US"/>
-        </w:rPr>
-        <w:t xml:space="preserve">actually </w:t>
-      </w:r>
-      <w:r>
-        <w:rPr>
-          <w:bCs/>
-          <w:lang w:val="en-US"/>
-        </w:rPr>
-        <w:t>want to do when they grow up</w:t>
-      </w:r>
-      <w:r>
-        <w:rPr>
-          <w:bCs/>
-          <w:lang w:val="en-US"/>
-        </w:rPr>
-        <w:t xml:space="preserve"> what results in making wrong decisions and pursuing professions which don’t really interest them but were advised by e.g. relatives based on conditions on the labor market. These and many other </w:t>
-      </w:r>
-      <w:r>
-        <w:rPr>
-          <w:bCs/>
-          <w:lang w:val="en-US"/>
-        </w:rPr>
-        <w:t xml:space="preserve">challenges including </w:t>
-      </w:r>
-      <w:r>
-        <w:rPr>
-          <w:bCs/>
-          <w:lang w:val="en-US"/>
-        </w:rPr>
-        <w:t>teacher related</w:t>
-      </w:r>
-      <w:r>
-        <w:rPr>
-          <w:bCs/>
-          <w:lang w:val="en-US"/>
-        </w:rPr>
-        <w:t xml:space="preserve"> ones (like decreasing teachers’ planning hours),</w:t>
-      </w:r>
-      <w:r>
-        <w:rPr>
-          <w:bCs/>
+      <w:proofErr w:type="spellStart"/>
+      <w:r>
+        <w:rPr>
+          <w:bCs/>
+          <w:highlight w:val="lightGray"/>
+          <w:lang w:val="en-US"/>
+        </w:rPr>
+        <w:t>requires</w:t>
+      </w:r>
+      <w:proofErr w:type="spellEnd"/>
+      <w:r>
+        <w:rPr>
+          <w:bCs/>
+          <w:highlight w:val="lightGray"/>
           <w:lang w:val="en-US"/>
         </w:rPr>
         <w:t xml:space="preserve"> </w:t>
       </w:r>
-      <w:r>
-        <w:rPr>
-          <w:bCs/>
-          <w:lang w:val="en-US"/>
-        </w:rPr>
-        <w:t>the</w:t>
-      </w:r>
-      <w:r>
-        <w:rPr>
-          <w:bCs/>
-          <w:lang w:val="en-US"/>
-        </w:rPr>
-        <w:t xml:space="preserve"> new PLE dares to help solving. </w:t>
-      </w:r>
-    </w:p>
-    <w:p>
-      <w:pPr>
-        <w:jc w:val="both"/>
-        <w:rPr>
-          <w:bCs/>
-          <w:lang w:val="en-US"/>
-        </w:rPr>
-      </w:pPr>
-      <w:r>
-        <w:rPr>
-          <w:bCs/>
-          <w:lang w:val="en-US"/>
-        </w:rPr>
-        <w:t>While new PLE in being developed, it is already clear that the development of it results in innovation and the biggest challenge with a software, and especially with that software which include</w:t>
-      </w:r>
-      <w:r>
-        <w:rPr>
-          <w:bCs/>
-          <w:lang w:val="en-US"/>
-        </w:rPr>
-        <w:t>s</w:t>
-      </w:r>
-      <w:r>
-        <w:rPr>
-          <w:bCs/>
+      <w:proofErr w:type="spellStart"/>
+      <w:r>
+        <w:rPr>
+          <w:bCs/>
+          <w:highlight w:val="lightGray"/>
+          <w:lang w:val="en-US"/>
+        </w:rPr>
+        <w:t>interactive</w:t>
+      </w:r>
+      <w:proofErr w:type="spellEnd"/>
+      <w:r>
+        <w:rPr>
+          <w:bCs/>
+          <w:highlight w:val="lightGray"/>
           <w:lang w:val="en-US"/>
         </w:rPr>
         <w:t xml:space="preserve"> </w:t>
       </w:r>
-      <w:r>
-        <w:rPr>
-          <w:bCs/>
-          <w:lang w:val="en-US"/>
-        </w:rPr>
-        <w:t>something totally new</w:t>
-      </w:r>
-      <w:r>
-        <w:rPr>
-          <w:bCs/>
-          <w:lang w:val="en-US"/>
-        </w:rPr>
-        <w:t>, is to sell it to actual clients.</w:t>
-      </w:r>
-      <w:r>
-        <w:rPr>
-          <w:bCs/>
-          <w:lang w:val="en-US"/>
-        </w:rPr>
-        <w:t xml:space="preserve"> </w:t>
-      </w:r>
-      <w:r>
-        <w:rPr>
-          <w:bCs/>
-          <w:lang w:val="en-US"/>
-        </w:rPr>
-        <w:t>For pupils to be able to get all mentioned above advantages of using a new PLE, it is necessary that school</w:t>
-      </w:r>
-      <w:r>
-        <w:rPr>
-          <w:bCs/>
-          <w:lang w:val="en-US"/>
-        </w:rPr>
-        <w:t>s</w:t>
-      </w:r>
-      <w:r>
-        <w:rPr>
-          <w:bCs/>
-          <w:lang w:val="en-US"/>
-        </w:rPr>
-        <w:t xml:space="preserve"> adapt it in their teaching activities. Thus </w:t>
-      </w:r>
       <w:proofErr w:type="spellStart"/>
       <w:r>
         <w:rPr>
           <w:bCs/>
-          <w:lang w:val="en-US"/>
-        </w:rPr>
-        <w:t>Almerin</w:t>
+          <w:highlight w:val="lightGray"/>
+          <w:lang w:val="en-US"/>
+        </w:rPr>
+        <w:t>classrooms</w:t>
       </w:r>
       <w:proofErr w:type="spellEnd"/>
       <w:r>
         <w:rPr>
           <w:bCs/>
-          <w:lang w:val="en-US"/>
-        </w:rPr>
-        <w:t xml:space="preserve"> client</w:t>
-      </w:r>
-      <w:r>
-        <w:rPr>
-          <w:bCs/>
-          <w:lang w:val="en-US"/>
-        </w:rPr>
-        <w:t>s</w:t>
-      </w:r>
-      <w:r>
-        <w:rPr>
-          <w:bCs/>
-          <w:lang w:val="en-US"/>
-        </w:rPr>
-        <w:t xml:space="preserve"> are </w:t>
-      </w:r>
-      <w:r>
-        <w:rPr>
-          <w:bCs/>
-          <w:lang w:val="en-US"/>
-        </w:rPr>
-        <w:t xml:space="preserve">actually </w:t>
-      </w:r>
-      <w:r>
-        <w:rPr>
-          <w:bCs/>
-          <w:lang w:val="en-US"/>
-        </w:rPr>
-        <w:t>schools and</w:t>
-      </w:r>
-      <w:r>
-        <w:rPr>
-          <w:bCs/>
-          <w:lang w:val="en-US"/>
-        </w:rPr>
-        <w:t xml:space="preserve"> to be more particular – teachers,</w:t>
-      </w:r>
-      <w:r>
-        <w:rPr>
-          <w:bCs/>
-          <w:lang w:val="en-US"/>
-        </w:rPr>
-        <w:t xml:space="preserve"> </w:t>
-      </w:r>
-      <w:r>
-        <w:rPr>
-          <w:bCs/>
-          <w:lang w:val="en-US"/>
-        </w:rPr>
-        <w:t xml:space="preserve">who will actually be using </w:t>
-      </w:r>
-      <w:r>
-        <w:rPr>
-          <w:bCs/>
-          <w:lang w:val="en-US"/>
-        </w:rPr>
-        <w:t xml:space="preserve">the new </w:t>
-      </w:r>
-      <w:r>
-        <w:rPr>
-          <w:bCs/>
-          <w:lang w:val="en-US"/>
-        </w:rPr>
-        <w:t>software</w:t>
-      </w:r>
-      <w:r>
-        <w:rPr>
-          <w:bCs/>
-          <w:lang w:val="en-US"/>
-        </w:rPr>
-        <w:t xml:space="preserve"> and </w:t>
-      </w:r>
-      <w:r>
-        <w:rPr>
-          <w:bCs/>
-          <w:lang w:val="en-US"/>
-        </w:rPr>
-        <w:t xml:space="preserve">whose opinion </w:t>
-      </w:r>
-      <w:r>
-        <w:rPr>
-          <w:bCs/>
-          <w:lang w:val="en-US"/>
-        </w:rPr>
-        <w:t>has</w:t>
-      </w:r>
-      <w:r>
-        <w:rPr>
-          <w:bCs/>
-          <w:lang w:val="en-US"/>
-        </w:rPr>
-        <w:t xml:space="preserve"> a big weight in schools’ </w:t>
-      </w:r>
-      <w:r>
-        <w:rPr>
-          <w:bCs/>
-          <w:lang w:val="en-US"/>
-        </w:rPr>
-        <w:t xml:space="preserve">overall </w:t>
-      </w:r>
-      <w:r>
-        <w:rPr>
-          <w:bCs/>
-          <w:lang w:val="en-US"/>
-        </w:rPr>
-        <w:t xml:space="preserve">decision on whether to take </w:t>
-      </w:r>
-      <w:r>
-        <w:rPr>
-          <w:bCs/>
-          <w:lang w:val="en-US"/>
-        </w:rPr>
-        <w:t>it</w:t>
-      </w:r>
-      <w:r>
-        <w:rPr>
-          <w:bCs/>
-          <w:lang w:val="en-US"/>
-        </w:rPr>
-        <w:t xml:space="preserve"> into </w:t>
-      </w:r>
-      <w:r>
-        <w:rPr>
-          <w:bCs/>
-          <w:lang w:val="en-US"/>
-        </w:rPr>
-        <w:t xml:space="preserve">the </w:t>
-      </w:r>
-      <w:r>
-        <w:rPr>
-          <w:bCs/>
-          <w:lang w:val="en-US"/>
-        </w:rPr>
-        <w:t>use or not</w:t>
-      </w:r>
-      <w:r>
-        <w:rPr>
-          <w:bCs/>
-          <w:lang w:val="en-US"/>
-        </w:rPr>
-        <w:t>.</w:t>
-      </w:r>
-      <w:r>
-        <w:rPr>
-          <w:bCs/>
-          <w:lang w:val="en-US"/>
-        </w:rPr>
-        <w:t xml:space="preserve"> That’s why I want to study primarily teachers in the context of adoption of a new PLE.</w:t>
-      </w:r>
-      <w:r>
-        <w:rPr>
-          <w:bCs/>
-          <w:lang w:val="en-US"/>
-        </w:rPr>
-        <w:t xml:space="preserve"> As a result of my research I want to find answers on the basic question of ‘why teachers would want to adapt new PLE in their teaching activities?’ in order for </w:t>
-      </w:r>
-      <w:proofErr w:type="spellStart"/>
-      <w:r>
-        <w:rPr>
-          <w:bCs/>
-          <w:lang w:val="en-US"/>
-        </w:rPr>
-        <w:t>Almerin</w:t>
-      </w:r>
-      <w:proofErr w:type="spellEnd"/>
-      <w:r>
-        <w:rPr>
-          <w:bCs/>
-          <w:lang w:val="en-US"/>
-        </w:rPr>
-        <w:t xml:space="preserve"> to use </w:t>
-      </w:r>
-      <w:r>
-        <w:rPr>
-          <w:bCs/>
-          <w:lang w:val="en-US"/>
-        </w:rPr>
-        <w:t>these answers</w:t>
-      </w:r>
-      <w:r>
-        <w:rPr>
-          <w:bCs/>
-          <w:lang w:val="en-US"/>
-        </w:rPr>
-        <w:t xml:space="preserve"> as arguments in their selling campaign.</w:t>
-      </w:r>
+          <w:highlight w:val="lightGray"/>
+          <w:lang w:val="en-US"/>
+        </w:rPr>
+        <w:t xml:space="preserve"> with personalized ICT solutions.</w:t>
+      </w:r>
+    </w:p>
+    <w:p>
+      <w:pPr>
+        <w:pStyle w:val="a3"/>
+        <w:ind w:left="360"/>
+        <w:jc w:val="both"/>
+        <w:rPr>
+          <w:bCs/>
+          <w:highlight w:val="lightGray"/>
+          <w:lang w:val="en-US"/>
+        </w:rPr>
+      </w:pPr>
+    </w:p>
+    <w:p>
+      <w:pPr>
+        <w:pStyle w:val="a3"/>
+        <w:ind w:left="360"/>
+        <w:jc w:val="both"/>
+        <w:rPr>
+          <w:bCs/>
+          <w:highlight w:val="lightGray"/>
+          <w:lang w:val="en-US"/>
+        </w:rPr>
+      </w:pPr>
+      <w:r>
+        <w:rPr>
+          <w:bCs/>
+          <w:highlight w:val="lightGray"/>
+          <w:lang w:val="en-US"/>
+        </w:rPr>
+        <w:t>(IMAILE portal)</w:t>
+      </w:r>
+    </w:p>
+    <w:p>
+      <w:pPr>
+        <w:jc w:val="both"/>
+        <w:rPr>
+          <w:bCs/>
+          <w:lang w:val="en-US"/>
+        </w:rPr>
+      </w:pPr>
+    </w:p>
+    <w:p>
+      <w:pPr>
+        <w:jc w:val="both"/>
+        <w:rPr>
+          <w:bCs/>
+          <w:lang w:val="en-US"/>
+        </w:rPr>
+      </w:pPr>
     </w:p>
     <w:p>
       <w:pPr>
@@ -2111,155 +3043,6 @@
           <w:highlight w:val="darkGray"/>
           <w:lang w:val="en-US"/>
         </w:rPr>
-        <w:t>The importance of</w:t>
-      </w:r>
-      <w:r>
-        <w:rPr>
-          <w:bCs/>
-          <w:highlight w:val="darkGray"/>
-          <w:lang w:val="en-US"/>
-        </w:rPr>
-        <w:t xml:space="preserve"> </w:t>
-      </w:r>
-      <w:r>
-        <w:rPr>
-          <w:bCs/>
-          <w:highlight w:val="darkGray"/>
-          <w:lang w:val="en-US"/>
-        </w:rPr>
-        <w:t>PLE</w:t>
-      </w:r>
-      <w:r>
-        <w:rPr>
-          <w:bCs/>
-          <w:highlight w:val="darkGray"/>
-          <w:lang w:val="en-US"/>
-        </w:rPr>
-        <w:t>I</w:t>
-      </w:r>
-      <w:r>
-        <w:rPr>
-          <w:bCs/>
-          <w:highlight w:val="darkGray"/>
-          <w:lang w:val="en-US"/>
-        </w:rPr>
-        <w:t>:</w:t>
-      </w:r>
-    </w:p>
-    <w:p>
-      <w:pPr>
-        <w:jc w:val="both"/>
-        <w:rPr>
-          <w:bCs/>
-          <w:lang w:val="en-US"/>
-        </w:rPr>
-      </w:pPr>
-      <w:r>
-        <w:rPr>
-          <w:bCs/>
-          <w:lang w:val="en-US"/>
-        </w:rPr>
-        <w:t xml:space="preserve">Pupils </w:t>
-      </w:r>
-      <w:r>
-        <w:rPr>
-          <w:bCs/>
-          <w:lang w:val="en-US"/>
-        </w:rPr>
-        <w:t>of K-12 (</w:t>
-      </w:r>
-      <w:r>
-        <w:rPr>
-          <w:bCs/>
-          <w:lang w:val="en-US"/>
-        </w:rPr>
-        <w:t>primary and secondary schools</w:t>
-      </w:r>
-      <w:r>
-        <w:rPr>
-          <w:bCs/>
-          <w:lang w:val="en-US"/>
-        </w:rPr>
-        <w:t>),</w:t>
-      </w:r>
-      <w:r>
-        <w:rPr>
-          <w:bCs/>
-          <w:lang w:val="en-US"/>
-        </w:rPr>
-        <w:t xml:space="preserve"> for whom </w:t>
-      </w:r>
-      <w:r>
-        <w:rPr>
-          <w:bCs/>
-          <w:lang w:val="en-US"/>
-        </w:rPr>
-        <w:t>PLE</w:t>
-      </w:r>
-      <w:r>
-        <w:rPr>
-          <w:bCs/>
-          <w:lang w:val="en-US"/>
-        </w:rPr>
-        <w:t>I</w:t>
-      </w:r>
-      <w:r>
-        <w:rPr>
-          <w:bCs/>
-          <w:lang w:val="en-US"/>
-        </w:rPr>
-        <w:t xml:space="preserve"> is intended, need support in their studies the most because they are still so unexperienced, not mature and having their heads twisted because of large amounts of new information and choices of professions for the future career. Thus learning support and responsibility of the entire process lies on the shoulders of teachers and parents. New PLE dares to </w:t>
-      </w:r>
-      <w:r>
-        <w:rPr>
-          <w:bCs/>
-          <w:lang w:val="en-US"/>
-        </w:rPr>
-        <w:t xml:space="preserve">help teachers in their daily work and </w:t>
-      </w:r>
-      <w:r>
-        <w:rPr>
-          <w:bCs/>
-          <w:lang w:val="en-US"/>
-        </w:rPr>
-        <w:t>give a hand to students and their parents</w:t>
-      </w:r>
-      <w:r>
-        <w:rPr>
-          <w:bCs/>
-          <w:lang w:val="en-US"/>
-        </w:rPr>
-        <w:t xml:space="preserve"> guiding</w:t>
-      </w:r>
-      <w:r>
-        <w:rPr>
-          <w:bCs/>
-          <w:lang w:val="en-US"/>
-        </w:rPr>
-        <w:t xml:space="preserve"> them through the dark forest of education</w:t>
-      </w:r>
-      <w:r>
-        <w:rPr>
-          <w:bCs/>
-          <w:lang w:val="en-US"/>
-        </w:rPr>
-        <w:t>.</w:t>
-      </w:r>
-    </w:p>
-    <w:p>
-      <w:pPr>
-        <w:jc w:val="both"/>
-        <w:rPr>
-          <w:bCs/>
-          <w:lang w:val="en-US"/>
-        </w:rPr>
-      </w:pPr>
-      <w:r>
-        <w:rPr>
-          <w:bCs/>
-          <w:highlight w:val="darkGray"/>
-          <w:lang w:val="en-US"/>
-        </w:rPr>
         <w:t>Problems of existing PLEs:</w:t>
       </w:r>
     </w:p>
@@ -2296,7 +3079,6 @@
           <w:highlight w:val="lightGray"/>
           <w:lang w:val="en-US"/>
         </w:rPr>
-        <w:lastRenderedPageBreak/>
         <w:t xml:space="preserve">The challenge of the existing solutions and software to support PLE is two-fold. Firstly the solutions focus on only some of the features that PLE needs and on the other hand they are mostly mended to university users (young adults) who can take the responsible of their own </w:t>
       </w:r>
       <w:proofErr w:type="gramStart"/>
@@ -2774,6 +3556,7 @@
                 <w:sz w:val="18"/>
                 <w:szCs w:val="18"/>
               </w:rPr>
+              <w:lastRenderedPageBreak/>
               <w:t xml:space="preserve">LTISD </w:t>
             </w:r>
             <w:proofErr w:type="spellStart"/>
@@ -3778,16 +4561,7 @@
           <w:highlight w:val="lightGray"/>
           <w:lang w:val="en-US"/>
         </w:rPr>
-        <w:t xml:space="preserve"> scanning for PLE for the K-12 education is that the market doesn’t have yet fully functional PLE–platform to be recommended. The vide implementation of new pedagogies, </w:t>
-      </w:r>
-      <w:r>
-        <w:rPr>
-          <w:bCs/>
-          <w:highlight w:val="lightGray"/>
-          <w:lang w:val="en-US"/>
-        </w:rPr>
-        <w:lastRenderedPageBreak/>
-        <w:t>equipment and methods challenge the market. The new needs from the primary and secondary education students, teachers and parents can’t be answered platform which have been created for universities in the first hand.</w:t>
+        <w:t xml:space="preserve"> scanning for PLE for the K-12 education is that the market doesn’t have yet fully functional PLE–platform to be recommended. The vide implementation of new pedagogies, equipment and methods challenge the market. The new needs from the primary and secondary education students, teachers and parents can’t be answered platform which have been created for universities in the first hand.</w:t>
       </w:r>
       <w:r>
         <w:rPr>
@@ -4051,6 +4825,7 @@
           <w:bCs/>
           <w:lang w:val="en-US"/>
         </w:rPr>
+        <w:lastRenderedPageBreak/>
         <w:t>BYOD</w:t>
       </w:r>
     </w:p>
@@ -4142,14 +4917,23 @@
       <w:pPr>
         <w:jc w:val="both"/>
         <w:rPr>
-          <w:bCs/>
-          <w:lang w:val="en-US"/>
-        </w:rPr>
-      </w:pPr>
+          <w:color w:val="FF0000"/>
+          <w:lang w:val="en-US"/>
+        </w:rPr>
+      </w:pPr>
+      <w:r>
+        <w:rPr>
+          <w:bCs/>
+          <w:color w:val="FF0000"/>
+          <w:lang w:val="en-US"/>
+        </w:rPr>
+        <w:t xml:space="preserve">Choosing this particular topic has first of all a practical reason – to benefit the company I am working for – </w:t>
+      </w:r>
       <w:proofErr w:type="spellStart"/>
       <w:r>
         <w:rPr>
           <w:bCs/>
+          <w:color w:val="FF0000"/>
           <w:lang w:val="en-US"/>
         </w:rPr>
         <w:t>Almerin</w:t>
@@ -4158,6 +4942,73 @@
       <w:r>
         <w:rPr>
           <w:bCs/>
+          <w:color w:val="FF0000"/>
+          <w:lang w:val="en-US"/>
+        </w:rPr>
+        <w:t xml:space="preserve"> Ky. </w:t>
+      </w:r>
+      <w:proofErr w:type="spellStart"/>
+      <w:r>
+        <w:rPr>
+          <w:color w:val="FF0000"/>
+          <w:lang w:val="en-US"/>
+        </w:rPr>
+        <w:t>Almerin</w:t>
+      </w:r>
+      <w:proofErr w:type="spellEnd"/>
+      <w:r>
+        <w:rPr>
+          <w:color w:val="FF0000"/>
+          <w:lang w:val="en-US"/>
+        </w:rPr>
+        <w:t xml:space="preserve"> was founded as a response to appearing on the horizon of the IMAILE project, the project on a European level which addresses the area of ICT in the field of Education and e-learning. During personal chat with CEO of </w:t>
+      </w:r>
+      <w:proofErr w:type="spellStart"/>
+      <w:r>
+        <w:rPr>
+          <w:color w:val="FF0000"/>
+          <w:lang w:val="en-US"/>
+        </w:rPr>
+        <w:t>Almerin</w:t>
+      </w:r>
+      <w:proofErr w:type="spellEnd"/>
+      <w:r>
+        <w:rPr>
+          <w:color w:val="FF0000"/>
+          <w:lang w:val="en-US"/>
+        </w:rPr>
+        <w:t xml:space="preserve"> company, he said that the challenges what IMAILE project addresses (listed below) worries him too, and being a father of two kids, he felt like proactively doing something about it. So after he found out information about IMAILE, he established the company and applied for participation in the project. Since in the very beginning he had very talented people in the team, the whole company managed to get selected as one of the suppliers of ICT solution for IMAILE.</w:t>
+      </w:r>
+    </w:p>
+    <w:p>
+      <w:pPr>
+        <w:jc w:val="both"/>
+        <w:rPr>
+          <w:bCs/>
+          <w:lang w:val="en-US"/>
+        </w:rPr>
+      </w:pPr>
+    </w:p>
+    <w:p>
+      <w:pPr>
+        <w:jc w:val="both"/>
+        <w:rPr>
+          <w:bCs/>
+          <w:lang w:val="en-US"/>
+        </w:rPr>
+      </w:pPr>
+      <w:proofErr w:type="spellStart"/>
+      <w:r>
+        <w:rPr>
+          <w:bCs/>
+          <w:lang w:val="en-US"/>
+        </w:rPr>
+        <w:t>Almerin</w:t>
+      </w:r>
+      <w:proofErr w:type="spellEnd"/>
+      <w:r>
+        <w:rPr>
+          <w:bCs/>
           <w:lang w:val="en-US"/>
         </w:rPr>
         <w:t xml:space="preserve"> in its development of PLE </w:t>
@@ -4285,8 +5136,63 @@
         </w:rPr>
         <w:t xml:space="preserve"> personalized learning demand.</w:t>
       </w:r>
-      <w:bookmarkStart w:id="0" w:name="_GoBack"/>
-      <w:bookmarkEnd w:id="0"/>
+    </w:p>
+    <w:p>
+      <w:pPr>
+        <w:jc w:val="both"/>
+        <w:rPr>
+          <w:bCs/>
+          <w:lang w:val="en-US"/>
+        </w:rPr>
+      </w:pPr>
+    </w:p>
+    <w:p>
+      <w:pPr>
+        <w:jc w:val="both"/>
+        <w:rPr>
+          <w:bCs/>
+          <w:lang w:val="en-US"/>
+        </w:rPr>
+      </w:pPr>
+      <w:r>
+        <w:rPr>
+          <w:bCs/>
+          <w:lang w:val="en-US"/>
+        </w:rPr>
+        <w:t xml:space="preserve">While new PLE in being developed, it is already clear that the development of it results in innovation and the biggest challenge with a software, and especially with that software which includes something totally new, is to sell it to actual clients. For pupils to be able to get all mentioned above advantages of using a new PLE, it is necessary that schools adapt it in their teaching activities. Thus </w:t>
+      </w:r>
+      <w:proofErr w:type="spellStart"/>
+      <w:r>
+        <w:rPr>
+          <w:bCs/>
+          <w:lang w:val="en-US"/>
+        </w:rPr>
+        <w:t>Almerin</w:t>
+      </w:r>
+      <w:proofErr w:type="spellEnd"/>
+      <w:r>
+        <w:rPr>
+          <w:bCs/>
+          <w:lang w:val="en-US"/>
+        </w:rPr>
+        <w:t xml:space="preserve"> clients are actually schools and to be more particular – teachers, who will actually be using the new software and whose opinion has a big weight in schools’ overall decision on whether to take it into the use or not. That’s why I want to study primarily teachers in the context of adoption of a new PLE. As a result of my research I want to find answers on the basic question of ‘why teachers would want to adapt new PLE in their teaching activities?’ in order for </w:t>
+      </w:r>
+      <w:proofErr w:type="spellStart"/>
+      <w:r>
+        <w:rPr>
+          <w:bCs/>
+          <w:lang w:val="en-US"/>
+        </w:rPr>
+        <w:t>Almerin</w:t>
+      </w:r>
+      <w:proofErr w:type="spellEnd"/>
+      <w:r>
+        <w:rPr>
+          <w:bCs/>
+          <w:lang w:val="en-US"/>
+        </w:rPr>
+        <w:t xml:space="preserve"> to use these answers as arguments in their selling campaign.</w:t>
+      </w:r>
     </w:p>
     <w:p>
       <w:pPr>
@@ -4528,6 +5434,7 @@
           <w:szCs w:val="24"/>
           <w:lang w:val="en-US"/>
         </w:rPr>
+        <w:lastRenderedPageBreak/>
         <w:t>Venkatesh</w:t>
       </w:r>
       <w:proofErr w:type="spellEnd"/>
@@ -4869,6 +5776,7 @@
       <w:pPr>
         <w:rPr>
           <w:bCs/>
+          <w:color w:val="FF0000"/>
           <w:lang w:val="en-US"/>
         </w:rPr>
       </w:pPr>
@@ -4908,6 +5816,600 @@
           <w:lang w:val="en-US"/>
         </w:rPr>
         <w:t>State of the art in Personal Learning Environments</w:t>
+      </w:r>
+      <w:r>
+        <w:rPr>
+          <w:bCs/>
+          <w:lang w:val="en-US"/>
+        </w:rPr>
+        <w:t xml:space="preserve"> </w:t>
+      </w:r>
+      <w:r>
+        <w:rPr>
+          <w:bCs/>
+          <w:color w:val="FF0000"/>
+          <w:lang w:val="en-US"/>
+        </w:rPr>
+        <w:t>(incomplete)</w:t>
+      </w:r>
+    </w:p>
+    <w:p>
+      <w:pPr>
+        <w:rPr>
+          <w:rFonts w:ascii="Arial" w:hAnsi="Arial" w:cs="Arial"/>
+          <w:color w:val="222222"/>
+          <w:sz w:val="20"/>
+          <w:szCs w:val="20"/>
+          <w:shd w:val="clear" w:color="auto" w:fill="FFFFFF"/>
+        </w:rPr>
+      </w:pPr>
+      <w:r>
+        <w:rPr>
+          <w:rFonts w:ascii="Arial" w:hAnsi="Arial" w:cs="Arial"/>
+          <w:color w:val="222222"/>
+          <w:sz w:val="20"/>
+          <w:szCs w:val="20"/>
+          <w:shd w:val="clear" w:color="auto" w:fill="FFFFFF"/>
+          <w:lang w:val="en-US"/>
+        </w:rPr>
+        <w:t>Martindale, T., &amp; Dowdy, M. (2010). Personal learning environments.</w:t>
+      </w:r>
+      <w:r>
+        <w:rPr>
+          <w:rStyle w:val="apple-converted-space"/>
+          <w:rFonts w:ascii="Arial" w:hAnsi="Arial" w:cs="Arial"/>
+          <w:color w:val="222222"/>
+          <w:sz w:val="20"/>
+          <w:szCs w:val="20"/>
+          <w:shd w:val="clear" w:color="auto" w:fill="FFFFFF"/>
+          <w:lang w:val="en-US"/>
+        </w:rPr>
+        <w:t> </w:t>
+      </w:r>
+      <w:proofErr w:type="spellStart"/>
+      <w:r>
+        <w:rPr>
+          <w:rFonts w:ascii="Arial" w:hAnsi="Arial" w:cs="Arial"/>
+          <w:i/>
+          <w:iCs/>
+          <w:color w:val="222222"/>
+          <w:sz w:val="20"/>
+          <w:szCs w:val="20"/>
+          <w:shd w:val="clear" w:color="auto" w:fill="FFFFFF"/>
+        </w:rPr>
+        <w:t>Emerging</w:t>
+      </w:r>
+      <w:proofErr w:type="spellEnd"/>
+      <w:r>
+        <w:rPr>
+          <w:rFonts w:ascii="Arial" w:hAnsi="Arial" w:cs="Arial"/>
+          <w:i/>
+          <w:iCs/>
+          <w:color w:val="222222"/>
+          <w:sz w:val="20"/>
+          <w:szCs w:val="20"/>
+          <w:shd w:val="clear" w:color="auto" w:fill="FFFFFF"/>
+        </w:rPr>
+        <w:t xml:space="preserve"> </w:t>
+      </w:r>
+      <w:proofErr w:type="spellStart"/>
+      <w:r>
+        <w:rPr>
+          <w:rFonts w:ascii="Arial" w:hAnsi="Arial" w:cs="Arial"/>
+          <w:i/>
+          <w:iCs/>
+          <w:color w:val="222222"/>
+          <w:sz w:val="20"/>
+          <w:szCs w:val="20"/>
+          <w:shd w:val="clear" w:color="auto" w:fill="FFFFFF"/>
+        </w:rPr>
+        <w:t>technologies</w:t>
+      </w:r>
+      <w:proofErr w:type="spellEnd"/>
+      <w:r>
+        <w:rPr>
+          <w:rFonts w:ascii="Arial" w:hAnsi="Arial" w:cs="Arial"/>
+          <w:i/>
+          <w:iCs/>
+          <w:color w:val="222222"/>
+          <w:sz w:val="20"/>
+          <w:szCs w:val="20"/>
+          <w:shd w:val="clear" w:color="auto" w:fill="FFFFFF"/>
+        </w:rPr>
+        <w:t xml:space="preserve"> </w:t>
+      </w:r>
+      <w:proofErr w:type="spellStart"/>
+      <w:r>
+        <w:rPr>
+          <w:rFonts w:ascii="Arial" w:hAnsi="Arial" w:cs="Arial"/>
+          <w:i/>
+          <w:iCs/>
+          <w:color w:val="222222"/>
+          <w:sz w:val="20"/>
+          <w:szCs w:val="20"/>
+          <w:shd w:val="clear" w:color="auto" w:fill="FFFFFF"/>
+        </w:rPr>
+        <w:t>in</w:t>
+      </w:r>
+      <w:proofErr w:type="spellEnd"/>
+      <w:r>
+        <w:rPr>
+          <w:rFonts w:ascii="Arial" w:hAnsi="Arial" w:cs="Arial"/>
+          <w:i/>
+          <w:iCs/>
+          <w:color w:val="222222"/>
+          <w:sz w:val="20"/>
+          <w:szCs w:val="20"/>
+          <w:shd w:val="clear" w:color="auto" w:fill="FFFFFF"/>
+        </w:rPr>
+        <w:t xml:space="preserve"> </w:t>
+      </w:r>
+      <w:proofErr w:type="spellStart"/>
+      <w:r>
+        <w:rPr>
+          <w:rFonts w:ascii="Arial" w:hAnsi="Arial" w:cs="Arial"/>
+          <w:i/>
+          <w:iCs/>
+          <w:color w:val="222222"/>
+          <w:sz w:val="20"/>
+          <w:szCs w:val="20"/>
+          <w:shd w:val="clear" w:color="auto" w:fill="FFFFFF"/>
+        </w:rPr>
+        <w:t>distance</w:t>
+      </w:r>
+      <w:proofErr w:type="spellEnd"/>
+      <w:r>
+        <w:rPr>
+          <w:rFonts w:ascii="Arial" w:hAnsi="Arial" w:cs="Arial"/>
+          <w:i/>
+          <w:iCs/>
+          <w:color w:val="222222"/>
+          <w:sz w:val="20"/>
+          <w:szCs w:val="20"/>
+          <w:shd w:val="clear" w:color="auto" w:fill="FFFFFF"/>
+        </w:rPr>
+        <w:t xml:space="preserve"> </w:t>
+      </w:r>
+      <w:proofErr w:type="spellStart"/>
+      <w:r>
+        <w:rPr>
+          <w:rFonts w:ascii="Arial" w:hAnsi="Arial" w:cs="Arial"/>
+          <w:i/>
+          <w:iCs/>
+          <w:color w:val="222222"/>
+          <w:sz w:val="20"/>
+          <w:szCs w:val="20"/>
+          <w:shd w:val="clear" w:color="auto" w:fill="FFFFFF"/>
+        </w:rPr>
+        <w:t>education</w:t>
+      </w:r>
+      <w:proofErr w:type="spellEnd"/>
+      <w:r>
+        <w:rPr>
+          <w:rFonts w:ascii="Arial" w:hAnsi="Arial" w:cs="Arial"/>
+          <w:color w:val="222222"/>
+          <w:sz w:val="20"/>
+          <w:szCs w:val="20"/>
+          <w:shd w:val="clear" w:color="auto" w:fill="FFFFFF"/>
+        </w:rPr>
+        <w:t>, 177-193.</w:t>
+      </w:r>
+    </w:p>
+    <w:p>
+      <w:pPr>
+        <w:rPr>
+          <w:bCs/>
+          <w:lang w:val="en-US"/>
+        </w:rPr>
+      </w:pPr>
+      <w:proofErr w:type="spellStart"/>
+      <w:r>
+        <w:rPr>
+          <w:bCs/>
+          <w:lang w:val="en-US"/>
+        </w:rPr>
+        <w:t>Dabbagh</w:t>
+      </w:r>
+      <w:proofErr w:type="spellEnd"/>
+      <w:r>
+        <w:rPr>
+          <w:bCs/>
+          <w:lang w:val="en-US"/>
+        </w:rPr>
+        <w:t xml:space="preserve">, N., &amp; </w:t>
+      </w:r>
+      <w:proofErr w:type="spellStart"/>
+      <w:r>
+        <w:rPr>
+          <w:bCs/>
+          <w:lang w:val="en-US"/>
+        </w:rPr>
+        <w:t>Reo</w:t>
+      </w:r>
+      <w:proofErr w:type="spellEnd"/>
+      <w:r>
+        <w:rPr>
+          <w:bCs/>
+          <w:lang w:val="en-US"/>
+        </w:rPr>
+        <w:t>, R. (2011</w:t>
+      </w:r>
+      <w:r>
+        <w:rPr>
+          <w:bCs/>
+          <w:lang w:val="en-US"/>
+        </w:rPr>
+        <w:t>). Impact of Web 2.0 on higher education. In D. W. Surry, T.</w:t>
+      </w:r>
+      <w:r>
+        <w:rPr>
+          <w:bCs/>
+          <w:lang w:val="en-US"/>
+        </w:rPr>
+        <w:t xml:space="preserve"> </w:t>
+      </w:r>
+      <w:proofErr w:type="spellStart"/>
+      <w:r>
+        <w:rPr>
+          <w:bCs/>
+          <w:lang w:val="en-US"/>
+        </w:rPr>
+        <w:t>Stefurak</w:t>
+      </w:r>
+      <w:proofErr w:type="spellEnd"/>
+      <w:r>
+        <w:rPr>
+          <w:bCs/>
+          <w:lang w:val="en-US"/>
+        </w:rPr>
+        <w:t xml:space="preserve">, &amp; R. </w:t>
+      </w:r>
+      <w:r>
+        <w:rPr>
+          <w:bCs/>
+          <w:lang w:val="en-US"/>
+        </w:rPr>
+        <w:t>Gray (Eds.), Technology integration in higher education: Social and</w:t>
+      </w:r>
+      <w:r>
+        <w:rPr>
+          <w:bCs/>
+          <w:lang w:val="en-US"/>
+        </w:rPr>
+        <w:t xml:space="preserve"> </w:t>
+      </w:r>
+      <w:r>
+        <w:rPr>
+          <w:bCs/>
+          <w:lang w:val="en-US"/>
+        </w:rPr>
+        <w:t>organizational aspects (pp. 174–187). Hershey, PA: IGI Global.</w:t>
+      </w:r>
+    </w:p>
+    <w:p>
+      <w:pPr>
+        <w:rPr>
+          <w:bCs/>
+          <w:lang w:val="en-US"/>
+        </w:rPr>
+      </w:pPr>
+      <w:proofErr w:type="spellStart"/>
+      <w:r>
+        <w:rPr>
+          <w:bCs/>
+          <w:lang w:val="en-US"/>
+        </w:rPr>
+        <w:t>Dron</w:t>
+      </w:r>
+      <w:proofErr w:type="spellEnd"/>
+      <w:r>
+        <w:rPr>
+          <w:bCs/>
+          <w:lang w:val="en-US"/>
+        </w:rPr>
+        <w:t xml:space="preserve">, J. (2007). Control and constraint in e-learning: Choosing when to choose. </w:t>
+      </w:r>
+      <w:r>
+        <w:rPr>
+          <w:bCs/>
+          <w:lang w:val="en-US"/>
+        </w:rPr>
+        <w:t>Hershey,</w:t>
+      </w:r>
+      <w:r>
+        <w:rPr>
+          <w:bCs/>
+          <w:lang w:val="en-US"/>
+        </w:rPr>
+        <w:t xml:space="preserve"> </w:t>
+      </w:r>
+      <w:r>
+        <w:rPr>
+          <w:bCs/>
+          <w:lang w:val="en-US"/>
+        </w:rPr>
+        <w:t>PA: Idea Group.</w:t>
+      </w:r>
+    </w:p>
+    <w:p>
+      <w:pPr>
+        <w:rPr>
+          <w:bCs/>
+          <w:lang w:val="fi-FI"/>
+        </w:rPr>
+      </w:pPr>
+      <w:r>
+        <w:rPr>
+          <w:bCs/>
+          <w:lang w:val="en-US"/>
+        </w:rPr>
+        <w:t>EDUCAUSE Learning Initiative (ELI) (2009). The seven things you should know about…</w:t>
+      </w:r>
+      <w:r>
+        <w:rPr>
+          <w:bCs/>
+          <w:lang w:val="en-US"/>
+        </w:rPr>
+        <w:t xml:space="preserve"> Personal Learning </w:t>
+      </w:r>
+      <w:r>
+        <w:rPr>
+          <w:bCs/>
+          <w:lang w:val="en-US"/>
+        </w:rPr>
+        <w:t xml:space="preserve">Environments. Available from. </w:t>
+      </w:r>
+      <w:hyperlink r:id="rId7" w:history="1">
+        <w:r>
+          <w:rPr>
+            <w:rStyle w:val="a4"/>
+            <w:bCs/>
+            <w:lang w:val="fi-FI"/>
+          </w:rPr>
+          <w:t>http://net.educause.edu/ir/library/pdf/ELI7049.pdf</w:t>
+        </w:r>
+      </w:hyperlink>
+    </w:p>
+    <w:p>
+      <w:pPr>
+        <w:rPr>
+          <w:bCs/>
+          <w:lang w:val="en-US"/>
+        </w:rPr>
+      </w:pPr>
+      <w:proofErr w:type="spellStart"/>
+      <w:r>
+        <w:rPr>
+          <w:bCs/>
+          <w:lang w:val="fi-FI"/>
+        </w:rPr>
+        <w:t>McGloughlin</w:t>
+      </w:r>
+      <w:proofErr w:type="spellEnd"/>
+      <w:r>
+        <w:rPr>
+          <w:bCs/>
+          <w:lang w:val="fi-FI"/>
+        </w:rPr>
+        <w:t xml:space="preserve">, C., &amp; Lee, M. J. W. (2010). </w:t>
+      </w:r>
+      <w:proofErr w:type="spellStart"/>
+      <w:r>
+        <w:rPr>
+          <w:bCs/>
+          <w:lang w:val="en-US"/>
+        </w:rPr>
+        <w:t>Personalised</w:t>
+      </w:r>
+      <w:proofErr w:type="spellEnd"/>
+      <w:r>
+        <w:rPr>
+          <w:bCs/>
+          <w:lang w:val="en-US"/>
+        </w:rPr>
+        <w:t xml:space="preserve"> and </w:t>
+      </w:r>
+      <w:proofErr w:type="spellStart"/>
+      <w:r>
+        <w:rPr>
+          <w:bCs/>
+          <w:lang w:val="en-US"/>
+        </w:rPr>
+        <w:t>self regulated</w:t>
+      </w:r>
+      <w:proofErr w:type="spellEnd"/>
+      <w:r>
+        <w:rPr>
+          <w:bCs/>
+          <w:lang w:val="en-US"/>
+        </w:rPr>
+        <w:t xml:space="preserve"> learning in the</w:t>
+      </w:r>
+      <w:r>
+        <w:rPr>
+          <w:bCs/>
+          <w:lang w:val="en-US"/>
+        </w:rPr>
+        <w:t xml:space="preserve"> Web 2.0 era: </w:t>
+      </w:r>
+      <w:r>
+        <w:rPr>
+          <w:bCs/>
+          <w:lang w:val="en-US"/>
+        </w:rPr>
+        <w:t>International exemplars of innovative pedagogy using social software.</w:t>
+      </w:r>
+      <w:r>
+        <w:rPr>
+          <w:bCs/>
+          <w:lang w:val="en-US"/>
+        </w:rPr>
+        <w:t xml:space="preserve"> </w:t>
+      </w:r>
+      <w:r>
+        <w:rPr>
+          <w:bCs/>
+          <w:lang w:val="en-US"/>
+        </w:rPr>
+        <w:t>Australasian Journal of Educational Technology, 26(1), 28–43.</w:t>
+      </w:r>
+    </w:p>
+    <w:p>
+      <w:pPr>
+        <w:rPr>
+          <w:bCs/>
+          <w:lang w:val="en-US"/>
+        </w:rPr>
+      </w:pPr>
+      <w:proofErr w:type="spellStart"/>
+      <w:r>
+        <w:rPr>
+          <w:bCs/>
+          <w:lang w:val="en-US"/>
+        </w:rPr>
+        <w:t>Dabbagh</w:t>
+      </w:r>
+      <w:proofErr w:type="spellEnd"/>
+      <w:r>
+        <w:rPr>
+          <w:bCs/>
+          <w:lang w:val="en-US"/>
+        </w:rPr>
+        <w:t xml:space="preserve">, N., &amp; </w:t>
+      </w:r>
+      <w:proofErr w:type="spellStart"/>
+      <w:r>
+        <w:rPr>
+          <w:bCs/>
+          <w:lang w:val="en-US"/>
+        </w:rPr>
+        <w:t>Kitsantas</w:t>
+      </w:r>
+      <w:proofErr w:type="spellEnd"/>
+      <w:r>
+        <w:rPr>
+          <w:bCs/>
+          <w:lang w:val="en-US"/>
+        </w:rPr>
+        <w:t>, A. (2012). Personal Learning Environments, social media, and self-regulated learning: A natural formula for connecting formal and informal learning. </w:t>
+      </w:r>
+      <w:proofErr w:type="spellStart"/>
+      <w:r>
+        <w:rPr>
+          <w:b/>
+          <w:bCs/>
+          <w:i/>
+          <w:iCs/>
+        </w:rPr>
+        <w:t>The</w:t>
+      </w:r>
+      <w:proofErr w:type="spellEnd"/>
+      <w:r>
+        <w:rPr>
+          <w:b/>
+          <w:bCs/>
+          <w:i/>
+          <w:iCs/>
+        </w:rPr>
+        <w:t xml:space="preserve"> </w:t>
+      </w:r>
+      <w:proofErr w:type="spellStart"/>
+      <w:r>
+        <w:rPr>
+          <w:b/>
+          <w:bCs/>
+          <w:i/>
+          <w:iCs/>
+        </w:rPr>
+        <w:t>Internet</w:t>
+      </w:r>
+      <w:proofErr w:type="spellEnd"/>
+      <w:r>
+        <w:rPr>
+          <w:b/>
+          <w:bCs/>
+          <w:i/>
+          <w:iCs/>
+        </w:rPr>
+        <w:t xml:space="preserve"> </w:t>
+      </w:r>
+      <w:proofErr w:type="spellStart"/>
+      <w:r>
+        <w:rPr>
+          <w:b/>
+          <w:bCs/>
+          <w:i/>
+          <w:iCs/>
+        </w:rPr>
+        <w:t>and</w:t>
+      </w:r>
+      <w:proofErr w:type="spellEnd"/>
+      <w:r>
+        <w:rPr>
+          <w:b/>
+          <w:bCs/>
+          <w:i/>
+          <w:iCs/>
+        </w:rPr>
+        <w:t xml:space="preserve"> </w:t>
+      </w:r>
+      <w:proofErr w:type="spellStart"/>
+      <w:r>
+        <w:rPr>
+          <w:b/>
+          <w:bCs/>
+          <w:i/>
+          <w:iCs/>
+        </w:rPr>
+        <w:t>higher</w:t>
+      </w:r>
+      <w:proofErr w:type="spellEnd"/>
+      <w:r>
+        <w:rPr>
+          <w:b/>
+          <w:bCs/>
+          <w:i/>
+          <w:iCs/>
+        </w:rPr>
+        <w:t xml:space="preserve"> </w:t>
+      </w:r>
+      <w:proofErr w:type="spellStart"/>
+      <w:r>
+        <w:rPr>
+          <w:b/>
+          <w:bCs/>
+          <w:i/>
+          <w:iCs/>
+        </w:rPr>
+        <w:t>education</w:t>
+      </w:r>
+      <w:proofErr w:type="spellEnd"/>
+      <w:r>
+        <w:rPr>
+          <w:b/>
+          <w:bCs/>
+        </w:rPr>
+        <w:t>,</w:t>
+      </w:r>
+      <w:r>
+        <w:rPr>
+          <w:bCs/>
+        </w:rPr>
+        <w:t> </w:t>
+      </w:r>
+      <w:r>
+        <w:rPr>
+          <w:bCs/>
+          <w:i/>
+          <w:iCs/>
+        </w:rPr>
+        <w:t>15</w:t>
+      </w:r>
+      <w:r>
+        <w:rPr>
+          <w:bCs/>
+        </w:rPr>
+        <w:t>(1), 3-8.</w:t>
       </w:r>
     </w:p>
     <w:sectPr>
@@ -5298,6 +6800,155 @@
     </w:lvl>
   </w:abstractNum>
   <w:abstractNum w:abstractNumId="3" w15:restartNumberingAfterBreak="0">
+    <w:nsid w:val="30A74272"/>
+    <w:multiLevelType w:val="multilevel"/>
+    <w:tmpl w:val="8938D234"/>
+    <w:lvl w:ilvl="0">
+      <w:start w:val="1"/>
+      <w:numFmt w:val="bullet"/>
+      <w:lvlText w:val=""/>
+      <w:lvlJc w:val="left"/>
+      <w:pPr>
+        <w:tabs>
+          <w:tab w:val="num" w:pos="720"/>
+        </w:tabs>
+        <w:ind w:left="720" w:hanging="360"/>
+      </w:pPr>
+      <w:rPr>
+        <w:rFonts w:ascii="Symbol" w:hAnsi="Symbol" w:hint="default"/>
+        <w:sz w:val="20"/>
+      </w:rPr>
+    </w:lvl>
+    <w:lvl w:ilvl="1" w:tentative="1">
+      <w:start w:val="1"/>
+      <w:numFmt w:val="bullet"/>
+      <w:lvlText w:val="o"/>
+      <w:lvlJc w:val="left"/>
+      <w:pPr>
+        <w:tabs>
+          <w:tab w:val="num" w:pos="1440"/>
+        </w:tabs>
+        <w:ind w:left="1440" w:hanging="360"/>
+      </w:pPr>
+      <w:rPr>
+        <w:rFonts w:ascii="Courier New" w:hAnsi="Courier New" w:hint="default"/>
+        <w:sz w:val="20"/>
+      </w:rPr>
+    </w:lvl>
+    <w:lvl w:ilvl="2" w:tentative="1">
+      <w:start w:val="1"/>
+      <w:numFmt w:val="bullet"/>
+      <w:lvlText w:val=""/>
+      <w:lvlJc w:val="left"/>
+      <w:pPr>
+        <w:tabs>
+          <w:tab w:val="num" w:pos="2160"/>
+        </w:tabs>
+        <w:ind w:left="2160" w:hanging="360"/>
+      </w:pPr>
+      <w:rPr>
+        <w:rFonts w:ascii="Wingdings" w:hAnsi="Wingdings" w:hint="default"/>
+        <w:sz w:val="20"/>
+      </w:rPr>
+    </w:lvl>
+    <w:lvl w:ilvl="3" w:tentative="1">
+      <w:start w:val="1"/>
+      <w:numFmt w:val="bullet"/>
+      <w:lvlText w:val=""/>
+      <w:lvlJc w:val="left"/>
+      <w:pPr>
+        <w:tabs>
+          <w:tab w:val="num" w:pos="2880"/>
+        </w:tabs>
+        <w:ind w:left="2880" w:hanging="360"/>
+      </w:pPr>
+      <w:rPr>
+        <w:rFonts w:ascii="Wingdings" w:hAnsi="Wingdings" w:hint="default"/>
+        <w:sz w:val="20"/>
+      </w:rPr>
+    </w:lvl>
+    <w:lvl w:ilvl="4" w:tentative="1">
+      <w:start w:val="1"/>
+      <w:numFmt w:val="bullet"/>
+      <w:lvlText w:val=""/>
+      <w:lvlJc w:val="left"/>
+      <w:pPr>
+        <w:tabs>
+          <w:tab w:val="num" w:pos="3600"/>
+        </w:tabs>
+        <w:ind w:left="3600" w:hanging="360"/>
+      </w:pPr>
+      <w:rPr>
+        <w:rFonts w:ascii="Wingdings" w:hAnsi="Wingdings" w:hint="default"/>
+        <w:sz w:val="20"/>
+      </w:rPr>
+    </w:lvl>
+    <w:lvl w:ilvl="5" w:tentative="1">
+      <w:start w:val="1"/>
+      <w:numFmt w:val="bullet"/>
+      <w:lvlText w:val=""/>
+      <w:lvlJc w:val="left"/>
+      <w:pPr>
+        <w:tabs>
+          <w:tab w:val="num" w:pos="4320"/>
+        </w:tabs>
+        <w:ind w:left="4320" w:hanging="360"/>
+      </w:pPr>
+      <w:rPr>
+        <w:rFonts w:ascii="Wingdings" w:hAnsi="Wingdings" w:hint="default"/>
+        <w:sz w:val="20"/>
+      </w:rPr>
+    </w:lvl>
+    <w:lvl w:ilvl="6" w:tentative="1">
+      <w:start w:val="1"/>
+      <w:numFmt w:val="bullet"/>
+      <w:lvlText w:val=""/>
+      <w:lvlJc w:val="left"/>
+      <w:pPr>
+        <w:tabs>
+          <w:tab w:val="num" w:pos="5040"/>
+        </w:tabs>
+        <w:ind w:left="5040" w:hanging="360"/>
+      </w:pPr>
+      <w:rPr>
+        <w:rFonts w:ascii="Wingdings" w:hAnsi="Wingdings" w:hint="default"/>
+        <w:sz w:val="20"/>
+      </w:rPr>
+    </w:lvl>
+    <w:lvl w:ilvl="7" w:tentative="1">
+      <w:start w:val="1"/>
+      <w:numFmt w:val="bullet"/>
+      <w:lvlText w:val=""/>
+      <w:lvlJc w:val="left"/>
+      <w:pPr>
+        <w:tabs>
+          <w:tab w:val="num" w:pos="5760"/>
+        </w:tabs>
+        <w:ind w:left="5760" w:hanging="360"/>
+      </w:pPr>
+      <w:rPr>
+        <w:rFonts w:ascii="Wingdings" w:hAnsi="Wingdings" w:hint="default"/>
+        <w:sz w:val="20"/>
+      </w:rPr>
+    </w:lvl>
+    <w:lvl w:ilvl="8" w:tentative="1">
+      <w:start w:val="1"/>
+      <w:numFmt w:val="bullet"/>
+      <w:lvlText w:val=""/>
+      <w:lvlJc w:val="left"/>
+      <w:pPr>
+        <w:tabs>
+          <w:tab w:val="num" w:pos="6480"/>
+        </w:tabs>
+        <w:ind w:left="6480" w:hanging="360"/>
+      </w:pPr>
+      <w:rPr>
+        <w:rFonts w:ascii="Wingdings" w:hAnsi="Wingdings" w:hint="default"/>
+        <w:sz w:val="20"/>
+      </w:rPr>
+    </w:lvl>
+  </w:abstractNum>
+  <w:abstractNum w:abstractNumId="4" w15:restartNumberingAfterBreak="0">
     <w:nsid w:val="329B15AF"/>
     <w:multiLevelType w:val="hybridMultilevel"/>
     <w:tmpl w:val="40042418"/>
@@ -5410,7 +7061,7 @@
       </w:rPr>
     </w:lvl>
   </w:abstractNum>
-  <w:abstractNum w:abstractNumId="4" w15:restartNumberingAfterBreak="0">
+  <w:abstractNum w:abstractNumId="5" w15:restartNumberingAfterBreak="0">
     <w:nsid w:val="32C31920"/>
     <w:multiLevelType w:val="hybridMultilevel"/>
     <w:tmpl w:val="156A09F2"/>
@@ -5523,7 +7174,7 @@
       </w:rPr>
     </w:lvl>
   </w:abstractNum>
-  <w:abstractNum w:abstractNumId="5" w15:restartNumberingAfterBreak="0">
+  <w:abstractNum w:abstractNumId="6" w15:restartNumberingAfterBreak="0">
     <w:nsid w:val="3C6953B7"/>
     <w:multiLevelType w:val="hybridMultilevel"/>
     <w:tmpl w:val="CBA62E92"/>
@@ -5663,7 +7314,7 @@
       </w:rPr>
     </w:lvl>
   </w:abstractNum>
-  <w:abstractNum w:abstractNumId="6" w15:restartNumberingAfterBreak="0">
+  <w:abstractNum w:abstractNumId="7" w15:restartNumberingAfterBreak="0">
     <w:nsid w:val="3D5A5C85"/>
     <w:multiLevelType w:val="hybridMultilevel"/>
     <w:tmpl w:val="AA64545A"/>
@@ -5776,7 +7427,7 @@
       </w:rPr>
     </w:lvl>
   </w:abstractNum>
-  <w:abstractNum w:abstractNumId="7" w15:restartNumberingAfterBreak="0">
+  <w:abstractNum w:abstractNumId="8" w15:restartNumberingAfterBreak="0">
     <w:nsid w:val="668D03CA"/>
     <w:multiLevelType w:val="hybridMultilevel"/>
     <w:tmpl w:val="1C8C68DE"/>
@@ -5889,29 +7540,264 @@
       </w:rPr>
     </w:lvl>
   </w:abstractNum>
+  <w:abstractNum w:abstractNumId="9" w15:restartNumberingAfterBreak="0">
+    <w:nsid w:val="767C3AD0"/>
+    <w:multiLevelType w:val="hybridMultilevel"/>
+    <w:tmpl w:val="F238DF2C"/>
+    <w:lvl w:ilvl="0" w:tplc="04190001">
+      <w:start w:val="1"/>
+      <w:numFmt w:val="bullet"/>
+      <w:lvlText w:val=""/>
+      <w:lvlJc w:val="left"/>
+      <w:pPr>
+        <w:ind w:left="720" w:hanging="360"/>
+      </w:pPr>
+      <w:rPr>
+        <w:rFonts w:ascii="Symbol" w:hAnsi="Symbol" w:hint="default"/>
+      </w:rPr>
+    </w:lvl>
+    <w:lvl w:ilvl="1" w:tplc="04190003" w:tentative="1">
+      <w:start w:val="1"/>
+      <w:numFmt w:val="bullet"/>
+      <w:lvlText w:val="o"/>
+      <w:lvlJc w:val="left"/>
+      <w:pPr>
+        <w:ind w:left="1440" w:hanging="360"/>
+      </w:pPr>
+      <w:rPr>
+        <w:rFonts w:ascii="Courier New" w:hAnsi="Courier New" w:cs="Courier New" w:hint="default"/>
+      </w:rPr>
+    </w:lvl>
+    <w:lvl w:ilvl="2" w:tplc="04190005" w:tentative="1">
+      <w:start w:val="1"/>
+      <w:numFmt w:val="bullet"/>
+      <w:lvlText w:val=""/>
+      <w:lvlJc w:val="left"/>
+      <w:pPr>
+        <w:ind w:left="2160" w:hanging="360"/>
+      </w:pPr>
+      <w:rPr>
+        <w:rFonts w:ascii="Wingdings" w:hAnsi="Wingdings" w:hint="default"/>
+      </w:rPr>
+    </w:lvl>
+    <w:lvl w:ilvl="3" w:tplc="04190001" w:tentative="1">
+      <w:start w:val="1"/>
+      <w:numFmt w:val="bullet"/>
+      <w:lvlText w:val=""/>
+      <w:lvlJc w:val="left"/>
+      <w:pPr>
+        <w:ind w:left="2880" w:hanging="360"/>
+      </w:pPr>
+      <w:rPr>
+        <w:rFonts w:ascii="Symbol" w:hAnsi="Symbol" w:hint="default"/>
+      </w:rPr>
+    </w:lvl>
+    <w:lvl w:ilvl="4" w:tplc="04190003" w:tentative="1">
+      <w:start w:val="1"/>
+      <w:numFmt w:val="bullet"/>
+      <w:lvlText w:val="o"/>
+      <w:lvlJc w:val="left"/>
+      <w:pPr>
+        <w:ind w:left="3600" w:hanging="360"/>
+      </w:pPr>
+      <w:rPr>
+        <w:rFonts w:ascii="Courier New" w:hAnsi="Courier New" w:cs="Courier New" w:hint="default"/>
+      </w:rPr>
+    </w:lvl>
+    <w:lvl w:ilvl="5" w:tplc="04190005" w:tentative="1">
+      <w:start w:val="1"/>
+      <w:numFmt w:val="bullet"/>
+      <w:lvlText w:val=""/>
+      <w:lvlJc w:val="left"/>
+      <w:pPr>
+        <w:ind w:left="4320" w:hanging="360"/>
+      </w:pPr>
+      <w:rPr>
+        <w:rFonts w:ascii="Wingdings" w:hAnsi="Wingdings" w:hint="default"/>
+      </w:rPr>
+    </w:lvl>
+    <w:lvl w:ilvl="6" w:tplc="04190001" w:tentative="1">
+      <w:start w:val="1"/>
+      <w:numFmt w:val="bullet"/>
+      <w:lvlText w:val=""/>
+      <w:lvlJc w:val="left"/>
+      <w:pPr>
+        <w:ind w:left="5040" w:hanging="360"/>
+      </w:pPr>
+      <w:rPr>
+        <w:rFonts w:ascii="Symbol" w:hAnsi="Symbol" w:hint="default"/>
+      </w:rPr>
+    </w:lvl>
+    <w:lvl w:ilvl="7" w:tplc="04190003" w:tentative="1">
+      <w:start w:val="1"/>
+      <w:numFmt w:val="bullet"/>
+      <w:lvlText w:val="o"/>
+      <w:lvlJc w:val="left"/>
+      <w:pPr>
+        <w:ind w:left="5760" w:hanging="360"/>
+      </w:pPr>
+      <w:rPr>
+        <w:rFonts w:ascii="Courier New" w:hAnsi="Courier New" w:cs="Courier New" w:hint="default"/>
+      </w:rPr>
+    </w:lvl>
+    <w:lvl w:ilvl="8" w:tplc="04190005" w:tentative="1">
+      <w:start w:val="1"/>
+      <w:numFmt w:val="bullet"/>
+      <w:lvlText w:val=""/>
+      <w:lvlJc w:val="left"/>
+      <w:pPr>
+        <w:ind w:left="6480" w:hanging="360"/>
+      </w:pPr>
+      <w:rPr>
+        <w:rFonts w:ascii="Wingdings" w:hAnsi="Wingdings" w:hint="default"/>
+      </w:rPr>
+    </w:lvl>
+  </w:abstractNum>
+  <w:abstractNum w:abstractNumId="10" w15:restartNumberingAfterBreak="0">
+    <w:nsid w:val="7D211F05"/>
+    <w:multiLevelType w:val="hybridMultilevel"/>
+    <w:tmpl w:val="75000FF0"/>
+    <w:lvl w:ilvl="0" w:tplc="04190001">
+      <w:start w:val="1"/>
+      <w:numFmt w:val="bullet"/>
+      <w:lvlText w:val=""/>
+      <w:lvlJc w:val="left"/>
+      <w:pPr>
+        <w:ind w:left="720" w:hanging="360"/>
+      </w:pPr>
+      <w:rPr>
+        <w:rFonts w:ascii="Symbol" w:hAnsi="Symbol" w:hint="default"/>
+      </w:rPr>
+    </w:lvl>
+    <w:lvl w:ilvl="1" w:tplc="04190003" w:tentative="1">
+      <w:start w:val="1"/>
+      <w:numFmt w:val="bullet"/>
+      <w:lvlText w:val="o"/>
+      <w:lvlJc w:val="left"/>
+      <w:pPr>
+        <w:ind w:left="1440" w:hanging="360"/>
+      </w:pPr>
+      <w:rPr>
+        <w:rFonts w:ascii="Courier New" w:hAnsi="Courier New" w:cs="Courier New" w:hint="default"/>
+      </w:rPr>
+    </w:lvl>
+    <w:lvl w:ilvl="2" w:tplc="04190005" w:tentative="1">
+      <w:start w:val="1"/>
+      <w:numFmt w:val="bullet"/>
+      <w:lvlText w:val=""/>
+      <w:lvlJc w:val="left"/>
+      <w:pPr>
+        <w:ind w:left="2160" w:hanging="360"/>
+      </w:pPr>
+      <w:rPr>
+        <w:rFonts w:ascii="Wingdings" w:hAnsi="Wingdings" w:hint="default"/>
+      </w:rPr>
+    </w:lvl>
+    <w:lvl w:ilvl="3" w:tplc="04190001" w:tentative="1">
+      <w:start w:val="1"/>
+      <w:numFmt w:val="bullet"/>
+      <w:lvlText w:val=""/>
+      <w:lvlJc w:val="left"/>
+      <w:pPr>
+        <w:ind w:left="2880" w:hanging="360"/>
+      </w:pPr>
+      <w:rPr>
+        <w:rFonts w:ascii="Symbol" w:hAnsi="Symbol" w:hint="default"/>
+      </w:rPr>
+    </w:lvl>
+    <w:lvl w:ilvl="4" w:tplc="04190003" w:tentative="1">
+      <w:start w:val="1"/>
+      <w:numFmt w:val="bullet"/>
+      <w:lvlText w:val="o"/>
+      <w:lvlJc w:val="left"/>
+      <w:pPr>
+        <w:ind w:left="3600" w:hanging="360"/>
+      </w:pPr>
+      <w:rPr>
+        <w:rFonts w:ascii="Courier New" w:hAnsi="Courier New" w:cs="Courier New" w:hint="default"/>
+      </w:rPr>
+    </w:lvl>
+    <w:lvl w:ilvl="5" w:tplc="04190005" w:tentative="1">
+      <w:start w:val="1"/>
+      <w:numFmt w:val="bullet"/>
+      <w:lvlText w:val=""/>
+      <w:lvlJc w:val="left"/>
+      <w:pPr>
+        <w:ind w:left="4320" w:hanging="360"/>
+      </w:pPr>
+      <w:rPr>
+        <w:rFonts w:ascii="Wingdings" w:hAnsi="Wingdings" w:hint="default"/>
+      </w:rPr>
+    </w:lvl>
+    <w:lvl w:ilvl="6" w:tplc="04190001" w:tentative="1">
+      <w:start w:val="1"/>
+      <w:numFmt w:val="bullet"/>
+      <w:lvlText w:val=""/>
+      <w:lvlJc w:val="left"/>
+      <w:pPr>
+        <w:ind w:left="5040" w:hanging="360"/>
+      </w:pPr>
+      <w:rPr>
+        <w:rFonts w:ascii="Symbol" w:hAnsi="Symbol" w:hint="default"/>
+      </w:rPr>
+    </w:lvl>
+    <w:lvl w:ilvl="7" w:tplc="04190003" w:tentative="1">
+      <w:start w:val="1"/>
+      <w:numFmt w:val="bullet"/>
+      <w:lvlText w:val="o"/>
+      <w:lvlJc w:val="left"/>
+      <w:pPr>
+        <w:ind w:left="5760" w:hanging="360"/>
+      </w:pPr>
+      <w:rPr>
+        <w:rFonts w:ascii="Courier New" w:hAnsi="Courier New" w:cs="Courier New" w:hint="default"/>
+      </w:rPr>
+    </w:lvl>
+    <w:lvl w:ilvl="8" w:tplc="04190005" w:tentative="1">
+      <w:start w:val="1"/>
+      <w:numFmt w:val="bullet"/>
+      <w:lvlText w:val=""/>
+      <w:lvlJc w:val="left"/>
+      <w:pPr>
+        <w:ind w:left="6480" w:hanging="360"/>
+      </w:pPr>
+      <w:rPr>
+        <w:rFonts w:ascii="Wingdings" w:hAnsi="Wingdings" w:hint="default"/>
+      </w:rPr>
+    </w:lvl>
+  </w:abstractNum>
   <w:num w:numId="1">
+    <w:abstractNumId w:val="6"/>
+  </w:num>
+  <w:num w:numId="2">
+    <w:abstractNumId w:val="4"/>
+  </w:num>
+  <w:num w:numId="3">
     <w:abstractNumId w:val="5"/>
   </w:num>
-  <w:num w:numId="2">
-    <w:abstractNumId w:val="3"/>
-  </w:num>
-  <w:num w:numId="3">
-    <w:abstractNumId w:val="4"/>
-  </w:num>
   <w:num w:numId="4">
-    <w:abstractNumId w:val="6"/>
+    <w:abstractNumId w:val="7"/>
   </w:num>
   <w:num w:numId="5">
     <w:abstractNumId w:val="2"/>
   </w:num>
   <w:num w:numId="6">
-    <w:abstractNumId w:val="7"/>
+    <w:abstractNumId w:val="8"/>
   </w:num>
   <w:num w:numId="7">
     <w:abstractNumId w:val="1"/>
   </w:num>
   <w:num w:numId="8">
     <w:abstractNumId w:val="0"/>
+  </w:num>
+  <w:num w:numId="9">
+    <w:abstractNumId w:val="10"/>
+  </w:num>
+  <w:num w:numId="10">
+    <w:abstractNumId w:val="3"/>
+  </w:num>
+  <w:num w:numId="11">
+    <w:abstractNumId w:val="9"/>
   </w:num>
 </w:numbering>
 </file>

</xml_diff>

<commit_message>
modified section subject and motivation. From motivation excluded big bunch of text which expresses own feelings, that text might go for the presentation
</commit_message>
<xml_diff>
--- a/A4 plan.docx
+++ b/A4 plan.docx
@@ -412,7 +412,21 @@
           <w:highlight w:val="lightGray"/>
           <w:lang w:val="en-US"/>
         </w:rPr>
-        <w:t xml:space="preserve"> by the Commission that stimulates a dialogue between public procurers representing the demand side and industry/ SME</w:t>
+        <w:t xml:space="preserve"> by the </w:t>
+      </w:r>
+      <w:r>
+        <w:rPr>
+          <w:highlight w:val="lightGray"/>
+          <w:lang w:val="en-US"/>
+        </w:rPr>
+        <w:t xml:space="preserve">European </w:t>
+      </w:r>
+      <w:r>
+        <w:rPr>
+          <w:highlight w:val="lightGray"/>
+          <w:lang w:val="en-US"/>
+        </w:rPr>
+        <w:t>Commission that stimulates a dialogue between public procurers representing the demand side and industry/ SME</w:t>
       </w:r>
       <w:r>
         <w:rPr>
@@ -492,19 +506,7 @@
         <w:rPr>
           <w:lang w:val="en-US"/>
         </w:rPr>
-        <w:t xml:space="preserve"> shown on </w:t>
-      </w:r>
-      <w:r>
-        <w:rPr>
-          <w:lang w:val="en-US"/>
-        </w:rPr>
-        <w:t>figure</w:t>
-      </w:r>
-      <w:r>
-        <w:rPr>
-          <w:lang w:val="en-US"/>
-        </w:rPr>
-        <w:t xml:space="preserve"> 1, PCP</w:t>
+        <w:t xml:space="preserve"> shown on figure 1, PCP</w:t>
       </w:r>
       <w:r>
         <w:rPr>
@@ -593,19 +595,7 @@
         <w:rPr>
           <w:lang w:val="en-US"/>
         </w:rPr>
-        <w:t>FIGURE</w:t>
-      </w:r>
-      <w:r>
-        <w:rPr>
-          <w:lang w:val="en-US"/>
-        </w:rPr>
-        <w:t xml:space="preserve"> 1. IMAILE Pre-Commercial Procurement</w:t>
-      </w:r>
-      <w:r>
-        <w:rPr>
-          <w:lang w:val="en-US"/>
-        </w:rPr>
-        <w:t xml:space="preserve"> </w:t>
+        <w:t xml:space="preserve">FIGURE 1. IMAILE Pre-Commercial Procurement </w:t>
       </w:r>
       <w:r>
         <w:rPr>
@@ -1040,6 +1030,8 @@
           <w:lang w:val="en-US"/>
         </w:rPr>
       </w:pPr>
+      <w:bookmarkStart w:id="0" w:name="OLE_LINK1"/>
+      <w:bookmarkStart w:id="1" w:name="OLE_LINK2"/>
       <w:r>
         <w:rPr>
           <w:color w:val="FF0000"/>
@@ -1062,15 +1054,48 @@
         <w:t>)</w:t>
       </w:r>
     </w:p>
+    <w:bookmarkEnd w:id="0"/>
+    <w:bookmarkEnd w:id="1"/>
+    <w:p>
+      <w:pPr>
+        <w:pStyle w:val="2"/>
+      </w:pPr>
+      <w:r>
+        <w:lastRenderedPageBreak/>
+        <w:t>STEM scope of the IMAILE project</w:t>
+      </w:r>
+    </w:p>
+    <w:p>
+      <w:pPr>
+        <w:rPr>
+          <w:bCs/>
+          <w:lang w:val="en-US"/>
+        </w:rPr>
+      </w:pPr>
+      <w:r>
+        <w:rPr>
+          <w:bCs/>
+          <w:highlight w:val="lightGray"/>
+          <w:lang w:val="en-US"/>
+        </w:rPr>
+        <w:t>While STEM stands for Science, Technology, Engineering and Mathematics, the IMAILE project will focus on the aspects of Mathematics and Science and more particular Mathematics, Biology, Chemistry and Physics. This is based on the availability and comparability of these subjects and related topics within the procuring countries as well as on the reduction of complexity. Within the IMAILE Project, STEM should thus be understood as subjects and topics related to Mathematics, Biology, Chemistry and Physics.</w:t>
+      </w:r>
+    </w:p>
     <w:p>
       <w:pPr>
         <w:jc w:val="both"/>
         <w:rPr>
-          <w:bCs/>
-          <w:u w:val="single"/>
-          <w:lang w:val="en-US"/>
-        </w:rPr>
-      </w:pPr>
+          <w:color w:val="FF0000"/>
+          <w:lang w:val="en-US"/>
+        </w:rPr>
+      </w:pPr>
+      <w:r>
+        <w:rPr>
+          <w:color w:val="FF0000"/>
+          <w:lang w:val="en-US"/>
+        </w:rPr>
+        <w:t>(IMAILE portal)</w:t>
+      </w:r>
     </w:p>
     <w:p>
       <w:pPr>
@@ -1858,7 +1883,78 @@
           <w:bCs/>
           <w:lang w:val="en-US"/>
         </w:rPr>
-        <w:t xml:space="preserve"> conforms ideas about PLEs from scholar literatures and which fits the best to the vision of IMAILE on what PLE should be. Thus, in this work</w:t>
+        <w:t xml:space="preserve"> conforms ideas about PLEs from scholar literatures and which </w:t>
+      </w:r>
+      <w:r>
+        <w:rPr>
+          <w:bCs/>
+          <w:lang w:val="en-US"/>
+        </w:rPr>
+        <w:t>in used in the official IMAILE document “</w:t>
+      </w:r>
+      <w:r>
+        <w:rPr>
+          <w:lang w:val="en-US"/>
+        </w:rPr>
+        <w:t>State of the art in Personal Learning Environments</w:t>
+      </w:r>
+      <w:r>
+        <w:rPr>
+          <w:bCs/>
+          <w:lang w:val="en-US"/>
+        </w:rPr>
+        <w:t>”</w:t>
+      </w:r>
+      <w:r>
+        <w:rPr>
+          <w:bCs/>
+          <w:lang w:val="en-US"/>
+        </w:rPr>
+        <w:t xml:space="preserve"> written by </w:t>
+      </w:r>
+      <w:r>
+        <w:rPr>
+          <w:bCs/>
+          <w:lang w:val="en-US"/>
+        </w:rPr>
+        <w:t xml:space="preserve">Lang, M. </w:t>
+      </w:r>
+      <w:proofErr w:type="spellStart"/>
+      <w:r>
+        <w:rPr>
+          <w:bCs/>
+          <w:lang w:val="en-US"/>
+        </w:rPr>
+        <w:t>Lounaskorpi</w:t>
+      </w:r>
+      <w:proofErr w:type="spellEnd"/>
+      <w:r>
+        <w:rPr>
+          <w:bCs/>
+          <w:lang w:val="en-US"/>
+        </w:rPr>
+        <w:t>, P. Pardo, A.</w:t>
+      </w:r>
+      <w:r>
+        <w:rPr>
+          <w:bCs/>
+          <w:lang w:val="en-US"/>
+        </w:rPr>
+        <w:t xml:space="preserve"> (2012)</w:t>
+      </w:r>
+      <w:r>
+        <w:rPr>
+          <w:bCs/>
+          <w:lang w:val="en-US"/>
+        </w:rPr>
+        <w:t>.</w:t>
+      </w:r>
+      <w:r>
+        <w:rPr>
+          <w:bCs/>
+          <w:lang w:val="en-US"/>
+        </w:rPr>
+        <w:t xml:space="preserve"> Thus, in this work</w:t>
       </w:r>
       <w:r>
         <w:rPr>
@@ -1987,8 +2083,6 @@
           <w:lang w:val="en-US"/>
         </w:rPr>
       </w:pPr>
-      <w:bookmarkStart w:id="0" w:name="_GoBack"/>
-      <w:bookmarkEnd w:id="0"/>
       <w:r>
         <w:rPr>
           <w:b/>
@@ -2047,6 +2141,7 @@
         <w:pStyle w:val="2"/>
       </w:pPr>
       <w:r>
+        <w:lastRenderedPageBreak/>
         <w:t>PLE in IMAILE project</w:t>
       </w:r>
       <w:r>
@@ -2058,26 +2153,532 @@
     </w:p>
     <w:p>
       <w:pPr>
+        <w:rPr>
+          <w:lang w:val="en-US"/>
+        </w:rPr>
+      </w:pPr>
+      <w:r>
+        <w:rPr>
+          <w:lang w:val="en-US"/>
+        </w:rPr>
+        <w:t>Although general definition of PLE is given, it is still needed to specify what PLE means in the context of IMAILE project.</w:t>
+      </w:r>
+    </w:p>
+    <w:p>
+      <w:pPr>
         <w:jc w:val="both"/>
         <w:rPr>
-          <w:highlight w:val="lightGray"/>
-          <w:lang w:val="en-US"/>
-        </w:rPr>
-      </w:pPr>
-      <w:r>
-        <w:rPr>
-          <w:highlight w:val="lightGray"/>
-          <w:lang w:val="en-US"/>
-        </w:rPr>
-        <w:t xml:space="preserve">The IMAILE Personal Learning Environment (PLE) for STEM is an adaptive, accessible, and easy to use solution providing smart services for the realization of personalized learning including individualized learning paths, support of different learning strategies, and intelligent tutoring for primary and lower secondary schools. The IMAILE PLE for STEM shall offer a single access point to repositories of freely available learning content, learning apps, services and tools for STEM education through the application of open standards. Through the provision of own communication and collaboration functionalities and the integration with widely used social media pages, the IMAILE PLE enables students to learn, share and interact with their friends, teachers, and other stakeholders such as their parents. The IMAILE PLE </w:t>
-      </w:r>
+          <w:lang w:val="en-US"/>
+        </w:rPr>
+      </w:pPr>
+      <w:r>
+        <w:rPr>
+          <w:lang w:val="en-US"/>
+        </w:rPr>
+        <w:t>According to information found on the official</w:t>
+      </w:r>
+      <w:r>
+        <w:rPr>
+          <w:lang w:val="en-US"/>
+        </w:rPr>
+        <w:t xml:space="preserve"> portal of IMAILE project, the definition of PLEI is the following:</w:t>
+      </w:r>
+    </w:p>
+    <w:p>
+      <w:pPr>
+        <w:ind w:left="1068"/>
+        <w:jc w:val="both"/>
+        <w:rPr>
+          <w:b/>
+          <w:bCs/>
+          <w:i/>
+          <w:lang w:val="en-US"/>
+        </w:rPr>
+      </w:pPr>
+      <w:r>
+        <w:rPr>
+          <w:b/>
+          <w:bCs/>
+          <w:i/>
+          <w:lang w:val="en-US"/>
+        </w:rPr>
+        <w:t>“</w:t>
+      </w:r>
+      <w:r>
+        <w:rPr>
+          <w:b/>
+          <w:bCs/>
+          <w:i/>
+          <w:lang w:val="en-US"/>
+        </w:rPr>
+        <w:t>The</w:t>
+      </w:r>
+      <w:r>
+        <w:rPr>
+          <w:b/>
+          <w:bCs/>
+          <w:i/>
+          <w:lang w:val="en-US"/>
+        </w:rPr>
+        <w:t xml:space="preserve"> Personal Learning Environment</w:t>
+      </w:r>
+      <w:r>
+        <w:rPr>
+          <w:b/>
+          <w:bCs/>
+          <w:i/>
+          <w:lang w:val="en-US"/>
+        </w:rPr>
+        <w:t xml:space="preserve"> in IMAILE</w:t>
+      </w:r>
+      <w:r>
+        <w:rPr>
+          <w:b/>
+          <w:bCs/>
+          <w:i/>
+          <w:lang w:val="en-US"/>
+        </w:rPr>
+        <w:t xml:space="preserve"> (PLE</w:t>
+      </w:r>
+      <w:r>
+        <w:rPr>
+          <w:b/>
+          <w:bCs/>
+          <w:i/>
+          <w:lang w:val="en-US"/>
+        </w:rPr>
+        <w:t>I</w:t>
+      </w:r>
+      <w:r>
+        <w:rPr>
+          <w:b/>
+          <w:bCs/>
+          <w:i/>
+          <w:lang w:val="en-US"/>
+        </w:rPr>
+        <w:t xml:space="preserve">) for STEM is an adaptive, accessible, and easy to use solution providing smart services for the realization of personalized learning including individualized learning paths, support of different learning strategies, and intelligent tutoring for primary and lower secondary schools. The IMAILE PLE for STEM shall offer a single access point to repositories of freely available learning content, learning apps, services and tools for STEM education through the application of open standards. Through the provision of own communication and collaboration functionalities and the integration with widely used social media pages, the IMAILE PLE enables students to learn, share and interact with their friends, teachers, and other stakeholders such as their parents. The IMAILE PLE supports bring your own device (BYOD) through the provision of a device and operating system independent solution, and lifelong learning through the integration of an </w:t>
+      </w:r>
+      <w:proofErr w:type="spellStart"/>
+      <w:r>
+        <w:rPr>
+          <w:b/>
+          <w:bCs/>
+          <w:i/>
+          <w:lang w:val="en-US"/>
+        </w:rPr>
+        <w:t>ePortfolio</w:t>
+      </w:r>
+      <w:proofErr w:type="spellEnd"/>
+      <w:r>
+        <w:rPr>
+          <w:b/>
+          <w:bCs/>
+          <w:i/>
+          <w:lang w:val="en-US"/>
+        </w:rPr>
+        <w:t xml:space="preserve"> solution.  Overall, the IMAILE PLE for STEM provides a highly motivational environment for formal and informal STEM education.</w:t>
+      </w:r>
+      <w:r>
+        <w:rPr>
+          <w:b/>
+          <w:bCs/>
+          <w:i/>
+          <w:lang w:val="en-US"/>
+        </w:rPr>
+        <w:t>”</w:t>
+      </w:r>
+    </w:p>
+    <w:p>
+      <w:pPr>
+        <w:spacing w:line="256" w:lineRule="auto"/>
+        <w:ind w:left="1788"/>
+        <w:jc w:val="both"/>
+        <w:rPr>
+          <w:b/>
+          <w:bCs/>
+          <w:i/>
+          <w:color w:val="FF0000"/>
+          <w:lang w:val="en-US"/>
+        </w:rPr>
+      </w:pPr>
+      <w:r>
+        <w:rPr>
+          <w:b/>
+          <w:bCs/>
+          <w:i/>
+          <w:color w:val="FF0000"/>
+          <w:lang w:val="en-US"/>
+        </w:rPr>
+        <w:t>(IMAILE portal)</w:t>
+      </w:r>
+    </w:p>
+    <w:p>
+      <w:pPr>
+        <w:pStyle w:val="1"/>
+      </w:pPr>
+      <w:r>
+        <w:t>MOTIVATION</w:t>
+      </w:r>
+    </w:p>
+    <w:p>
+      <w:pPr>
+        <w:ind w:left="3192"/>
+        <w:jc w:val="both"/>
+        <w:rPr>
+          <w:bCs/>
+          <w:sz w:val="20"/>
+          <w:lang w:val="en-US"/>
+        </w:rPr>
+      </w:pPr>
+      <w:r>
+        <w:rPr>
+          <w:bCs/>
+          <w:sz w:val="20"/>
+          <w:lang w:val="en-US"/>
+        </w:rPr>
+        <w:t>Structure</w:t>
+      </w:r>
+      <w:r>
+        <w:rPr>
+          <w:bCs/>
+          <w:sz w:val="20"/>
+          <w:lang w:val="en-US"/>
+        </w:rPr>
+        <w:t xml:space="preserve"> of section</w:t>
+      </w:r>
+      <w:r>
+        <w:rPr>
+          <w:bCs/>
+          <w:sz w:val="20"/>
+          <w:lang w:val="en-US"/>
+        </w:rPr>
+        <w:t>:</w:t>
+      </w:r>
+    </w:p>
+    <w:p>
+      <w:pPr>
+        <w:pStyle w:val="a0"/>
+        <w:numPr>
+          <w:ilvl w:val="0"/>
+          <w:numId w:val="20"/>
+        </w:numPr>
+        <w:ind w:left="3912"/>
+        <w:jc w:val="both"/>
+        <w:rPr>
+          <w:bCs/>
+          <w:sz w:val="20"/>
+          <w:lang w:val="en-US"/>
+        </w:rPr>
+      </w:pPr>
+      <w:r>
+        <w:rPr>
+          <w:bCs/>
+          <w:sz w:val="20"/>
+          <w:lang w:val="en-US"/>
+        </w:rPr>
+        <w:t>Shift from teacher centered approach to student centered</w:t>
+      </w:r>
+      <w:r>
+        <w:rPr>
+          <w:bCs/>
+          <w:sz w:val="20"/>
+          <w:lang w:val="en-US"/>
+        </w:rPr>
+        <w:t xml:space="preserve"> in education</w:t>
+      </w:r>
+    </w:p>
+    <w:p>
+      <w:pPr>
+        <w:pStyle w:val="a0"/>
+        <w:numPr>
+          <w:ilvl w:val="0"/>
+          <w:numId w:val="20"/>
+        </w:numPr>
+        <w:ind w:left="3912"/>
+        <w:jc w:val="both"/>
+        <w:rPr>
+          <w:bCs/>
+          <w:sz w:val="20"/>
+          <w:lang w:val="en-US"/>
+        </w:rPr>
+      </w:pPr>
+      <w:r>
+        <w:rPr>
+          <w:bCs/>
+          <w:sz w:val="20"/>
+          <w:lang w:val="en-US"/>
+        </w:rPr>
+        <w:t>Situation with student centered approach within STEM subjects in European schools</w:t>
+      </w:r>
+    </w:p>
+    <w:p>
+      <w:pPr>
+        <w:pStyle w:val="a0"/>
+        <w:numPr>
+          <w:ilvl w:val="0"/>
+          <w:numId w:val="20"/>
+        </w:numPr>
+        <w:ind w:left="3912"/>
+        <w:jc w:val="both"/>
+        <w:rPr>
+          <w:bCs/>
+          <w:sz w:val="20"/>
+          <w:lang w:val="en-US"/>
+        </w:rPr>
+      </w:pPr>
+      <w:r>
+        <w:rPr>
+          <w:bCs/>
+          <w:sz w:val="20"/>
+          <w:lang w:val="en-US"/>
+        </w:rPr>
+        <w:t>Importance of PLE</w:t>
+      </w:r>
+      <w:r>
+        <w:rPr>
+          <w:bCs/>
+          <w:sz w:val="20"/>
+          <w:lang w:val="en-US"/>
+        </w:rPr>
+        <w:t xml:space="preserve"> (X)</w:t>
+      </w:r>
+    </w:p>
+    <w:p>
+      <w:pPr>
+        <w:pStyle w:val="a0"/>
+        <w:numPr>
+          <w:ilvl w:val="0"/>
+          <w:numId w:val="20"/>
+        </w:numPr>
+        <w:ind w:left="3912"/>
+        <w:jc w:val="both"/>
+        <w:rPr>
+          <w:bCs/>
+          <w:sz w:val="20"/>
+          <w:lang w:val="en-US"/>
+        </w:rPr>
+      </w:pPr>
+      <w:r>
+        <w:rPr>
+          <w:bCs/>
+          <w:sz w:val="20"/>
+          <w:lang w:val="en-US"/>
+        </w:rPr>
+        <w:t>Problems of existing PLEs</w:t>
+      </w:r>
+      <w:r>
+        <w:rPr>
+          <w:bCs/>
+          <w:sz w:val="20"/>
+          <w:lang w:val="en-US"/>
+        </w:rPr>
+        <w:t xml:space="preserve"> (X)</w:t>
+      </w:r>
+    </w:p>
+    <w:p>
+      <w:pPr>
+        <w:pStyle w:val="a0"/>
+        <w:numPr>
+          <w:ilvl w:val="0"/>
+          <w:numId w:val="20"/>
+        </w:numPr>
+        <w:ind w:left="3912"/>
+        <w:jc w:val="both"/>
+        <w:rPr>
+          <w:bCs/>
+          <w:sz w:val="20"/>
+          <w:lang w:val="en-US"/>
+        </w:rPr>
+      </w:pPr>
+      <w:r>
+        <w:rPr>
+          <w:bCs/>
+          <w:sz w:val="20"/>
+          <w:lang w:val="en-US"/>
+        </w:rPr>
+        <w:t>Methods to improve PLE</w:t>
+      </w:r>
+      <w:r>
+        <w:rPr>
+          <w:bCs/>
+          <w:sz w:val="20"/>
+          <w:lang w:val="en-US"/>
+        </w:rPr>
+        <w:t xml:space="preserve"> (X)</w:t>
+      </w:r>
+    </w:p>
+    <w:p>
+      <w:pPr>
+        <w:pStyle w:val="a0"/>
+        <w:numPr>
+          <w:ilvl w:val="0"/>
+          <w:numId w:val="20"/>
+        </w:numPr>
+        <w:ind w:left="3912"/>
+        <w:jc w:val="both"/>
+        <w:rPr>
+          <w:bCs/>
+          <w:sz w:val="20"/>
+          <w:lang w:val="en-US"/>
+        </w:rPr>
+      </w:pPr>
+      <w:r>
+        <w:rPr>
+          <w:bCs/>
+          <w:sz w:val="20"/>
+          <w:lang w:val="en-US"/>
+        </w:rPr>
+        <w:t>There are works about ITC adoption in education but not yet particularly about PLE</w:t>
+      </w:r>
+      <w:r>
+        <w:rPr>
+          <w:bCs/>
+          <w:sz w:val="20"/>
+          <w:lang w:val="en-US"/>
+        </w:rPr>
+        <w:t xml:space="preserve"> in the context of primary and secondary schools</w:t>
+      </w:r>
+    </w:p>
+    <w:p>
+      <w:pPr>
+        <w:pStyle w:val="2"/>
+      </w:pPr>
+      <w:r>
+        <w:t>Shift from teacher centered approach to student centered</w:t>
+      </w:r>
+      <w:r>
+        <w:t xml:space="preserve"> in </w:t>
+      </w:r>
+      <w:r>
+        <w:t xml:space="preserve">the field of </w:t>
+      </w:r>
+      <w:r>
+        <w:t>education</w:t>
+      </w:r>
+    </w:p>
+    <w:p>
+      <w:pPr>
+        <w:rPr>
+          <w:lang w:val="en-US"/>
+        </w:rPr>
+      </w:pPr>
+      <w:r>
+        <w:rPr>
+          <w:lang w:val="en-US"/>
+        </w:rPr>
+        <w:t>…</w:t>
+      </w:r>
+    </w:p>
+    <w:p>
+      <w:pPr>
+        <w:pStyle w:val="2"/>
+      </w:pPr>
+      <w:r>
+        <w:t>Teaching approach within STEM subjects in European schools</w:t>
+      </w:r>
+    </w:p>
+    <w:p>
+      <w:pPr>
+        <w:pStyle w:val="a7"/>
+        <w:rPr>
+          <w:highlight w:val="lightGray"/>
+          <w:lang w:val="en-US"/>
+        </w:rPr>
+      </w:pPr>
+      <w:r>
+        <w:rPr>
+          <w:highlight w:val="lightGray"/>
+          <w:lang w:val="en-US"/>
+        </w:rPr>
+        <w:t xml:space="preserve">European schools at present show a </w:t>
+      </w:r>
+      <w:r>
+        <w:rPr>
+          <w:rStyle w:val="a5"/>
+          <w:highlight w:val="lightGray"/>
+          <w:lang w:val="en-US"/>
+        </w:rPr>
+        <w:t>teacher centric</w:t>
+      </w:r>
+      <w:r>
+        <w:rPr>
+          <w:highlight w:val="lightGray"/>
+          <w:lang w:val="en-US"/>
+        </w:rPr>
+        <w:t xml:space="preserve"> classroom with teachers using technology, interactive whiteboards and LMS systems. While the actual trend goes to towards </w:t>
+      </w:r>
+      <w:r>
+        <w:rPr>
+          <w:rStyle w:val="a5"/>
+          <w:highlight w:val="lightGray"/>
+          <w:lang w:val="en-US"/>
+        </w:rPr>
+        <w:t xml:space="preserve">student </w:t>
+      </w:r>
+      <w:proofErr w:type="spellStart"/>
+      <w:r>
+        <w:rPr>
+          <w:rStyle w:val="a5"/>
+          <w:highlight w:val="lightGray"/>
+          <w:lang w:val="en-US"/>
+        </w:rPr>
+        <w:t>centred</w:t>
+      </w:r>
+      <w:proofErr w:type="spellEnd"/>
+      <w:r>
+        <w:rPr>
+          <w:highlight w:val="lightGray"/>
+          <w:lang w:val="en-US"/>
+        </w:rPr>
+        <w:t xml:space="preserve"> learning where all students have access to devices, digital content and software in a </w:t>
+      </w:r>
+      <w:proofErr w:type="spellStart"/>
+      <w:r>
+        <w:rPr>
+          <w:highlight w:val="lightGray"/>
+          <w:lang w:val="en-US"/>
+        </w:rPr>
+        <w:t>personalised</w:t>
+      </w:r>
+      <w:proofErr w:type="spellEnd"/>
+      <w:r>
+        <w:rPr>
+          <w:highlight w:val="lightGray"/>
+          <w:lang w:val="en-US"/>
+        </w:rPr>
+        <w:t xml:space="preserve"> way.</w:t>
+      </w:r>
+    </w:p>
+    <w:p>
+      <w:pPr>
+        <w:pStyle w:val="a7"/>
+        <w:rPr>
+          <w:highlight w:val="lightGray"/>
+          <w:lang w:val="en-US"/>
+        </w:rPr>
+      </w:pPr>
+      <w:r>
+        <w:rPr>
+          <w:highlight w:val="lightGray"/>
+          <w:lang w:val="en-US"/>
+        </w:rPr>
+        <w:t>Research indicates that interactive classrooms need the support of ICT personal learning environments in order to provide participatory learning in a student centric way.</w:t>
+      </w:r>
+    </w:p>
+    <w:p>
+      <w:pPr>
+        <w:pStyle w:val="a7"/>
+        <w:rPr>
+          <w:lang w:val="en-US"/>
+        </w:rPr>
+      </w:pPr>
       <w:r>
         <w:rPr>
           <w:highlight w:val="lightGray"/>
           <w:lang w:val="en-US"/>
         </w:rPr>
         <w:lastRenderedPageBreak/>
-        <w:t xml:space="preserve">supports bring your own device (BYOD) through the provision of a device and operating system independent solution, and lifelong learning through the integration of an </w:t>
+        <w:t xml:space="preserve">By marrying the principles of </w:t>
       </w:r>
       <w:proofErr w:type="spellStart"/>
       <w:r>
@@ -2085,7 +2686,7 @@
           <w:highlight w:val="lightGray"/>
           <w:lang w:val="en-US"/>
         </w:rPr>
-        <w:t>ePortfolio</w:t>
+        <w:t>personalised</w:t>
       </w:r>
       <w:proofErr w:type="spellEnd"/>
       <w:r>
@@ -2093,18 +2694,316 @@
           <w:highlight w:val="lightGray"/>
           <w:lang w:val="en-US"/>
         </w:rPr>
-        <w:t xml:space="preserve"> solution.  Overall, the IMAILE PLE for STEM provides a highly motivational environment for formal and informal STEM education.</w:t>
+        <w:t xml:space="preserve"> learning with the tools of technology some educators believe that they have the chance to create the kind of customized learning environment that can finally break schools out of industrial age model of education to bring the true 21st century school reform.</w:t>
+      </w:r>
+    </w:p>
+    <w:p>
+      <w:pPr>
+        <w:pStyle w:val="a7"/>
+        <w:rPr>
+          <w:color w:val="FF0000"/>
+          <w:lang w:val="en-US"/>
+        </w:rPr>
+      </w:pPr>
+      <w:r>
+        <w:rPr>
+          <w:color w:val="FF0000"/>
+          <w:lang w:val="en-US"/>
+        </w:rPr>
+        <w:t>(</w:t>
+      </w:r>
+      <w:r>
+        <w:rPr>
+          <w:color w:val="FF0000"/>
+          <w:lang w:val="en-US"/>
+        </w:rPr>
+        <w:t>IMAILE portal</w:t>
+      </w:r>
+      <w:r>
+        <w:rPr>
+          <w:color w:val="FF0000"/>
+          <w:lang w:val="en-US"/>
+        </w:rPr>
+        <w:t>)</w:t>
+      </w:r>
+    </w:p>
+    <w:p>
+      <w:pPr>
+        <w:rPr>
+          <w:lang w:val="en-US"/>
+        </w:rPr>
+      </w:pPr>
+    </w:p>
+    <w:p>
+      <w:pPr>
+        <w:pStyle w:val="2"/>
+      </w:pPr>
+      <w:r>
+        <w:t>Importance of</w:t>
+      </w:r>
+      <w:r>
+        <w:t xml:space="preserve"> PLE?</w:t>
       </w:r>
     </w:p>
     <w:p>
       <w:pPr>
         <w:jc w:val="both"/>
         <w:rPr>
-          <w:lang w:val="en-US"/>
-        </w:rPr>
-      </w:pPr>
-      <w:r>
-        <w:rPr>
+          <w:bCs/>
+          <w:highlight w:val="lightGray"/>
+          <w:lang w:val="en-US"/>
+        </w:rPr>
+      </w:pPr>
+      <w:r>
+        <w:rPr>
+          <w:bCs/>
+          <w:highlight w:val="lightGray"/>
+          <w:lang w:val="en-US"/>
+        </w:rPr>
+        <w:t>According to IMAILE vision, PLE helps in the following:</w:t>
+      </w:r>
+    </w:p>
+    <w:p>
+      <w:pPr>
+        <w:pStyle w:val="a0"/>
+        <w:numPr>
+          <w:ilvl w:val="0"/>
+          <w:numId w:val="11"/>
+        </w:numPr>
+        <w:jc w:val="both"/>
+        <w:rPr>
+          <w:bCs/>
+          <w:highlight w:val="lightGray"/>
+          <w:lang w:val="en-US"/>
+        </w:rPr>
+      </w:pPr>
+      <w:r>
+        <w:rPr>
+          <w:bCs/>
+          <w:highlight w:val="lightGray"/>
+          <w:lang w:val="en-US"/>
+        </w:rPr>
+        <w:t xml:space="preserve">A </w:t>
+      </w:r>
+      <w:proofErr w:type="spellStart"/>
+      <w:r>
+        <w:rPr>
+          <w:bCs/>
+          <w:highlight w:val="lightGray"/>
+          <w:lang w:val="en-US"/>
+        </w:rPr>
+        <w:t>personalised</w:t>
+      </w:r>
+      <w:proofErr w:type="spellEnd"/>
+      <w:r>
+        <w:rPr>
+          <w:bCs/>
+          <w:highlight w:val="lightGray"/>
+          <w:lang w:val="en-US"/>
+        </w:rPr>
+        <w:t xml:space="preserve"> learning environment increases the students’ motivation and creates a learning situation where they can control their own learning at their own pace.</w:t>
+      </w:r>
+    </w:p>
+    <w:p>
+      <w:pPr>
+        <w:pStyle w:val="a0"/>
+        <w:numPr>
+          <w:ilvl w:val="0"/>
+          <w:numId w:val="11"/>
+        </w:numPr>
+        <w:jc w:val="both"/>
+        <w:rPr>
+          <w:bCs/>
+          <w:highlight w:val="lightGray"/>
+          <w:lang w:val="en-US"/>
+        </w:rPr>
+      </w:pPr>
+      <w:r>
+        <w:rPr>
+          <w:bCs/>
+          <w:highlight w:val="lightGray"/>
+          <w:lang w:val="en-US"/>
+        </w:rPr>
+        <w:t>It allows students to actively in design their own learning strategies</w:t>
+      </w:r>
+    </w:p>
+    <w:p>
+      <w:pPr>
+        <w:pStyle w:val="a0"/>
+        <w:numPr>
+          <w:ilvl w:val="0"/>
+          <w:numId w:val="11"/>
+        </w:numPr>
+        <w:jc w:val="both"/>
+        <w:rPr>
+          <w:bCs/>
+          <w:highlight w:val="lightGray"/>
+          <w:lang w:val="en-US"/>
+        </w:rPr>
+      </w:pPr>
+      <w:r>
+        <w:rPr>
+          <w:bCs/>
+          <w:highlight w:val="lightGray"/>
+          <w:lang w:val="en-US"/>
+        </w:rPr>
+        <w:t>PLE enables better contact between student/teacher, and the education is less teacher-</w:t>
+      </w:r>
+      <w:proofErr w:type="spellStart"/>
+      <w:r>
+        <w:rPr>
+          <w:bCs/>
+          <w:highlight w:val="lightGray"/>
+          <w:lang w:val="en-US"/>
+        </w:rPr>
+        <w:t>centred</w:t>
+      </w:r>
+      <w:proofErr w:type="spellEnd"/>
+      <w:r>
+        <w:rPr>
+          <w:bCs/>
+          <w:highlight w:val="lightGray"/>
+          <w:lang w:val="en-US"/>
+        </w:rPr>
+        <w:t>.</w:t>
+      </w:r>
+    </w:p>
+    <w:p>
+      <w:pPr>
+        <w:pStyle w:val="a0"/>
+        <w:numPr>
+          <w:ilvl w:val="0"/>
+          <w:numId w:val="11"/>
+        </w:numPr>
+        <w:jc w:val="both"/>
+        <w:rPr>
+          <w:bCs/>
+          <w:highlight w:val="lightGray"/>
+          <w:lang w:val="en-US"/>
+        </w:rPr>
+      </w:pPr>
+      <w:r>
+        <w:rPr>
+          <w:bCs/>
+          <w:highlight w:val="lightGray"/>
+          <w:lang w:val="en-US"/>
+        </w:rPr>
+        <w:t xml:space="preserve">PLE and modern technology together create a </w:t>
+      </w:r>
+      <w:proofErr w:type="spellStart"/>
+      <w:r>
+        <w:rPr>
+          <w:bCs/>
+          <w:highlight w:val="lightGray"/>
+          <w:lang w:val="en-US"/>
+        </w:rPr>
+        <w:t>customised</w:t>
+      </w:r>
+      <w:proofErr w:type="spellEnd"/>
+      <w:r>
+        <w:rPr>
+          <w:bCs/>
+          <w:highlight w:val="lightGray"/>
+          <w:lang w:val="en-US"/>
+        </w:rPr>
+        <w:t xml:space="preserve"> learning environment that suits the development of the 21st century classroom.</w:t>
+      </w:r>
+    </w:p>
+    <w:p>
+      <w:pPr>
+        <w:pStyle w:val="a0"/>
+        <w:numPr>
+          <w:ilvl w:val="0"/>
+          <w:numId w:val="11"/>
+        </w:numPr>
+        <w:jc w:val="both"/>
+        <w:rPr>
+          <w:bCs/>
+          <w:highlight w:val="lightGray"/>
+          <w:lang w:val="en-US"/>
+        </w:rPr>
+      </w:pPr>
+      <w:r>
+        <w:rPr>
+          <w:bCs/>
+          <w:highlight w:val="lightGray"/>
+          <w:lang w:val="en-US"/>
+        </w:rPr>
+        <w:t>The technology of today makes it possible to create PLE solutions which are developed to suit the demands from both teachers and students.</w:t>
+      </w:r>
+    </w:p>
+    <w:p>
+      <w:pPr>
+        <w:pStyle w:val="a0"/>
+        <w:numPr>
+          <w:ilvl w:val="0"/>
+          <w:numId w:val="11"/>
+        </w:numPr>
+        <w:jc w:val="both"/>
+        <w:rPr>
+          <w:bCs/>
+          <w:highlight w:val="lightGray"/>
+          <w:lang w:val="en-US"/>
+        </w:rPr>
+      </w:pPr>
+      <w:r>
+        <w:rPr>
+          <w:bCs/>
+          <w:highlight w:val="lightGray"/>
+          <w:lang w:val="en-US"/>
+        </w:rPr>
+        <w:t>PLE in combination with technical tools increase the students’ interest in STEM subjects, which is important as there is a growing demand in STEM related professions.</w:t>
+      </w:r>
+    </w:p>
+    <w:p>
+      <w:pPr>
+        <w:pStyle w:val="a0"/>
+        <w:numPr>
+          <w:ilvl w:val="0"/>
+          <w:numId w:val="11"/>
+        </w:numPr>
+        <w:jc w:val="both"/>
+        <w:rPr>
+          <w:bCs/>
+          <w:highlight w:val="lightGray"/>
+          <w:lang w:val="en-US"/>
+        </w:rPr>
+      </w:pPr>
+      <w:r>
+        <w:rPr>
+          <w:bCs/>
+          <w:highlight w:val="lightGray"/>
+          <w:lang w:val="en-US"/>
+        </w:rPr>
+        <w:t>The young generation of today primarily learn by being interactive. This requires interactive classrooms with personalized ICT solutions.</w:t>
+      </w:r>
+    </w:p>
+    <w:p>
+      <w:pPr>
+        <w:pStyle w:val="a0"/>
+        <w:ind w:left="360"/>
+        <w:jc w:val="both"/>
+        <w:rPr>
+          <w:bCs/>
+          <w:highlight w:val="lightGray"/>
+          <w:lang w:val="en-US"/>
+        </w:rPr>
+      </w:pPr>
+    </w:p>
+    <w:p>
+      <w:pPr>
+        <w:pStyle w:val="a0"/>
+        <w:ind w:left="360"/>
+        <w:jc w:val="both"/>
+        <w:rPr>
+          <w:bCs/>
+          <w:highlight w:val="lightGray"/>
+          <w:lang w:val="en-US"/>
+        </w:rPr>
+      </w:pPr>
+      <w:r>
+        <w:rPr>
+          <w:bCs/>
           <w:highlight w:val="lightGray"/>
           <w:lang w:val="en-US"/>
         </w:rPr>
@@ -2113,16 +3012,171 @@
     </w:p>
     <w:p>
       <w:pPr>
+        <w:rPr>
+          <w:lang w:val="en-US"/>
+        </w:rPr>
+      </w:pPr>
+    </w:p>
+    <w:p>
+      <w:pPr>
+        <w:pStyle w:val="3"/>
+      </w:pPr>
+      <w:r>
+        <w:t>The importance of</w:t>
+      </w:r>
+      <w:r>
+        <w:t xml:space="preserve"> </w:t>
+      </w:r>
+      <w:r>
+        <w:t>PLE</w:t>
+      </w:r>
+      <w:r>
+        <w:t>I</w:t>
+      </w:r>
+      <w:r>
+        <w:t>:</w:t>
+      </w:r>
+    </w:p>
+    <w:p>
+      <w:pPr>
         <w:jc w:val="both"/>
         <w:rPr>
-          <w:lang w:val="en-US"/>
-        </w:rPr>
-      </w:pPr>
-      <w:r>
-        <w:rPr>
-          <w:lang w:val="en-US"/>
-        </w:rPr>
-        <w:t xml:space="preserve">A new PLE should help solving above mentioned challenges because it should </w:t>
+          <w:bCs/>
+          <w:lang w:val="en-US"/>
+        </w:rPr>
+      </w:pPr>
+      <w:r>
+        <w:rPr>
+          <w:bCs/>
+          <w:lang w:val="en-US"/>
+        </w:rPr>
+        <w:t xml:space="preserve">Pupils </w:t>
+      </w:r>
+      <w:r>
+        <w:rPr>
+          <w:bCs/>
+          <w:lang w:val="en-US"/>
+        </w:rPr>
+        <w:t>of K-12 (</w:t>
+      </w:r>
+      <w:r>
+        <w:rPr>
+          <w:bCs/>
+          <w:lang w:val="en-US"/>
+        </w:rPr>
+        <w:t>primary and secondary schools</w:t>
+      </w:r>
+      <w:r>
+        <w:rPr>
+          <w:bCs/>
+          <w:lang w:val="en-US"/>
+        </w:rPr>
+        <w:t>),</w:t>
+      </w:r>
+      <w:r>
+        <w:rPr>
+          <w:bCs/>
+          <w:lang w:val="en-US"/>
+        </w:rPr>
+        <w:t xml:space="preserve"> for whom </w:t>
+      </w:r>
+      <w:r>
+        <w:rPr>
+          <w:bCs/>
+          <w:lang w:val="en-US"/>
+        </w:rPr>
+        <w:t>PLE</w:t>
+      </w:r>
+      <w:r>
+        <w:rPr>
+          <w:bCs/>
+          <w:lang w:val="en-US"/>
+        </w:rPr>
+        <w:t>I</w:t>
+      </w:r>
+      <w:r>
+        <w:rPr>
+          <w:bCs/>
+          <w:lang w:val="en-US"/>
+        </w:rPr>
+        <w:t xml:space="preserve"> is intended, need support in their studies the most because they are still so unexperienced, not mature and having their heads twisted because of large amounts of new information and choices of professions for the future career. Thus learning support and responsibility of the entire process lies on the shoulders of teachers and parents. New PLE</w:t>
+      </w:r>
+      <w:r>
+        <w:rPr>
+          <w:bCs/>
+          <w:lang w:val="en-US"/>
+        </w:rPr>
+        <w:t>I</w:t>
+      </w:r>
+      <w:r>
+        <w:rPr>
+          <w:bCs/>
+          <w:lang w:val="en-US"/>
+        </w:rPr>
+        <w:t xml:space="preserve"> dares to </w:t>
+      </w:r>
+      <w:r>
+        <w:rPr>
+          <w:bCs/>
+          <w:lang w:val="en-US"/>
+        </w:rPr>
+        <w:t xml:space="preserve">help teachers in their daily work and </w:t>
+      </w:r>
+      <w:r>
+        <w:rPr>
+          <w:bCs/>
+          <w:lang w:val="en-US"/>
+        </w:rPr>
+        <w:t>give a hand to students and their parents</w:t>
+      </w:r>
+      <w:r>
+        <w:rPr>
+          <w:bCs/>
+          <w:lang w:val="en-US"/>
+        </w:rPr>
+        <w:t xml:space="preserve"> guiding</w:t>
+      </w:r>
+      <w:r>
+        <w:rPr>
+          <w:bCs/>
+          <w:lang w:val="en-US"/>
+        </w:rPr>
+        <w:t xml:space="preserve"> them through the dark forest of education</w:t>
+      </w:r>
+      <w:bookmarkStart w:id="2" w:name="_GoBack"/>
+      <w:bookmarkEnd w:id="2"/>
+      <w:r>
+        <w:rPr>
+          <w:bCs/>
+          <w:lang w:val="en-US"/>
+        </w:rPr>
+        <w:t>.</w:t>
+      </w:r>
+    </w:p>
+    <w:p>
+      <w:pPr>
+        <w:jc w:val="both"/>
+        <w:rPr>
+          <w:lang w:val="en-US"/>
+        </w:rPr>
+      </w:pPr>
+      <w:r>
+        <w:rPr>
+          <w:lang w:val="en-US"/>
+        </w:rPr>
+        <w:t>A new PLE</w:t>
+      </w:r>
+      <w:r>
+        <w:rPr>
+          <w:lang w:val="en-US"/>
+        </w:rPr>
+        <w:t>I</w:t>
+      </w:r>
+      <w:r>
+        <w:rPr>
+          <w:lang w:val="en-US"/>
+        </w:rPr>
+        <w:t xml:space="preserve"> should help solving above mentioned challenges because it should </w:t>
       </w:r>
       <w:r>
         <w:rPr>
@@ -2134,13 +3188,7 @@
         <w:rPr>
           <w:lang w:val="en-US"/>
         </w:rPr>
-        <w:t xml:space="preserve"> which were defined by IMAILE</w:t>
-      </w:r>
-      <w:r>
-        <w:rPr>
-          <w:lang w:val="en-US"/>
-        </w:rPr>
-        <w:t>:</w:t>
+        <w:t xml:space="preserve"> which were defined by IMAILE:</w:t>
       </w:r>
     </w:p>
     <w:p>
@@ -2153,11 +3201,13 @@
         <w:spacing w:after="0"/>
         <w:jc w:val="both"/>
         <w:rPr>
-          <w:lang w:val="en-US"/>
-        </w:rPr>
-      </w:pPr>
-      <w:r>
-        <w:rPr>
+          <w:highlight w:val="lightGray"/>
+          <w:lang w:val="en-US"/>
+        </w:rPr>
+      </w:pPr>
+      <w:r>
+        <w:rPr>
+          <w:highlight w:val="lightGray"/>
           <w:lang w:val="en-US"/>
         </w:rPr>
         <w:t>Create more 1 to 1 meetings between teacher and student in the classroom.</w:t>
@@ -2172,37 +3222,64 @@
         </w:numPr>
         <w:spacing w:after="0"/>
         <w:jc w:val="both"/>
+        <w:rPr>
+          <w:highlight w:val="lightGray"/>
+        </w:rPr>
       </w:pPr>
       <w:proofErr w:type="spellStart"/>
       <w:r>
+        <w:rPr>
+          <w:highlight w:val="lightGray"/>
+        </w:rPr>
         <w:t>Reduce</w:t>
       </w:r>
       <w:proofErr w:type="spellEnd"/>
       <w:r>
+        <w:rPr>
+          <w:highlight w:val="lightGray"/>
+        </w:rPr>
         <w:t xml:space="preserve"> </w:t>
       </w:r>
       <w:proofErr w:type="spellStart"/>
       <w:r>
+        <w:rPr>
+          <w:highlight w:val="lightGray"/>
+        </w:rPr>
         <w:t>teachers</w:t>
       </w:r>
       <w:proofErr w:type="spellEnd"/>
       <w:r>
+        <w:rPr>
+          <w:highlight w:val="lightGray"/>
+        </w:rPr>
         <w:t xml:space="preserve"> </w:t>
       </w:r>
       <w:proofErr w:type="spellStart"/>
       <w:r>
+        <w:rPr>
+          <w:highlight w:val="lightGray"/>
+        </w:rPr>
         <w:t>planning</w:t>
       </w:r>
       <w:proofErr w:type="spellEnd"/>
       <w:r>
+        <w:rPr>
+          <w:highlight w:val="lightGray"/>
+        </w:rPr>
         <w:t> </w:t>
       </w:r>
       <w:proofErr w:type="spellStart"/>
       <w:r>
+        <w:rPr>
+          <w:highlight w:val="lightGray"/>
+        </w:rPr>
         <w:t>hours</w:t>
       </w:r>
       <w:proofErr w:type="spellEnd"/>
       <w:r>
+        <w:rPr>
+          <w:highlight w:val="lightGray"/>
+        </w:rPr>
         <w:t>.</w:t>
       </w:r>
     </w:p>
@@ -2216,11 +3293,13 @@
         <w:spacing w:after="0"/>
         <w:jc w:val="both"/>
         <w:rPr>
-          <w:lang w:val="en-US"/>
-        </w:rPr>
-      </w:pPr>
-      <w:r>
-        <w:rPr>
+          <w:highlight w:val="lightGray"/>
+          <w:lang w:val="en-US"/>
+        </w:rPr>
+      </w:pPr>
+      <w:r>
+        <w:rPr>
+          <w:highlight w:val="lightGray"/>
           <w:lang w:val="en-US"/>
         </w:rPr>
         <w:t>Increase students’ motivation to learn STEM.</w:t>
@@ -2236,11 +3315,13 @@
         <w:spacing w:after="0"/>
         <w:jc w:val="both"/>
         <w:rPr>
-          <w:lang w:val="en-US"/>
-        </w:rPr>
-      </w:pPr>
-      <w:r>
-        <w:rPr>
+          <w:highlight w:val="lightGray"/>
+          <w:lang w:val="en-US"/>
+        </w:rPr>
+      </w:pPr>
+      <w:r>
+        <w:rPr>
+          <w:highlight w:val="lightGray"/>
           <w:lang w:val="en-US"/>
         </w:rPr>
         <w:t>Create a real shift from teacher centered learning to student centered learning </w:t>
@@ -2248,6 +3329,7 @@
       <w:proofErr w:type="gramStart"/>
       <w:r>
         <w:rPr>
+          <w:highlight w:val="lightGray"/>
           <w:lang w:val="en-US"/>
         </w:rPr>
         <w:t>( research</w:t>
@@ -2255,6 +3337,7 @@
       <w:proofErr w:type="gramEnd"/>
       <w:r>
         <w:rPr>
+          <w:highlight w:val="lightGray"/>
           <w:lang w:val="en-US"/>
         </w:rPr>
         <w:t xml:space="preserve"> shows that lessons in math and science still is mostly teacher-centered, with few opportunities for the students to have influence on their own learning and using digital tool).</w:t>
@@ -2270,11 +3353,13 @@
         <w:spacing w:after="0"/>
         <w:jc w:val="both"/>
         <w:rPr>
-          <w:lang w:val="en-US"/>
-        </w:rPr>
-      </w:pPr>
-      <w:r>
-        <w:rPr>
+          <w:highlight w:val="lightGray"/>
+          <w:lang w:val="en-US"/>
+        </w:rPr>
+      </w:pPr>
+      <w:r>
+        <w:rPr>
+          <w:highlight w:val="lightGray"/>
           <w:lang w:val="en-US"/>
         </w:rPr>
         <w:t>Be applicable to all devices (responsive design for computers, mobile phones, tablets…), our PLE solution should be a tool that can be easily used from the students’ personal devices as well.</w:t>
@@ -2290,38 +3375,16 @@
         <w:spacing w:after="0"/>
         <w:jc w:val="both"/>
         <w:rPr>
-          <w:lang w:val="en-US"/>
-        </w:rPr>
-      </w:pPr>
-      <w:r>
-        <w:rPr>
-          <w:lang w:val="en-US"/>
-        </w:rPr>
-        <w:t>Be applicable to all learning styles according to the Learning and Teaching Styles</w:t>
-      </w:r>
-      <w:r>
-        <w:rPr>
-          <w:lang w:val="en-US"/>
-        </w:rPr>
-        <w:t xml:space="preserve"> (</w:t>
-      </w:r>
-      <w:r>
-        <w:rPr>
-          <w:lang w:val="en-US"/>
-        </w:rPr>
-        <w:t>Felder &amp; Silverman, 1988</w:t>
-      </w:r>
-      <w:r>
-        <w:rPr>
-          <w:lang w:val="en-US"/>
-        </w:rPr>
-        <w:t>)</w:t>
-      </w:r>
-      <w:r>
-        <w:rPr>
-          <w:lang w:val="en-US"/>
-        </w:rPr>
-        <w:t>: active/reflective, sensing/intuitive, visual/verbal and sequential/global.</w:t>
+          <w:highlight w:val="lightGray"/>
+          <w:lang w:val="en-US"/>
+        </w:rPr>
+      </w:pPr>
+      <w:r>
+        <w:rPr>
+          <w:highlight w:val="lightGray"/>
+          <w:lang w:val="en-US"/>
+        </w:rPr>
+        <w:t>Be applicable to all learning styles according to the Learning and Teaching Styles (Felder &amp; Silverman, 1988): active/reflective, sensing/intuitive, visual/verbal and sequential/global.</w:t>
       </w:r>
     </w:p>
     <w:p>
@@ -2334,18 +3397,22 @@
         <w:spacing w:after="0"/>
         <w:jc w:val="both"/>
         <w:rPr>
-          <w:lang w:val="en-US"/>
-        </w:rPr>
-      </w:pPr>
-      <w:r>
-        <w:rPr>
-          <w:lang w:val="en-US"/>
-        </w:rPr>
+          <w:highlight w:val="lightGray"/>
+          <w:lang w:val="en-US"/>
+        </w:rPr>
+      </w:pPr>
+      <w:r>
+        <w:rPr>
+          <w:highlight w:val="lightGray"/>
+          <w:lang w:val="en-US"/>
+        </w:rPr>
+        <w:lastRenderedPageBreak/>
         <w:t>Provide students with a </w:t>
       </w:r>
       <w:proofErr w:type="spellStart"/>
       <w:r>
         <w:rPr>
+          <w:highlight w:val="lightGray"/>
           <w:lang w:val="en-US"/>
         </w:rPr>
         <w:t>personalised</w:t>
@@ -2353,6 +3420,7 @@
       <w:proofErr w:type="spellEnd"/>
       <w:r>
         <w:rPr>
+          <w:highlight w:val="lightGray"/>
           <w:lang w:val="en-US"/>
         </w:rPr>
         <w:t> formative feedback and scaffolding, based on their learning paths, needs and styles.</w:t>
@@ -2368,11 +3436,13 @@
         <w:spacing w:after="0"/>
         <w:jc w:val="both"/>
         <w:rPr>
-          <w:lang w:val="en-US"/>
-        </w:rPr>
-      </w:pPr>
-      <w:r>
-        <w:rPr>
+          <w:highlight w:val="lightGray"/>
+          <w:lang w:val="en-US"/>
+        </w:rPr>
+      </w:pPr>
+      <w:r>
+        <w:rPr>
+          <w:highlight w:val="lightGray"/>
           <w:lang w:val="en-US"/>
         </w:rPr>
         <w:t>Reduce the numbers of early drop outs in a long term perspective</w:t>
@@ -2390,33 +3460,27 @@
       <w:pPr>
         <w:jc w:val="both"/>
         <w:rPr>
-          <w:lang w:val="en-US"/>
-        </w:rPr>
-      </w:pPr>
-      <w:r>
-        <w:rPr>
-          <w:lang w:val="en-US"/>
-        </w:rPr>
-        <w:t>(t</w:t>
-      </w:r>
-      <w:r>
-        <w:rPr>
-          <w:lang w:val="en-US"/>
-        </w:rPr>
-        <w:t xml:space="preserve">aken from IMAILE official web page </w:t>
-      </w:r>
-      <w:hyperlink r:id="rId7" w:history="1">
-        <w:r>
-          <w:rPr>
-            <w:rStyle w:val="a4"/>
-            <w:szCs w:val="24"/>
-            <w:lang w:val="en-US"/>
-          </w:rPr>
-          <w:t>http://www.imaile.eu</w:t>
-        </w:r>
-      </w:hyperlink>
-      <w:r>
-        <w:rPr>
+          <w:color w:val="FF0000"/>
+          <w:lang w:val="en-US"/>
+        </w:rPr>
+      </w:pPr>
+      <w:r>
+        <w:rPr>
+          <w:color w:val="FF0000"/>
+          <w:lang w:val="en-US"/>
+        </w:rPr>
+        <w:t>(</w:t>
+      </w:r>
+      <w:r>
+        <w:rPr>
+          <w:color w:val="FF0000"/>
+          <w:lang w:val="en-US"/>
+        </w:rPr>
+        <w:t>IMAILE portal</w:t>
+      </w:r>
+      <w:r>
+        <w:rPr>
+          <w:color w:val="FF0000"/>
           <w:lang w:val="en-US"/>
         </w:rPr>
         <w:t>)</w:t>
@@ -2426,1071 +3490,16 @@
       <w:pPr>
         <w:jc w:val="both"/>
         <w:rPr>
-          <w:lang w:val="en-US"/>
-        </w:rPr>
-      </w:pPr>
-    </w:p>
-    <w:p>
-      <w:pPr>
-        <w:pStyle w:val="1"/>
-      </w:pPr>
-      <w:r>
-        <w:t>MOTIVATION</w:t>
-      </w:r>
-    </w:p>
-    <w:p>
-      <w:pPr>
-        <w:jc w:val="both"/>
-        <w:rPr>
-          <w:bCs/>
-          <w:lang w:val="en-US"/>
-        </w:rPr>
-      </w:pPr>
-      <w:r>
-        <w:rPr>
-          <w:bCs/>
-          <w:lang w:val="en-US"/>
-        </w:rPr>
-        <w:t>E</w:t>
-      </w:r>
-      <w:r>
-        <w:rPr>
-          <w:bCs/>
-          <w:lang w:val="en-US"/>
-        </w:rPr>
-        <w:t>-learning is very attractive for me field of study generally. It is a great thing, allowing people to learn what they want to despite of their location</w:t>
-      </w:r>
-      <w:r>
-        <w:rPr>
-          <w:bCs/>
-          <w:lang w:val="en-US"/>
-        </w:rPr>
-        <w:t xml:space="preserve"> and</w:t>
-      </w:r>
-      <w:r>
-        <w:rPr>
-          <w:bCs/>
-          <w:lang w:val="en-US"/>
-        </w:rPr>
-        <w:t xml:space="preserve"> possible physical impairments which otherwise </w:t>
-      </w:r>
-      <w:r>
-        <w:rPr>
-          <w:bCs/>
-          <w:lang w:val="en-US"/>
-        </w:rPr>
-        <w:t xml:space="preserve">would be an obstacle on the way </w:t>
-      </w:r>
-      <w:r>
-        <w:rPr>
-          <w:bCs/>
-          <w:lang w:val="en-US"/>
-        </w:rPr>
-        <w:t>of</w:t>
-      </w:r>
-      <w:r>
-        <w:rPr>
-          <w:bCs/>
-          <w:lang w:val="en-US"/>
-        </w:rPr>
-        <w:t xml:space="preserve"> study</w:t>
-      </w:r>
-      <w:r>
-        <w:rPr>
-          <w:bCs/>
-          <w:lang w:val="en-US"/>
-        </w:rPr>
-        <w:t>ing</w:t>
-      </w:r>
-      <w:r>
-        <w:rPr>
-          <w:bCs/>
-          <w:lang w:val="en-US"/>
-        </w:rPr>
-        <w:t xml:space="preserve"> </w:t>
-      </w:r>
-      <w:r>
-        <w:rPr>
-          <w:bCs/>
-          <w:lang w:val="en-US"/>
-        </w:rPr>
-        <w:t>in a classical contact teaching</w:t>
-      </w:r>
-      <w:r>
-        <w:rPr>
-          <w:bCs/>
-          <w:lang w:val="en-US"/>
-        </w:rPr>
-        <w:t xml:space="preserve"> approach. I also like the idea of</w:t>
-      </w:r>
-      <w:r>
-        <w:rPr>
-          <w:bCs/>
-          <w:lang w:val="en-US"/>
-        </w:rPr>
-        <w:t xml:space="preserve"> </w:t>
-      </w:r>
-      <w:r>
-        <w:rPr>
-          <w:bCs/>
-          <w:lang w:val="en-US"/>
-        </w:rPr>
-        <w:t>education system</w:t>
-      </w:r>
-      <w:r>
-        <w:rPr>
-          <w:bCs/>
-          <w:lang w:val="en-US"/>
-        </w:rPr>
-        <w:t>’s</w:t>
-      </w:r>
-      <w:r>
-        <w:rPr>
-          <w:bCs/>
-          <w:lang w:val="en-US"/>
-        </w:rPr>
-        <w:t xml:space="preserve"> </w:t>
-      </w:r>
-      <w:r>
-        <w:rPr>
-          <w:bCs/>
-          <w:lang w:val="en-US"/>
-        </w:rPr>
-        <w:t xml:space="preserve">movement </w:t>
-      </w:r>
-      <w:r>
-        <w:rPr>
-          <w:bCs/>
-          <w:lang w:val="en-US"/>
-        </w:rPr>
-        <w:t>from</w:t>
-      </w:r>
-      <w:r>
-        <w:rPr>
-          <w:bCs/>
-          <w:lang w:val="en-US"/>
-        </w:rPr>
-        <w:t> </w:t>
-      </w:r>
-      <w:r>
-        <w:rPr>
-          <w:b/>
-          <w:lang w:val="en-US"/>
-        </w:rPr>
-        <w:t>teacher centric</w:t>
-      </w:r>
-      <w:r>
-        <w:rPr>
-          <w:b/>
-          <w:lang w:val="en-US"/>
-        </w:rPr>
-        <w:t xml:space="preserve"> approach</w:t>
-      </w:r>
-      <w:r>
-        <w:rPr>
-          <w:bCs/>
-          <w:lang w:val="en-US"/>
-        </w:rPr>
-        <w:t> where teachers are using technology, interactive whiteboards an</w:t>
-      </w:r>
-      <w:r>
-        <w:rPr>
-          <w:bCs/>
-          <w:lang w:val="en-US"/>
-        </w:rPr>
-        <w:t>d learning management</w:t>
-      </w:r>
-      <w:r>
-        <w:rPr>
-          <w:bCs/>
-          <w:lang w:val="en-US"/>
-        </w:rPr>
-        <w:t xml:space="preserve"> systems</w:t>
-      </w:r>
-      <w:r>
-        <w:rPr>
-          <w:bCs/>
-          <w:lang w:val="en-US"/>
-        </w:rPr>
-        <w:t xml:space="preserve"> (LMS)</w:t>
-      </w:r>
-      <w:r>
-        <w:rPr>
-          <w:bCs/>
-          <w:lang w:val="en-US"/>
-        </w:rPr>
-        <w:t xml:space="preserve"> in their teaching activities</w:t>
-      </w:r>
-      <w:r>
-        <w:rPr>
-          <w:bCs/>
-          <w:lang w:val="en-US"/>
-        </w:rPr>
-        <w:t xml:space="preserve"> towards </w:t>
-      </w:r>
-      <w:r>
-        <w:rPr>
-          <w:b/>
-          <w:lang w:val="en-US"/>
-        </w:rPr>
-        <w:t>student centric approach</w:t>
-      </w:r>
-      <w:r>
-        <w:rPr>
-          <w:bCs/>
-          <w:lang w:val="en-US"/>
-        </w:rPr>
-        <w:t xml:space="preserve"> where all students have access to devices, digital content and software in a personalized way. </w:t>
-      </w:r>
-    </w:p>
-    <w:p>
-      <w:pPr>
-        <w:jc w:val="both"/>
-        <w:rPr>
-          <w:bCs/>
-          <w:lang w:val="en-US"/>
-        </w:rPr>
-      </w:pPr>
-      <w:r>
-        <w:rPr>
-          <w:bCs/>
-          <w:lang w:val="en-US"/>
-        </w:rPr>
-        <w:t xml:space="preserve">If e-learning is a good thing generally, there are no or very limited amount of means which provide really personalized e-learning experience in the context of primary and secondary schools education. </w:t>
-      </w:r>
-      <w:r>
-        <w:rPr>
-          <w:bCs/>
-          <w:lang w:val="en-US"/>
-        </w:rPr>
-        <w:t>Presently, e</w:t>
-      </w:r>
-      <w:r>
-        <w:rPr>
-          <w:bCs/>
-          <w:lang w:val="en-US"/>
-        </w:rPr>
-        <w:t xml:space="preserve">very pupil (student) is </w:t>
-      </w:r>
-      <w:r>
-        <w:rPr>
-          <w:bCs/>
-          <w:lang w:val="en-US"/>
-        </w:rPr>
-        <w:t xml:space="preserve">just </w:t>
-      </w:r>
-      <w:r>
-        <w:rPr>
-          <w:bCs/>
-          <w:lang w:val="en-US"/>
-        </w:rPr>
-        <w:t xml:space="preserve">given </w:t>
-      </w:r>
-      <w:r>
-        <w:rPr>
-          <w:bCs/>
-          <w:lang w:val="en-US"/>
-        </w:rPr>
-        <w:t xml:space="preserve">with </w:t>
-      </w:r>
-      <w:r>
-        <w:rPr>
-          <w:bCs/>
-          <w:lang w:val="en-US"/>
-        </w:rPr>
-        <w:t>the same materials (and same representation</w:t>
-      </w:r>
-      <w:r>
-        <w:rPr>
-          <w:bCs/>
-          <w:lang w:val="en-US"/>
-        </w:rPr>
-        <w:t xml:space="preserve"> of it</w:t>
-      </w:r>
-      <w:r>
-        <w:rPr>
-          <w:bCs/>
-          <w:lang w:val="en-US"/>
-        </w:rPr>
-        <w:t xml:space="preserve">, i.e. text, audio, video format), same level of tasks, limited types of devices a student can access materials with, lack of gamification element what makes learning fun and increase motivation towards it and many limitations more. And that’s why </w:t>
-      </w:r>
-      <w:r>
-        <w:rPr>
-          <w:bCs/>
-          <w:lang w:val="en-US"/>
-        </w:rPr>
-        <w:t>pupils</w:t>
-      </w:r>
-      <w:r>
-        <w:rPr>
-          <w:bCs/>
-          <w:lang w:val="en-US"/>
-        </w:rPr>
-        <w:t xml:space="preserve"> might want to use a new PLE in their education </w:t>
-      </w:r>
-      <w:r>
-        <w:rPr>
-          <w:bCs/>
-          <w:lang w:val="en-US"/>
-        </w:rPr>
-        <w:t xml:space="preserve">in order to overcome those limitations and </w:t>
-      </w:r>
-      <w:r>
-        <w:rPr>
-          <w:bCs/>
-          <w:lang w:val="en-US"/>
-        </w:rPr>
-        <w:t>b</w:t>
-      </w:r>
-      <w:r>
-        <w:rPr>
-          <w:bCs/>
-          <w:lang w:val="en-US"/>
-        </w:rPr>
-        <w:t xml:space="preserve">e able to have a full control </w:t>
-      </w:r>
-      <w:r>
-        <w:rPr>
-          <w:bCs/>
-          <w:lang w:val="en-US"/>
-        </w:rPr>
-        <w:t>on</w:t>
-      </w:r>
-      <w:r>
-        <w:rPr>
-          <w:bCs/>
-          <w:lang w:val="en-US"/>
-        </w:rPr>
-        <w:t xml:space="preserve"> their learning</w:t>
-      </w:r>
-      <w:r>
-        <w:rPr>
-          <w:bCs/>
-          <w:lang w:val="en-US"/>
-        </w:rPr>
-        <w:t xml:space="preserve">: be able to plan it better with their parents, set certain goals, checkup upon the progress, have access to past activities/projects/assignments to be able to refresh those in mind and maybe to include something into a CV for future, choose learning paths and be able to visually track realization of it, play games instead of </w:t>
-      </w:r>
-      <w:r>
-        <w:rPr>
-          <w:bCs/>
-          <w:lang w:val="en-US"/>
-        </w:rPr>
-        <w:t>boring</w:t>
-      </w:r>
-      <w:r>
-        <w:rPr>
-          <w:bCs/>
-          <w:lang w:val="en-US"/>
-        </w:rPr>
-        <w:t xml:space="preserve"> reading of textbooks</w:t>
-      </w:r>
-      <w:r>
-        <w:rPr>
-          <w:bCs/>
-          <w:lang w:val="en-US"/>
-        </w:rPr>
-        <w:t xml:space="preserve"> what would increase motivation towards learning</w:t>
-      </w:r>
-      <w:r>
-        <w:rPr>
-          <w:bCs/>
-          <w:lang w:val="en-US"/>
-        </w:rPr>
-        <w:t xml:space="preserve">, be able to communicate inside of </w:t>
-      </w:r>
-      <w:r>
-        <w:rPr>
-          <w:bCs/>
-          <w:lang w:val="en-US"/>
-        </w:rPr>
-        <w:t>PLE to get</w:t>
-      </w:r>
-      <w:r>
-        <w:rPr>
-          <w:bCs/>
-          <w:lang w:val="en-US"/>
-        </w:rPr>
-        <w:t xml:space="preserve"> help from peers or from teachers, be able to ask questions and support them with </w:t>
-      </w:r>
-      <w:r>
-        <w:rPr>
-          <w:bCs/>
-          <w:lang w:val="en-US"/>
-        </w:rPr>
-        <w:t xml:space="preserve">own attachments like </w:t>
-      </w:r>
-      <w:r>
-        <w:rPr>
-          <w:bCs/>
-          <w:lang w:val="en-US"/>
-        </w:rPr>
-        <w:t xml:space="preserve">pictures taken by own mobile </w:t>
-      </w:r>
-      <w:r>
-        <w:rPr>
-          <w:bCs/>
-          <w:lang w:val="en-US"/>
-        </w:rPr>
-        <w:t>device</w:t>
-      </w:r>
-      <w:r>
-        <w:rPr>
-          <w:bCs/>
-          <w:lang w:val="en-US"/>
-        </w:rPr>
-        <w:t xml:space="preserve"> of unknown phenomena (i.e. when a pupil saw first time an aurora). On top of it a new PLE</w:t>
-      </w:r>
-      <w:r>
-        <w:rPr>
-          <w:bCs/>
-          <w:lang w:val="en-US"/>
-        </w:rPr>
-        <w:t>,</w:t>
-      </w:r>
-      <w:r>
-        <w:rPr>
-          <w:bCs/>
-          <w:lang w:val="en-US"/>
-        </w:rPr>
-        <w:t xml:space="preserve"> using artificial intelligence</w:t>
-      </w:r>
-      <w:r>
-        <w:rPr>
-          <w:bCs/>
-          <w:lang w:val="en-US"/>
-        </w:rPr>
-        <w:t>,</w:t>
-      </w:r>
-      <w:r>
-        <w:rPr>
-          <w:bCs/>
-          <w:lang w:val="en-US"/>
-        </w:rPr>
-        <w:t xml:space="preserve"> would suggest possible professional paths based on learning records</w:t>
-      </w:r>
-      <w:r>
-        <w:rPr>
-          <w:bCs/>
-          <w:lang w:val="en-US"/>
-        </w:rPr>
-        <w:t xml:space="preserve"> of a person</w:t>
-      </w:r>
-      <w:r>
-        <w:rPr>
-          <w:bCs/>
-          <w:lang w:val="en-US"/>
-        </w:rPr>
-        <w:t xml:space="preserve"> what will give pupils and their parents an idea what profession to pursue based on strengths of the </w:t>
-      </w:r>
-      <w:r>
-        <w:rPr>
-          <w:bCs/>
-          <w:lang w:val="en-US"/>
-        </w:rPr>
-        <w:t>child</w:t>
-      </w:r>
-      <w:r>
-        <w:rPr>
-          <w:bCs/>
-          <w:lang w:val="en-US"/>
-        </w:rPr>
-        <w:t xml:space="preserve">. </w:t>
-      </w:r>
-      <w:r>
-        <w:rPr>
-          <w:bCs/>
-          <w:lang w:val="en-US"/>
-        </w:rPr>
-        <w:t>U</w:t>
-      </w:r>
-      <w:r>
-        <w:rPr>
-          <w:bCs/>
-          <w:lang w:val="en-US"/>
-        </w:rPr>
-        <w:t>nfortunately</w:t>
-      </w:r>
-      <w:r>
-        <w:rPr>
-          <w:bCs/>
-          <w:lang w:val="en-US"/>
-        </w:rPr>
-        <w:t>,</w:t>
-      </w:r>
-      <w:r>
-        <w:rPr>
-          <w:bCs/>
-          <w:lang w:val="en-US"/>
-        </w:rPr>
-        <w:t xml:space="preserve"> nowadays the situation is so that</w:t>
-      </w:r>
-      <w:r>
-        <w:rPr>
-          <w:bCs/>
-          <w:lang w:val="en-US"/>
-        </w:rPr>
-        <w:t xml:space="preserve"> quite many </w:t>
-      </w:r>
-      <w:r>
-        <w:rPr>
-          <w:bCs/>
-          <w:lang w:val="en-US"/>
-        </w:rPr>
-        <w:t>children</w:t>
-      </w:r>
-      <w:r>
-        <w:rPr>
-          <w:bCs/>
-          <w:lang w:val="en-US"/>
-        </w:rPr>
-        <w:t xml:space="preserve"> upon graduation from the </w:t>
-      </w:r>
-      <w:r>
-        <w:rPr>
-          <w:bCs/>
-          <w:lang w:val="en-US"/>
-        </w:rPr>
-        <w:lastRenderedPageBreak/>
-        <w:t>school</w:t>
-      </w:r>
-      <w:r>
-        <w:rPr>
-          <w:bCs/>
-          <w:lang w:val="en-US"/>
-        </w:rPr>
-        <w:t>, when it is time to make big decisions (e.g. which university to apply to and on which program)</w:t>
-      </w:r>
-      <w:r>
-        <w:rPr>
-          <w:bCs/>
-          <w:lang w:val="en-US"/>
-        </w:rPr>
-        <w:t xml:space="preserve"> </w:t>
-      </w:r>
-      <w:r>
-        <w:rPr>
-          <w:bCs/>
-          <w:lang w:val="en-US"/>
-        </w:rPr>
-        <w:t xml:space="preserve">still </w:t>
-      </w:r>
-      <w:r>
-        <w:rPr>
-          <w:bCs/>
-          <w:lang w:val="en-US"/>
-        </w:rPr>
-        <w:t xml:space="preserve">do not know what they </w:t>
-      </w:r>
-      <w:r>
-        <w:rPr>
-          <w:bCs/>
-          <w:lang w:val="en-US"/>
-        </w:rPr>
-        <w:t xml:space="preserve">actually </w:t>
-      </w:r>
-      <w:r>
-        <w:rPr>
-          <w:bCs/>
-          <w:lang w:val="en-US"/>
-        </w:rPr>
-        <w:t>want to do when they grow up</w:t>
-      </w:r>
-      <w:r>
-        <w:rPr>
-          <w:bCs/>
-          <w:lang w:val="en-US"/>
-        </w:rPr>
-        <w:t xml:space="preserve"> what results in making wrong decisions and pursuing professions which don’t really interest them but were advised by e.g. relatives based on conditions on the labor market. These and many other </w:t>
-      </w:r>
-      <w:r>
-        <w:rPr>
-          <w:bCs/>
-          <w:lang w:val="en-US"/>
-        </w:rPr>
-        <w:t xml:space="preserve">challenges including </w:t>
-      </w:r>
-      <w:r>
-        <w:rPr>
-          <w:bCs/>
-          <w:lang w:val="en-US"/>
-        </w:rPr>
-        <w:t>teacher related</w:t>
-      </w:r>
-      <w:r>
-        <w:rPr>
-          <w:bCs/>
-          <w:lang w:val="en-US"/>
-        </w:rPr>
-        <w:t xml:space="preserve"> ones (like decreasing teachers’ planning hours),</w:t>
-      </w:r>
-      <w:r>
-        <w:rPr>
-          <w:bCs/>
-          <w:lang w:val="en-US"/>
-        </w:rPr>
-        <w:t xml:space="preserve"> </w:t>
-      </w:r>
-      <w:r>
-        <w:rPr>
-          <w:bCs/>
-          <w:lang w:val="en-US"/>
-        </w:rPr>
-        <w:t>the</w:t>
-      </w:r>
-      <w:r>
-        <w:rPr>
-          <w:bCs/>
-          <w:lang w:val="en-US"/>
-        </w:rPr>
-        <w:t xml:space="preserve"> new PLE dares to help solving. </w:t>
-      </w:r>
-    </w:p>
-    <w:p>
-      <w:pPr>
-        <w:jc w:val="both"/>
-        <w:rPr>
-          <w:bCs/>
-          <w:lang w:val="en-US"/>
-        </w:rPr>
-      </w:pPr>
-      <w:r>
-        <w:rPr>
-          <w:bCs/>
-          <w:highlight w:val="darkGray"/>
-          <w:lang w:val="en-US"/>
-        </w:rPr>
-        <w:t>The importance of</w:t>
-      </w:r>
-      <w:r>
-        <w:rPr>
-          <w:bCs/>
-          <w:highlight w:val="darkGray"/>
-          <w:lang w:val="en-US"/>
-        </w:rPr>
-        <w:t xml:space="preserve"> </w:t>
-      </w:r>
-      <w:r>
-        <w:rPr>
-          <w:bCs/>
-          <w:highlight w:val="darkGray"/>
-          <w:lang w:val="en-US"/>
-        </w:rPr>
-        <w:t>PLE</w:t>
-      </w:r>
-      <w:r>
-        <w:rPr>
-          <w:bCs/>
-          <w:highlight w:val="darkGray"/>
-          <w:lang w:val="en-US"/>
-        </w:rPr>
-        <w:t>I</w:t>
-      </w:r>
-      <w:r>
-        <w:rPr>
-          <w:bCs/>
-          <w:highlight w:val="darkGray"/>
-          <w:lang w:val="en-US"/>
-        </w:rPr>
-        <w:t>:</w:t>
-      </w:r>
-    </w:p>
-    <w:p>
-      <w:pPr>
-        <w:jc w:val="both"/>
-        <w:rPr>
-          <w:bCs/>
-          <w:lang w:val="en-US"/>
-        </w:rPr>
-      </w:pPr>
-      <w:r>
-        <w:rPr>
-          <w:bCs/>
-          <w:lang w:val="en-US"/>
-        </w:rPr>
-        <w:t xml:space="preserve">Pupils </w:t>
-      </w:r>
-      <w:r>
-        <w:rPr>
-          <w:bCs/>
-          <w:lang w:val="en-US"/>
-        </w:rPr>
-        <w:t>of K-12 (</w:t>
-      </w:r>
-      <w:r>
-        <w:rPr>
-          <w:bCs/>
-          <w:lang w:val="en-US"/>
-        </w:rPr>
-        <w:t>primary and secondary schools</w:t>
-      </w:r>
-      <w:r>
-        <w:rPr>
-          <w:bCs/>
-          <w:lang w:val="en-US"/>
-        </w:rPr>
-        <w:t>),</w:t>
-      </w:r>
-      <w:r>
-        <w:rPr>
-          <w:bCs/>
-          <w:lang w:val="en-US"/>
-        </w:rPr>
-        <w:t xml:space="preserve"> for whom </w:t>
-      </w:r>
-      <w:r>
-        <w:rPr>
-          <w:bCs/>
-          <w:lang w:val="en-US"/>
-        </w:rPr>
-        <w:t>PLE</w:t>
-      </w:r>
-      <w:r>
-        <w:rPr>
-          <w:bCs/>
-          <w:lang w:val="en-US"/>
-        </w:rPr>
-        <w:t>I</w:t>
-      </w:r>
-      <w:r>
-        <w:rPr>
-          <w:bCs/>
-          <w:lang w:val="en-US"/>
-        </w:rPr>
-        <w:t xml:space="preserve"> is intended, need support in their studies the most because they are still so unexperienced, not mature and having their heads twisted because of large amounts of new information and choices of professions for the future career. Thus learning support and responsibility of the entire process lies on the shoulders of teachers and parents. New PLE dares to </w:t>
-      </w:r>
-      <w:r>
-        <w:rPr>
-          <w:bCs/>
-          <w:lang w:val="en-US"/>
-        </w:rPr>
-        <w:t xml:space="preserve">help teachers in their daily work and </w:t>
-      </w:r>
-      <w:r>
-        <w:rPr>
-          <w:bCs/>
-          <w:lang w:val="en-US"/>
-        </w:rPr>
-        <w:t>give a hand to students and their parents</w:t>
-      </w:r>
-      <w:r>
-        <w:rPr>
-          <w:bCs/>
-          <w:lang w:val="en-US"/>
-        </w:rPr>
-        <w:t xml:space="preserve"> guiding</w:t>
-      </w:r>
-      <w:r>
-        <w:rPr>
-          <w:bCs/>
-          <w:lang w:val="en-US"/>
-        </w:rPr>
-        <w:t xml:space="preserve"> them through the dark forest of education</w:t>
-      </w:r>
-      <w:r>
-        <w:rPr>
-          <w:bCs/>
-          <w:lang w:val="en-US"/>
-        </w:rPr>
-        <w:t>.</w:t>
-      </w:r>
-    </w:p>
-    <w:p>
-      <w:pPr>
-        <w:jc w:val="both"/>
-        <w:rPr>
-          <w:bCs/>
-          <w:highlight w:val="lightGray"/>
-          <w:lang w:val="en-US"/>
-        </w:rPr>
-      </w:pPr>
-      <w:r>
-        <w:rPr>
-          <w:bCs/>
-          <w:highlight w:val="lightGray"/>
-          <w:lang w:val="en-US"/>
-        </w:rPr>
-        <w:t>According to IMAILE vision, PLE helps in the following:</w:t>
-      </w:r>
-    </w:p>
-    <w:p>
-      <w:pPr>
-        <w:pStyle w:val="a0"/>
-        <w:numPr>
-          <w:ilvl w:val="0"/>
-          <w:numId w:val="11"/>
-        </w:numPr>
-        <w:jc w:val="both"/>
-        <w:rPr>
-          <w:bCs/>
-          <w:highlight w:val="lightGray"/>
-          <w:lang w:val="en-US"/>
-        </w:rPr>
-      </w:pPr>
-      <w:r>
-        <w:rPr>
-          <w:bCs/>
-          <w:highlight w:val="lightGray"/>
-          <w:lang w:val="en-US"/>
-        </w:rPr>
-        <w:t xml:space="preserve">A </w:t>
-      </w:r>
-      <w:proofErr w:type="spellStart"/>
-      <w:r>
-        <w:rPr>
-          <w:bCs/>
-          <w:highlight w:val="lightGray"/>
-          <w:lang w:val="en-US"/>
-        </w:rPr>
-        <w:t>personalised</w:t>
-      </w:r>
-      <w:proofErr w:type="spellEnd"/>
-      <w:r>
-        <w:rPr>
-          <w:bCs/>
-          <w:highlight w:val="lightGray"/>
-          <w:lang w:val="en-US"/>
-        </w:rPr>
-        <w:t xml:space="preserve"> learning environment increases the students’ motivation and creates a learning situation where they can control their own learning at their own pace.</w:t>
-      </w:r>
-    </w:p>
-    <w:p>
-      <w:pPr>
-        <w:pStyle w:val="a0"/>
-        <w:numPr>
-          <w:ilvl w:val="0"/>
-          <w:numId w:val="11"/>
-        </w:numPr>
-        <w:jc w:val="both"/>
-        <w:rPr>
-          <w:bCs/>
-          <w:highlight w:val="lightGray"/>
-          <w:lang w:val="en-US"/>
-        </w:rPr>
-      </w:pPr>
-      <w:r>
-        <w:rPr>
-          <w:bCs/>
-          <w:highlight w:val="lightGray"/>
-          <w:lang w:val="en-US"/>
-        </w:rPr>
-        <w:t>It allows students to actively in design their own learning strategies</w:t>
-      </w:r>
-    </w:p>
-    <w:p>
-      <w:pPr>
-        <w:pStyle w:val="a0"/>
-        <w:numPr>
-          <w:ilvl w:val="0"/>
-          <w:numId w:val="11"/>
-        </w:numPr>
-        <w:jc w:val="both"/>
-        <w:rPr>
-          <w:bCs/>
-          <w:highlight w:val="lightGray"/>
-          <w:lang w:val="en-US"/>
-        </w:rPr>
-      </w:pPr>
-      <w:r>
-        <w:rPr>
-          <w:bCs/>
-          <w:highlight w:val="lightGray"/>
-          <w:lang w:val="en-US"/>
-        </w:rPr>
-        <w:t>PLE enables better contact between student/teacher, and the education is less teacher-</w:t>
-      </w:r>
-      <w:proofErr w:type="spellStart"/>
-      <w:r>
-        <w:rPr>
-          <w:bCs/>
-          <w:highlight w:val="lightGray"/>
-          <w:lang w:val="en-US"/>
-        </w:rPr>
-        <w:t>centred</w:t>
-      </w:r>
-      <w:proofErr w:type="spellEnd"/>
-      <w:r>
-        <w:rPr>
-          <w:bCs/>
-          <w:highlight w:val="lightGray"/>
-          <w:lang w:val="en-US"/>
-        </w:rPr>
-        <w:t>.</w:t>
-      </w:r>
-    </w:p>
-    <w:p>
-      <w:pPr>
-        <w:pStyle w:val="a0"/>
-        <w:numPr>
-          <w:ilvl w:val="0"/>
-          <w:numId w:val="11"/>
-        </w:numPr>
-        <w:jc w:val="both"/>
-        <w:rPr>
-          <w:bCs/>
-          <w:highlight w:val="lightGray"/>
-          <w:lang w:val="en-US"/>
-        </w:rPr>
-      </w:pPr>
-      <w:r>
-        <w:rPr>
-          <w:bCs/>
-          <w:highlight w:val="lightGray"/>
-          <w:lang w:val="en-US"/>
-        </w:rPr>
-        <w:t xml:space="preserve">PLE and modern technology together create a </w:t>
-      </w:r>
-      <w:proofErr w:type="spellStart"/>
-      <w:r>
-        <w:rPr>
-          <w:bCs/>
-          <w:highlight w:val="lightGray"/>
-          <w:lang w:val="en-US"/>
-        </w:rPr>
-        <w:t>customised</w:t>
-      </w:r>
-      <w:proofErr w:type="spellEnd"/>
-      <w:r>
-        <w:rPr>
-          <w:bCs/>
-          <w:highlight w:val="lightGray"/>
-          <w:lang w:val="en-US"/>
-        </w:rPr>
-        <w:t xml:space="preserve"> learning environment that suits the development of the 21st century classroom.</w:t>
-      </w:r>
-    </w:p>
-    <w:p>
-      <w:pPr>
-        <w:pStyle w:val="a0"/>
-        <w:numPr>
-          <w:ilvl w:val="0"/>
-          <w:numId w:val="11"/>
-        </w:numPr>
-        <w:jc w:val="both"/>
-        <w:rPr>
-          <w:bCs/>
-          <w:highlight w:val="lightGray"/>
-          <w:lang w:val="en-US"/>
-        </w:rPr>
-      </w:pPr>
-      <w:r>
-        <w:rPr>
-          <w:bCs/>
-          <w:highlight w:val="lightGray"/>
-          <w:lang w:val="en-US"/>
-        </w:rPr>
-        <w:t>The technology of today makes it possible to create PLE solutions which are developed to suit the demands from both teachers and students.</w:t>
-      </w:r>
-    </w:p>
-    <w:p>
-      <w:pPr>
-        <w:pStyle w:val="a0"/>
-        <w:numPr>
-          <w:ilvl w:val="0"/>
-          <w:numId w:val="11"/>
-        </w:numPr>
-        <w:jc w:val="both"/>
-        <w:rPr>
-          <w:bCs/>
-          <w:highlight w:val="lightGray"/>
-          <w:lang w:val="en-US"/>
-        </w:rPr>
-      </w:pPr>
-      <w:r>
-        <w:rPr>
-          <w:bCs/>
-          <w:highlight w:val="lightGray"/>
-          <w:lang w:val="en-US"/>
-        </w:rPr>
-        <w:t>PLE in combination with technical tools increase the students’ interest in STEM subjects, which is important as there is a growing demand in STEM related professions.</w:t>
-      </w:r>
-    </w:p>
-    <w:p>
-      <w:pPr>
-        <w:pStyle w:val="a0"/>
-        <w:numPr>
-          <w:ilvl w:val="0"/>
-          <w:numId w:val="11"/>
-        </w:numPr>
-        <w:jc w:val="both"/>
-        <w:rPr>
-          <w:bCs/>
-          <w:highlight w:val="lightGray"/>
-          <w:lang w:val="en-US"/>
-        </w:rPr>
-      </w:pPr>
-      <w:r>
-        <w:rPr>
-          <w:bCs/>
-          <w:highlight w:val="lightGray"/>
-          <w:lang w:val="en-US"/>
-        </w:rPr>
-        <w:t>The young generation of today primarily learn by being interactive. This requires interactive classrooms with personalized ICT solutions.</w:t>
-      </w:r>
-    </w:p>
-    <w:p>
-      <w:pPr>
-        <w:pStyle w:val="a0"/>
-        <w:ind w:left="360"/>
-        <w:jc w:val="both"/>
-        <w:rPr>
-          <w:bCs/>
-          <w:highlight w:val="lightGray"/>
-          <w:lang w:val="en-US"/>
-        </w:rPr>
-      </w:pPr>
-    </w:p>
-    <w:p>
-      <w:pPr>
-        <w:pStyle w:val="a0"/>
-        <w:ind w:left="360"/>
-        <w:jc w:val="both"/>
-        <w:rPr>
-          <w:bCs/>
-          <w:highlight w:val="lightGray"/>
-          <w:lang w:val="en-US"/>
-        </w:rPr>
-      </w:pPr>
-      <w:r>
-        <w:rPr>
-          <w:bCs/>
-          <w:highlight w:val="lightGray"/>
-          <w:lang w:val="en-US"/>
-        </w:rPr>
-        <w:t>(IMAILE portal)</w:t>
-      </w:r>
-    </w:p>
-    <w:p>
-      <w:pPr>
-        <w:jc w:val="both"/>
-        <w:rPr>
-          <w:bCs/>
-          <w:lang w:val="en-US"/>
-        </w:rPr>
-      </w:pPr>
-    </w:p>
-    <w:p>
-      <w:pPr>
-        <w:jc w:val="both"/>
-        <w:rPr>
-          <w:bCs/>
-          <w:lang w:val="en-US"/>
-        </w:rPr>
-      </w:pPr>
-    </w:p>
-    <w:p>
-      <w:pPr>
-        <w:jc w:val="both"/>
-        <w:rPr>
-          <w:bCs/>
-          <w:lang w:val="en-US"/>
-        </w:rPr>
-      </w:pPr>
-      <w:r>
-        <w:rPr>
-          <w:bCs/>
-          <w:highlight w:val="darkGray"/>
-          <w:lang w:val="en-US"/>
-        </w:rPr>
+          <w:bCs/>
+          <w:lang w:val="en-US"/>
+        </w:rPr>
+      </w:pPr>
+    </w:p>
+    <w:p>
+      <w:pPr>
+        <w:pStyle w:val="2"/>
+      </w:pPr>
+      <w:r>
         <w:t>Problems of existing PLEs:</w:t>
       </w:r>
     </w:p>
@@ -3810,16 +3819,7 @@
                 <w:szCs w:val="20"/>
                 <w:lang w:val="en-US"/>
               </w:rPr>
-              <w:t xml:space="preserve">education research, search, and curation portal that </w:t>
-            </w:r>
-            <w:r>
-              <w:rPr>
-                <w:sz w:val="20"/>
-                <w:szCs w:val="20"/>
-                <w:lang w:val="en-US"/>
-              </w:rPr>
-              <w:lastRenderedPageBreak/>
-              <w:t>relies on crowd sourcing and collective intelligence</w:t>
+              <w:t>education research, search, and curation portal that relies on crowd sourcing and collective intelligence</w:t>
             </w:r>
           </w:p>
         </w:tc>
@@ -3843,8 +3843,7 @@
                 <w:szCs w:val="20"/>
                 <w:lang w:val="en-US"/>
               </w:rPr>
-              <w:lastRenderedPageBreak/>
-              <w:t xml:space="preserve">This service is a search engine and not applicable on our target </w:t>
+              <w:t xml:space="preserve">This service is a search </w:t>
             </w:r>
             <w:r>
               <w:rPr>
@@ -3852,8 +3851,15 @@
                 <w:szCs w:val="20"/>
                 <w:lang w:val="en-US"/>
               </w:rPr>
-              <w:lastRenderedPageBreak/>
-              <w:t>groups Primary and Secondary schools.</w:t>
+              <w:t>engine and not applicable on the</w:t>
+            </w:r>
+            <w:r>
+              <w:rPr>
+                <w:sz w:val="20"/>
+                <w:szCs w:val="20"/>
+                <w:lang w:val="en-US"/>
+              </w:rPr>
+              <w:t xml:space="preserve"> target groups Primary and Secondary schools.</w:t>
             </w:r>
           </w:p>
         </w:tc>
@@ -3880,7 +3886,6 @@
                 <w:sz w:val="18"/>
                 <w:szCs w:val="18"/>
               </w:rPr>
-              <w:lastRenderedPageBreak/>
               <w:t>The</w:t>
             </w:r>
             <w:proofErr w:type="spellEnd"/>
@@ -4671,6 +4676,7 @@
                 <w:sz w:val="18"/>
                 <w:szCs w:val="18"/>
               </w:rPr>
+              <w:lastRenderedPageBreak/>
               <w:t>Peda.Net</w:t>
             </w:r>
           </w:p>
@@ -5052,10 +5058,70 @@
         <w:jc w:val="both"/>
         <w:rPr>
           <w:bCs/>
-          <w:highlight w:val="darkGray"/>
-          <w:lang w:val="en-US"/>
-        </w:rPr>
-      </w:pPr>
+          <w:color w:val="FFFFFF" w:themeColor="background1"/>
+          <w:lang w:val="en-US"/>
+        </w:rPr>
+      </w:pPr>
+      <w:r>
+        <w:rPr>
+          <w:bCs/>
+          <w:color w:val="FFFFFF" w:themeColor="background1"/>
+          <w:highlight w:val="darkRed"/>
+          <w:lang w:val="en-US"/>
+        </w:rPr>
+        <w:t xml:space="preserve">TODO: Analyze tools widely used in Finland: </w:t>
+      </w:r>
+      <w:proofErr w:type="spellStart"/>
+      <w:r>
+        <w:rPr>
+          <w:bCs/>
+          <w:color w:val="FFFFFF" w:themeColor="background1"/>
+          <w:highlight w:val="darkRed"/>
+          <w:lang w:val="en-US"/>
+        </w:rPr>
+        <w:t>Pedanet</w:t>
+      </w:r>
+      <w:proofErr w:type="spellEnd"/>
+      <w:r>
+        <w:rPr>
+          <w:bCs/>
+          <w:color w:val="FFFFFF" w:themeColor="background1"/>
+          <w:highlight w:val="darkRed"/>
+          <w:lang w:val="en-US"/>
+        </w:rPr>
+        <w:t xml:space="preserve">, Officer365, Wilma, </w:t>
+      </w:r>
+      <w:proofErr w:type="spellStart"/>
+      <w:r>
+        <w:rPr>
+          <w:bCs/>
+          <w:color w:val="FFFFFF" w:themeColor="background1"/>
+          <w:highlight w:val="darkRed"/>
+          <w:lang w:val="en-US"/>
+        </w:rPr>
+        <w:t>SanomaPro</w:t>
+      </w:r>
+      <w:proofErr w:type="spellEnd"/>
+      <w:r>
+        <w:rPr>
+          <w:bCs/>
+          <w:color w:val="FFFFFF" w:themeColor="background1"/>
+          <w:highlight w:val="darkRed"/>
+          <w:lang w:val="en-US"/>
+        </w:rPr>
+        <w:t xml:space="preserve"> (based on Desire2Learn)</w:t>
+      </w:r>
+    </w:p>
+    <w:p>
+      <w:pPr>
+        <w:pStyle w:val="2"/>
+      </w:pPr>
+      <w:r>
+        <w:t>Method to improve PLE:</w:t>
+      </w:r>
+      <w:r>
+        <w:t xml:space="preserve"> </w:t>
+      </w:r>
     </w:p>
     <w:p>
       <w:pPr>
@@ -5068,17 +5134,44 @@
       <w:r>
         <w:rPr>
           <w:bCs/>
-          <w:highlight w:val="darkGray"/>
-          <w:lang w:val="en-US"/>
-        </w:rPr>
-        <w:t>Method to improve PLE:</w:t>
-      </w:r>
-      <w:r>
-        <w:rPr>
-          <w:bCs/>
-          <w:lang w:val="en-US"/>
-        </w:rPr>
-        <w:t xml:space="preserve"> </w:t>
+          <w:lang w:val="en-US"/>
+        </w:rPr>
+        <w:t xml:space="preserve">As the analysis above showed, there are great solution already on the market and by </w:t>
+      </w:r>
+      <w:r>
+        <w:rPr>
+          <w:bCs/>
+          <w:lang w:val="en-US"/>
+        </w:rPr>
+        <w:t>combining their features on</w:t>
+      </w:r>
+      <w:r>
+        <w:rPr>
+          <w:bCs/>
+          <w:lang w:val="en-US"/>
+        </w:rPr>
+        <w:t xml:space="preserve"> it is possible to</w:t>
+      </w:r>
+      <w:r>
+        <w:rPr>
+          <w:bCs/>
+          <w:lang w:val="en-US"/>
+        </w:rPr>
+        <w:t xml:space="preserve"> cr</w:t>
+      </w:r>
+      <w:r>
+        <w:rPr>
+          <w:bCs/>
+          <w:lang w:val="en-US"/>
+        </w:rPr>
+        <w:t>eate a vision of the future PLE</w:t>
+      </w:r>
+      <w:r>
+        <w:rPr>
+          <w:bCs/>
+          <w:lang w:val="en-US"/>
+        </w:rPr>
+        <w:t>.</w:t>
       </w:r>
     </w:p>
     <w:p>
@@ -5094,51 +5187,6 @@
           <w:bCs/>
           <w:lang w:val="en-US"/>
         </w:rPr>
-        <w:t xml:space="preserve">As the analysis above showed, there are great solution already on the market and by </w:t>
-      </w:r>
-      <w:r>
-        <w:rPr>
-          <w:bCs/>
-          <w:lang w:val="en-US"/>
-        </w:rPr>
-        <w:t>combining their features on</w:t>
-      </w:r>
-      <w:r>
-        <w:rPr>
-          <w:bCs/>
-          <w:lang w:val="en-US"/>
-        </w:rPr>
-        <w:t xml:space="preserve"> it is possible to</w:t>
-      </w:r>
-      <w:r>
-        <w:rPr>
-          <w:bCs/>
-          <w:lang w:val="en-US"/>
-        </w:rPr>
-        <w:t xml:space="preserve"> create a vision of the future PLEI</w:t>
-      </w:r>
-      <w:r>
-        <w:rPr>
-          <w:bCs/>
-          <w:lang w:val="en-US"/>
-        </w:rPr>
-        <w:t>.</w:t>
-      </w:r>
-    </w:p>
-    <w:p>
-      <w:pPr>
-        <w:jc w:val="both"/>
-        <w:rPr>
-          <w:bCs/>
-          <w:lang w:val="en-US"/>
-        </w:rPr>
-      </w:pPr>
-      <w:r>
-        <w:rPr>
-          <w:bCs/>
-          <w:lang w:val="en-US"/>
-        </w:rPr>
-        <w:lastRenderedPageBreak/>
         <w:t>According to IMAILE recommendations</w:t>
       </w:r>
       <w:r>
@@ -5470,6 +5518,7 @@
           <w:bCs/>
           <w:lang w:val="en-US"/>
         </w:rPr>
+        <w:lastRenderedPageBreak/>
         <w:t>Almerin</w:t>
       </w:r>
       <w:proofErr w:type="spellEnd"/>
@@ -5663,6 +5712,40 @@
     </w:p>
     <w:p>
       <w:pPr>
+        <w:pStyle w:val="2"/>
+      </w:pPr>
+      <w:r>
+        <w:t>Previous studies of ICT adoption in education</w:t>
+      </w:r>
+    </w:p>
+    <w:p>
+      <w:pPr>
+        <w:rPr>
+          <w:lang w:val="en-US"/>
+        </w:rPr>
+      </w:pPr>
+      <w:r>
+        <w:rPr>
+          <w:lang w:val="en-US"/>
+        </w:rPr>
+        <w:t>There are many researches made to study ICT adoption in schools but there is still a gap in the knowledge, namely the PLE adoption in the context of primary and secondary schools.</w:t>
+      </w:r>
+    </w:p>
+    <w:p>
+      <w:pPr>
+        <w:rPr>
+          <w:lang w:val="en-US"/>
+        </w:rPr>
+      </w:pPr>
+      <w:r>
+        <w:rPr>
+          <w:lang w:val="en-US"/>
+        </w:rPr>
+        <w:t>…</w:t>
+      </w:r>
+    </w:p>
+    <w:p>
+      <w:pPr>
         <w:jc w:val="both"/>
         <w:rPr>
           <w:bCs/>
@@ -5672,52 +5755,95 @@
     </w:p>
     <w:p>
       <w:pPr>
-        <w:rPr>
-          <w:lang w:val="en-US"/>
-        </w:rPr>
-      </w:pPr>
-      <w:r>
+        <w:pStyle w:val="1"/>
+      </w:pPr>
+      <w:r>
+        <w:t>Preliminary research questions.</w:t>
+      </w:r>
+    </w:p>
+    <w:p>
+      <w:pPr>
+        <w:rPr>
+          <w:bCs/>
+          <w:lang w:val="en-US"/>
+        </w:rPr>
+      </w:pPr>
+      <w:r>
+        <w:rPr>
+          <w:bCs/>
+          <w:lang w:val="en-US"/>
+        </w:rPr>
+        <w:t>W</w:t>
+      </w:r>
+      <w:r>
+        <w:rPr>
+          <w:bCs/>
+          <w:lang w:val="en-US"/>
+        </w:rPr>
+        <w:t>hy teachers in primary and secondary schools would want to adapt a new PLE</w:t>
+      </w:r>
+      <w:r>
+        <w:rPr>
+          <w:bCs/>
+          <w:lang w:val="en-US"/>
+        </w:rPr>
+        <w:t xml:space="preserve"> in their teaching activities</w:t>
+      </w:r>
+      <w:r>
+        <w:rPr>
+          <w:bCs/>
+          <w:lang w:val="en-US"/>
+        </w:rPr>
+        <w:t>?</w:t>
+      </w:r>
+    </w:p>
+    <w:p>
+      <w:pPr>
+        <w:rPr>
+          <w:bCs/>
+          <w:lang w:val="en-US"/>
+        </w:rPr>
+      </w:pPr>
+      <w:r>
+        <w:rPr>
+          <w:bCs/>
+          <w:lang w:val="en-US"/>
+        </w:rPr>
+        <w:t>More elaborated version:</w:t>
+      </w:r>
+    </w:p>
+    <w:p>
+      <w:pPr>
         <w:rPr>
           <w:b/>
-          <w:bCs/>
-          <w:lang w:val="en-US"/>
-        </w:rPr>
-        <w:t>Preliminary research questions.</w:t>
-      </w:r>
-    </w:p>
-    <w:p>
-      <w:pPr>
-        <w:rPr>
-          <w:lang w:val="en-US"/>
-        </w:rPr>
-      </w:pPr>
-      <w:r>
-        <w:rPr>
-          <w:bCs/>
-          <w:lang w:val="en-US"/>
-        </w:rPr>
-        <w:t>W</w:t>
-      </w:r>
-      <w:r>
-        <w:rPr>
-          <w:bCs/>
-          <w:lang w:val="en-US"/>
-        </w:rPr>
-        <w:t>hy teachers in primary and secondary schools would want to adapt a new PLE</w:t>
-      </w:r>
-      <w:r>
-        <w:rPr>
-          <w:bCs/>
-          <w:lang w:val="en-US"/>
-        </w:rPr>
-        <w:t xml:space="preserve"> in their teaching activities</w:t>
-      </w:r>
-      <w:r>
-        <w:rPr>
-          <w:bCs/>
-          <w:lang w:val="en-US"/>
-        </w:rPr>
-        <w:t>?</w:t>
+          <w:lang w:val="en-US"/>
+        </w:rPr>
+      </w:pPr>
+      <w:r>
+        <w:rPr>
+          <w:b/>
+          <w:bCs/>
+          <w:lang w:val="en-US"/>
+        </w:rPr>
+        <w:t xml:space="preserve">Why would teaching personnel of primary and secondary schools be willing to adapt completely unknown and commercially distributed PLE (product of </w:t>
+      </w:r>
+      <w:proofErr w:type="spellStart"/>
+      <w:r>
+        <w:rPr>
+          <w:b/>
+          <w:bCs/>
+          <w:lang w:val="en-US"/>
+        </w:rPr>
+        <w:t>Almerin</w:t>
+      </w:r>
+      <w:proofErr w:type="spellEnd"/>
+      <w:r>
+        <w:rPr>
+          <w:b/>
+          <w:bCs/>
+          <w:lang w:val="en-US"/>
+        </w:rPr>
+        <w:t>) in their teaching activities while there is a great variety of freely distributed learning management systems (LMS) available on the market.</w:t>
       </w:r>
     </w:p>
     <w:p>
@@ -5793,18 +5919,9 @@
     </w:p>
     <w:p>
       <w:pPr>
-        <w:rPr>
-          <w:b/>
-          <w:bCs/>
-          <w:lang w:val="en-US"/>
-        </w:rPr>
-      </w:pPr>
-      <w:r>
-        <w:rPr>
-          <w:b/>
-          <w:bCs/>
-          <w:lang w:val="en-US"/>
-        </w:rPr>
+        <w:pStyle w:val="1"/>
+      </w:pPr>
+      <w:r>
         <w:t>The research method, if it can already draw.</w:t>
       </w:r>
     </w:p>
@@ -5820,7 +5937,6 @@
           <w:bCs/>
           <w:lang w:val="en-US"/>
         </w:rPr>
-        <w:lastRenderedPageBreak/>
         <w:t xml:space="preserve">To be decided with </w:t>
       </w:r>
       <w:r>
@@ -5833,18 +5949,9 @@
     </w:p>
     <w:p>
       <w:pPr>
-        <w:rPr>
-          <w:b/>
-          <w:bCs/>
-          <w:lang w:val="en-US"/>
-        </w:rPr>
-      </w:pPr>
-      <w:r>
-        <w:rPr>
-          <w:b/>
-          <w:bCs/>
-          <w:lang w:val="en-US"/>
-        </w:rPr>
+        <w:pStyle w:val="1"/>
+      </w:pPr>
+      <w:r>
         <w:t>A few scientific sources.</w:t>
       </w:r>
     </w:p>
@@ -6009,6 +6116,7 @@
           <w:szCs w:val="24"/>
           <w:lang w:val="en-US"/>
         </w:rPr>
+        <w:lastRenderedPageBreak/>
         <w:t>Venkatesh</w:t>
       </w:r>
       <w:proofErr w:type="spellEnd"/>
@@ -6095,16 +6203,9 @@
     </w:p>
     <w:p>
       <w:pPr>
-        <w:rPr>
-          <w:lang w:val="en-US"/>
-        </w:rPr>
-      </w:pPr>
-      <w:r>
-        <w:rPr>
-          <w:b/>
-          <w:bCs/>
-          <w:lang w:val="en-US"/>
-        </w:rPr>
+        <w:pStyle w:val="1"/>
+      </w:pPr>
+      <w:r>
         <w:t>Capacity to carry out the work.</w:t>
       </w:r>
     </w:p>
@@ -6523,7 +6624,7 @@
         </w:rPr>
         <w:t xml:space="preserve">Environments. Available from. </w:t>
       </w:r>
-      <w:hyperlink r:id="rId8" w:history="1">
+      <w:hyperlink r:id="rId7" w:history="1">
         <w:r>
           <w:rPr>
             <w:rStyle w:val="a4"/>
@@ -7434,6 +7535,119 @@
     </w:lvl>
   </w:abstractNum>
   <w:abstractNum w:abstractNumId="6" w15:restartNumberingAfterBreak="0">
+    <w:nsid w:val="2BE41024"/>
+    <w:multiLevelType w:val="hybridMultilevel"/>
+    <w:tmpl w:val="DF9E496A"/>
+    <w:lvl w:ilvl="0" w:tplc="04190001">
+      <w:start w:val="1"/>
+      <w:numFmt w:val="bullet"/>
+      <w:lvlText w:val=""/>
+      <w:lvlJc w:val="left"/>
+      <w:pPr>
+        <w:ind w:left="720" w:hanging="360"/>
+      </w:pPr>
+      <w:rPr>
+        <w:rFonts w:ascii="Symbol" w:hAnsi="Symbol" w:hint="default"/>
+      </w:rPr>
+    </w:lvl>
+    <w:lvl w:ilvl="1" w:tplc="04190003" w:tentative="1">
+      <w:start w:val="1"/>
+      <w:numFmt w:val="bullet"/>
+      <w:lvlText w:val="o"/>
+      <w:lvlJc w:val="left"/>
+      <w:pPr>
+        <w:ind w:left="1440" w:hanging="360"/>
+      </w:pPr>
+      <w:rPr>
+        <w:rFonts w:ascii="Courier New" w:hAnsi="Courier New" w:cs="Courier New" w:hint="default"/>
+      </w:rPr>
+    </w:lvl>
+    <w:lvl w:ilvl="2" w:tplc="04190005" w:tentative="1">
+      <w:start w:val="1"/>
+      <w:numFmt w:val="bullet"/>
+      <w:lvlText w:val=""/>
+      <w:lvlJc w:val="left"/>
+      <w:pPr>
+        <w:ind w:left="2160" w:hanging="360"/>
+      </w:pPr>
+      <w:rPr>
+        <w:rFonts w:ascii="Wingdings" w:hAnsi="Wingdings" w:hint="default"/>
+      </w:rPr>
+    </w:lvl>
+    <w:lvl w:ilvl="3" w:tplc="04190001" w:tentative="1">
+      <w:start w:val="1"/>
+      <w:numFmt w:val="bullet"/>
+      <w:lvlText w:val=""/>
+      <w:lvlJc w:val="left"/>
+      <w:pPr>
+        <w:ind w:left="2880" w:hanging="360"/>
+      </w:pPr>
+      <w:rPr>
+        <w:rFonts w:ascii="Symbol" w:hAnsi="Symbol" w:hint="default"/>
+      </w:rPr>
+    </w:lvl>
+    <w:lvl w:ilvl="4" w:tplc="04190003" w:tentative="1">
+      <w:start w:val="1"/>
+      <w:numFmt w:val="bullet"/>
+      <w:lvlText w:val="o"/>
+      <w:lvlJc w:val="left"/>
+      <w:pPr>
+        <w:ind w:left="3600" w:hanging="360"/>
+      </w:pPr>
+      <w:rPr>
+        <w:rFonts w:ascii="Courier New" w:hAnsi="Courier New" w:cs="Courier New" w:hint="default"/>
+      </w:rPr>
+    </w:lvl>
+    <w:lvl w:ilvl="5" w:tplc="04190005" w:tentative="1">
+      <w:start w:val="1"/>
+      <w:numFmt w:val="bullet"/>
+      <w:lvlText w:val=""/>
+      <w:lvlJc w:val="left"/>
+      <w:pPr>
+        <w:ind w:left="4320" w:hanging="360"/>
+      </w:pPr>
+      <w:rPr>
+        <w:rFonts w:ascii="Wingdings" w:hAnsi="Wingdings" w:hint="default"/>
+      </w:rPr>
+    </w:lvl>
+    <w:lvl w:ilvl="6" w:tplc="04190001" w:tentative="1">
+      <w:start w:val="1"/>
+      <w:numFmt w:val="bullet"/>
+      <w:lvlText w:val=""/>
+      <w:lvlJc w:val="left"/>
+      <w:pPr>
+        <w:ind w:left="5040" w:hanging="360"/>
+      </w:pPr>
+      <w:rPr>
+        <w:rFonts w:ascii="Symbol" w:hAnsi="Symbol" w:hint="default"/>
+      </w:rPr>
+    </w:lvl>
+    <w:lvl w:ilvl="7" w:tplc="04190003" w:tentative="1">
+      <w:start w:val="1"/>
+      <w:numFmt w:val="bullet"/>
+      <w:lvlText w:val="o"/>
+      <w:lvlJc w:val="left"/>
+      <w:pPr>
+        <w:ind w:left="5760" w:hanging="360"/>
+      </w:pPr>
+      <w:rPr>
+        <w:rFonts w:ascii="Courier New" w:hAnsi="Courier New" w:cs="Courier New" w:hint="default"/>
+      </w:rPr>
+    </w:lvl>
+    <w:lvl w:ilvl="8" w:tplc="04190005" w:tentative="1">
+      <w:start w:val="1"/>
+      <w:numFmt w:val="bullet"/>
+      <w:lvlText w:val=""/>
+      <w:lvlJc w:val="left"/>
+      <w:pPr>
+        <w:ind w:left="6480" w:hanging="360"/>
+      </w:pPr>
+      <w:rPr>
+        <w:rFonts w:ascii="Wingdings" w:hAnsi="Wingdings" w:hint="default"/>
+      </w:rPr>
+    </w:lvl>
+  </w:abstractNum>
+  <w:abstractNum w:abstractNumId="7" w15:restartNumberingAfterBreak="0">
     <w:nsid w:val="30A74272"/>
     <w:multiLevelType w:val="multilevel"/>
     <w:tmpl w:val="8938D234"/>
@@ -7582,7 +7796,7 @@
       </w:rPr>
     </w:lvl>
   </w:abstractNum>
-  <w:abstractNum w:abstractNumId="7" w15:restartNumberingAfterBreak="0">
+  <w:abstractNum w:abstractNumId="8" w15:restartNumberingAfterBreak="0">
     <w:nsid w:val="329B15AF"/>
     <w:multiLevelType w:val="hybridMultilevel"/>
     <w:tmpl w:val="40042418"/>
@@ -7695,7 +7909,7 @@
       </w:rPr>
     </w:lvl>
   </w:abstractNum>
-  <w:abstractNum w:abstractNumId="8" w15:restartNumberingAfterBreak="0">
+  <w:abstractNum w:abstractNumId="9" w15:restartNumberingAfterBreak="0">
     <w:nsid w:val="32C31920"/>
     <w:multiLevelType w:val="hybridMultilevel"/>
     <w:tmpl w:val="156A09F2"/>
@@ -7808,7 +8022,7 @@
       </w:rPr>
     </w:lvl>
   </w:abstractNum>
-  <w:abstractNum w:abstractNumId="9" w15:restartNumberingAfterBreak="0">
+  <w:abstractNum w:abstractNumId="10" w15:restartNumberingAfterBreak="0">
     <w:nsid w:val="332C60A7"/>
     <w:multiLevelType w:val="multilevel"/>
     <w:tmpl w:val="471A44DA"/>
@@ -7898,7 +8112,7 @@
       </w:pPr>
     </w:lvl>
   </w:abstractNum>
-  <w:abstractNum w:abstractNumId="10" w15:restartNumberingAfterBreak="0">
+  <w:abstractNum w:abstractNumId="11" w15:restartNumberingAfterBreak="0">
     <w:nsid w:val="3C6953B7"/>
     <w:multiLevelType w:val="hybridMultilevel"/>
     <w:tmpl w:val="CBA62E92"/>
@@ -8038,7 +8252,7 @@
       </w:rPr>
     </w:lvl>
   </w:abstractNum>
-  <w:abstractNum w:abstractNumId="11" w15:restartNumberingAfterBreak="0">
+  <w:abstractNum w:abstractNumId="12" w15:restartNumberingAfterBreak="0">
     <w:nsid w:val="3D3B531E"/>
     <w:multiLevelType w:val="multilevel"/>
     <w:tmpl w:val="0419001F"/>
@@ -8124,7 +8338,7 @@
       </w:pPr>
     </w:lvl>
   </w:abstractNum>
-  <w:abstractNum w:abstractNumId="12" w15:restartNumberingAfterBreak="0">
+  <w:abstractNum w:abstractNumId="13" w15:restartNumberingAfterBreak="0">
     <w:nsid w:val="3D5A5C85"/>
     <w:multiLevelType w:val="hybridMultilevel"/>
     <w:tmpl w:val="AA64545A"/>
@@ -8237,7 +8451,7 @@
       </w:rPr>
     </w:lvl>
   </w:abstractNum>
-  <w:abstractNum w:abstractNumId="13" w15:restartNumberingAfterBreak="0">
+  <w:abstractNum w:abstractNumId="14" w15:restartNumberingAfterBreak="0">
     <w:nsid w:val="56996DC0"/>
     <w:multiLevelType w:val="multilevel"/>
     <w:tmpl w:val="0419001F"/>
@@ -8323,7 +8537,7 @@
       </w:pPr>
     </w:lvl>
   </w:abstractNum>
-  <w:abstractNum w:abstractNumId="14" w15:restartNumberingAfterBreak="0">
+  <w:abstractNum w:abstractNumId="15" w15:restartNumberingAfterBreak="0">
     <w:nsid w:val="668D03CA"/>
     <w:multiLevelType w:val="hybridMultilevel"/>
     <w:tmpl w:val="1C8C68DE"/>
@@ -8436,7 +8650,7 @@
       </w:rPr>
     </w:lvl>
   </w:abstractNum>
-  <w:abstractNum w:abstractNumId="15" w15:restartNumberingAfterBreak="0">
+  <w:abstractNum w:abstractNumId="16" w15:restartNumberingAfterBreak="0">
     <w:nsid w:val="6AEC1CB8"/>
     <w:multiLevelType w:val="multilevel"/>
     <w:tmpl w:val="873EC276"/>
@@ -8525,7 +8739,7 @@
       </w:pPr>
     </w:lvl>
   </w:abstractNum>
-  <w:abstractNum w:abstractNumId="16" w15:restartNumberingAfterBreak="0">
+  <w:abstractNum w:abstractNumId="17" w15:restartNumberingAfterBreak="0">
     <w:nsid w:val="767C3AD0"/>
     <w:multiLevelType w:val="hybridMultilevel"/>
     <w:tmpl w:val="F238DF2C"/>
@@ -8638,7 +8852,7 @@
       </w:rPr>
     </w:lvl>
   </w:abstractNum>
-  <w:abstractNum w:abstractNumId="17" w15:restartNumberingAfterBreak="0">
+  <w:abstractNum w:abstractNumId="18" w15:restartNumberingAfterBreak="0">
     <w:nsid w:val="7D211F05"/>
     <w:multiLevelType w:val="hybridMultilevel"/>
     <w:tmpl w:val="75000FF0"/>
@@ -8752,22 +8966,22 @@
     </w:lvl>
   </w:abstractNum>
   <w:num w:numId="1">
-    <w:abstractNumId w:val="10"/>
+    <w:abstractNumId w:val="11"/>
   </w:num>
   <w:num w:numId="2">
-    <w:abstractNumId w:val="7"/>
+    <w:abstractNumId w:val="8"/>
   </w:num>
   <w:num w:numId="3">
-    <w:abstractNumId w:val="8"/>
+    <w:abstractNumId w:val="9"/>
   </w:num>
   <w:num w:numId="4">
-    <w:abstractNumId w:val="12"/>
+    <w:abstractNumId w:val="13"/>
   </w:num>
   <w:num w:numId="5">
     <w:abstractNumId w:val="4"/>
   </w:num>
   <w:num w:numId="6">
-    <w:abstractNumId w:val="14"/>
+    <w:abstractNumId w:val="15"/>
   </w:num>
   <w:num w:numId="7">
     <w:abstractNumId w:val="3"/>
@@ -8776,13 +8990,13 @@
     <w:abstractNumId w:val="2"/>
   </w:num>
   <w:num w:numId="9">
-    <w:abstractNumId w:val="17"/>
+    <w:abstractNumId w:val="18"/>
   </w:num>
   <w:num w:numId="10">
-    <w:abstractNumId w:val="6"/>
+    <w:abstractNumId w:val="7"/>
   </w:num>
   <w:num w:numId="11">
-    <w:abstractNumId w:val="16"/>
+    <w:abstractNumId w:val="17"/>
   </w:num>
   <w:num w:numId="12">
     <w:abstractNumId w:val="5"/>
@@ -8791,7 +9005,7 @@
     <w:abstractNumId w:val="1"/>
   </w:num>
   <w:num w:numId="14">
-    <w:abstractNumId w:val="9"/>
+    <w:abstractNumId w:val="10"/>
   </w:num>
   <w:num w:numId="15">
     <w:abstractNumId w:val="0"/>
@@ -8803,13 +9017,16 @@
     </w:lvlOverride>
   </w:num>
   <w:num w:numId="17">
-    <w:abstractNumId w:val="11"/>
+    <w:abstractNumId w:val="12"/>
   </w:num>
   <w:num w:numId="18">
-    <w:abstractNumId w:val="13"/>
+    <w:abstractNumId w:val="14"/>
   </w:num>
   <w:num w:numId="19">
-    <w:abstractNumId w:val="15"/>
+    <w:abstractNumId w:val="16"/>
+  </w:num>
+  <w:num w:numId="20">
+    <w:abstractNumId w:val="6"/>
   </w:num>
 </w:numbering>
 </file>
@@ -9435,6 +9652,23 @@
       <w:lang w:val="en-US"/>
     </w:rPr>
   </w:style>
+  <w:style w:type="paragraph" w:styleId="a7">
+    <w:name w:val="Normal (Web)"/>
+    <w:basedOn w:val="a"/>
+    <w:uiPriority w:val="99"/>
+    <w:semiHidden/>
+    <w:unhideWhenUsed/>
+    <w:rsid w:val="001366F7"/>
+    <w:pPr>
+      <w:spacing w:before="100" w:beforeAutospacing="1" w:after="100" w:afterAutospacing="1" w:line="240" w:lineRule="auto"/>
+    </w:pPr>
+    <w:rPr>
+      <w:rFonts w:ascii="Times New Roman" w:eastAsia="Times New Roman" w:hAnsi="Times New Roman" w:cs="Times New Roman"/>
+      <w:sz w:val="24"/>
+      <w:szCs w:val="24"/>
+      <w:lang w:eastAsia="ru-RU"/>
+    </w:rPr>
+  </w:style>
 </w:styles>
 </file>
 
@@ -9738,7 +9972,7 @@
 </file>
 
 <file path=customXml/itemProps1.xml><?xml version="1.0" encoding="utf-8"?>
-<ds:datastoreItem xmlns:ds="http://schemas.openxmlformats.org/officeDocument/2006/customXml" ds:itemID="{34B8F593-A3C5-410E-840B-51383629C9CB}">
+<ds:datastoreItem xmlns:ds="http://schemas.openxmlformats.org/officeDocument/2006/customXml" ds:itemID="{EA666415-586E-4919-A162-EA5F2C9D809B}">
   <ds:schemaRefs>
     <ds:schemaRef ds:uri="http://schemas.openxmlformats.org/officeDocument/2006/bibliography"/>
   </ds:schemaRefs>

</xml_diff>

<commit_message>
minor changed to A4 plan, plus table with PLE and LMS differences is made
</commit_message>
<xml_diff>
--- a/A4 plan.docx
+++ b/A4 plan.docx
@@ -1940,14 +1940,7 @@
           <w:bCs/>
           <w:lang w:val="en-US"/>
         </w:rPr>
-        <w:t xml:space="preserve"> (2012)</w:t>
-      </w:r>
-      <w:r>
-        <w:rPr>
-          <w:bCs/>
-          <w:lang w:val="en-US"/>
-        </w:rPr>
-        <w:t>.</w:t>
+        <w:t xml:space="preserve"> (2012).</w:t>
       </w:r>
       <w:r>
         <w:rPr>
@@ -2386,6 +2379,24 @@
         </w:rPr>
         <w:t xml:space="preserve"> in education</w:t>
       </w:r>
+      <w:r>
+        <w:rPr>
+          <w:bCs/>
+          <w:sz w:val="20"/>
+          <w:lang w:val="en-US"/>
+        </w:rPr>
+        <w:t xml:space="preserve"> (or WEB </w:t>
+      </w:r>
+      <w:proofErr w:type="gramStart"/>
+      <w:r>
+        <w:rPr>
+          <w:bCs/>
+          <w:sz w:val="20"/>
+          <w:lang w:val="en-US"/>
+        </w:rPr>
+        <w:t>2.0 )</w:t>
+      </w:r>
+      <w:proofErr w:type="gramEnd"/>
     </w:p>
     <w:p>
       <w:pPr>
@@ -2747,6 +2758,96 @@
     </w:p>
     <w:p>
       <w:pPr>
+        <w:rPr>
+          <w:highlight w:val="lightGray"/>
+          <w:lang w:val="en-US"/>
+        </w:rPr>
+      </w:pPr>
+      <w:r>
+        <w:rPr>
+          <w:highlight w:val="lightGray"/>
+          <w:lang w:val="en-US"/>
+        </w:rPr>
+        <w:t>The concept of the PLE has been emerging in recent years via the work of</w:t>
+      </w:r>
+      <w:r>
+        <w:rPr>
+          <w:highlight w:val="lightGray"/>
+          <w:lang w:val="en-US"/>
+        </w:rPr>
+        <w:t xml:space="preserve"> </w:t>
+      </w:r>
+      <w:r>
+        <w:rPr>
+          <w:highlight w:val="lightGray"/>
+          <w:lang w:val="en-US"/>
+        </w:rPr>
+        <w:t>online theorists, researchers, and developers, as the result of the limitations of learning</w:t>
+      </w:r>
+      <w:r>
+        <w:rPr>
+          <w:highlight w:val="lightGray"/>
+          <w:lang w:val="en-US"/>
+        </w:rPr>
+        <w:t xml:space="preserve"> </w:t>
+      </w:r>
+      <w:r>
+        <w:rPr>
+          <w:highlight w:val="lightGray"/>
+          <w:lang w:val="en-US"/>
+        </w:rPr>
+        <w:t>management systems, a recognition of the importance of informal and lifelong learning, and the</w:t>
+      </w:r>
+      <w:r>
+        <w:rPr>
+          <w:highlight w:val="lightGray"/>
+          <w:lang w:val="en-US"/>
+        </w:rPr>
+        <w:t xml:space="preserve"> </w:t>
+      </w:r>
+      <w:r>
+        <w:rPr>
+          <w:highlight w:val="lightGray"/>
+          <w:lang w:val="en-US"/>
+        </w:rPr>
+        <w:t xml:space="preserve">growth of social software. </w:t>
+      </w:r>
+      <w:r>
+        <w:rPr>
+          <w:lang w:val="en-US"/>
+        </w:rPr>
+        <w:t>(</w:t>
+      </w:r>
+      <w:r>
+        <w:rPr>
+          <w:rFonts w:ascii="Arial" w:hAnsi="Arial" w:cs="Arial"/>
+          <w:color w:val="222222"/>
+          <w:sz w:val="20"/>
+          <w:szCs w:val="20"/>
+          <w:shd w:val="clear" w:color="auto" w:fill="FFFFFF"/>
+          <w:lang w:val="en-US"/>
+        </w:rPr>
+        <w:t>Martindale &amp; Dowdy, 2010</w:t>
+      </w:r>
+      <w:r>
+        <w:rPr>
+          <w:lang w:val="en-US"/>
+        </w:rPr>
+        <w:t>)</w:t>
+      </w:r>
+    </w:p>
+    <w:p>
+      <w:pPr>
+        <w:jc w:val="both"/>
+        <w:rPr>
+          <w:bCs/>
+          <w:highlight w:val="lightGray"/>
+          <w:lang w:val="en-US"/>
+        </w:rPr>
+      </w:pPr>
+    </w:p>
+    <w:p>
+      <w:pPr>
         <w:jc w:val="both"/>
         <w:rPr>
           <w:bCs/>
@@ -3143,8 +3244,6 @@
         </w:rPr>
         <w:t xml:space="preserve"> them through the dark forest of education</w:t>
       </w:r>
-      <w:bookmarkStart w:id="2" w:name="_GoBack"/>
-      <w:bookmarkEnd w:id="2"/>
       <w:r>
         <w:rPr>
           <w:bCs/>
@@ -3324,6 +3423,7 @@
           <w:highlight w:val="lightGray"/>
           <w:lang w:val="en-US"/>
         </w:rPr>
+        <w:lastRenderedPageBreak/>
         <w:t>Create a real shift from teacher centered learning to student centered learning </w:t>
       </w:r>
       <w:proofErr w:type="gramStart"/>
@@ -3406,7 +3506,6 @@
           <w:highlight w:val="lightGray"/>
           <w:lang w:val="en-US"/>
         </w:rPr>
-        <w:lastRenderedPageBreak/>
         <w:t>Provide students with a </w:t>
       </w:r>
       <w:proofErr w:type="spellStart"/>
@@ -4460,7 +4559,16 @@
                 <w:szCs w:val="20"/>
                 <w:lang w:val="en-US"/>
               </w:rPr>
-              <w:t>encouraging independent software vendors to build personalized learning applications for five pilot states in the US.</w:t>
+              <w:t xml:space="preserve">encouraging independent software vendors to build personalized learning </w:t>
+            </w:r>
+            <w:r>
+              <w:rPr>
+                <w:sz w:val="20"/>
+                <w:szCs w:val="20"/>
+                <w:lang w:val="en-US"/>
+              </w:rPr>
+              <w:lastRenderedPageBreak/>
+              <w:t>applications for five pilot states in the US.</w:t>
             </w:r>
           </w:p>
         </w:tc>
@@ -4484,6 +4592,7 @@
                 <w:szCs w:val="20"/>
                 <w:lang w:val="en-US"/>
               </w:rPr>
+              <w:lastRenderedPageBreak/>
               <w:t>The project is not a holistic approach</w:t>
             </w:r>
             <w:r>
@@ -4676,7 +4785,6 @@
                 <w:sz w:val="18"/>
                 <w:szCs w:val="18"/>
               </w:rPr>
-              <w:lastRenderedPageBreak/>
               <w:t>Peda.Net</w:t>
             </w:r>
           </w:p>
@@ -5385,6 +5493,8 @@
         </w:rPr>
         <w:t>Gamification</w:t>
       </w:r>
+      <w:bookmarkStart w:id="2" w:name="_GoBack"/>
+      <w:bookmarkEnd w:id="2"/>
     </w:p>
     <w:p>
       <w:pPr>
@@ -5432,6 +5542,7 @@
       <w:pPr>
         <w:jc w:val="both"/>
         <w:rPr>
+          <w:bCs/>
           <w:color w:val="FF0000"/>
           <w:lang w:val="en-US"/>
         </w:rPr>
@@ -5442,6 +5553,23 @@
           <w:color w:val="FF0000"/>
           <w:lang w:val="en-US"/>
         </w:rPr>
+        <w:t>+ SOCIAL MEDIA ASPECT because learners rely on peer support and learning in vacuum is not possible</w:t>
+      </w:r>
+    </w:p>
+    <w:p>
+      <w:pPr>
+        <w:jc w:val="both"/>
+        <w:rPr>
+          <w:color w:val="FF0000"/>
+          <w:lang w:val="en-US"/>
+        </w:rPr>
+      </w:pPr>
+      <w:r>
+        <w:rPr>
+          <w:bCs/>
+          <w:color w:val="FF0000"/>
+          <w:lang w:val="en-US"/>
+        </w:rPr>
         <w:t xml:space="preserve">Choosing this particular topic has first of all a practical reason – to benefit the company I am working for – </w:t>
       </w:r>
       <w:proofErr w:type="spellStart"/>
@@ -5492,7 +5620,15 @@
           <w:color w:val="FF0000"/>
           <w:lang w:val="en-US"/>
         </w:rPr>
-        <w:t xml:space="preserve"> company, he said that the challenges what IMAILE project addresses (listed below) worries him too, and being a father of two kids, he felt like proactively doing something about it. So after he found out information about IMAILE, he established the company and applied for participation in the project. Since in the very beginning he had very talented people in the team, the whole company managed to get selected as one of the suppliers of ICT solution for IMAILE.</w:t>
+        <w:t xml:space="preserve"> company, he said that the challenges what IMAILE project addresses </w:t>
+      </w:r>
+      <w:r>
+        <w:rPr>
+          <w:color w:val="FF0000"/>
+          <w:lang w:val="en-US"/>
+        </w:rPr>
+        <w:lastRenderedPageBreak/>
+        <w:t>(listed below) worries him too, and being a father of two kids, he felt like proactively doing something about it. So after he found out information about IMAILE, he established the company and applied for participation in the project. Since in the very beginning he had very talented people in the team, the whole company managed to get selected as one of the suppliers of ICT solution for IMAILE.</w:t>
       </w:r>
     </w:p>
     <w:p>
@@ -5518,7 +5654,6 @@
           <w:bCs/>
           <w:lang w:val="en-US"/>
         </w:rPr>
-        <w:lastRenderedPageBreak/>
         <w:t>Almerin</w:t>
       </w:r>
       <w:proofErr w:type="spellEnd"/>
@@ -5952,6 +6087,7 @@
         <w:pStyle w:val="1"/>
       </w:pPr>
       <w:r>
+        <w:lastRenderedPageBreak/>
         <w:t>A few scientific sources.</w:t>
       </w:r>
     </w:p>
@@ -6116,7 +6252,6 @@
           <w:szCs w:val="24"/>
           <w:lang w:val="en-US"/>
         </w:rPr>
-        <w:lastRenderedPageBreak/>
         <w:t>Venkatesh</w:t>
       </w:r>
       <w:proofErr w:type="spellEnd"/>
@@ -9506,6 +9641,7 @@
   <w:style w:type="character" w:default="1" w:styleId="a1">
     <w:name w:val="Default Paragraph Font"/>
     <w:uiPriority w:val="1"/>
+    <w:semiHidden/>
     <w:unhideWhenUsed/>
   </w:style>
   <w:style w:type="table" w:default="1" w:styleId="a2">
@@ -9972,7 +10108,7 @@
 </file>
 
 <file path=customXml/itemProps1.xml><?xml version="1.0" encoding="utf-8"?>
-<ds:datastoreItem xmlns:ds="http://schemas.openxmlformats.org/officeDocument/2006/customXml" ds:itemID="{EA666415-586E-4919-A162-EA5F2C9D809B}">
+<ds:datastoreItem xmlns:ds="http://schemas.openxmlformats.org/officeDocument/2006/customXml" ds:itemID="{91C2AB6D-E5C1-4044-85F4-2CE2EF2989BF}">
   <ds:schemaRefs>
     <ds:schemaRef ds:uri="http://schemas.openxmlformats.org/officeDocument/2006/bibliography"/>
   </ds:schemaRefs>

</xml_diff>

<commit_message>
research proposal document is made which is extended version of A4 plan
</commit_message>
<xml_diff>
--- a/A4 plan.docx
+++ b/A4 plan.docx
@@ -2753,8 +2753,10 @@
         <w:t>Importance of</w:t>
       </w:r>
       <w:r>
-        <w:t xml:space="preserve"> PLE?</w:t>
-      </w:r>
+        <w:t xml:space="preserve"> PLE</w:t>
+      </w:r>
+      <w:bookmarkStart w:id="2" w:name="_GoBack"/>
+      <w:bookmarkEnd w:id="2"/>
     </w:p>
     <w:p>
       <w:pPr>
@@ -5493,8 +5495,6 @@
         </w:rPr>
         <w:t>Gamification</w:t>
       </w:r>
-      <w:bookmarkStart w:id="2" w:name="_GoBack"/>
-      <w:bookmarkEnd w:id="2"/>
     </w:p>
     <w:p>
       <w:pPr>
@@ -10108,7 +10108,7 @@
 </file>
 
 <file path=customXml/itemProps1.xml><?xml version="1.0" encoding="utf-8"?>
-<ds:datastoreItem xmlns:ds="http://schemas.openxmlformats.org/officeDocument/2006/customXml" ds:itemID="{91C2AB6D-E5C1-4044-85F4-2CE2EF2989BF}">
+<ds:datastoreItem xmlns:ds="http://schemas.openxmlformats.org/officeDocument/2006/customXml" ds:itemID="{1542CF54-D8CD-479D-BF37-D22D74BEC563}">
   <ds:schemaRefs>
     <ds:schemaRef ds:uri="http://schemas.openxmlformats.org/officeDocument/2006/bibliography"/>
   </ds:schemaRefs>

</xml_diff>